<commit_message>
Selección temas trabajo taller
Selección temas trabajo taller
</commit_message>
<xml_diff>
--- a/Grupo 3/Tarea Mapa mental/SOC_GRUPO_3.docx
+++ b/Grupo 3/Tarea Mapa mental/SOC_GRUPO_3.docx
@@ -1,6 +1,6 @@
 
 <file path=word/document.xml><?xml version="1.0" encoding="utf-8"?>
-<w:document xmlns:wpc="http://schemas.microsoft.com/office/word/2010/wordprocessingCanvas" xmlns:cx="http://schemas.microsoft.com/office/drawing/2014/chartex" xmlns:cx1="http://schemas.microsoft.com/office/drawing/2015/9/8/chartex" xmlns:cx2="http://schemas.microsoft.com/office/drawing/2015/10/21/chartex" xmlns:cx3="http://schemas.microsoft.com/office/drawing/2016/5/9/chartex" xmlns:cx4="http://schemas.microsoft.com/office/drawing/2016/5/10/chartex" xmlns:cx5="http://schemas.microsoft.com/office/drawing/2016/5/11/chartex" xmlns:cx6="http://schemas.microsoft.com/office/drawing/2016/5/12/chartex" xmlns:cx7="http://schemas.microsoft.com/office/drawing/2016/5/13/chartex" xmlns:cx8="http://schemas.microsoft.com/office/drawing/2016/5/14/chartex" xmlns:mc="http://schemas.openxmlformats.org/markup-compatibility/2006" xmlns:aink="http://schemas.microsoft.com/office/drawing/2016/ink" xmlns:am3d="http://schemas.microsoft.com/office/drawing/2017/model3d" xmlns:o="urn:schemas-microsoft-com:office:office" xmlns:r="http://schemas.openxmlformats.org/officeDocument/2006/relationships" xmlns:m="http://schemas.openxmlformats.org/officeDocument/2006/math" xmlns:v="urn:schemas-microsoft-com:vml" xmlns:wp14="http://schemas.microsoft.com/office/word/2010/wordprocessingDrawing" xmlns:wp="http://schemas.openxmlformats.org/drawingml/2006/wordprocessingDrawing" xmlns:w10="urn:schemas-microsoft-com:office:word" xmlns:w="http://schemas.openxmlformats.org/wordprocessingml/2006/main" xmlns:w14="http://schemas.microsoft.com/office/word/2010/wordml" xmlns:w15="http://schemas.microsoft.com/office/word/2012/wordml" xmlns:w16cex="http://schemas.microsoft.com/office/word/2018/wordml/cex" xmlns:w16cid="http://schemas.microsoft.com/office/word/2016/wordml/cid" xmlns:w16="http://schemas.microsoft.com/office/word/2018/wordml" xmlns:w16sdtdh="http://schemas.microsoft.com/office/word/2020/wordml/sdtdatahash" xmlns:w16se="http://schemas.microsoft.com/office/word/2015/wordml/symex" xmlns:wpg="http://schemas.microsoft.com/office/word/2010/wordprocessingGroup" xmlns:wpi="http://schemas.microsoft.com/office/word/2010/wordprocessingInk" xmlns:wne="http://schemas.microsoft.com/office/word/2006/wordml" xmlns:wps="http://schemas.microsoft.com/office/word/2010/wordprocessingShape" mc:Ignorable="w14 w15 w16se w16cid w16 w16cex w16sdtdh wp14">
+<w:document xmlns:wpc="http://schemas.microsoft.com/office/word/2010/wordprocessingCanvas" xmlns:cx="http://schemas.microsoft.com/office/drawing/2014/chartex" xmlns:cx1="http://schemas.microsoft.com/office/drawing/2015/9/8/chartex" xmlns:cx2="http://schemas.microsoft.com/office/drawing/2015/10/21/chartex" xmlns:cx3="http://schemas.microsoft.com/office/drawing/2016/5/9/chartex" xmlns:cx4="http://schemas.microsoft.com/office/drawing/2016/5/10/chartex" xmlns:cx5="http://schemas.microsoft.com/office/drawing/2016/5/11/chartex" xmlns:cx6="http://schemas.microsoft.com/office/drawing/2016/5/12/chartex" xmlns:cx7="http://schemas.microsoft.com/office/drawing/2016/5/13/chartex" xmlns:cx8="http://schemas.microsoft.com/office/drawing/2016/5/14/chartex" xmlns:mc="http://schemas.openxmlformats.org/markup-compatibility/2006" xmlns:aink="http://schemas.microsoft.com/office/drawing/2016/ink" xmlns:am3d="http://schemas.microsoft.com/office/drawing/2017/model3d" xmlns:o="urn:schemas-microsoft-com:office:office" xmlns:oel="http://schemas.microsoft.com/office/2019/extlst" xmlns:r="http://schemas.openxmlformats.org/officeDocument/2006/relationships" xmlns:m="http://schemas.openxmlformats.org/officeDocument/2006/math" xmlns:v="urn:schemas-microsoft-com:vml" xmlns:wp14="http://schemas.microsoft.com/office/word/2010/wordprocessingDrawing" xmlns:wp="http://schemas.openxmlformats.org/drawingml/2006/wordprocessingDrawing" xmlns:w10="urn:schemas-microsoft-com:office:word" xmlns:w="http://schemas.openxmlformats.org/wordprocessingml/2006/main" xmlns:w14="http://schemas.microsoft.com/office/word/2010/wordml" xmlns:w15="http://schemas.microsoft.com/office/word/2012/wordml" xmlns:w16cex="http://schemas.microsoft.com/office/word/2018/wordml/cex" xmlns:w16cid="http://schemas.microsoft.com/office/word/2016/wordml/cid" xmlns:w16="http://schemas.microsoft.com/office/word/2018/wordml" xmlns:w16sdtdh="http://schemas.microsoft.com/office/word/2020/wordml/sdtdatahash" xmlns:w16se="http://schemas.microsoft.com/office/word/2015/wordml/symex" xmlns:wpg="http://schemas.microsoft.com/office/word/2010/wordprocessingGroup" xmlns:wpi="http://schemas.microsoft.com/office/word/2010/wordprocessingInk" xmlns:wne="http://schemas.microsoft.com/office/word/2006/wordml" xmlns:wps="http://schemas.microsoft.com/office/word/2010/wordprocessingShape" mc:Ignorable="w14 w15 w16se w16cid w16 w16cex w16sdtdh wp14">
   <w:body>
     <w:p>
       <w:pPr>
@@ -268,6 +268,7 @@
           <w:b/>
           <w:bCs/>
         </w:rPr>
+        <w:lastRenderedPageBreak/>
         <w:t>Logs de Aplicaciones (Application Logs):</w:t>
       </w:r>
       <w:r>
@@ -286,7 +287,6 @@
           <w:b/>
           <w:bCs/>
         </w:rPr>
-        <w:lastRenderedPageBreak/>
         <w:t>PCAP Completo (Full PCAP):</w:t>
       </w:r>
       <w:r>
@@ -342,6 +342,9 @@
       <w:r>
         <w:t xml:space="preserve"> Sistema que recopila y analiza logs de diferentes fuentes para identificar y responder a incidentes de seguridad.</w:t>
       </w:r>
+      <w:r>
+        <w:t xml:space="preserve"> ENRIQUE RAMIREZ</w:t>
+      </w:r>
     </w:p>
     <w:p>
       <w:pPr>
@@ -396,6 +399,9 @@
       <w:r>
         <w:t xml:space="preserve"> Fuentes de información disponibles públicamente sobre amenazas.</w:t>
       </w:r>
+      <w:r>
+        <w:t xml:space="preserve"> ENRIQUE RAMIREZ</w:t>
+      </w:r>
     </w:p>
     <w:p>
       <w:pPr>
@@ -413,6 +419,9 @@
       </w:r>
       <w:r>
         <w:t xml:space="preserve"> Información dentro de la organización que puede proporcionar contexto adicional sobre amenazas.</w:t>
+      </w:r>
+      <w:r>
+        <w:t xml:space="preserve"> ENRIQUE RAMIREZ</w:t>
       </w:r>
     </w:p>
     <w:p>
@@ -480,7 +489,7 @@
 </file>
 
 <file path=word/numbering.xml><?xml version="1.0" encoding="utf-8"?>
-<w:numbering xmlns:wpc="http://schemas.microsoft.com/office/word/2010/wordprocessingCanvas" xmlns:cx="http://schemas.microsoft.com/office/drawing/2014/chartex" xmlns:cx1="http://schemas.microsoft.com/office/drawing/2015/9/8/chartex" xmlns:cx2="http://schemas.microsoft.com/office/drawing/2015/10/21/chartex" xmlns:cx3="http://schemas.microsoft.com/office/drawing/2016/5/9/chartex" xmlns:cx4="http://schemas.microsoft.com/office/drawing/2016/5/10/chartex" xmlns:cx5="http://schemas.microsoft.com/office/drawing/2016/5/11/chartex" xmlns:cx6="http://schemas.microsoft.com/office/drawing/2016/5/12/chartex" xmlns:cx7="http://schemas.microsoft.com/office/drawing/2016/5/13/chartex" xmlns:cx8="http://schemas.microsoft.com/office/drawing/2016/5/14/chartex" xmlns:mc="http://schemas.openxmlformats.org/markup-compatibility/2006" xmlns:aink="http://schemas.microsoft.com/office/drawing/2016/ink" xmlns:am3d="http://schemas.microsoft.com/office/drawing/2017/model3d" xmlns:o="urn:schemas-microsoft-com:office:office" xmlns:r="http://schemas.openxmlformats.org/officeDocument/2006/relationships" xmlns:m="http://schemas.openxmlformats.org/officeDocument/2006/math" xmlns:v="urn:schemas-microsoft-com:vml" xmlns:wp14="http://schemas.microsoft.com/office/word/2010/wordprocessingDrawing" xmlns:wp="http://schemas.openxmlformats.org/drawingml/2006/wordprocessingDrawing" xmlns:w10="urn:schemas-microsoft-com:office:word" xmlns:w="http://schemas.openxmlformats.org/wordprocessingml/2006/main" xmlns:w14="http://schemas.microsoft.com/office/word/2010/wordml" xmlns:w15="http://schemas.microsoft.com/office/word/2012/wordml" xmlns:w16cex="http://schemas.microsoft.com/office/word/2018/wordml/cex" xmlns:w16cid="http://schemas.microsoft.com/office/word/2016/wordml/cid" xmlns:w16="http://schemas.microsoft.com/office/word/2018/wordml" xmlns:w16sdtdh="http://schemas.microsoft.com/office/word/2020/wordml/sdtdatahash" xmlns:w16se="http://schemas.microsoft.com/office/word/2015/wordml/symex" xmlns:wpg="http://schemas.microsoft.com/office/word/2010/wordprocessingGroup" xmlns:wpi="http://schemas.microsoft.com/office/word/2010/wordprocessingInk" xmlns:wne="http://schemas.microsoft.com/office/word/2006/wordml" xmlns:wps="http://schemas.microsoft.com/office/word/2010/wordprocessingShape" mc:Ignorable="w14 w15 w16se w16cid w16 w16cex w16sdtdh wp14">
+<w:numbering xmlns:wpc="http://schemas.microsoft.com/office/word/2010/wordprocessingCanvas" xmlns:cx="http://schemas.microsoft.com/office/drawing/2014/chartex" xmlns:cx1="http://schemas.microsoft.com/office/drawing/2015/9/8/chartex" xmlns:cx2="http://schemas.microsoft.com/office/drawing/2015/10/21/chartex" xmlns:cx3="http://schemas.microsoft.com/office/drawing/2016/5/9/chartex" xmlns:cx4="http://schemas.microsoft.com/office/drawing/2016/5/10/chartex" xmlns:cx5="http://schemas.microsoft.com/office/drawing/2016/5/11/chartex" xmlns:cx6="http://schemas.microsoft.com/office/drawing/2016/5/12/chartex" xmlns:cx7="http://schemas.microsoft.com/office/drawing/2016/5/13/chartex" xmlns:cx8="http://schemas.microsoft.com/office/drawing/2016/5/14/chartex" xmlns:mc="http://schemas.openxmlformats.org/markup-compatibility/2006" xmlns:aink="http://schemas.microsoft.com/office/drawing/2016/ink" xmlns:am3d="http://schemas.microsoft.com/office/drawing/2017/model3d" xmlns:o="urn:schemas-microsoft-com:office:office" xmlns:oel="http://schemas.microsoft.com/office/2019/extlst" xmlns:r="http://schemas.openxmlformats.org/officeDocument/2006/relationships" xmlns:m="http://schemas.openxmlformats.org/officeDocument/2006/math" xmlns:v="urn:schemas-microsoft-com:vml" xmlns:wp14="http://schemas.microsoft.com/office/word/2010/wordprocessingDrawing" xmlns:wp="http://schemas.openxmlformats.org/drawingml/2006/wordprocessingDrawing" xmlns:w10="urn:schemas-microsoft-com:office:word" xmlns:w="http://schemas.openxmlformats.org/wordprocessingml/2006/main" xmlns:w14="http://schemas.microsoft.com/office/word/2010/wordml" xmlns:w15="http://schemas.microsoft.com/office/word/2012/wordml" xmlns:w16cex="http://schemas.microsoft.com/office/word/2018/wordml/cex" xmlns:w16cid="http://schemas.microsoft.com/office/word/2016/wordml/cid" xmlns:w16="http://schemas.microsoft.com/office/word/2018/wordml" xmlns:w16sdtdh="http://schemas.microsoft.com/office/word/2020/wordml/sdtdatahash" xmlns:w16se="http://schemas.microsoft.com/office/word/2015/wordml/symex" xmlns:wpg="http://schemas.microsoft.com/office/word/2010/wordprocessingGroup" xmlns:wpi="http://schemas.microsoft.com/office/word/2010/wordprocessingInk" xmlns:wne="http://schemas.microsoft.com/office/word/2006/wordml" xmlns:wps="http://schemas.microsoft.com/office/word/2010/wordprocessingShape" mc:Ignorable="w14 w15 w16se w16cid w16 w16cex w16sdtdh wp14">
   <w:abstractNum w:abstractNumId="0" w15:restartNumberingAfterBreak="0">
     <w:nsid w:val="00655E9D"/>
     <w:multiLevelType w:val="multilevel"/>
@@ -928,13 +937,13 @@
       </w:rPr>
     </w:lvl>
   </w:abstractNum>
-  <w:num w:numId="1">
+  <w:num w:numId="1" w16cid:durableId="172303007">
     <w:abstractNumId w:val="1"/>
   </w:num>
-  <w:num w:numId="2">
+  <w:num w:numId="2" w16cid:durableId="1064067081">
     <w:abstractNumId w:val="2"/>
   </w:num>
-  <w:num w:numId="3">
+  <w:num w:numId="3" w16cid:durableId="1075514862">
     <w:abstractNumId w:val="0"/>
   </w:num>
 </w:numbering>
@@ -2156,9 +2165,12 @@
 </file>
 
 <file path=customXml/item1.xml><?xml version="1.0" encoding="utf-8"?>
-<p:properties xmlns:p="http://schemas.microsoft.com/office/2006/metadata/properties" xmlns:xsi="http://www.w3.org/2001/XMLSchema-instance" xmlns:pc="http://schemas.microsoft.com/office/infopath/2007/PartnerControls">
-  <documentManagement/>
-</p:properties>
+<?mso-contentType ?>
+<FormTemplates xmlns="http://schemas.microsoft.com/sharepoint/v3/contenttype/forms">
+  <Display>DocumentLibraryForm</Display>
+  <Edit>DocumentLibraryForm</Edit>
+  <New>DocumentLibraryForm</New>
+</FormTemplates>
 </file>
 
 <file path=customXml/item2.xml><?xml version="1.0" encoding="utf-8"?>
@@ -2345,19 +2357,15 @@
 </file>
 
 <file path=customXml/item3.xml><?xml version="1.0" encoding="utf-8"?>
-<?mso-contentType ?>
-<FormTemplates xmlns="http://schemas.microsoft.com/sharepoint/v3/contenttype/forms">
-  <Display>DocumentLibraryForm</Display>
-  <Edit>DocumentLibraryForm</Edit>
-  <New>DocumentLibraryForm</New>
-</FormTemplates>
+<p:properties xmlns:p="http://schemas.microsoft.com/office/2006/metadata/properties" xmlns:xsi="http://www.w3.org/2001/XMLSchema-instance" xmlns:pc="http://schemas.microsoft.com/office/infopath/2007/PartnerControls">
+  <documentManagement/>
+</p:properties>
 </file>
 
 <file path=customXml/itemProps1.xml><?xml version="1.0" encoding="utf-8"?>
-<ds:datastoreItem xmlns:ds="http://schemas.openxmlformats.org/officeDocument/2006/customXml" ds:itemID="{99F1EB32-FBA1-40D9-BBD9-A1787BD53E97}">
+<ds:datastoreItem xmlns:ds="http://schemas.openxmlformats.org/officeDocument/2006/customXml" ds:itemID="{2601EFDA-FFED-481C-9BE3-6D0DBF47659C}">
   <ds:schemaRefs>
-    <ds:schemaRef ds:uri="http://schemas.microsoft.com/office/2006/metadata/properties"/>
-    <ds:schemaRef ds:uri="http://schemas.microsoft.com/office/infopath/2007/PartnerControls"/>
+    <ds:schemaRef ds:uri="http://schemas.microsoft.com/sharepoint/v3/contenttype/forms"/>
   </ds:schemaRefs>
 </ds:datastoreItem>
 </file>
@@ -2382,9 +2390,10 @@
 </file>
 
 <file path=customXml/itemProps3.xml><?xml version="1.0" encoding="utf-8"?>
-<ds:datastoreItem xmlns:ds="http://schemas.openxmlformats.org/officeDocument/2006/customXml" ds:itemID="{2601EFDA-FFED-481C-9BE3-6D0DBF47659C}">
+<ds:datastoreItem xmlns:ds="http://schemas.openxmlformats.org/officeDocument/2006/customXml" ds:itemID="{99F1EB32-FBA1-40D9-BBD9-A1787BD53E97}">
   <ds:schemaRefs>
-    <ds:schemaRef ds:uri="http://schemas.microsoft.com/sharepoint/v3/contenttype/forms"/>
+    <ds:schemaRef ds:uri="http://schemas.microsoft.com/office/2006/metadata/properties"/>
+    <ds:schemaRef ds:uri="http://schemas.microsoft.com/office/infopath/2007/PartnerControls"/>
   </ds:schemaRefs>
 </ds:datastoreItem>
 </file>
</xml_diff>

<commit_message>
archivo reparado y actualizado
</commit_message>
<xml_diff>
--- a/Grupo 3/Tarea Mapa mental/SOC_GRUPO_3.docx
+++ b/Grupo 3/Tarea Mapa mental/SOC_GRUPO_3.docx
@@ -1,6 +1,6 @@
 
 <file path=word/document.xml><?xml version="1.0" encoding="utf-8"?>
-<w:document xmlns:wpc="http://schemas.microsoft.com/office/word/2010/wordprocessingCanvas" xmlns:cx="http://schemas.microsoft.com/office/drawing/2014/chartex" xmlns:cx1="http://schemas.microsoft.com/office/drawing/2015/9/8/chartex" xmlns:cx2="http://schemas.microsoft.com/office/drawing/2015/10/21/chartex" xmlns:cx3="http://schemas.microsoft.com/office/drawing/2016/5/9/chartex" xmlns:cx4="http://schemas.microsoft.com/office/drawing/2016/5/10/chartex" xmlns:cx5="http://schemas.microsoft.com/office/drawing/2016/5/11/chartex" xmlns:cx6="http://schemas.microsoft.com/office/drawing/2016/5/12/chartex" xmlns:cx7="http://schemas.microsoft.com/office/drawing/2016/5/13/chartex" xmlns:cx8="http://schemas.microsoft.com/office/drawing/2016/5/14/chartex" xmlns:mc="http://schemas.openxmlformats.org/markup-compatibility/2006" xmlns:aink="http://schemas.microsoft.com/office/drawing/2016/ink" xmlns:am3d="http://schemas.microsoft.com/office/drawing/2017/model3d" xmlns:o="urn:schemas-microsoft-com:office:office" xmlns:r="http://schemas.openxmlformats.org/officeDocument/2006/relationships" xmlns:m="http://schemas.openxmlformats.org/officeDocument/2006/math" xmlns:v="urn:schemas-microsoft-com:vml" xmlns:wp14="http://schemas.microsoft.com/office/word/2010/wordprocessingDrawing" xmlns:wp="http://schemas.openxmlformats.org/drawingml/2006/wordprocessingDrawing" xmlns:w10="urn:schemas-microsoft-com:office:word" xmlns:w="http://schemas.openxmlformats.org/wordprocessingml/2006/main" xmlns:w14="http://schemas.microsoft.com/office/word/2010/wordml" xmlns:w15="http://schemas.microsoft.com/office/word/2012/wordml" xmlns:w16cex="http://schemas.microsoft.com/office/word/2018/wordml/cex" xmlns:w16cid="http://schemas.microsoft.com/office/word/2016/wordml/cid" xmlns:w16="http://schemas.microsoft.com/office/word/2018/wordml" xmlns:w16sdtdh="http://schemas.microsoft.com/office/word/2020/wordml/sdtdatahash" xmlns:w16se="http://schemas.microsoft.com/office/word/2015/wordml/symex" xmlns:wpg="http://schemas.microsoft.com/office/word/2010/wordprocessingGroup" xmlns:wpi="http://schemas.microsoft.com/office/word/2010/wordprocessingInk" xmlns:wne="http://schemas.microsoft.com/office/word/2006/wordml" xmlns:wps="http://schemas.microsoft.com/office/word/2010/wordprocessingShape" mc:Ignorable="w14 w15 w16se w16cid w16 w16cex w16sdtdh wp14">
+<w:document xmlns:wpc="http://schemas.microsoft.com/office/word/2010/wordprocessingCanvas" xmlns:cx="http://schemas.microsoft.com/office/drawing/2014/chartex" xmlns:cx1="http://schemas.microsoft.com/office/drawing/2015/9/8/chartex" xmlns:cx2="http://schemas.microsoft.com/office/drawing/2015/10/21/chartex" xmlns:cx3="http://schemas.microsoft.com/office/drawing/2016/5/9/chartex" xmlns:cx4="http://schemas.microsoft.com/office/drawing/2016/5/10/chartex" xmlns:cx5="http://schemas.microsoft.com/office/drawing/2016/5/11/chartex" xmlns:cx6="http://schemas.microsoft.com/office/drawing/2016/5/12/chartex" xmlns:cx7="http://schemas.microsoft.com/office/drawing/2016/5/13/chartex" xmlns:cx8="http://schemas.microsoft.com/office/drawing/2016/5/14/chartex" xmlns:mc="http://schemas.openxmlformats.org/markup-compatibility/2006" xmlns:aink="http://schemas.microsoft.com/office/drawing/2016/ink" xmlns:am3d="http://schemas.microsoft.com/office/drawing/2017/model3d" xmlns:o="urn:schemas-microsoft-com:office:office" xmlns:oel="http://schemas.microsoft.com/office/2019/extlst" xmlns:r="http://schemas.openxmlformats.org/officeDocument/2006/relationships" xmlns:m="http://schemas.openxmlformats.org/officeDocument/2006/math" xmlns:v="urn:schemas-microsoft-com:vml" xmlns:wp14="http://schemas.microsoft.com/office/word/2010/wordprocessingDrawing" xmlns:wp="http://schemas.openxmlformats.org/drawingml/2006/wordprocessingDrawing" xmlns:w10="urn:schemas-microsoft-com:office:word" xmlns:w="http://schemas.openxmlformats.org/wordprocessingml/2006/main" xmlns:w14="http://schemas.microsoft.com/office/word/2010/wordml" xmlns:w15="http://schemas.microsoft.com/office/word/2012/wordml" xmlns:w16cex="http://schemas.microsoft.com/office/word/2018/wordml/cex" xmlns:w16cid="http://schemas.microsoft.com/office/word/2016/wordml/cid" xmlns:w16="http://schemas.microsoft.com/office/word/2018/wordml" xmlns:w16sdtdh="http://schemas.microsoft.com/office/word/2020/wordml/sdtdatahash" xmlns:w16se="http://schemas.microsoft.com/office/word/2015/wordml/symex" xmlns:wpg="http://schemas.microsoft.com/office/word/2010/wordprocessingGroup" xmlns:wpi="http://schemas.microsoft.com/office/word/2010/wordprocessingInk" xmlns:wne="http://schemas.microsoft.com/office/word/2006/wordml" xmlns:wps="http://schemas.microsoft.com/office/word/2010/wordprocessingShape" mc:Ignorable="w14 w15 w16se w16cid w16 w16cex w16sdtdh wp14">
   <w:body>
     <w:p>
       <w:pPr>
@@ -14,23 +14,7 @@
           <w:b/>
           <w:bCs/>
         </w:rPr>
-        <w:t>Respuesta a Incidentes (</w:t>
-      </w:r>
-      <w:proofErr w:type="spellStart"/>
-      <w:r>
-        <w:rPr>
-          <w:b/>
-          <w:bCs/>
-        </w:rPr>
-        <w:t>Incident</w:t>
-      </w:r>
-      <w:proofErr w:type="spellEnd"/>
-      <w:r>
-        <w:rPr>
-          <w:b/>
-          <w:bCs/>
-        </w:rPr>
-        <w:t xml:space="preserve"> Response)</w:t>
+        <w:t>Respuesta a Incidentes (Incident Response)</w:t>
       </w:r>
     </w:p>
     <w:p>
@@ -59,29 +43,10 @@
           <w:b/>
           <w:bCs/>
         </w:rPr>
-        <w:t xml:space="preserve">Unidades de Negocio (Business </w:t>
-      </w:r>
-      <w:proofErr w:type="spellStart"/>
-      <w:r>
-        <w:rPr>
-          <w:b/>
-          <w:bCs/>
-        </w:rPr>
-        <w:t>Units</w:t>
-      </w:r>
-      <w:proofErr w:type="spellEnd"/>
-      <w:r>
-        <w:rPr>
-          <w:b/>
-          <w:bCs/>
-        </w:rPr>
-        <w:t>):</w:t>
+        <w:t>Unidades de Negocio (Business Units):</w:t>
       </w:r>
       <w:r>
         <w:t xml:space="preserve"> Interactúan con el SOC para reportar incidentes y coordinar acciones.</w:t>
-      </w:r>
-      <w:r>
-        <w:t xml:space="preserve"> ANDRES</w:t>
       </w:r>
     </w:p>
     <w:p>
@@ -96,45 +61,10 @@
           <w:b/>
           <w:bCs/>
         </w:rPr>
-        <w:t>Comité de Dirección (</w:t>
-      </w:r>
-      <w:proofErr w:type="spellStart"/>
-      <w:r>
-        <w:rPr>
-          <w:b/>
-          <w:bCs/>
-        </w:rPr>
-        <w:t>Steering</w:t>
-      </w:r>
-      <w:proofErr w:type="spellEnd"/>
-      <w:r>
-        <w:rPr>
-          <w:b/>
-          <w:bCs/>
-        </w:rPr>
-        <w:t xml:space="preserve"> </w:t>
-      </w:r>
-      <w:proofErr w:type="spellStart"/>
-      <w:r>
-        <w:rPr>
-          <w:b/>
-          <w:bCs/>
-        </w:rPr>
-        <w:t>Committee</w:t>
-      </w:r>
-      <w:proofErr w:type="spellEnd"/>
-      <w:r>
-        <w:rPr>
-          <w:b/>
-          <w:bCs/>
-        </w:rPr>
-        <w:t>):</w:t>
+        <w:t>Comité de Dirección (Steering Committee):</w:t>
       </w:r>
       <w:r>
         <w:t xml:space="preserve"> Proporciona orientación y apoyo en la toma de decisiones críticas durante un incidente.</w:t>
-      </w:r>
-      <w:r>
-        <w:t xml:space="preserve"> ANDRES</w:t>
       </w:r>
     </w:p>
     <w:p>
@@ -154,9 +84,6 @@
       <w:r>
         <w:t xml:space="preserve"> Asegura que los incidentes sean manejados de acuerdo con las políticas de la organización y proporciona los recursos necesarios.</w:t>
       </w:r>
-      <w:r>
-        <w:t xml:space="preserve"> ANDRES</w:t>
-      </w:r>
     </w:p>
     <w:p>
       <w:pPr>
@@ -170,45 +97,13 @@
           <w:b/>
           <w:bCs/>
         </w:rPr>
-        <w:t>Sistemas Internos (</w:t>
-      </w:r>
-      <w:proofErr w:type="spellStart"/>
-      <w:r>
-        <w:rPr>
-          <w:b/>
-          <w:bCs/>
-        </w:rPr>
-        <w:t>Internal</w:t>
-      </w:r>
-      <w:proofErr w:type="spellEnd"/>
-      <w:r>
-        <w:rPr>
-          <w:b/>
-          <w:bCs/>
-        </w:rPr>
-        <w:t xml:space="preserve"> </w:t>
-      </w:r>
-      <w:proofErr w:type="spellStart"/>
-      <w:r>
-        <w:rPr>
-          <w:b/>
-          <w:bCs/>
-        </w:rPr>
-        <w:t>Systems</w:t>
-      </w:r>
-      <w:proofErr w:type="spellEnd"/>
-      <w:r>
-        <w:rPr>
-          <w:b/>
-          <w:bCs/>
-        </w:rPr>
-        <w:t>):</w:t>
+        <w:t>Sistemas Internos (Internal Systems):</w:t>
       </w:r>
       <w:r>
         <w:t xml:space="preserve"> Componentes de la infraestructura que pueden ser afectados por un incidente.</w:t>
       </w:r>
       <w:r>
-        <w:t xml:space="preserve"> OSCAR</w:t>
+        <w:t xml:space="preserve"> Oscar vega</w:t>
       </w:r>
     </w:p>
     <w:p>
@@ -223,53 +118,14 @@
           <w:b/>
           <w:bCs/>
         </w:rPr>
-        <w:t>Sistemas Externos (</w:t>
-      </w:r>
-      <w:proofErr w:type="spellStart"/>
-      <w:r>
-        <w:rPr>
-          <w:b/>
-          <w:bCs/>
-        </w:rPr>
-        <w:t>External</w:t>
-      </w:r>
-      <w:proofErr w:type="spellEnd"/>
-      <w:r>
-        <w:rPr>
-          <w:b/>
-          <w:bCs/>
-        </w:rPr>
-        <w:t xml:space="preserve"> </w:t>
-      </w:r>
-      <w:proofErr w:type="spellStart"/>
-      <w:r>
-        <w:rPr>
-          <w:b/>
-          <w:bCs/>
-        </w:rPr>
-        <w:t>Systems</w:t>
-      </w:r>
-      <w:proofErr w:type="spellEnd"/>
-      <w:r>
-        <w:rPr>
-          <w:b/>
-          <w:bCs/>
-        </w:rPr>
-        <w:t>):</w:t>
-      </w:r>
-      <w:r>
-        <w:t xml:space="preserve"> Elementos fuera de la red interna que podrían estar involucrados en el </w:t>
-      </w:r>
-      <w:proofErr w:type="spellStart"/>
-      <w:proofErr w:type="gramStart"/>
-      <w:r>
-        <w:t>incidente.</w:t>
-      </w:r>
-      <w:r>
-        <w:t>OSCAR</w:t>
-      </w:r>
-      <w:proofErr w:type="spellEnd"/>
-      <w:proofErr w:type="gramEnd"/>
+        <w:t>Sistemas Externos (External Systems):</w:t>
+      </w:r>
+      <w:r>
+        <w:t xml:space="preserve"> Elementos fuera de la red interna que podrían estar involucrados en el incidente.</w:t>
+      </w:r>
+      <w:r>
+        <w:t xml:space="preserve"> oscar</w:t>
+      </w:r>
     </w:p>
     <w:p>
       <w:pPr>
@@ -283,83 +139,28 @@
           <w:b/>
           <w:bCs/>
         </w:rPr>
-        <w:t>Proceso General (</w:t>
-      </w:r>
-      <w:proofErr w:type="spellStart"/>
-      <w:r>
-        <w:rPr>
-          <w:b/>
-          <w:bCs/>
-        </w:rPr>
-        <w:t>Overall</w:t>
-      </w:r>
-      <w:proofErr w:type="spellEnd"/>
-      <w:r>
-        <w:rPr>
-          <w:b/>
-          <w:bCs/>
-        </w:rPr>
-        <w:t xml:space="preserve"> </w:t>
-      </w:r>
-      <w:proofErr w:type="spellStart"/>
-      <w:r>
-        <w:rPr>
-          <w:b/>
-          <w:bCs/>
-        </w:rPr>
-        <w:t>Process</w:t>
-      </w:r>
-      <w:proofErr w:type="spellEnd"/>
-      <w:r>
-        <w:rPr>
-          <w:b/>
-          <w:bCs/>
-        </w:rPr>
-        <w:t>):</w:t>
-      </w:r>
-      <w:r>
-        <w:t xml:space="preserve"> Incluye la identificación, aislamiento y análisis del </w:t>
-      </w:r>
-      <w:proofErr w:type="spellStart"/>
-      <w:proofErr w:type="gramStart"/>
-      <w:r>
-        <w:t>incidente.</w:t>
-      </w:r>
-      <w:r>
-        <w:t>OSCAR</w:t>
-      </w:r>
-      <w:proofErr w:type="spellEnd"/>
-      <w:proofErr w:type="gramEnd"/>
-    </w:p>
-    <w:p>
-      <w:pPr>
-        <w:rPr>
-          <w:b/>
-          <w:bCs/>
-        </w:rPr>
-      </w:pPr>
-      <w:r>
-        <w:rPr>
-          <w:b/>
-          <w:bCs/>
-        </w:rPr>
-        <w:t xml:space="preserve">Monitoreo de Seguridad de la Red (Network Security </w:t>
-      </w:r>
-      <w:proofErr w:type="spellStart"/>
-      <w:r>
-        <w:rPr>
-          <w:b/>
-          <w:bCs/>
-        </w:rPr>
-        <w:t>Monitoring</w:t>
-      </w:r>
-      <w:proofErr w:type="spellEnd"/>
-      <w:r>
-        <w:rPr>
-          <w:b/>
-          <w:bCs/>
-        </w:rPr>
-        <w:t>)</w:t>
+        <w:t>Proceso General (Overall Process):</w:t>
+      </w:r>
+      <w:r>
+        <w:t xml:space="preserve"> Incluye la identificación, aislamiento y análisis del incidente.</w:t>
+      </w:r>
+      <w:r>
+        <w:t xml:space="preserve"> Oscar vega p</w:t>
+      </w:r>
+    </w:p>
+    <w:p>
+      <w:pPr>
+        <w:rPr>
+          <w:b/>
+          <w:bCs/>
+        </w:rPr>
+      </w:pPr>
+      <w:r>
+        <w:rPr>
+          <w:b/>
+          <w:bCs/>
+        </w:rPr>
+        <w:t>Monitoreo de Seguridad de la Red (Network Security Monitoring)</w:t>
       </w:r>
     </w:p>
     <w:p>
@@ -390,27 +191,15 @@
           <w:numId w:val="2"/>
         </w:numPr>
       </w:pPr>
-      <w:proofErr w:type="spellStart"/>
-      <w:r>
-        <w:rPr>
-          <w:b/>
-          <w:bCs/>
-        </w:rPr>
-        <w:t>Honeypots</w:t>
-      </w:r>
-      <w:proofErr w:type="spellEnd"/>
-      <w:r>
-        <w:rPr>
-          <w:b/>
-          <w:bCs/>
-        </w:rPr>
-        <w:t>:</w:t>
+      <w:r>
+        <w:rPr>
+          <w:b/>
+          <w:bCs/>
+        </w:rPr>
+        <w:t>Honeypots:</w:t>
       </w:r>
       <w:r>
         <w:t xml:space="preserve"> Sistemas diseñados para atraer ataques y recopilar datos sobre actividades maliciosas.</w:t>
-      </w:r>
-      <w:r>
-        <w:t xml:space="preserve"> RAUL</w:t>
       </w:r>
     </w:p>
     <w:p>
@@ -425,53 +214,11 @@
           <w:b/>
           <w:bCs/>
         </w:rPr>
-        <w:t>Dispositivos Internos (</w:t>
-      </w:r>
-      <w:proofErr w:type="spellStart"/>
-      <w:r>
-        <w:rPr>
-          <w:b/>
-          <w:bCs/>
-        </w:rPr>
-        <w:t>Internal</w:t>
-      </w:r>
-      <w:proofErr w:type="spellEnd"/>
-      <w:r>
-        <w:rPr>
-          <w:b/>
-          <w:bCs/>
-        </w:rPr>
-        <w:t xml:space="preserve"> </w:t>
-      </w:r>
-      <w:proofErr w:type="spellStart"/>
-      <w:r>
-        <w:rPr>
-          <w:b/>
-          <w:bCs/>
-        </w:rPr>
-        <w:t>Devices</w:t>
-      </w:r>
-      <w:proofErr w:type="spellEnd"/>
-      <w:r>
-        <w:rPr>
-          <w:b/>
-          <w:bCs/>
-        </w:rPr>
-        <w:t>):</w:t>
-      </w:r>
-      <w:r>
-        <w:t xml:space="preserve"> Componentes de hardware dentro de la red que se </w:t>
-      </w:r>
-      <w:proofErr w:type="spellStart"/>
-      <w:proofErr w:type="gramStart"/>
-      <w:r>
-        <w:t>monitorean.</w:t>
-      </w:r>
-      <w:r>
-        <w:t>RAUL</w:t>
-      </w:r>
-      <w:proofErr w:type="spellEnd"/>
-      <w:proofErr w:type="gramEnd"/>
+        <w:t>Dispositivos Internos (Internal Devices):</w:t>
+      </w:r>
+      <w:r>
+        <w:t xml:space="preserve"> Componentes de hardware dentro de la red que se monitorean.</w:t>
+      </w:r>
     </w:p>
     <w:p>
       <w:pPr>
@@ -485,53 +232,11 @@
           <w:b/>
           <w:bCs/>
         </w:rPr>
-        <w:t>Dispositivos Externos (</w:t>
-      </w:r>
-      <w:proofErr w:type="spellStart"/>
-      <w:r>
-        <w:rPr>
-          <w:b/>
-          <w:bCs/>
-        </w:rPr>
-        <w:t>External</w:t>
-      </w:r>
-      <w:proofErr w:type="spellEnd"/>
-      <w:r>
-        <w:rPr>
-          <w:b/>
-          <w:bCs/>
-        </w:rPr>
-        <w:t xml:space="preserve"> </w:t>
-      </w:r>
-      <w:proofErr w:type="spellStart"/>
-      <w:r>
-        <w:rPr>
-          <w:b/>
-          <w:bCs/>
-        </w:rPr>
-        <w:t>Devices</w:t>
-      </w:r>
-      <w:proofErr w:type="spellEnd"/>
-      <w:r>
-        <w:rPr>
-          <w:b/>
-          <w:bCs/>
-        </w:rPr>
-        <w:t>):</w:t>
-      </w:r>
-      <w:r>
-        <w:t xml:space="preserve"> Elementos fuera de la red interna que también se </w:t>
-      </w:r>
-      <w:proofErr w:type="spellStart"/>
-      <w:proofErr w:type="gramStart"/>
-      <w:r>
-        <w:t>monitorean.</w:t>
-      </w:r>
-      <w:r>
-        <w:t>RAUL</w:t>
-      </w:r>
-      <w:proofErr w:type="spellEnd"/>
-      <w:proofErr w:type="gramEnd"/>
+        <w:t>Dispositivos Externos (External Devices):</w:t>
+      </w:r>
+      <w:r>
+        <w:t xml:space="preserve"> Elementos fuera de la red interna que también se monitorean.</w:t>
+      </w:r>
     </w:p>
     <w:p>
       <w:pPr>
@@ -548,18 +253,8 @@
         <w:t>Logs de Red (Network Logs):</w:t>
       </w:r>
       <w:r>
-        <w:t xml:space="preserve"> Registros que contienen información sobre el tráfico de </w:t>
-      </w:r>
-      <w:proofErr w:type="spellStart"/>
-      <w:proofErr w:type="gramStart"/>
-      <w:r>
-        <w:t>red.</w:t>
-      </w:r>
-      <w:r>
-        <w:t>RAUL</w:t>
-      </w:r>
-      <w:proofErr w:type="spellEnd"/>
-      <w:proofErr w:type="gramEnd"/>
+        <w:t xml:space="preserve"> Registros que contienen información sobre el tráfico de red.</w:t>
+      </w:r>
     </w:p>
     <w:p>
       <w:pPr>
@@ -573,29 +268,11 @@
           <w:b/>
           <w:bCs/>
         </w:rPr>
-        <w:t>Logs de Aplicaciones (</w:t>
-      </w:r>
-      <w:proofErr w:type="spellStart"/>
-      <w:r>
-        <w:rPr>
-          <w:b/>
-          <w:bCs/>
-        </w:rPr>
-        <w:t>Application</w:t>
-      </w:r>
-      <w:proofErr w:type="spellEnd"/>
-      <w:r>
-        <w:rPr>
-          <w:b/>
-          <w:bCs/>
-        </w:rPr>
-        <w:t xml:space="preserve"> Logs):</w:t>
+        <w:lastRenderedPageBreak/>
+        <w:t>Logs de Aplicaciones (Application Logs):</w:t>
       </w:r>
       <w:r>
         <w:t xml:space="preserve"> Registros que contienen información sobre el comportamiento de las aplicaciones.</w:t>
-      </w:r>
-      <w:r>
-        <w:t xml:space="preserve"> PEDRO</w:t>
       </w:r>
     </w:p>
     <w:p>
@@ -610,22 +287,11 @@
           <w:b/>
           <w:bCs/>
         </w:rPr>
-        <w:lastRenderedPageBreak/>
         <w:t>PCAP Completo (Full PCAP):</w:t>
       </w:r>
       <w:r>
-        <w:t xml:space="preserve"> Captura completa de paquetes para un análisis </w:t>
-      </w:r>
-      <w:proofErr w:type="spellStart"/>
-      <w:proofErr w:type="gramStart"/>
-      <w:r>
-        <w:t>detallado.</w:t>
-      </w:r>
-      <w:r>
-        <w:t>PEDRO</w:t>
-      </w:r>
-      <w:proofErr w:type="spellEnd"/>
-      <w:proofErr w:type="gramEnd"/>
+        <w:t xml:space="preserve"> Captura completa de paquetes para un análisis detallado.</w:t>
+      </w:r>
     </w:p>
     <w:p>
       <w:pPr>
@@ -639,45 +305,10 @@
           <w:b/>
           <w:bCs/>
         </w:rPr>
-        <w:t>Evaluación Histórica (</w:t>
-      </w:r>
-      <w:proofErr w:type="spellStart"/>
-      <w:r>
-        <w:rPr>
-          <w:b/>
-          <w:bCs/>
-        </w:rPr>
-        <w:t>Historical</w:t>
-      </w:r>
-      <w:proofErr w:type="spellEnd"/>
-      <w:r>
-        <w:rPr>
-          <w:b/>
-          <w:bCs/>
-        </w:rPr>
-        <w:t xml:space="preserve"> </w:t>
-      </w:r>
-      <w:proofErr w:type="spellStart"/>
-      <w:r>
-        <w:rPr>
-          <w:b/>
-          <w:bCs/>
-        </w:rPr>
-        <w:t>Assessment</w:t>
-      </w:r>
-      <w:proofErr w:type="spellEnd"/>
-      <w:r>
-        <w:rPr>
-          <w:b/>
-          <w:bCs/>
-        </w:rPr>
-        <w:t>):</w:t>
+        <w:t>Evaluación Histórica (Historical Assessment):</w:t>
       </w:r>
       <w:r>
         <w:t xml:space="preserve"> Evaluación de logs históricos para detectar patrones y anomalías.</w:t>
-      </w:r>
-      <w:r>
-        <w:t xml:space="preserve"> PEDRO</w:t>
       </w:r>
     </w:p>
     <w:p>
@@ -706,92 +337,28 @@
           <w:b/>
           <w:bCs/>
         </w:rPr>
-        <w:t xml:space="preserve">M (Security </w:t>
-      </w:r>
-      <w:proofErr w:type="spellStart"/>
-      <w:r>
-        <w:rPr>
-          <w:b/>
-          <w:bCs/>
-        </w:rPr>
-        <w:t>Information</w:t>
-      </w:r>
-      <w:proofErr w:type="spellEnd"/>
-      <w:r>
-        <w:rPr>
-          <w:b/>
-          <w:bCs/>
-        </w:rPr>
-        <w:t xml:space="preserve"> and </w:t>
-      </w:r>
-      <w:proofErr w:type="spellStart"/>
-      <w:r>
-        <w:rPr>
-          <w:b/>
-          <w:bCs/>
-        </w:rPr>
-        <w:t>Event</w:t>
-      </w:r>
-      <w:proofErr w:type="spellEnd"/>
-      <w:r>
-        <w:rPr>
-          <w:b/>
-          <w:bCs/>
-        </w:rPr>
-        <w:t xml:space="preserve"> Management):</w:t>
+        <w:t>M (Security Information and Event Management):</w:t>
       </w:r>
       <w:r>
         <w:t xml:space="preserve"> Sistema que recopila y analiza logs de diferentes fuentes para identificar y responder a incidentes de seguridad.</w:t>
       </w:r>
       <w:r>
-        <w:t xml:space="preserve"> ENRIQUE</w:t>
-      </w:r>
-    </w:p>
-    <w:p>
-      <w:pPr>
-        <w:rPr>
-          <w:b/>
-          <w:bCs/>
-        </w:rPr>
-      </w:pPr>
-      <w:r>
-        <w:rPr>
-          <w:b/>
-          <w:bCs/>
-        </w:rPr>
-        <w:t>Inteligencia de Amenazas (</w:t>
-      </w:r>
-      <w:proofErr w:type="spellStart"/>
-      <w:r>
-        <w:rPr>
-          <w:b/>
-          <w:bCs/>
-        </w:rPr>
-        <w:t>Threat</w:t>
-      </w:r>
-      <w:proofErr w:type="spellEnd"/>
-      <w:r>
-        <w:rPr>
-          <w:b/>
-          <w:bCs/>
-        </w:rPr>
-        <w:t xml:space="preserve"> </w:t>
-      </w:r>
-      <w:proofErr w:type="spellStart"/>
-      <w:r>
-        <w:rPr>
-          <w:b/>
-          <w:bCs/>
-        </w:rPr>
-        <w:t>Intelligence</w:t>
-      </w:r>
-      <w:proofErr w:type="spellEnd"/>
-      <w:r>
-        <w:rPr>
-          <w:b/>
-          <w:bCs/>
-        </w:rPr>
-        <w:t>)</w:t>
+        <w:t xml:space="preserve"> ENRIQUE RAMIREZ</w:t>
+      </w:r>
+    </w:p>
+    <w:p>
+      <w:pPr>
+        <w:rPr>
+          <w:b/>
+          <w:bCs/>
+        </w:rPr>
+      </w:pPr>
+      <w:r>
+        <w:rPr>
+          <w:b/>
+          <w:bCs/>
+        </w:rPr>
+        <w:t>Inteligencia de Amenazas (Threat Intelligence)</w:t>
       </w:r>
     </w:p>
     <w:p>
@@ -827,53 +394,14 @@
           <w:b/>
           <w:bCs/>
         </w:rPr>
-        <w:t>Recursos de Código Abierto (Open-</w:t>
-      </w:r>
-      <w:proofErr w:type="spellStart"/>
-      <w:r>
-        <w:rPr>
-          <w:b/>
-          <w:bCs/>
-        </w:rPr>
-        <w:t>Source</w:t>
-      </w:r>
-      <w:proofErr w:type="spellEnd"/>
-      <w:r>
-        <w:rPr>
-          <w:b/>
-          <w:bCs/>
-        </w:rPr>
-        <w:t xml:space="preserve"> </w:t>
-      </w:r>
-      <w:proofErr w:type="spellStart"/>
-      <w:r>
-        <w:rPr>
-          <w:b/>
-          <w:bCs/>
-        </w:rPr>
-        <w:t>Resources</w:t>
-      </w:r>
-      <w:proofErr w:type="spellEnd"/>
-      <w:r>
-        <w:rPr>
-          <w:b/>
-          <w:bCs/>
-        </w:rPr>
-        <w:t>):</w:t>
-      </w:r>
-      <w:r>
-        <w:t xml:space="preserve"> Fuentes de información disponibles públicamente sobre </w:t>
-      </w:r>
-      <w:proofErr w:type="spellStart"/>
-      <w:proofErr w:type="gramStart"/>
-      <w:r>
-        <w:t>amenazas.</w:t>
-      </w:r>
-      <w:r>
-        <w:t>ENRIQUE</w:t>
-      </w:r>
-      <w:proofErr w:type="spellEnd"/>
-      <w:proofErr w:type="gramEnd"/>
+        <w:t>Recursos de Código Abierto (Open-Source Resources):</w:t>
+      </w:r>
+      <w:r>
+        <w:t xml:space="preserve"> Fuentes de información disponibles públicamente sobre amenazas.</w:t>
+      </w:r>
+      <w:r>
+        <w:t xml:space="preserve"> ENRIQUE RAMIREZ</w:t>
+      </w:r>
     </w:p>
     <w:p>
       <w:pPr>
@@ -887,69 +415,14 @@
           <w:b/>
           <w:bCs/>
         </w:rPr>
-        <w:t>Fuentes de Información Interna (</w:t>
-      </w:r>
-      <w:proofErr w:type="spellStart"/>
-      <w:r>
-        <w:rPr>
-          <w:b/>
-          <w:bCs/>
-        </w:rPr>
-        <w:t>Internal</w:t>
-      </w:r>
-      <w:proofErr w:type="spellEnd"/>
-      <w:r>
-        <w:rPr>
-          <w:b/>
-          <w:bCs/>
-        </w:rPr>
-        <w:t xml:space="preserve"> </w:t>
-      </w:r>
-      <w:proofErr w:type="spellStart"/>
-      <w:r>
-        <w:rPr>
-          <w:b/>
-          <w:bCs/>
-        </w:rPr>
-        <w:t>Information</w:t>
-      </w:r>
-      <w:proofErr w:type="spellEnd"/>
-      <w:r>
-        <w:rPr>
-          <w:b/>
-          <w:bCs/>
-        </w:rPr>
-        <w:t xml:space="preserve"> </w:t>
-      </w:r>
-      <w:proofErr w:type="spellStart"/>
-      <w:r>
-        <w:rPr>
-          <w:b/>
-          <w:bCs/>
-        </w:rPr>
-        <w:t>Sources</w:t>
-      </w:r>
-      <w:proofErr w:type="spellEnd"/>
-      <w:r>
-        <w:rPr>
-          <w:b/>
-          <w:bCs/>
-        </w:rPr>
-        <w:t>):</w:t>
-      </w:r>
-      <w:r>
-        <w:t xml:space="preserve"> Información dentro de la organización que puede proporcionar contexto adicional sobre </w:t>
-      </w:r>
-      <w:proofErr w:type="spellStart"/>
-      <w:proofErr w:type="gramStart"/>
-      <w:r>
-        <w:t>amenazas.</w:t>
-      </w:r>
-      <w:r>
-        <w:t>ENRIQUE</w:t>
-      </w:r>
-      <w:proofErr w:type="spellEnd"/>
-      <w:proofErr w:type="gramEnd"/>
+        <w:t>Fuentes de Información Interna (Internal Information Sources):</w:t>
+      </w:r>
+      <w:r>
+        <w:t xml:space="preserve"> Información dentro de la organización que puede proporcionar contexto adicional sobre amenazas.</w:t>
+      </w:r>
+      <w:r>
+        <w:t xml:space="preserve"> ENRIQUE RAMIREZ</w:t>
+      </w:r>
     </w:p>
     <w:p>
       <w:pPr>
@@ -963,45 +436,10 @@
           <w:b/>
           <w:bCs/>
         </w:rPr>
-        <w:t>Caza de Amenazas Interna (</w:t>
-      </w:r>
-      <w:proofErr w:type="spellStart"/>
-      <w:r>
-        <w:rPr>
-          <w:b/>
-          <w:bCs/>
-        </w:rPr>
-        <w:t>Internal</w:t>
-      </w:r>
-      <w:proofErr w:type="spellEnd"/>
-      <w:r>
-        <w:rPr>
-          <w:b/>
-          <w:bCs/>
-        </w:rPr>
-        <w:t xml:space="preserve"> </w:t>
-      </w:r>
-      <w:proofErr w:type="spellStart"/>
-      <w:r>
-        <w:rPr>
-          <w:b/>
-          <w:bCs/>
-        </w:rPr>
-        <w:t>Adversary</w:t>
-      </w:r>
-      <w:proofErr w:type="spellEnd"/>
-      <w:r>
-        <w:rPr>
-          <w:b/>
-          <w:bCs/>
-        </w:rPr>
-        <w:t xml:space="preserve"> Hunt):</w:t>
+        <w:t>Caza de Amenazas Interna (Internal Adversary Hunt):</w:t>
       </w:r>
       <w:r>
         <w:t xml:space="preserve"> Proceso de búsqueda proactiva de amenazas dentro de la red.</w:t>
-      </w:r>
-      <w:r>
-        <w:t xml:space="preserve"> ANDRES M</w:t>
       </w:r>
     </w:p>
     <w:p>
@@ -1016,45 +454,10 @@
           <w:b/>
           <w:bCs/>
         </w:rPr>
-        <w:t>Atributos de Información (</w:t>
-      </w:r>
-      <w:proofErr w:type="spellStart"/>
-      <w:r>
-        <w:rPr>
-          <w:b/>
-          <w:bCs/>
-        </w:rPr>
-        <w:t>Attribution</w:t>
-      </w:r>
-      <w:proofErr w:type="spellEnd"/>
-      <w:r>
-        <w:rPr>
-          <w:b/>
-          <w:bCs/>
-        </w:rPr>
-        <w:t xml:space="preserve"> </w:t>
-      </w:r>
-      <w:proofErr w:type="spellStart"/>
-      <w:r>
-        <w:rPr>
-          <w:b/>
-          <w:bCs/>
-        </w:rPr>
-        <w:t>Info</w:t>
-      </w:r>
-      <w:proofErr w:type="spellEnd"/>
-      <w:r>
-        <w:rPr>
-          <w:b/>
-          <w:bCs/>
-        </w:rPr>
-        <w:t>):</w:t>
+        <w:t>Atributos de Información (Attribution Info):</w:t>
       </w:r>
       <w:r>
         <w:t xml:space="preserve"> Información sobre las características y tácticas de los atacantes.</w:t>
-      </w:r>
-      <w:r>
-        <w:t xml:space="preserve"> ANDRES M</w:t>
       </w:r>
     </w:p>
     <w:p>
@@ -1074,11 +477,7 @@
       <w:r>
         <w:t xml:space="preserve"> Recoger información sobre características de los atacantes y correlación de eventos para identificar amenazas.</w:t>
       </w:r>
-      <w:r>
-        <w:t xml:space="preserve"> ANDRES M</w:t>
-      </w:r>
-    </w:p>
-    <w:p/>
+    </w:p>
     <w:sectPr>
       <w:pgSz w:w="12240" w:h="15840"/>
       <w:pgMar w:top="1417" w:right="1701" w:bottom="1417" w:left="1701" w:header="720" w:footer="720" w:gutter="0"/>
@@ -1090,7 +489,7 @@
 </file>
 
 <file path=word/numbering.xml><?xml version="1.0" encoding="utf-8"?>
-<w:numbering xmlns:wpc="http://schemas.microsoft.com/office/word/2010/wordprocessingCanvas" xmlns:cx="http://schemas.microsoft.com/office/drawing/2014/chartex" xmlns:cx1="http://schemas.microsoft.com/office/drawing/2015/9/8/chartex" xmlns:cx2="http://schemas.microsoft.com/office/drawing/2015/10/21/chartex" xmlns:cx3="http://schemas.microsoft.com/office/drawing/2016/5/9/chartex" xmlns:cx4="http://schemas.microsoft.com/office/drawing/2016/5/10/chartex" xmlns:cx5="http://schemas.microsoft.com/office/drawing/2016/5/11/chartex" xmlns:cx6="http://schemas.microsoft.com/office/drawing/2016/5/12/chartex" xmlns:cx7="http://schemas.microsoft.com/office/drawing/2016/5/13/chartex" xmlns:cx8="http://schemas.microsoft.com/office/drawing/2016/5/14/chartex" xmlns:mc="http://schemas.openxmlformats.org/markup-compatibility/2006" xmlns:aink="http://schemas.microsoft.com/office/drawing/2016/ink" xmlns:am3d="http://schemas.microsoft.com/office/drawing/2017/model3d" xmlns:o="urn:schemas-microsoft-com:office:office" xmlns:r="http://schemas.openxmlformats.org/officeDocument/2006/relationships" xmlns:m="http://schemas.openxmlformats.org/officeDocument/2006/math" xmlns:v="urn:schemas-microsoft-com:vml" xmlns:wp14="http://schemas.microsoft.com/office/word/2010/wordprocessingDrawing" xmlns:wp="http://schemas.openxmlformats.org/drawingml/2006/wordprocessingDrawing" xmlns:w10="urn:schemas-microsoft-com:office:word" xmlns:w="http://schemas.openxmlformats.org/wordprocessingml/2006/main" xmlns:w14="http://schemas.microsoft.com/office/word/2010/wordml" xmlns:w15="http://schemas.microsoft.com/office/word/2012/wordml" xmlns:w16cex="http://schemas.microsoft.com/office/word/2018/wordml/cex" xmlns:w16cid="http://schemas.microsoft.com/office/word/2016/wordml/cid" xmlns:w16="http://schemas.microsoft.com/office/word/2018/wordml" xmlns:w16sdtdh="http://schemas.microsoft.com/office/word/2020/wordml/sdtdatahash" xmlns:w16se="http://schemas.microsoft.com/office/word/2015/wordml/symex" xmlns:wpg="http://schemas.microsoft.com/office/word/2010/wordprocessingGroup" xmlns:wpi="http://schemas.microsoft.com/office/word/2010/wordprocessingInk" xmlns:wne="http://schemas.microsoft.com/office/word/2006/wordml" xmlns:wps="http://schemas.microsoft.com/office/word/2010/wordprocessingShape" mc:Ignorable="w14 w15 w16se w16cid w16 w16cex w16sdtdh wp14">
+<w:numbering xmlns:wpc="http://schemas.microsoft.com/office/word/2010/wordprocessingCanvas" xmlns:cx="http://schemas.microsoft.com/office/drawing/2014/chartex" xmlns:cx1="http://schemas.microsoft.com/office/drawing/2015/9/8/chartex" xmlns:cx2="http://schemas.microsoft.com/office/drawing/2015/10/21/chartex" xmlns:cx3="http://schemas.microsoft.com/office/drawing/2016/5/9/chartex" xmlns:cx4="http://schemas.microsoft.com/office/drawing/2016/5/10/chartex" xmlns:cx5="http://schemas.microsoft.com/office/drawing/2016/5/11/chartex" xmlns:cx6="http://schemas.microsoft.com/office/drawing/2016/5/12/chartex" xmlns:cx7="http://schemas.microsoft.com/office/drawing/2016/5/13/chartex" xmlns:cx8="http://schemas.microsoft.com/office/drawing/2016/5/14/chartex" xmlns:mc="http://schemas.openxmlformats.org/markup-compatibility/2006" xmlns:aink="http://schemas.microsoft.com/office/drawing/2016/ink" xmlns:am3d="http://schemas.microsoft.com/office/drawing/2017/model3d" xmlns:o="urn:schemas-microsoft-com:office:office" xmlns:oel="http://schemas.microsoft.com/office/2019/extlst" xmlns:r="http://schemas.openxmlformats.org/officeDocument/2006/relationships" xmlns:m="http://schemas.openxmlformats.org/officeDocument/2006/math" xmlns:v="urn:schemas-microsoft-com:vml" xmlns:wp14="http://schemas.microsoft.com/office/word/2010/wordprocessingDrawing" xmlns:wp="http://schemas.openxmlformats.org/drawingml/2006/wordprocessingDrawing" xmlns:w10="urn:schemas-microsoft-com:office:word" xmlns:w="http://schemas.openxmlformats.org/wordprocessingml/2006/main" xmlns:w14="http://schemas.microsoft.com/office/word/2010/wordml" xmlns:w15="http://schemas.microsoft.com/office/word/2012/wordml" xmlns:w16cex="http://schemas.microsoft.com/office/word/2018/wordml/cex" xmlns:w16cid="http://schemas.microsoft.com/office/word/2016/wordml/cid" xmlns:w16="http://schemas.microsoft.com/office/word/2018/wordml" xmlns:w16sdtdh="http://schemas.microsoft.com/office/word/2020/wordml/sdtdatahash" xmlns:w16se="http://schemas.microsoft.com/office/word/2015/wordml/symex" xmlns:wpg="http://schemas.microsoft.com/office/word/2010/wordprocessingGroup" xmlns:wpi="http://schemas.microsoft.com/office/word/2010/wordprocessingInk" xmlns:wne="http://schemas.microsoft.com/office/word/2006/wordml" xmlns:wps="http://schemas.microsoft.com/office/word/2010/wordprocessingShape" mc:Ignorable="w14 w15 w16se w16cid w16 w16cex w16sdtdh wp14">
   <w:abstractNum w:abstractNumId="0" w15:restartNumberingAfterBreak="0">
     <w:nsid w:val="00655E9D"/>
     <w:multiLevelType w:val="multilevel"/>
@@ -1538,13 +937,13 @@
       </w:rPr>
     </w:lvl>
   </w:abstractNum>
-  <w:num w:numId="1">
+  <w:num w:numId="1" w16cid:durableId="172303007">
     <w:abstractNumId w:val="1"/>
   </w:num>
-  <w:num w:numId="2">
+  <w:num w:numId="2" w16cid:durableId="1064067081">
     <w:abstractNumId w:val="2"/>
   </w:num>
-  <w:num w:numId="3">
+  <w:num w:numId="3" w16cid:durableId="1075514862">
     <w:abstractNumId w:val="0"/>
   </w:num>
 </w:numbering>
@@ -2766,6 +2165,15 @@
 </file>
 
 <file path=customXml/item1.xml><?xml version="1.0" encoding="utf-8"?>
+<?mso-contentType ?>
+<FormTemplates xmlns="http://schemas.microsoft.com/sharepoint/v3/contenttype/forms">
+  <Display>DocumentLibraryForm</Display>
+  <Edit>DocumentLibraryForm</Edit>
+  <New>DocumentLibraryForm</New>
+</FormTemplates>
+</file>
+
+<file path=customXml/item2.xml><?xml version="1.0" encoding="utf-8"?>
 <ct:contentTypeSchema xmlns:ct="http://schemas.microsoft.com/office/2006/metadata/contentType" xmlns:ma="http://schemas.microsoft.com/office/2006/metadata/properties/metaAttributes" ct:_="" ma:_="" ma:contentTypeName="Documento" ma:contentTypeID="0x01010052A10006F5B3E44EB440413E22CE02AA" ma:contentTypeVersion="7" ma:contentTypeDescription="Crear nuevo documento." ma:contentTypeScope="" ma:versionID="bee739c2fa86b055de6dd8e27156e1c7">
   <xsd:schema xmlns:xsd="http://www.w3.org/2001/XMLSchema" xmlns:xs="http://www.w3.org/2001/XMLSchema" xmlns:p="http://schemas.microsoft.com/office/2006/metadata/properties" xmlns:ns3="0254ba90-59e4-4523-ab78-991d23ab4834" xmlns:ns4="c30e4d6b-0a13-4f5d-be63-6316dc22206e" targetNamespace="http://schemas.microsoft.com/office/2006/metadata/properties" ma:root="true" ma:fieldsID="a7a443c254fe40d25c69977c47f2df18" ns3:_="" ns4:_="">
     <xsd:import namespace="0254ba90-59e4-4523-ab78-991d23ab4834"/>
@@ -2948,15 +2356,6 @@
 </ct:contentTypeSchema>
 </file>
 
-<file path=customXml/item2.xml><?xml version="1.0" encoding="utf-8"?>
-<?mso-contentType ?>
-<FormTemplates xmlns="http://schemas.microsoft.com/sharepoint/v3/contenttype/forms">
-  <Display>DocumentLibraryForm</Display>
-  <Edit>DocumentLibraryForm</Edit>
-  <New>DocumentLibraryForm</New>
-</FormTemplates>
-</file>
-
 <file path=customXml/item3.xml><?xml version="1.0" encoding="utf-8"?>
 <p:properties xmlns:p="http://schemas.microsoft.com/office/2006/metadata/properties" xmlns:xsi="http://www.w3.org/2001/XMLSchema-instance" xmlns:pc="http://schemas.microsoft.com/office/infopath/2007/PartnerControls">
   <documentManagement/>
@@ -2964,6 +2363,14 @@
 </file>
 
 <file path=customXml/itemProps1.xml><?xml version="1.0" encoding="utf-8"?>
+<ds:datastoreItem xmlns:ds="http://schemas.openxmlformats.org/officeDocument/2006/customXml" ds:itemID="{2601EFDA-FFED-481C-9BE3-6D0DBF47659C}">
+  <ds:schemaRefs>
+    <ds:schemaRef ds:uri="http://schemas.microsoft.com/sharepoint/v3/contenttype/forms"/>
+  </ds:schemaRefs>
+</ds:datastoreItem>
+</file>
+
+<file path=customXml/itemProps2.xml><?xml version="1.0" encoding="utf-8"?>
 <ds:datastoreItem xmlns:ds="http://schemas.openxmlformats.org/officeDocument/2006/customXml" ds:itemID="{ADCC51E7-BC9A-4F75-9A13-2DADDAEE3C86}">
   <ds:schemaRefs>
     <ds:schemaRef ds:uri="http://schemas.microsoft.com/office/2006/metadata/contentType"/>
@@ -2982,14 +2389,6 @@
 </ds:datastoreItem>
 </file>
 
-<file path=customXml/itemProps2.xml><?xml version="1.0" encoding="utf-8"?>
-<ds:datastoreItem xmlns:ds="http://schemas.openxmlformats.org/officeDocument/2006/customXml" ds:itemID="{2601EFDA-FFED-481C-9BE3-6D0DBF47659C}">
-  <ds:schemaRefs>
-    <ds:schemaRef ds:uri="http://schemas.microsoft.com/sharepoint/v3/contenttype/forms"/>
-  </ds:schemaRefs>
-</ds:datastoreItem>
-</file>
-
 <file path=customXml/itemProps3.xml><?xml version="1.0" encoding="utf-8"?>
 <ds:datastoreItem xmlns:ds="http://schemas.openxmlformats.org/officeDocument/2006/customXml" ds:itemID="{99F1EB32-FBA1-40D9-BBD9-A1787BD53E97}">
   <ds:schemaRefs>

</xml_diff>

<commit_message>
información de inteligencia de amenazas completa
</commit_message>
<xml_diff>
--- a/Grupo 3/Tarea Mapa mental/SOC_GRUPO_3.docx
+++ b/Grupo 3/Tarea Mapa mental/SOC_GRUPO_3.docx
@@ -749,15 +749,31 @@
     </w:p>
     <w:p>
       <w:pPr>
-        <w:rPr>
-          <w:b/>
-          <w:bCs/>
-        </w:rPr>
-      </w:pPr>
-      <w:r>
-        <w:rPr>
-          <w:b/>
-          <w:bCs/>
+        <w:jc w:val="both"/>
+        <w:rPr>
+          <w:b/>
+          <w:bCs/>
+          <w:sz w:val="28"/>
+          <w:szCs w:val="28"/>
+        </w:rPr>
+      </w:pPr>
+    </w:p>
+    <w:p>
+      <w:pPr>
+        <w:jc w:val="both"/>
+        <w:rPr>
+          <w:b/>
+          <w:bCs/>
+          <w:sz w:val="28"/>
+          <w:szCs w:val="28"/>
+        </w:rPr>
+      </w:pPr>
+      <w:r>
+        <w:rPr>
+          <w:b/>
+          <w:bCs/>
+          <w:sz w:val="28"/>
+          <w:szCs w:val="28"/>
         </w:rPr>
         <w:t>Inteligencia de Amenazas (</w:t>
       </w:r>
@@ -766,6 +782,8 @@
         <w:rPr>
           <w:b/>
           <w:bCs/>
+          <w:sz w:val="28"/>
+          <w:szCs w:val="28"/>
         </w:rPr>
         <w:t>Threat</w:t>
       </w:r>
@@ -774,6 +792,8 @@
         <w:rPr>
           <w:b/>
           <w:bCs/>
+          <w:sz w:val="28"/>
+          <w:szCs w:val="28"/>
         </w:rPr>
         <w:t xml:space="preserve"> </w:t>
       </w:r>
@@ -782,6 +802,8 @@
         <w:rPr>
           <w:b/>
           <w:bCs/>
+          <w:sz w:val="28"/>
+          <w:szCs w:val="28"/>
         </w:rPr>
         <w:t>Intelligence</w:t>
       </w:r>
@@ -790,11 +812,16 @@
         <w:rPr>
           <w:b/>
           <w:bCs/>
+          <w:sz w:val="28"/>
+          <w:szCs w:val="28"/>
         </w:rPr>
         <w:t>)</w:t>
       </w:r>
     </w:p>
     <w:p>
+      <w:pPr>
+        <w:jc w:val="both"/>
+      </w:pPr>
       <w:r>
         <w:rPr>
           <w:b/>
@@ -803,10 +830,24 @@
         <w:t>Definición:</w:t>
       </w:r>
       <w:r>
-        <w:t xml:space="preserve"> Proceso de recolección y análisis de información sobre amenazas potenciales para mejorar la capacidad de una organización para prevenir y responder a incidentes de seguridad.</w:t>
-      </w:r>
-    </w:p>
-    <w:p>
+        <w:t xml:space="preserve"> </w:t>
+      </w:r>
+      <w:r>
+        <w:t xml:space="preserve">La inteligencia de amenazas es el proceso de recopilación y análisis de información clave sobre amenazas cibernéticas, con el objetivo de mejorar la capacidad de una organización para identificar, prevenir y responder a incidentes de seguridad. Este enfoque permite a las empresas anticiparse a ataques dirigidos, reducir su superficie de ataque y tomar decisiones basadas en datos de </w:t>
+      </w:r>
+      <w:proofErr w:type="spellStart"/>
+      <w:r>
+        <w:t>ciberinteligencia</w:t>
+      </w:r>
+      <w:proofErr w:type="spellEnd"/>
+      <w:r>
+        <w:t>. El objetivo final es proporcionar una visión más amplia del panorama de amenazas y facilitar respuestas rápidas y eficaces.</w:t>
+      </w:r>
+    </w:p>
+    <w:p>
+      <w:pPr>
+        <w:jc w:val="both"/>
+      </w:pPr>
       <w:r>
         <w:rPr>
           <w:b/>
@@ -821,6 +862,7 @@
           <w:ilvl w:val="0"/>
           <w:numId w:val="3"/>
         </w:numPr>
+        <w:jc w:val="both"/>
       </w:pPr>
       <w:r>
         <w:rPr>
@@ -881,6 +923,7 @@
           <w:ilvl w:val="0"/>
           <w:numId w:val="3"/>
         </w:numPr>
+        <w:jc w:val="both"/>
       </w:pPr>
       <w:r>
         <w:rPr>
@@ -957,6 +1000,7 @@
           <w:ilvl w:val="0"/>
           <w:numId w:val="3"/>
         </w:numPr>
+        <w:jc w:val="both"/>
       </w:pPr>
       <w:r>
         <w:rPr>
@@ -998,11 +1042,170 @@
         <w:t xml:space="preserve"> Hunt):</w:t>
       </w:r>
       <w:r>
-        <w:t xml:space="preserve"> Proceso de búsqueda proactiva de amenazas dentro de la red.</w:t>
-      </w:r>
-      <w:r>
-        <w:t xml:space="preserve"> ANDRES M</w:t>
-      </w:r>
+        <w:t xml:space="preserve"> </w:t>
+      </w:r>
+      <w:r>
+        <w:t>Es un proceso en el que un equipo especializado busca proactivamente amenazas dentro de la red de una organización, antes de que se conviertan en incidentes graves. Esta caza utiliza análisis avanzados y herramientas forenses para identificar comportamientos inusuales o indicios de intrusiones. Al realizar búsquedas constantes, las organizaciones pueden detectar y mitigar ataques persistentes avanzados (APT) antes de que causen daño significativo.</w:t>
+      </w:r>
+      <w:r>
+        <w:t xml:space="preserve"> (</w:t>
+      </w:r>
+      <w:hyperlink r:id="rId8" w:history="1">
+        <w:r>
+          <w:rPr>
+            <w:rStyle w:val="Hipervnculo"/>
+          </w:rPr>
+          <w:t>https://www.crowdstrike.com/epp-101/threat-hunting/</w:t>
+        </w:r>
+      </w:hyperlink>
+      <w:r>
+        <w:t>)</w:t>
+      </w:r>
+    </w:p>
+    <w:p>
+      <w:pPr>
+        <w:jc w:val="both"/>
+      </w:pPr>
+    </w:p>
+    <w:p>
+      <w:pPr>
+        <w:jc w:val="both"/>
+      </w:pPr>
+    </w:p>
+    <w:p>
+      <w:pPr>
+        <w:ind w:left="360"/>
+        <w:jc w:val="both"/>
+        <w:rPr>
+          <w:rStyle w:val="nfasis"/>
+        </w:rPr>
+      </w:pPr>
+      <w:r>
+        <w:rPr>
+          <w:rStyle w:val="Textoennegrita"/>
+        </w:rPr>
+        <w:lastRenderedPageBreak/>
+        <w:t>Ejemplo</w:t>
+      </w:r>
+      <w:r>
+        <w:t xml:space="preserve">: </w:t>
+      </w:r>
+      <w:proofErr w:type="spellStart"/>
+      <w:r>
+        <w:rPr>
+          <w:rStyle w:val="nfasis"/>
+          <w:i w:val="0"/>
+          <w:iCs w:val="0"/>
+        </w:rPr>
+        <w:t>CrowdStrike</w:t>
+      </w:r>
+      <w:proofErr w:type="spellEnd"/>
+      <w:r>
+        <w:rPr>
+          <w:rStyle w:val="nfasis"/>
+          <w:i w:val="0"/>
+          <w:iCs w:val="0"/>
+        </w:rPr>
+        <w:t xml:space="preserve"> Falcon</w:t>
+      </w:r>
+    </w:p>
+    <w:p>
+      <w:pPr>
+        <w:ind w:left="360"/>
+        <w:jc w:val="both"/>
+        <w:rPr>
+          <w:i/>
+          <w:iCs/>
+        </w:rPr>
+      </w:pPr>
+      <w:r>
+        <w:br/>
+      </w:r>
+      <w:proofErr w:type="spellStart"/>
+      <w:r>
+        <w:t>CrowdStrike</w:t>
+      </w:r>
+      <w:proofErr w:type="spellEnd"/>
+      <w:r>
+        <w:t xml:space="preserve"> Falcon es una plataforma líder de caza de amenazas. Utiliza análisis de comportamiento y análisis forense para identificar actividades maliciosas dentro de una red. A través de la detección proactiva de amenazas persistentes avanzadas (APT), los equipos de seguridad pueden localizar intrusiones antes de que causen daño. Esta herramienta es muy utilizada para la búsqueda activa de amenazas que ya han evadido las defensas iniciales.</w:t>
+      </w:r>
+      <w:r>
+        <w:br/>
+        <w:t xml:space="preserve">URL: </w:t>
+      </w:r>
+      <w:hyperlink r:id="rId9" w:history="1">
+        <w:r>
+          <w:rPr>
+            <w:rStyle w:val="Hipervnculo"/>
+          </w:rPr>
+          <w:t>https://www.crowdstrike.com/endpoint-security-products/falcon-threat-hunting/</w:t>
+        </w:r>
+      </w:hyperlink>
+    </w:p>
+    <w:p>
+      <w:pPr>
+        <w:ind w:left="720"/>
+        <w:jc w:val="both"/>
+      </w:pPr>
+      <w:r>
+        <w:rPr>
+          <w:noProof/>
+        </w:rPr>
+        <w:drawing>
+          <wp:inline distT="0" distB="0" distL="0" distR="0" wp14:anchorId="499E360C" wp14:editId="2285CB5C">
+            <wp:extent cx="4876800" cy="2552700"/>
+            <wp:effectExtent l="0" t="0" r="0" b="0"/>
+            <wp:docPr id="1" name="Imagen 1" descr="CrowdStrike Falcon"/>
+            <wp:cNvGraphicFramePr>
+              <a:graphicFrameLocks xmlns:a="http://schemas.openxmlformats.org/drawingml/2006/main" noChangeAspect="1"/>
+            </wp:cNvGraphicFramePr>
+            <a:graphic xmlns:a="http://schemas.openxmlformats.org/drawingml/2006/main">
+              <a:graphicData uri="http://schemas.openxmlformats.org/drawingml/2006/picture">
+                <pic:pic xmlns:pic="http://schemas.openxmlformats.org/drawingml/2006/picture">
+                  <pic:nvPicPr>
+                    <pic:cNvPr id="0" name="Picture 1" descr="CrowdStrike Falcon"/>
+                    <pic:cNvPicPr>
+                      <a:picLocks noChangeAspect="1" noChangeArrowheads="1"/>
+                    </pic:cNvPicPr>
+                  </pic:nvPicPr>
+                  <pic:blipFill>
+                    <a:blip r:embed="rId10">
+                      <a:extLst>
+                        <a:ext uri="{28A0092B-C50C-407E-A947-70E740481C1C}">
+                          <a14:useLocalDpi xmlns:a14="http://schemas.microsoft.com/office/drawing/2010/main" val="0"/>
+                        </a:ext>
+                      </a:extLst>
+                    </a:blip>
+                    <a:srcRect/>
+                    <a:stretch>
+                      <a:fillRect/>
+                    </a:stretch>
+                  </pic:blipFill>
+                  <pic:spPr bwMode="auto">
+                    <a:xfrm>
+                      <a:off x="0" y="0"/>
+                      <a:ext cx="4876800" cy="2552700"/>
+                    </a:xfrm>
+                    <a:prstGeom prst="rect">
+                      <a:avLst/>
+                    </a:prstGeom>
+                    <a:noFill/>
+                    <a:ln>
+                      <a:noFill/>
+                    </a:ln>
+                  </pic:spPr>
+                </pic:pic>
+              </a:graphicData>
+            </a:graphic>
+          </wp:inline>
+        </w:drawing>
+      </w:r>
+    </w:p>
+    <w:p>
+      <w:pPr>
+        <w:ind w:left="720"/>
+        <w:jc w:val="both"/>
+      </w:pPr>
     </w:p>
     <w:p>
       <w:pPr>
@@ -1010,6 +1213,7 @@
           <w:ilvl w:val="0"/>
           <w:numId w:val="3"/>
         </w:numPr>
+        <w:jc w:val="both"/>
       </w:pPr>
       <w:r>
         <w:rPr>
@@ -1051,11 +1255,222 @@
         <w:t>):</w:t>
       </w:r>
       <w:r>
-        <w:t xml:space="preserve"> Información sobre las características y tácticas de los atacantes.</w:t>
-      </w:r>
-      <w:r>
-        <w:t xml:space="preserve"> ANDRES M</w:t>
-      </w:r>
+        <w:t xml:space="preserve"> </w:t>
+      </w:r>
+      <w:r>
+        <w:t>La atribución en ciberseguridad implica identificar las características clave, tácticas, técnicas y procedimientos (</w:t>
+      </w:r>
+      <w:proofErr w:type="spellStart"/>
+      <w:r>
+        <w:t>TTPs</w:t>
+      </w:r>
+      <w:proofErr w:type="spellEnd"/>
+      <w:r>
+        <w:t>) de los atacantes. Esto incluye la identificación de grupos de amenazas, su motivación y localización geográfica. Atribuir adecuadamente los ataques permite a las organizaciones responder de manera más efectiva y coordinar esfuerzos con otras entidades globales para mitigar ataques cibernéticos masivos.</w:t>
+      </w:r>
+      <w:r>
+        <w:t xml:space="preserve"> (</w:t>
+      </w:r>
+      <w:hyperlink r:id="rId11" w:history="1">
+        <w:r>
+          <w:rPr>
+            <w:rStyle w:val="Hipervnculo"/>
+          </w:rPr>
+          <w:t>https://www.fireeye.com/current-threats/what-is-threat-intelligence.html</w:t>
+        </w:r>
+      </w:hyperlink>
+      <w:r>
+        <w:t>)</w:t>
+      </w:r>
+    </w:p>
+    <w:p>
+      <w:pPr>
+        <w:ind w:left="360"/>
+        <w:jc w:val="both"/>
+        <w:rPr>
+          <w:b/>
+          <w:bCs/>
+        </w:rPr>
+      </w:pPr>
+    </w:p>
+    <w:p>
+      <w:pPr>
+        <w:ind w:left="360"/>
+        <w:rPr>
+          <w:rStyle w:val="nfasis"/>
+          <w:i w:val="0"/>
+          <w:iCs w:val="0"/>
+        </w:rPr>
+      </w:pPr>
+      <w:r>
+        <w:rPr>
+          <w:rStyle w:val="Textoennegrita"/>
+        </w:rPr>
+        <w:t>Ejemplo</w:t>
+      </w:r>
+      <w:r>
+        <w:t xml:space="preserve">: </w:t>
+      </w:r>
+      <w:proofErr w:type="spellStart"/>
+      <w:r>
+        <w:rPr>
+          <w:rStyle w:val="nfasis"/>
+          <w:i w:val="0"/>
+          <w:iCs w:val="0"/>
+        </w:rPr>
+        <w:t>Mandiant</w:t>
+      </w:r>
+      <w:proofErr w:type="spellEnd"/>
+      <w:r>
+        <w:rPr>
+          <w:rStyle w:val="nfasis"/>
+          <w:i w:val="0"/>
+          <w:iCs w:val="0"/>
+        </w:rPr>
+        <w:t xml:space="preserve"> </w:t>
+      </w:r>
+      <w:proofErr w:type="spellStart"/>
+      <w:r>
+        <w:rPr>
+          <w:rStyle w:val="nfasis"/>
+          <w:i w:val="0"/>
+          <w:iCs w:val="0"/>
+        </w:rPr>
+        <w:t>Threat</w:t>
+      </w:r>
+      <w:proofErr w:type="spellEnd"/>
+      <w:r>
+        <w:rPr>
+          <w:rStyle w:val="nfasis"/>
+          <w:i w:val="0"/>
+          <w:iCs w:val="0"/>
+        </w:rPr>
+        <w:t xml:space="preserve"> </w:t>
+      </w:r>
+      <w:proofErr w:type="spellStart"/>
+      <w:r>
+        <w:rPr>
+          <w:rStyle w:val="nfasis"/>
+          <w:i w:val="0"/>
+          <w:iCs w:val="0"/>
+        </w:rPr>
+        <w:t>Intelligence</w:t>
+      </w:r>
+      <w:proofErr w:type="spellEnd"/>
+    </w:p>
+    <w:p>
+      <w:pPr>
+        <w:ind w:left="360"/>
+        <w:jc w:val="both"/>
+      </w:pPr>
+      <w:r>
+        <w:br/>
+      </w:r>
+      <w:proofErr w:type="spellStart"/>
+      <w:r>
+        <w:t>Mandiant</w:t>
+      </w:r>
+      <w:proofErr w:type="spellEnd"/>
+      <w:r>
+        <w:t xml:space="preserve">, una subsidiaria de </w:t>
+      </w:r>
+      <w:proofErr w:type="spellStart"/>
+      <w:r>
+        <w:t>FireEye</w:t>
+      </w:r>
+      <w:proofErr w:type="spellEnd"/>
+      <w:r>
+        <w:t>, ofrece una de las mejores soluciones de atribución de amenazas. Su equipo de inteligencia proporciona informes detallados sobre actores de amenazas, incluidas sus tácticas, técnicas y procedimientos (</w:t>
+      </w:r>
+      <w:proofErr w:type="spellStart"/>
+      <w:r>
+        <w:t>TTPs</w:t>
+      </w:r>
+      <w:proofErr w:type="spellEnd"/>
+      <w:r>
+        <w:t xml:space="preserve">). Esto ayuda a las </w:t>
+      </w:r>
+      <w:r>
+        <w:lastRenderedPageBreak/>
+        <w:t>organizaciones a identificar quién está detrás de los ataques y sus motivaciones. Además, la plataforma permite obtener datos sobre el comportamiento de los atacantes en tiempo real.</w:t>
+      </w:r>
+      <w:r>
+        <w:br/>
+        <w:t xml:space="preserve">URL: </w:t>
+      </w:r>
+      <w:hyperlink r:id="rId12" w:history="1">
+        <w:r>
+          <w:rPr>
+            <w:rStyle w:val="Hipervnculo"/>
+          </w:rPr>
+          <w:t>https://www.mandiant.com/resources/mandiant-advantage-threat-intelligence</w:t>
+        </w:r>
+      </w:hyperlink>
+    </w:p>
+    <w:p>
+      <w:pPr>
+        <w:ind w:left="360"/>
+        <w:jc w:val="center"/>
+      </w:pPr>
+      <w:r>
+        <w:rPr>
+          <w:noProof/>
+        </w:rPr>
+        <w:drawing>
+          <wp:inline distT="0" distB="0" distL="0" distR="0" wp14:anchorId="076292BF" wp14:editId="2A171997">
+            <wp:extent cx="2948940" cy="1554480"/>
+            <wp:effectExtent l="0" t="0" r="3810" b="7620"/>
+            <wp:docPr id="2" name="Imagen 2" descr="Mandiant Unveils M-Trends 2023 Report, Delivering Critical Threat  Intelligence Directly from the Frontlines"/>
+            <wp:cNvGraphicFramePr>
+              <a:graphicFrameLocks xmlns:a="http://schemas.openxmlformats.org/drawingml/2006/main" noChangeAspect="1"/>
+            </wp:cNvGraphicFramePr>
+            <a:graphic xmlns:a="http://schemas.openxmlformats.org/drawingml/2006/main">
+              <a:graphicData uri="http://schemas.openxmlformats.org/drawingml/2006/picture">
+                <pic:pic xmlns:pic="http://schemas.openxmlformats.org/drawingml/2006/picture">
+                  <pic:nvPicPr>
+                    <pic:cNvPr id="0" name="Picture 3" descr="Mandiant Unveils M-Trends 2023 Report, Delivering Critical Threat  Intelligence Directly from the Frontlines"/>
+                    <pic:cNvPicPr>
+                      <a:picLocks noChangeAspect="1" noChangeArrowheads="1"/>
+                    </pic:cNvPicPr>
+                  </pic:nvPicPr>
+                  <pic:blipFill>
+                    <a:blip r:embed="rId13">
+                      <a:extLst>
+                        <a:ext uri="{28A0092B-C50C-407E-A947-70E740481C1C}">
+                          <a14:useLocalDpi xmlns:a14="http://schemas.microsoft.com/office/drawing/2010/main" val="0"/>
+                        </a:ext>
+                      </a:extLst>
+                    </a:blip>
+                    <a:srcRect/>
+                    <a:stretch>
+                      <a:fillRect/>
+                    </a:stretch>
+                  </pic:blipFill>
+                  <pic:spPr bwMode="auto">
+                    <a:xfrm>
+                      <a:off x="0" y="0"/>
+                      <a:ext cx="2948940" cy="1554480"/>
+                    </a:xfrm>
+                    <a:prstGeom prst="rect">
+                      <a:avLst/>
+                    </a:prstGeom>
+                    <a:noFill/>
+                    <a:ln>
+                      <a:noFill/>
+                    </a:ln>
+                  </pic:spPr>
+                </pic:pic>
+              </a:graphicData>
+            </a:graphic>
+          </wp:inline>
+        </w:drawing>
+      </w:r>
+    </w:p>
+    <w:p>
+      <w:pPr>
+        <w:ind w:left="720"/>
+        <w:jc w:val="both"/>
+      </w:pPr>
     </w:p>
     <w:p>
       <w:pPr>
@@ -1063,6 +1478,7 @@
           <w:ilvl w:val="0"/>
           <w:numId w:val="3"/>
         </w:numPr>
+        <w:jc w:val="both"/>
       </w:pPr>
       <w:r>
         <w:rPr>
@@ -1072,10 +1488,151 @@
         <w:t>Recopilación de Información:</w:t>
       </w:r>
       <w:r>
-        <w:t xml:space="preserve"> Recoger información sobre características de los atacantes y correlación de eventos para identificar amenazas.</w:t>
-      </w:r>
-      <w:r>
-        <w:t xml:space="preserve"> ANDRES M</w:t>
+        <w:t xml:space="preserve"> </w:t>
+      </w:r>
+      <w:r>
+        <w:t>Recoger información sobre los atacantes y correlacionar eventos de seguridad es una de las tareas principales en la inteligencia de amenazas. Se utiliza para identificar patrones de ataque y potenciales vulnerabilidades dentro del entorno de la organización. Al combinar fuentes de datos internas y externas, las organizaciones pueden fortalecer su postura de seguridad, desarrollando medidas proactivas que se adapten a las últimas tendencias en amenazas cibernéticas.</w:t>
+      </w:r>
+      <w:r>
+        <w:t xml:space="preserve"> (</w:t>
+      </w:r>
+      <w:hyperlink r:id="rId14" w:history="1">
+        <w:r>
+          <w:rPr>
+            <w:rStyle w:val="Hipervnculo"/>
+          </w:rPr>
+          <w:t>https://www.trendmicro.com/en_us/security-intelligence/threat-intelligence-101.html</w:t>
+        </w:r>
+      </w:hyperlink>
+      <w:r>
+        <w:t>)</w:t>
+      </w:r>
+    </w:p>
+    <w:p>
+      <w:pPr>
+        <w:jc w:val="both"/>
+      </w:pPr>
+    </w:p>
+    <w:p>
+      <w:pPr>
+        <w:jc w:val="both"/>
+        <w:rPr>
+          <w:rStyle w:val="nfasis"/>
+        </w:rPr>
+      </w:pPr>
+      <w:r>
+        <w:rPr>
+          <w:rStyle w:val="Textoennegrita"/>
+        </w:rPr>
+        <w:t>Ejemplo</w:t>
+      </w:r>
+      <w:r>
+        <w:t xml:space="preserve">: </w:t>
+      </w:r>
+      <w:proofErr w:type="spellStart"/>
+      <w:r>
+        <w:rPr>
+          <w:rStyle w:val="nfasis"/>
+          <w:i w:val="0"/>
+          <w:iCs w:val="0"/>
+        </w:rPr>
+        <w:t>Recorded</w:t>
+      </w:r>
+      <w:proofErr w:type="spellEnd"/>
+      <w:r>
+        <w:rPr>
+          <w:rStyle w:val="nfasis"/>
+          <w:i w:val="0"/>
+          <w:iCs w:val="0"/>
+        </w:rPr>
+        <w:t xml:space="preserve"> Future</w:t>
+      </w:r>
+    </w:p>
+    <w:p>
+      <w:pPr>
+        <w:jc w:val="both"/>
+      </w:pPr>
+      <w:r>
+        <w:br/>
+      </w:r>
+      <w:proofErr w:type="spellStart"/>
+      <w:r>
+        <w:t>Recorded</w:t>
+      </w:r>
+      <w:proofErr w:type="spellEnd"/>
+      <w:r>
+        <w:t xml:space="preserve"> Future es una herramienta de inteligencia de amenazas que recopila grandes volúmenes de datos de diversas fuentes, incluidos foros clandestinos, redes sociales, y otras fuentes de amenazas. La plataforma utiliza inteligencia artificial para analizar y correlacionar eventos en tiempo real, ayudando a las organizaciones a descubrir patrones y posibles ataques antes de que ocurran. Es ideal para identificar nuevas amenazas y correlacionar eventos en grandes redes.</w:t>
+      </w:r>
+      <w:r>
+        <w:br/>
+        <w:t xml:space="preserve">URL: </w:t>
+      </w:r>
+      <w:hyperlink r:id="rId15" w:history="1">
+        <w:r>
+          <w:rPr>
+            <w:rStyle w:val="Hipervnculo"/>
+          </w:rPr>
+          <w:t>https://www.recordedfuture.com/threat-intelligence</w:t>
+        </w:r>
+      </w:hyperlink>
+    </w:p>
+    <w:p>
+      <w:pPr>
+        <w:jc w:val="center"/>
+      </w:pPr>
+      <w:r>
+        <w:rPr>
+          <w:noProof/>
+        </w:rPr>
+        <w:lastRenderedPageBreak/>
+        <w:drawing>
+          <wp:inline distT="0" distB="0" distL="0" distR="0" wp14:anchorId="760ACACE" wp14:editId="30B66AD0">
+            <wp:extent cx="3665220" cy="1094009"/>
+            <wp:effectExtent l="0" t="0" r="0" b="0"/>
+            <wp:docPr id="3" name="Imagen 3" descr="AWS Marketplace: Recorded Future"/>
+            <wp:cNvGraphicFramePr>
+              <a:graphicFrameLocks xmlns:a="http://schemas.openxmlformats.org/drawingml/2006/main" noChangeAspect="1"/>
+            </wp:cNvGraphicFramePr>
+            <a:graphic xmlns:a="http://schemas.openxmlformats.org/drawingml/2006/main">
+              <a:graphicData uri="http://schemas.openxmlformats.org/drawingml/2006/picture">
+                <pic:pic xmlns:pic="http://schemas.openxmlformats.org/drawingml/2006/picture">
+                  <pic:nvPicPr>
+                    <pic:cNvPr id="0" name="Picture 5" descr="AWS Marketplace: Recorded Future"/>
+                    <pic:cNvPicPr>
+                      <a:picLocks noChangeAspect="1" noChangeArrowheads="1"/>
+                    </pic:cNvPicPr>
+                  </pic:nvPicPr>
+                  <pic:blipFill>
+                    <a:blip r:embed="rId16" cstate="print">
+                      <a:extLst>
+                        <a:ext uri="{28A0092B-C50C-407E-A947-70E740481C1C}">
+                          <a14:useLocalDpi xmlns:a14="http://schemas.microsoft.com/office/drawing/2010/main" val="0"/>
+                        </a:ext>
+                      </a:extLst>
+                    </a:blip>
+                    <a:srcRect/>
+                    <a:stretch>
+                      <a:fillRect/>
+                    </a:stretch>
+                  </pic:blipFill>
+                  <pic:spPr bwMode="auto">
+                    <a:xfrm>
+                      <a:off x="0" y="0"/>
+                      <a:ext cx="3672544" cy="1096195"/>
+                    </a:xfrm>
+                    <a:prstGeom prst="rect">
+                      <a:avLst/>
+                    </a:prstGeom>
+                    <a:noFill/>
+                    <a:ln>
+                      <a:noFill/>
+                    </a:ln>
+                  </pic:spPr>
+                </pic:pic>
+              </a:graphicData>
+            </a:graphic>
+          </wp:inline>
+        </w:drawing>
       </w:r>
     </w:p>
     <w:p/>
@@ -2468,6 +3025,51 @@
       <w:spacing w:val="5"/>
     </w:rPr>
   </w:style>
+  <w:style w:type="character" w:styleId="Hipervnculo">
+    <w:name w:val="Hyperlink"/>
+    <w:basedOn w:val="Fuentedeprrafopredeter"/>
+    <w:uiPriority w:val="99"/>
+    <w:unhideWhenUsed/>
+    <w:rsid w:val="00151920"/>
+    <w:rPr>
+      <w:color w:val="467886" w:themeColor="hyperlink"/>
+      <w:u w:val="single"/>
+    </w:rPr>
+  </w:style>
+  <w:style w:type="character" w:styleId="Mencinsinresolver">
+    <w:name w:val="Unresolved Mention"/>
+    <w:basedOn w:val="Fuentedeprrafopredeter"/>
+    <w:uiPriority w:val="99"/>
+    <w:semiHidden/>
+    <w:unhideWhenUsed/>
+    <w:rsid w:val="00151920"/>
+    <w:rPr>
+      <w:color w:val="605E5C"/>
+      <w:shd w:val="clear" w:color="auto" w:fill="E1DFDD"/>
+    </w:rPr>
+  </w:style>
+  <w:style w:type="character" w:styleId="Textoennegrita">
+    <w:name w:val="Strong"/>
+    <w:basedOn w:val="Fuentedeprrafopredeter"/>
+    <w:uiPriority w:val="22"/>
+    <w:qFormat/>
+    <w:rsid w:val="00C939DF"/>
+    <w:rPr>
+      <w:b/>
+      <w:bCs/>
+    </w:rPr>
+  </w:style>
+  <w:style w:type="character" w:styleId="nfasis">
+    <w:name w:val="Emphasis"/>
+    <w:basedOn w:val="Fuentedeprrafopredeter"/>
+    <w:uiPriority w:val="20"/>
+    <w:qFormat/>
+    <w:rsid w:val="00C939DF"/>
+    <w:rPr>
+      <w:i/>
+      <w:iCs/>
+    </w:rPr>
+  </w:style>
 </w:styles>
 </file>
 
@@ -2767,21 +3369,6 @@
 </file>
 
 <file path=customXml/item1.xml><?xml version="1.0" encoding="utf-8"?>
-<?mso-contentType ?>
-<FormTemplates xmlns="http://schemas.microsoft.com/sharepoint/v3/contenttype/forms">
-  <Display>DocumentLibraryForm</Display>
-  <Edit>DocumentLibraryForm</Edit>
-  <New>DocumentLibraryForm</New>
-</FormTemplates>
-</file>
-
-<file path=customXml/item2.xml><?xml version="1.0" encoding="utf-8"?>
-<p:properties xmlns:p="http://schemas.microsoft.com/office/2006/metadata/properties" xmlns:xsi="http://www.w3.org/2001/XMLSchema-instance" xmlns:pc="http://schemas.microsoft.com/office/infopath/2007/PartnerControls">
-  <documentManagement/>
-</p:properties>
-</file>
-
-<file path=customXml/item3.xml><?xml version="1.0" encoding="utf-8"?>
 <ct:contentTypeSchema xmlns:ct="http://schemas.microsoft.com/office/2006/metadata/contentType" xmlns:ma="http://schemas.microsoft.com/office/2006/metadata/properties/metaAttributes" ct:_="" ma:_="" ma:contentTypeName="Documento" ma:contentTypeID="0x01010052A10006F5B3E44EB440413E22CE02AA" ma:contentTypeVersion="7" ma:contentTypeDescription="Crear nuevo documento." ma:contentTypeScope="" ma:versionID="bee739c2fa86b055de6dd8e27156e1c7">
   <xsd:schema xmlns:xsd="http://www.w3.org/2001/XMLSchema" xmlns:xs="http://www.w3.org/2001/XMLSchema" xmlns:p="http://schemas.microsoft.com/office/2006/metadata/properties" xmlns:ns3="0254ba90-59e4-4523-ab78-991d23ab4834" xmlns:ns4="c30e4d6b-0a13-4f5d-be63-6316dc22206e" targetNamespace="http://schemas.microsoft.com/office/2006/metadata/properties" ma:root="true" ma:fieldsID="a7a443c254fe40d25c69977c47f2df18" ns3:_="" ns4:_="">
     <xsd:import namespace="0254ba90-59e4-4523-ab78-991d23ab4834"/>
@@ -2964,24 +3551,22 @@
 </ct:contentTypeSchema>
 </file>
 
-<file path=customXml/itemProps1.xml><?xml version="1.0" encoding="utf-8"?>
-<ds:datastoreItem xmlns:ds="http://schemas.openxmlformats.org/officeDocument/2006/customXml" ds:itemID="{2601EFDA-FFED-481C-9BE3-6D0DBF47659C}">
-  <ds:schemaRefs>
-    <ds:schemaRef ds:uri="http://schemas.microsoft.com/sharepoint/v3/contenttype/forms"/>
-  </ds:schemaRefs>
-</ds:datastoreItem>
+<file path=customXml/item2.xml><?xml version="1.0" encoding="utf-8"?>
+<p:properties xmlns:p="http://schemas.microsoft.com/office/2006/metadata/properties" xmlns:xsi="http://www.w3.org/2001/XMLSchema-instance" xmlns:pc="http://schemas.microsoft.com/office/infopath/2007/PartnerControls">
+  <documentManagement/>
+</p:properties>
 </file>
 
-<file path=customXml/itemProps2.xml><?xml version="1.0" encoding="utf-8"?>
-<ds:datastoreItem xmlns:ds="http://schemas.openxmlformats.org/officeDocument/2006/customXml" ds:itemID="{99F1EB32-FBA1-40D9-BBD9-A1787BD53E97}">
-  <ds:schemaRefs>
-    <ds:schemaRef ds:uri="http://schemas.microsoft.com/office/2006/metadata/properties"/>
-    <ds:schemaRef ds:uri="http://schemas.microsoft.com/office/infopath/2007/PartnerControls"/>
-  </ds:schemaRefs>
-</ds:datastoreItem>
+<file path=customXml/item3.xml><?xml version="1.0" encoding="utf-8"?>
+<?mso-contentType ?>
+<FormTemplates xmlns="http://schemas.microsoft.com/sharepoint/v3/contenttype/forms">
+  <Display>DocumentLibraryForm</Display>
+  <Edit>DocumentLibraryForm</Edit>
+  <New>DocumentLibraryForm</New>
+</FormTemplates>
 </file>
 
-<file path=customXml/itemProps3.xml><?xml version="1.0" encoding="utf-8"?>
+<file path=customXml/itemProps1.xml><?xml version="1.0" encoding="utf-8"?>
 <ds:datastoreItem xmlns:ds="http://schemas.openxmlformats.org/officeDocument/2006/customXml" ds:itemID="{ADCC51E7-BC9A-4F75-9A13-2DADDAEE3C86}">
   <ds:schemaRefs>
     <ds:schemaRef ds:uri="http://schemas.microsoft.com/office/2006/metadata/contentType"/>
@@ -2998,4 +3583,21 @@
     <ds:schemaRef ds:uri="http://schemas.microsoft.com/internal/obd"/>
   </ds:schemaRefs>
 </ds:datastoreItem>
+</file>
+
+<file path=customXml/itemProps2.xml><?xml version="1.0" encoding="utf-8"?>
+<ds:datastoreItem xmlns:ds="http://schemas.openxmlformats.org/officeDocument/2006/customXml" ds:itemID="{99F1EB32-FBA1-40D9-BBD9-A1787BD53E97}">
+  <ds:schemaRefs>
+    <ds:schemaRef ds:uri="http://schemas.microsoft.com/office/2006/metadata/properties"/>
+    <ds:schemaRef ds:uri="http://schemas.microsoft.com/office/infopath/2007/PartnerControls"/>
+  </ds:schemaRefs>
+</ds:datastoreItem>
+</file>
+
+<file path=customXml/itemProps3.xml><?xml version="1.0" encoding="utf-8"?>
+<ds:datastoreItem xmlns:ds="http://schemas.openxmlformats.org/officeDocument/2006/customXml" ds:itemID="{2601EFDA-FFED-481C-9BE3-6D0DBF47659C}">
+  <ds:schemaRefs>
+    <ds:schemaRef ds:uri="http://schemas.microsoft.com/sharepoint/v3/contenttype/forms"/>
+  </ds:schemaRefs>
+</ds:datastoreItem>
 </file>
</xml_diff>

<commit_message>
Resolver conflicto en SOC_GRUPO_3.docx
</commit_message>
<xml_diff>
--- a/Grupo 3/Tarea Mapa mental/SOC_GRUPO_3.docx
+++ b/Grupo 3/Tarea Mapa mental/SOC_GRUPO_3.docx
@@ -749,105 +749,64 @@
     </w:p>
     <w:p>
       <w:pPr>
-        <w:jc w:val="both"/>
-        <w:rPr>
-          <w:b/>
-          <w:bCs/>
-          <w:sz w:val="28"/>
-          <w:szCs w:val="28"/>
-        </w:rPr>
-      </w:pPr>
+        <w:rPr>
+          <w:b/>
+          <w:bCs/>
+        </w:rPr>
+      </w:pPr>
+      <w:r>
+        <w:rPr>
+          <w:b/>
+          <w:bCs/>
+        </w:rPr>
+        <w:t>Inteligencia de Amenazas (</w:t>
+      </w:r>
+      <w:proofErr w:type="spellStart"/>
+      <w:r>
+        <w:rPr>
+          <w:b/>
+          <w:bCs/>
+        </w:rPr>
+        <w:t>Threat</w:t>
+      </w:r>
+      <w:proofErr w:type="spellEnd"/>
+      <w:r>
+        <w:rPr>
+          <w:b/>
+          <w:bCs/>
+        </w:rPr>
+        <w:t xml:space="preserve"> </w:t>
+      </w:r>
+      <w:proofErr w:type="spellStart"/>
+      <w:r>
+        <w:rPr>
+          <w:b/>
+          <w:bCs/>
+        </w:rPr>
+        <w:t>Intelligence</w:t>
+      </w:r>
+      <w:proofErr w:type="spellEnd"/>
+      <w:r>
+        <w:rPr>
+          <w:b/>
+          <w:bCs/>
+        </w:rPr>
+        <w:t>)</w:t>
+      </w:r>
     </w:p>
     <w:p>
-      <w:pPr>
-        <w:jc w:val="both"/>
-        <w:rPr>
-          <w:b/>
-          <w:bCs/>
-          <w:sz w:val="28"/>
-          <w:szCs w:val="28"/>
-        </w:rPr>
-      </w:pPr>
-      <w:r>
-        <w:rPr>
-          <w:b/>
-          <w:bCs/>
-          <w:sz w:val="28"/>
-          <w:szCs w:val="28"/>
-        </w:rPr>
-        <w:t>Inteligencia de Amenazas (</w:t>
-      </w:r>
-      <w:proofErr w:type="spellStart"/>
-      <w:r>
-        <w:rPr>
-          <w:b/>
-          <w:bCs/>
-          <w:sz w:val="28"/>
-          <w:szCs w:val="28"/>
-        </w:rPr>
-        <w:t>Threat</w:t>
-      </w:r>
-      <w:proofErr w:type="spellEnd"/>
-      <w:r>
-        <w:rPr>
-          <w:b/>
-          <w:bCs/>
-          <w:sz w:val="28"/>
-          <w:szCs w:val="28"/>
-        </w:rPr>
-        <w:t xml:space="preserve"> </w:t>
-      </w:r>
-      <w:proofErr w:type="spellStart"/>
-      <w:r>
-        <w:rPr>
-          <w:b/>
-          <w:bCs/>
-          <w:sz w:val="28"/>
-          <w:szCs w:val="28"/>
-        </w:rPr>
-        <w:t>Intelligence</w:t>
-      </w:r>
-      <w:proofErr w:type="spellEnd"/>
-      <w:r>
-        <w:rPr>
-          <w:b/>
-          <w:bCs/>
-          <w:sz w:val="28"/>
-          <w:szCs w:val="28"/>
-        </w:rPr>
-        <w:t>)</w:t>
+      <w:r>
+        <w:rPr>
+          <w:b/>
+          <w:bCs/>
+        </w:rPr>
+        <w:t>Definición:</w:t>
+      </w:r>
+      <w:r>
+        <w:t xml:space="preserve"> Proceso de recolección y análisis de información sobre amenazas potenciales para mejorar la capacidad de una organización para prevenir y responder a incidentes de seguridad.</w:t>
       </w:r>
     </w:p>
     <w:p>
-      <w:pPr>
-        <w:jc w:val="both"/>
-      </w:pPr>
-      <w:r>
-        <w:rPr>
-          <w:b/>
-          <w:bCs/>
-        </w:rPr>
-        <w:t>Definición:</w:t>
-      </w:r>
-      <w:r>
-        <w:t xml:space="preserve"> </w:t>
-      </w:r>
-      <w:r>
-        <w:t xml:space="preserve">La inteligencia de amenazas es el proceso de recopilación y análisis de información clave sobre amenazas cibernéticas, con el objetivo de mejorar la capacidad de una organización para identificar, prevenir y responder a incidentes de seguridad. Este enfoque permite a las empresas anticiparse a ataques dirigidos, reducir su superficie de ataque y tomar decisiones basadas en datos de </w:t>
-      </w:r>
-      <w:proofErr w:type="spellStart"/>
-      <w:r>
-        <w:t>ciberinteligencia</w:t>
-      </w:r>
-      <w:proofErr w:type="spellEnd"/>
-      <w:r>
-        <w:t>. El objetivo final es proporcionar una visión más amplia del panorama de amenazas y facilitar respuestas rápidas y eficaces.</w:t>
-      </w:r>
-    </w:p>
-    <w:p>
-      <w:pPr>
-        <w:jc w:val="both"/>
-      </w:pPr>
       <w:r>
         <w:rPr>
           <w:b/>
@@ -862,7 +821,6 @@
           <w:ilvl w:val="0"/>
           <w:numId w:val="3"/>
         </w:numPr>
-        <w:jc w:val="both"/>
       </w:pPr>
       <w:r>
         <w:rPr>
@@ -923,7 +881,6 @@
           <w:ilvl w:val="0"/>
           <w:numId w:val="3"/>
         </w:numPr>
-        <w:jc w:val="both"/>
       </w:pPr>
       <w:r>
         <w:rPr>
@@ -1000,7 +957,6 @@
           <w:ilvl w:val="0"/>
           <w:numId w:val="3"/>
         </w:numPr>
-        <w:jc w:val="both"/>
       </w:pPr>
       <w:r>
         <w:rPr>
@@ -1042,170 +998,11 @@
         <w:t xml:space="preserve"> Hunt):</w:t>
       </w:r>
       <w:r>
-        <w:t xml:space="preserve"> </w:t>
-      </w:r>
-      <w:r>
-        <w:t>Es un proceso en el que un equipo especializado busca proactivamente amenazas dentro de la red de una organización, antes de que se conviertan en incidentes graves. Esta caza utiliza análisis avanzados y herramientas forenses para identificar comportamientos inusuales o indicios de intrusiones. Al realizar búsquedas constantes, las organizaciones pueden detectar y mitigar ataques persistentes avanzados (APT) antes de que causen daño significativo.</w:t>
-      </w:r>
-      <w:r>
-        <w:t xml:space="preserve"> (</w:t>
-      </w:r>
-      <w:hyperlink r:id="rId8" w:history="1">
-        <w:r>
-          <w:rPr>
-            <w:rStyle w:val="Hipervnculo"/>
-          </w:rPr>
-          <w:t>https://www.crowdstrike.com/epp-101/threat-hunting/</w:t>
-        </w:r>
-      </w:hyperlink>
-      <w:r>
-        <w:t>)</w:t>
-      </w:r>
-    </w:p>
-    <w:p>
-      <w:pPr>
-        <w:jc w:val="both"/>
-      </w:pPr>
-    </w:p>
-    <w:p>
-      <w:pPr>
-        <w:jc w:val="both"/>
-      </w:pPr>
-    </w:p>
-    <w:p>
-      <w:pPr>
-        <w:ind w:left="360"/>
-        <w:jc w:val="both"/>
-        <w:rPr>
-          <w:rStyle w:val="nfasis"/>
-        </w:rPr>
-      </w:pPr>
-      <w:r>
-        <w:rPr>
-          <w:rStyle w:val="Textoennegrita"/>
-        </w:rPr>
-        <w:lastRenderedPageBreak/>
-        <w:t>Ejemplo</w:t>
-      </w:r>
-      <w:r>
-        <w:t xml:space="preserve">: </w:t>
-      </w:r>
-      <w:proofErr w:type="spellStart"/>
-      <w:r>
-        <w:rPr>
-          <w:rStyle w:val="nfasis"/>
-          <w:i w:val="0"/>
-          <w:iCs w:val="0"/>
-        </w:rPr>
-        <w:t>CrowdStrike</w:t>
-      </w:r>
-      <w:proofErr w:type="spellEnd"/>
-      <w:r>
-        <w:rPr>
-          <w:rStyle w:val="nfasis"/>
-          <w:i w:val="0"/>
-          <w:iCs w:val="0"/>
-        </w:rPr>
-        <w:t xml:space="preserve"> Falcon</w:t>
-      </w:r>
-    </w:p>
-    <w:p>
-      <w:pPr>
-        <w:ind w:left="360"/>
-        <w:jc w:val="both"/>
-        <w:rPr>
-          <w:i/>
-          <w:iCs/>
-        </w:rPr>
-      </w:pPr>
-      <w:r>
-        <w:br/>
-      </w:r>
-      <w:proofErr w:type="spellStart"/>
-      <w:r>
-        <w:t>CrowdStrike</w:t>
-      </w:r>
-      <w:proofErr w:type="spellEnd"/>
-      <w:r>
-        <w:t xml:space="preserve"> Falcon es una plataforma líder de caza de amenazas. Utiliza análisis de comportamiento y análisis forense para identificar actividades maliciosas dentro de una red. A través de la detección proactiva de amenazas persistentes avanzadas (APT), los equipos de seguridad pueden localizar intrusiones antes de que causen daño. Esta herramienta es muy utilizada para la búsqueda activa de amenazas que ya han evadido las defensas iniciales.</w:t>
-      </w:r>
-      <w:r>
-        <w:br/>
-        <w:t xml:space="preserve">URL: </w:t>
-      </w:r>
-      <w:hyperlink r:id="rId9" w:history="1">
-        <w:r>
-          <w:rPr>
-            <w:rStyle w:val="Hipervnculo"/>
-          </w:rPr>
-          <w:t>https://www.crowdstrike.com/endpoint-security-products/falcon-threat-hunting/</w:t>
-        </w:r>
-      </w:hyperlink>
-    </w:p>
-    <w:p>
-      <w:pPr>
-        <w:ind w:left="720"/>
-        <w:jc w:val="both"/>
-      </w:pPr>
-      <w:r>
-        <w:rPr>
-          <w:noProof/>
-        </w:rPr>
-        <w:drawing>
-          <wp:inline distT="0" distB="0" distL="0" distR="0" wp14:anchorId="499E360C" wp14:editId="2285CB5C">
-            <wp:extent cx="4876800" cy="2552700"/>
-            <wp:effectExtent l="0" t="0" r="0" b="0"/>
-            <wp:docPr id="1" name="Imagen 1" descr="CrowdStrike Falcon"/>
-            <wp:cNvGraphicFramePr>
-              <a:graphicFrameLocks xmlns:a="http://schemas.openxmlformats.org/drawingml/2006/main" noChangeAspect="1"/>
-            </wp:cNvGraphicFramePr>
-            <a:graphic xmlns:a="http://schemas.openxmlformats.org/drawingml/2006/main">
-              <a:graphicData uri="http://schemas.openxmlformats.org/drawingml/2006/picture">
-                <pic:pic xmlns:pic="http://schemas.openxmlformats.org/drawingml/2006/picture">
-                  <pic:nvPicPr>
-                    <pic:cNvPr id="0" name="Picture 1" descr="CrowdStrike Falcon"/>
-                    <pic:cNvPicPr>
-                      <a:picLocks noChangeAspect="1" noChangeArrowheads="1"/>
-                    </pic:cNvPicPr>
-                  </pic:nvPicPr>
-                  <pic:blipFill>
-                    <a:blip r:embed="rId10">
-                      <a:extLst>
-                        <a:ext uri="{28A0092B-C50C-407E-A947-70E740481C1C}">
-                          <a14:useLocalDpi xmlns:a14="http://schemas.microsoft.com/office/drawing/2010/main" val="0"/>
-                        </a:ext>
-                      </a:extLst>
-                    </a:blip>
-                    <a:srcRect/>
-                    <a:stretch>
-                      <a:fillRect/>
-                    </a:stretch>
-                  </pic:blipFill>
-                  <pic:spPr bwMode="auto">
-                    <a:xfrm>
-                      <a:off x="0" y="0"/>
-                      <a:ext cx="4876800" cy="2552700"/>
-                    </a:xfrm>
-                    <a:prstGeom prst="rect">
-                      <a:avLst/>
-                    </a:prstGeom>
-                    <a:noFill/>
-                    <a:ln>
-                      <a:noFill/>
-                    </a:ln>
-                  </pic:spPr>
-                </pic:pic>
-              </a:graphicData>
-            </a:graphic>
-          </wp:inline>
-        </w:drawing>
-      </w:r>
-    </w:p>
-    <w:p>
-      <w:pPr>
-        <w:ind w:left="720"/>
-        <w:jc w:val="both"/>
-      </w:pPr>
+        <w:t xml:space="preserve"> Proceso de búsqueda proactiva de amenazas dentro de la red.</w:t>
+      </w:r>
+      <w:r>
+        <w:t xml:space="preserve"> ANDRES M</w:t>
+      </w:r>
     </w:p>
     <w:p>
       <w:pPr>
@@ -1213,7 +1010,6 @@
           <w:ilvl w:val="0"/>
           <w:numId w:val="3"/>
         </w:numPr>
-        <w:jc w:val="both"/>
       </w:pPr>
       <w:r>
         <w:rPr>
@@ -1255,222 +1051,11 @@
         <w:t>):</w:t>
       </w:r>
       <w:r>
-        <w:t xml:space="preserve"> </w:t>
-      </w:r>
-      <w:r>
-        <w:t>La atribución en ciberseguridad implica identificar las características clave, tácticas, técnicas y procedimientos (</w:t>
-      </w:r>
-      <w:proofErr w:type="spellStart"/>
-      <w:r>
-        <w:t>TTPs</w:t>
-      </w:r>
-      <w:proofErr w:type="spellEnd"/>
-      <w:r>
-        <w:t>) de los atacantes. Esto incluye la identificación de grupos de amenazas, su motivación y localización geográfica. Atribuir adecuadamente los ataques permite a las organizaciones responder de manera más efectiva y coordinar esfuerzos con otras entidades globales para mitigar ataques cibernéticos masivos.</w:t>
-      </w:r>
-      <w:r>
-        <w:t xml:space="preserve"> (</w:t>
-      </w:r>
-      <w:hyperlink r:id="rId11" w:history="1">
-        <w:r>
-          <w:rPr>
-            <w:rStyle w:val="Hipervnculo"/>
-          </w:rPr>
-          <w:t>https://www.fireeye.com/current-threats/what-is-threat-intelligence.html</w:t>
-        </w:r>
-      </w:hyperlink>
-      <w:r>
-        <w:t>)</w:t>
-      </w:r>
-    </w:p>
-    <w:p>
-      <w:pPr>
-        <w:ind w:left="360"/>
-        <w:jc w:val="both"/>
-        <w:rPr>
-          <w:b/>
-          <w:bCs/>
-        </w:rPr>
-      </w:pPr>
-    </w:p>
-    <w:p>
-      <w:pPr>
-        <w:ind w:left="360"/>
-        <w:rPr>
-          <w:rStyle w:val="nfasis"/>
-          <w:i w:val="0"/>
-          <w:iCs w:val="0"/>
-        </w:rPr>
-      </w:pPr>
-      <w:r>
-        <w:rPr>
-          <w:rStyle w:val="Textoennegrita"/>
-        </w:rPr>
-        <w:t>Ejemplo</w:t>
-      </w:r>
-      <w:r>
-        <w:t xml:space="preserve">: </w:t>
-      </w:r>
-      <w:proofErr w:type="spellStart"/>
-      <w:r>
-        <w:rPr>
-          <w:rStyle w:val="nfasis"/>
-          <w:i w:val="0"/>
-          <w:iCs w:val="0"/>
-        </w:rPr>
-        <w:t>Mandiant</w:t>
-      </w:r>
-      <w:proofErr w:type="spellEnd"/>
-      <w:r>
-        <w:rPr>
-          <w:rStyle w:val="nfasis"/>
-          <w:i w:val="0"/>
-          <w:iCs w:val="0"/>
-        </w:rPr>
-        <w:t xml:space="preserve"> </w:t>
-      </w:r>
-      <w:proofErr w:type="spellStart"/>
-      <w:r>
-        <w:rPr>
-          <w:rStyle w:val="nfasis"/>
-          <w:i w:val="0"/>
-          <w:iCs w:val="0"/>
-        </w:rPr>
-        <w:t>Threat</w:t>
-      </w:r>
-      <w:proofErr w:type="spellEnd"/>
-      <w:r>
-        <w:rPr>
-          <w:rStyle w:val="nfasis"/>
-          <w:i w:val="0"/>
-          <w:iCs w:val="0"/>
-        </w:rPr>
-        <w:t xml:space="preserve"> </w:t>
-      </w:r>
-      <w:proofErr w:type="spellStart"/>
-      <w:r>
-        <w:rPr>
-          <w:rStyle w:val="nfasis"/>
-          <w:i w:val="0"/>
-          <w:iCs w:val="0"/>
-        </w:rPr>
-        <w:t>Intelligence</w:t>
-      </w:r>
-      <w:proofErr w:type="spellEnd"/>
-    </w:p>
-    <w:p>
-      <w:pPr>
-        <w:ind w:left="360"/>
-        <w:jc w:val="both"/>
-      </w:pPr>
-      <w:r>
-        <w:br/>
-      </w:r>
-      <w:proofErr w:type="spellStart"/>
-      <w:r>
-        <w:t>Mandiant</w:t>
-      </w:r>
-      <w:proofErr w:type="spellEnd"/>
-      <w:r>
-        <w:t xml:space="preserve">, una subsidiaria de </w:t>
-      </w:r>
-      <w:proofErr w:type="spellStart"/>
-      <w:r>
-        <w:t>FireEye</w:t>
-      </w:r>
-      <w:proofErr w:type="spellEnd"/>
-      <w:r>
-        <w:t>, ofrece una de las mejores soluciones de atribución de amenazas. Su equipo de inteligencia proporciona informes detallados sobre actores de amenazas, incluidas sus tácticas, técnicas y procedimientos (</w:t>
-      </w:r>
-      <w:proofErr w:type="spellStart"/>
-      <w:r>
-        <w:t>TTPs</w:t>
-      </w:r>
-      <w:proofErr w:type="spellEnd"/>
-      <w:r>
-        <w:t xml:space="preserve">). Esto ayuda a las </w:t>
-      </w:r>
-      <w:r>
-        <w:lastRenderedPageBreak/>
-        <w:t>organizaciones a identificar quién está detrás de los ataques y sus motivaciones. Además, la plataforma permite obtener datos sobre el comportamiento de los atacantes en tiempo real.</w:t>
-      </w:r>
-      <w:r>
-        <w:br/>
-        <w:t xml:space="preserve">URL: </w:t>
-      </w:r>
-      <w:hyperlink r:id="rId12" w:history="1">
-        <w:r>
-          <w:rPr>
-            <w:rStyle w:val="Hipervnculo"/>
-          </w:rPr>
-          <w:t>https://www.mandiant.com/resources/mandiant-advantage-threat-intelligence</w:t>
-        </w:r>
-      </w:hyperlink>
-    </w:p>
-    <w:p>
-      <w:pPr>
-        <w:ind w:left="360"/>
-        <w:jc w:val="center"/>
-      </w:pPr>
-      <w:r>
-        <w:rPr>
-          <w:noProof/>
-        </w:rPr>
-        <w:drawing>
-          <wp:inline distT="0" distB="0" distL="0" distR="0" wp14:anchorId="076292BF" wp14:editId="2A171997">
-            <wp:extent cx="2948940" cy="1554480"/>
-            <wp:effectExtent l="0" t="0" r="3810" b="7620"/>
-            <wp:docPr id="2" name="Imagen 2" descr="Mandiant Unveils M-Trends 2023 Report, Delivering Critical Threat  Intelligence Directly from the Frontlines"/>
-            <wp:cNvGraphicFramePr>
-              <a:graphicFrameLocks xmlns:a="http://schemas.openxmlformats.org/drawingml/2006/main" noChangeAspect="1"/>
-            </wp:cNvGraphicFramePr>
-            <a:graphic xmlns:a="http://schemas.openxmlformats.org/drawingml/2006/main">
-              <a:graphicData uri="http://schemas.openxmlformats.org/drawingml/2006/picture">
-                <pic:pic xmlns:pic="http://schemas.openxmlformats.org/drawingml/2006/picture">
-                  <pic:nvPicPr>
-                    <pic:cNvPr id="0" name="Picture 3" descr="Mandiant Unveils M-Trends 2023 Report, Delivering Critical Threat  Intelligence Directly from the Frontlines"/>
-                    <pic:cNvPicPr>
-                      <a:picLocks noChangeAspect="1" noChangeArrowheads="1"/>
-                    </pic:cNvPicPr>
-                  </pic:nvPicPr>
-                  <pic:blipFill>
-                    <a:blip r:embed="rId13">
-                      <a:extLst>
-                        <a:ext uri="{28A0092B-C50C-407E-A947-70E740481C1C}">
-                          <a14:useLocalDpi xmlns:a14="http://schemas.microsoft.com/office/drawing/2010/main" val="0"/>
-                        </a:ext>
-                      </a:extLst>
-                    </a:blip>
-                    <a:srcRect/>
-                    <a:stretch>
-                      <a:fillRect/>
-                    </a:stretch>
-                  </pic:blipFill>
-                  <pic:spPr bwMode="auto">
-                    <a:xfrm>
-                      <a:off x="0" y="0"/>
-                      <a:ext cx="2948940" cy="1554480"/>
-                    </a:xfrm>
-                    <a:prstGeom prst="rect">
-                      <a:avLst/>
-                    </a:prstGeom>
-                    <a:noFill/>
-                    <a:ln>
-                      <a:noFill/>
-                    </a:ln>
-                  </pic:spPr>
-                </pic:pic>
-              </a:graphicData>
-            </a:graphic>
-          </wp:inline>
-        </w:drawing>
-      </w:r>
-    </w:p>
-    <w:p>
-      <w:pPr>
-        <w:ind w:left="720"/>
-        <w:jc w:val="both"/>
-      </w:pPr>
+        <w:t xml:space="preserve"> Información sobre las características y tácticas de los atacantes.</w:t>
+      </w:r>
+      <w:r>
+        <w:t xml:space="preserve"> ANDRES M</w:t>
+      </w:r>
     </w:p>
     <w:p>
       <w:pPr>
@@ -1478,7 +1063,6 @@
           <w:ilvl w:val="0"/>
           <w:numId w:val="3"/>
         </w:numPr>
-        <w:jc w:val="both"/>
       </w:pPr>
       <w:r>
         <w:rPr>
@@ -1488,151 +1072,10 @@
         <w:t>Recopilación de Información:</w:t>
       </w:r>
       <w:r>
-        <w:t xml:space="preserve"> </w:t>
-      </w:r>
-      <w:r>
-        <w:t>Recoger información sobre los atacantes y correlacionar eventos de seguridad es una de las tareas principales en la inteligencia de amenazas. Se utiliza para identificar patrones de ataque y potenciales vulnerabilidades dentro del entorno de la organización. Al combinar fuentes de datos internas y externas, las organizaciones pueden fortalecer su postura de seguridad, desarrollando medidas proactivas que se adapten a las últimas tendencias en amenazas cibernéticas.</w:t>
-      </w:r>
-      <w:r>
-        <w:t xml:space="preserve"> (</w:t>
-      </w:r>
-      <w:hyperlink r:id="rId14" w:history="1">
-        <w:r>
-          <w:rPr>
-            <w:rStyle w:val="Hipervnculo"/>
-          </w:rPr>
-          <w:t>https://www.trendmicro.com/en_us/security-intelligence/threat-intelligence-101.html</w:t>
-        </w:r>
-      </w:hyperlink>
-      <w:r>
-        <w:t>)</w:t>
-      </w:r>
-    </w:p>
-    <w:p>
-      <w:pPr>
-        <w:jc w:val="both"/>
-      </w:pPr>
-    </w:p>
-    <w:p>
-      <w:pPr>
-        <w:jc w:val="both"/>
-        <w:rPr>
-          <w:rStyle w:val="nfasis"/>
-        </w:rPr>
-      </w:pPr>
-      <w:r>
-        <w:rPr>
-          <w:rStyle w:val="Textoennegrita"/>
-        </w:rPr>
-        <w:t>Ejemplo</w:t>
-      </w:r>
-      <w:r>
-        <w:t xml:space="preserve">: </w:t>
-      </w:r>
-      <w:proofErr w:type="spellStart"/>
-      <w:r>
-        <w:rPr>
-          <w:rStyle w:val="nfasis"/>
-          <w:i w:val="0"/>
-          <w:iCs w:val="0"/>
-        </w:rPr>
-        <w:t>Recorded</w:t>
-      </w:r>
-      <w:proofErr w:type="spellEnd"/>
-      <w:r>
-        <w:rPr>
-          <w:rStyle w:val="nfasis"/>
-          <w:i w:val="0"/>
-          <w:iCs w:val="0"/>
-        </w:rPr>
-        <w:t xml:space="preserve"> Future</w:t>
-      </w:r>
-    </w:p>
-    <w:p>
-      <w:pPr>
-        <w:jc w:val="both"/>
-      </w:pPr>
-      <w:r>
-        <w:br/>
-      </w:r>
-      <w:proofErr w:type="spellStart"/>
-      <w:r>
-        <w:t>Recorded</w:t>
-      </w:r>
-      <w:proofErr w:type="spellEnd"/>
-      <w:r>
-        <w:t xml:space="preserve"> Future es una herramienta de inteligencia de amenazas que recopila grandes volúmenes de datos de diversas fuentes, incluidos foros clandestinos, redes sociales, y otras fuentes de amenazas. La plataforma utiliza inteligencia artificial para analizar y correlacionar eventos en tiempo real, ayudando a las organizaciones a descubrir patrones y posibles ataques antes de que ocurran. Es ideal para identificar nuevas amenazas y correlacionar eventos en grandes redes.</w:t>
-      </w:r>
-      <w:r>
-        <w:br/>
-        <w:t xml:space="preserve">URL: </w:t>
-      </w:r>
-      <w:hyperlink r:id="rId15" w:history="1">
-        <w:r>
-          <w:rPr>
-            <w:rStyle w:val="Hipervnculo"/>
-          </w:rPr>
-          <w:t>https://www.recordedfuture.com/threat-intelligence</w:t>
-        </w:r>
-      </w:hyperlink>
-    </w:p>
-    <w:p>
-      <w:pPr>
-        <w:jc w:val="center"/>
-      </w:pPr>
-      <w:r>
-        <w:rPr>
-          <w:noProof/>
-        </w:rPr>
-        <w:lastRenderedPageBreak/>
-        <w:drawing>
-          <wp:inline distT="0" distB="0" distL="0" distR="0" wp14:anchorId="760ACACE" wp14:editId="30B66AD0">
-            <wp:extent cx="3665220" cy="1094009"/>
-            <wp:effectExtent l="0" t="0" r="0" b="0"/>
-            <wp:docPr id="3" name="Imagen 3" descr="AWS Marketplace: Recorded Future"/>
-            <wp:cNvGraphicFramePr>
-              <a:graphicFrameLocks xmlns:a="http://schemas.openxmlformats.org/drawingml/2006/main" noChangeAspect="1"/>
-            </wp:cNvGraphicFramePr>
-            <a:graphic xmlns:a="http://schemas.openxmlformats.org/drawingml/2006/main">
-              <a:graphicData uri="http://schemas.openxmlformats.org/drawingml/2006/picture">
-                <pic:pic xmlns:pic="http://schemas.openxmlformats.org/drawingml/2006/picture">
-                  <pic:nvPicPr>
-                    <pic:cNvPr id="0" name="Picture 5" descr="AWS Marketplace: Recorded Future"/>
-                    <pic:cNvPicPr>
-                      <a:picLocks noChangeAspect="1" noChangeArrowheads="1"/>
-                    </pic:cNvPicPr>
-                  </pic:nvPicPr>
-                  <pic:blipFill>
-                    <a:blip r:embed="rId16" cstate="print">
-                      <a:extLst>
-                        <a:ext uri="{28A0092B-C50C-407E-A947-70E740481C1C}">
-                          <a14:useLocalDpi xmlns:a14="http://schemas.microsoft.com/office/drawing/2010/main" val="0"/>
-                        </a:ext>
-                      </a:extLst>
-                    </a:blip>
-                    <a:srcRect/>
-                    <a:stretch>
-                      <a:fillRect/>
-                    </a:stretch>
-                  </pic:blipFill>
-                  <pic:spPr bwMode="auto">
-                    <a:xfrm>
-                      <a:off x="0" y="0"/>
-                      <a:ext cx="3672544" cy="1096195"/>
-                    </a:xfrm>
-                    <a:prstGeom prst="rect">
-                      <a:avLst/>
-                    </a:prstGeom>
-                    <a:noFill/>
-                    <a:ln>
-                      <a:noFill/>
-                    </a:ln>
-                  </pic:spPr>
-                </pic:pic>
-              </a:graphicData>
-            </a:graphic>
-          </wp:inline>
-        </w:drawing>
+        <w:t xml:space="preserve"> Recoger información sobre características de los atacantes y correlación de eventos para identificar amenazas.</w:t>
+      </w:r>
+      <w:r>
+        <w:t xml:space="preserve"> ANDRES M</w:t>
       </w:r>
     </w:p>
     <w:p/>
@@ -3025,51 +2468,6 @@
       <w:spacing w:val="5"/>
     </w:rPr>
   </w:style>
-  <w:style w:type="character" w:styleId="Hipervnculo">
-    <w:name w:val="Hyperlink"/>
-    <w:basedOn w:val="Fuentedeprrafopredeter"/>
-    <w:uiPriority w:val="99"/>
-    <w:unhideWhenUsed/>
-    <w:rsid w:val="00151920"/>
-    <w:rPr>
-      <w:color w:val="467886" w:themeColor="hyperlink"/>
-      <w:u w:val="single"/>
-    </w:rPr>
-  </w:style>
-  <w:style w:type="character" w:styleId="Mencinsinresolver">
-    <w:name w:val="Unresolved Mention"/>
-    <w:basedOn w:val="Fuentedeprrafopredeter"/>
-    <w:uiPriority w:val="99"/>
-    <w:semiHidden/>
-    <w:unhideWhenUsed/>
-    <w:rsid w:val="00151920"/>
-    <w:rPr>
-      <w:color w:val="605E5C"/>
-      <w:shd w:val="clear" w:color="auto" w:fill="E1DFDD"/>
-    </w:rPr>
-  </w:style>
-  <w:style w:type="character" w:styleId="Textoennegrita">
-    <w:name w:val="Strong"/>
-    <w:basedOn w:val="Fuentedeprrafopredeter"/>
-    <w:uiPriority w:val="22"/>
-    <w:qFormat/>
-    <w:rsid w:val="00C939DF"/>
-    <w:rPr>
-      <w:b/>
-      <w:bCs/>
-    </w:rPr>
-  </w:style>
-  <w:style w:type="character" w:styleId="nfasis">
-    <w:name w:val="Emphasis"/>
-    <w:basedOn w:val="Fuentedeprrafopredeter"/>
-    <w:uiPriority w:val="20"/>
-    <w:qFormat/>
-    <w:rsid w:val="00C939DF"/>
-    <w:rPr>
-      <w:i/>
-      <w:iCs/>
-    </w:rPr>
-  </w:style>
 </w:styles>
 </file>
 
@@ -3369,6 +2767,21 @@
 </file>
 
 <file path=customXml/item1.xml><?xml version="1.0" encoding="utf-8"?>
+<?mso-contentType ?>
+<FormTemplates xmlns="http://schemas.microsoft.com/sharepoint/v3/contenttype/forms">
+  <Display>DocumentLibraryForm</Display>
+  <Edit>DocumentLibraryForm</Edit>
+  <New>DocumentLibraryForm</New>
+</FormTemplates>
+</file>
+
+<file path=customXml/item2.xml><?xml version="1.0" encoding="utf-8"?>
+<p:properties xmlns:p="http://schemas.microsoft.com/office/2006/metadata/properties" xmlns:xsi="http://www.w3.org/2001/XMLSchema-instance" xmlns:pc="http://schemas.microsoft.com/office/infopath/2007/PartnerControls">
+  <documentManagement/>
+</p:properties>
+</file>
+
+<file path=customXml/item3.xml><?xml version="1.0" encoding="utf-8"?>
 <ct:contentTypeSchema xmlns:ct="http://schemas.microsoft.com/office/2006/metadata/contentType" xmlns:ma="http://schemas.microsoft.com/office/2006/metadata/properties/metaAttributes" ct:_="" ma:_="" ma:contentTypeName="Documento" ma:contentTypeID="0x01010052A10006F5B3E44EB440413E22CE02AA" ma:contentTypeVersion="7" ma:contentTypeDescription="Crear nuevo documento." ma:contentTypeScope="" ma:versionID="bee739c2fa86b055de6dd8e27156e1c7">
   <xsd:schema xmlns:xsd="http://www.w3.org/2001/XMLSchema" xmlns:xs="http://www.w3.org/2001/XMLSchema" xmlns:p="http://schemas.microsoft.com/office/2006/metadata/properties" xmlns:ns3="0254ba90-59e4-4523-ab78-991d23ab4834" xmlns:ns4="c30e4d6b-0a13-4f5d-be63-6316dc22206e" targetNamespace="http://schemas.microsoft.com/office/2006/metadata/properties" ma:root="true" ma:fieldsID="a7a443c254fe40d25c69977c47f2df18" ns3:_="" ns4:_="">
     <xsd:import namespace="0254ba90-59e4-4523-ab78-991d23ab4834"/>
@@ -3551,22 +2964,24 @@
 </ct:contentTypeSchema>
 </file>
 
-<file path=customXml/item2.xml><?xml version="1.0" encoding="utf-8"?>
-<p:properties xmlns:p="http://schemas.microsoft.com/office/2006/metadata/properties" xmlns:xsi="http://www.w3.org/2001/XMLSchema-instance" xmlns:pc="http://schemas.microsoft.com/office/infopath/2007/PartnerControls">
-  <documentManagement/>
-</p:properties>
+<file path=customXml/itemProps1.xml><?xml version="1.0" encoding="utf-8"?>
+<ds:datastoreItem xmlns:ds="http://schemas.openxmlformats.org/officeDocument/2006/customXml" ds:itemID="{2601EFDA-FFED-481C-9BE3-6D0DBF47659C}">
+  <ds:schemaRefs>
+    <ds:schemaRef ds:uri="http://schemas.microsoft.com/sharepoint/v3/contenttype/forms"/>
+  </ds:schemaRefs>
+</ds:datastoreItem>
 </file>
 
-<file path=customXml/item3.xml><?xml version="1.0" encoding="utf-8"?>
-<?mso-contentType ?>
-<FormTemplates xmlns="http://schemas.microsoft.com/sharepoint/v3/contenttype/forms">
-  <Display>DocumentLibraryForm</Display>
-  <Edit>DocumentLibraryForm</Edit>
-  <New>DocumentLibraryForm</New>
-</FormTemplates>
+<file path=customXml/itemProps2.xml><?xml version="1.0" encoding="utf-8"?>
+<ds:datastoreItem xmlns:ds="http://schemas.openxmlformats.org/officeDocument/2006/customXml" ds:itemID="{99F1EB32-FBA1-40D9-BBD9-A1787BD53E97}">
+  <ds:schemaRefs>
+    <ds:schemaRef ds:uri="http://schemas.microsoft.com/office/2006/metadata/properties"/>
+    <ds:schemaRef ds:uri="http://schemas.microsoft.com/office/infopath/2007/PartnerControls"/>
+  </ds:schemaRefs>
+</ds:datastoreItem>
 </file>
 
-<file path=customXml/itemProps1.xml><?xml version="1.0" encoding="utf-8"?>
+<file path=customXml/itemProps3.xml><?xml version="1.0" encoding="utf-8"?>
 <ds:datastoreItem xmlns:ds="http://schemas.openxmlformats.org/officeDocument/2006/customXml" ds:itemID="{ADCC51E7-BC9A-4F75-9A13-2DADDAEE3C86}">
   <ds:schemaRefs>
     <ds:schemaRef ds:uri="http://schemas.microsoft.com/office/2006/metadata/contentType"/>
@@ -3583,21 +2998,4 @@
     <ds:schemaRef ds:uri="http://schemas.microsoft.com/internal/obd"/>
   </ds:schemaRefs>
 </ds:datastoreItem>
-</file>
-
-<file path=customXml/itemProps2.xml><?xml version="1.0" encoding="utf-8"?>
-<ds:datastoreItem xmlns:ds="http://schemas.openxmlformats.org/officeDocument/2006/customXml" ds:itemID="{99F1EB32-FBA1-40D9-BBD9-A1787BD53E97}">
-  <ds:schemaRefs>
-    <ds:schemaRef ds:uri="http://schemas.microsoft.com/office/2006/metadata/properties"/>
-    <ds:schemaRef ds:uri="http://schemas.microsoft.com/office/infopath/2007/PartnerControls"/>
-  </ds:schemaRefs>
-</ds:datastoreItem>
-</file>
-
-<file path=customXml/itemProps3.xml><?xml version="1.0" encoding="utf-8"?>
-<ds:datastoreItem xmlns:ds="http://schemas.openxmlformats.org/officeDocument/2006/customXml" ds:itemID="{2601EFDA-FFED-481C-9BE3-6D0DBF47659C}">
-  <ds:schemaRefs>
-    <ds:schemaRef ds:uri="http://schemas.microsoft.com/sharepoint/v3/contenttype/forms"/>
-  </ds:schemaRefs>
-</ds:datastoreItem>
 </file>
</xml_diff>

<commit_message>
Se agregan definiciones de Network Security Monitoring
Se agregan definiciones de Network Security Monitoring
</commit_message>
<xml_diff>
--- a/Grupo 3/Tarea Mapa mental/SOC_GRUPO_3.docx
+++ b/Grupo 3/Tarea Mapa mental/SOC_GRUPO_3.docx
@@ -1,6 +1,6 @@
 
 <file path=word/document.xml><?xml version="1.0" encoding="utf-8"?>
-<w:document xmlns:wpc="http://schemas.microsoft.com/office/word/2010/wordprocessingCanvas" xmlns:cx="http://schemas.microsoft.com/office/drawing/2014/chartex" xmlns:cx1="http://schemas.microsoft.com/office/drawing/2015/9/8/chartex" xmlns:cx2="http://schemas.microsoft.com/office/drawing/2015/10/21/chartex" xmlns:cx3="http://schemas.microsoft.com/office/drawing/2016/5/9/chartex" xmlns:cx4="http://schemas.microsoft.com/office/drawing/2016/5/10/chartex" xmlns:cx5="http://schemas.microsoft.com/office/drawing/2016/5/11/chartex" xmlns:cx6="http://schemas.microsoft.com/office/drawing/2016/5/12/chartex" xmlns:cx7="http://schemas.microsoft.com/office/drawing/2016/5/13/chartex" xmlns:cx8="http://schemas.microsoft.com/office/drawing/2016/5/14/chartex" xmlns:mc="http://schemas.openxmlformats.org/markup-compatibility/2006" xmlns:aink="http://schemas.microsoft.com/office/drawing/2016/ink" xmlns:am3d="http://schemas.microsoft.com/office/drawing/2017/model3d" xmlns:o="urn:schemas-microsoft-com:office:office" xmlns:r="http://schemas.openxmlformats.org/officeDocument/2006/relationships" xmlns:m="http://schemas.openxmlformats.org/officeDocument/2006/math" xmlns:v="urn:schemas-microsoft-com:vml" xmlns:wp14="http://schemas.microsoft.com/office/word/2010/wordprocessingDrawing" xmlns:wp="http://schemas.openxmlformats.org/drawingml/2006/wordprocessingDrawing" xmlns:w10="urn:schemas-microsoft-com:office:word" xmlns:w="http://schemas.openxmlformats.org/wordprocessingml/2006/main" xmlns:w14="http://schemas.microsoft.com/office/word/2010/wordml" xmlns:w15="http://schemas.microsoft.com/office/word/2012/wordml" xmlns:w16cex="http://schemas.microsoft.com/office/word/2018/wordml/cex" xmlns:w16cid="http://schemas.microsoft.com/office/word/2016/wordml/cid" xmlns:w16="http://schemas.microsoft.com/office/word/2018/wordml" xmlns:w16sdtdh="http://schemas.microsoft.com/office/word/2020/wordml/sdtdatahash" xmlns:w16se="http://schemas.microsoft.com/office/word/2015/wordml/symex" xmlns:wpg="http://schemas.microsoft.com/office/word/2010/wordprocessingGroup" xmlns:wpi="http://schemas.microsoft.com/office/word/2010/wordprocessingInk" xmlns:wne="http://schemas.microsoft.com/office/word/2006/wordml" xmlns:wps="http://schemas.microsoft.com/office/word/2010/wordprocessingShape" mc:Ignorable="w14 w15 w16se w16cid w16 w16cex w16sdtdh wp14">
+<w:document xmlns:wpc="http://schemas.microsoft.com/office/word/2010/wordprocessingCanvas" xmlns:cx="http://schemas.microsoft.com/office/drawing/2014/chartex" xmlns:cx1="http://schemas.microsoft.com/office/drawing/2015/9/8/chartex" xmlns:cx2="http://schemas.microsoft.com/office/drawing/2015/10/21/chartex" xmlns:cx3="http://schemas.microsoft.com/office/drawing/2016/5/9/chartex" xmlns:cx4="http://schemas.microsoft.com/office/drawing/2016/5/10/chartex" xmlns:cx5="http://schemas.microsoft.com/office/drawing/2016/5/11/chartex" xmlns:cx6="http://schemas.microsoft.com/office/drawing/2016/5/12/chartex" xmlns:cx7="http://schemas.microsoft.com/office/drawing/2016/5/13/chartex" xmlns:cx8="http://schemas.microsoft.com/office/drawing/2016/5/14/chartex" xmlns:mc="http://schemas.openxmlformats.org/markup-compatibility/2006" xmlns:aink="http://schemas.microsoft.com/office/drawing/2016/ink" xmlns:am3d="http://schemas.microsoft.com/office/drawing/2017/model3d" xmlns:o="urn:schemas-microsoft-com:office:office" xmlns:oel="http://schemas.microsoft.com/office/2019/extlst" xmlns:r="http://schemas.openxmlformats.org/officeDocument/2006/relationships" xmlns:m="http://schemas.openxmlformats.org/officeDocument/2006/math" xmlns:v="urn:schemas-microsoft-com:vml" xmlns:wp14="http://schemas.microsoft.com/office/word/2010/wordprocessingDrawing" xmlns:wp="http://schemas.openxmlformats.org/drawingml/2006/wordprocessingDrawing" xmlns:w10="urn:schemas-microsoft-com:office:word" xmlns:w="http://schemas.openxmlformats.org/wordprocessingml/2006/main" xmlns:w14="http://schemas.microsoft.com/office/word/2010/wordml" xmlns:w15="http://schemas.microsoft.com/office/word/2012/wordml" xmlns:w16cex="http://schemas.microsoft.com/office/word/2018/wordml/cex" xmlns:w16cid="http://schemas.microsoft.com/office/word/2016/wordml/cid" xmlns:w16="http://schemas.microsoft.com/office/word/2018/wordml" xmlns:w16du="http://schemas.microsoft.com/office/word/2023/wordml/word16du" xmlns:w16sdtdh="http://schemas.microsoft.com/office/word/2020/wordml/sdtdatahash" xmlns:w16se="http://schemas.microsoft.com/office/word/2015/wordml/symex" xmlns:wpg="http://schemas.microsoft.com/office/word/2010/wordprocessingGroup" xmlns:wpi="http://schemas.microsoft.com/office/word/2010/wordprocessingInk" xmlns:wne="http://schemas.microsoft.com/office/word/2006/wordml" xmlns:wps="http://schemas.microsoft.com/office/word/2010/wordprocessingShape" mc:Ignorable="w14 w15 w16se w16cid w16 w16cex w16sdtdh w16du wp14">
   <w:body>
     <w:p>
       <w:pPr>
@@ -261,7 +261,6 @@
         <w:t xml:space="preserve"> Elementos fuera de la red interna que podrían estar involucrados en el </w:t>
       </w:r>
       <w:proofErr w:type="spellStart"/>
-      <w:proofErr w:type="gramStart"/>
       <w:r>
         <w:t>incidente.</w:t>
       </w:r>
@@ -269,7 +268,6 @@
         <w:t>OSCAR</w:t>
       </w:r>
       <w:proofErr w:type="spellEnd"/>
-      <w:proofErr w:type="gramEnd"/>
     </w:p>
     <w:p>
       <w:pPr>
@@ -321,7 +319,6 @@
         <w:t xml:space="preserve"> Incluye la identificación, aislamiento y análisis del </w:t>
       </w:r>
       <w:proofErr w:type="spellStart"/>
-      <w:proofErr w:type="gramStart"/>
       <w:r>
         <w:t>incidente.</w:t>
       </w:r>
@@ -329,7 +326,6 @@
         <w:t>OSCAR</w:t>
       </w:r>
       <w:proofErr w:type="spellEnd"/>
-      <w:proofErr w:type="gramEnd"/>
     </w:p>
     <w:p>
       <w:pPr>
@@ -364,14 +360,7 @@
     </w:p>
     <w:p>
       <w:r>
-        <w:rPr>
-          <w:b/>
-          <w:bCs/>
-        </w:rPr>
-        <w:t>Definición:</w:t>
-      </w:r>
-      <w:r>
-        <w:t xml:space="preserve"> Se refiere al proceso de supervisión continua de una red para detectar actividades sospechosas que podrían indicar un incidente de seguridad.</w:t>
+        <w:t>Se refiere al proceso de supervisión continua de una red para detectar actividades sospechosas que podrían indicar un incidente de seguridad.</w:t>
       </w:r>
     </w:p>
     <w:p>
@@ -407,10 +396,269 @@
         <w:t>:</w:t>
       </w:r>
       <w:r>
-        <w:t xml:space="preserve"> Sistemas diseñados para atraer ataques y recopilar datos sobre actividades maliciosas.</w:t>
-      </w:r>
-      <w:r>
-        <w:t xml:space="preserve"> RAUL</w:t>
+        <w:t xml:space="preserve"> </w:t>
+      </w:r>
+      <w:r>
+        <w:t xml:space="preserve">es un sistema </w:t>
+      </w:r>
+      <w:r>
+        <w:t>diseñado para atraer ataques</w:t>
+      </w:r>
+      <w:r>
+        <w:t xml:space="preserve">, un señuelo. El objetivo es simular un objeto atractivo para los hackers y con ello monitorear o detectar posibles ataques para luego aprender de estos y evitarlos en un futuro. El o los </w:t>
+      </w:r>
+      <w:proofErr w:type="spellStart"/>
+      <w:r>
+        <w:t>honeypots</w:t>
+      </w:r>
+      <w:proofErr w:type="spellEnd"/>
+      <w:r>
+        <w:t xml:space="preserve"> serán los primeros en detectar los posibles ataques antes de infectar a otros en la red. (</w:t>
+      </w:r>
+      <w:hyperlink r:id="rId8" w:history="1">
+        <w:r>
+          <w:rPr>
+            <w:rStyle w:val="Hyperlink"/>
+          </w:rPr>
+          <w:t>https://www.incibe.es/empresas/blog/honeypot-una-trampa-para-los-ciberdelincuentes</w:t>
+        </w:r>
+      </w:hyperlink>
+      <w:r>
+        <w:t>)</w:t>
+      </w:r>
+    </w:p>
+    <w:p>
+      <w:pPr>
+        <w:jc w:val="center"/>
+      </w:pPr>
+      <w:r>
+        <w:rPr>
+          <w:noProof/>
+        </w:rPr>
+        <w:lastRenderedPageBreak/>
+        <w:drawing>
+          <wp:inline distT="0" distB="0" distL="0" distR="0" wp14:anchorId="40BBEB29" wp14:editId="782C391D">
+            <wp:extent cx="2907030" cy="2921832"/>
+            <wp:effectExtent l="0" t="0" r="7620" b="0"/>
+            <wp:docPr id="1206691588" name="Picture 1" descr="A diagram of data flow&#10;&#10;Description automatically generated"/>
+            <wp:cNvGraphicFramePr>
+              <a:graphicFrameLocks xmlns:a="http://schemas.openxmlformats.org/drawingml/2006/main" noChangeAspect="1"/>
+            </wp:cNvGraphicFramePr>
+            <a:graphic xmlns:a="http://schemas.openxmlformats.org/drawingml/2006/main">
+              <a:graphicData uri="http://schemas.openxmlformats.org/drawingml/2006/picture">
+                <pic:pic xmlns:pic="http://schemas.openxmlformats.org/drawingml/2006/picture">
+                  <pic:nvPicPr>
+                    <pic:cNvPr id="1206691588" name="Picture 1" descr="A diagram of data flow&#10;&#10;Description automatically generated"/>
+                    <pic:cNvPicPr>
+                      <a:picLocks noChangeAspect="1" noChangeArrowheads="1"/>
+                    </pic:cNvPicPr>
+                  </pic:nvPicPr>
+                  <pic:blipFill>
+                    <a:blip r:embed="rId9" cstate="print">
+                      <a:extLst>
+                        <a:ext uri="{28A0092B-C50C-407E-A947-70E740481C1C}">
+                          <a14:useLocalDpi xmlns:a14="http://schemas.microsoft.com/office/drawing/2010/main" val="0"/>
+                        </a:ext>
+                      </a:extLst>
+                    </a:blip>
+                    <a:srcRect/>
+                    <a:stretch>
+                      <a:fillRect/>
+                    </a:stretch>
+                  </pic:blipFill>
+                  <pic:spPr bwMode="auto">
+                    <a:xfrm>
+                      <a:off x="0" y="0"/>
+                      <a:ext cx="2912269" cy="2927097"/>
+                    </a:xfrm>
+                    <a:prstGeom prst="rect">
+                      <a:avLst/>
+                    </a:prstGeom>
+                    <a:noFill/>
+                    <a:ln>
+                      <a:noFill/>
+                    </a:ln>
+                  </pic:spPr>
+                </pic:pic>
+              </a:graphicData>
+            </a:graphic>
+          </wp:inline>
+        </w:drawing>
+      </w:r>
+    </w:p>
+    <w:p>
+      <w:pPr>
+        <w:jc w:val="both"/>
+        <w:rPr>
+          <w:i/>
+          <w:iCs/>
+        </w:rPr>
+      </w:pPr>
+      <w:r>
+        <w:rPr>
+          <w:i/>
+          <w:iCs/>
+        </w:rPr>
+        <w:t xml:space="preserve">Tipos de </w:t>
+      </w:r>
+      <w:proofErr w:type="spellStart"/>
+      <w:r>
+        <w:rPr>
+          <w:i/>
+          <w:iCs/>
+        </w:rPr>
+        <w:t>Honeypot</w:t>
+      </w:r>
+      <w:proofErr w:type="spellEnd"/>
+    </w:p>
+    <w:p>
+      <w:pPr>
+        <w:jc w:val="both"/>
+      </w:pPr>
+      <w:r>
+        <w:t xml:space="preserve">Existen dos tipos diferentes de </w:t>
+      </w:r>
+      <w:proofErr w:type="spellStart"/>
+      <w:r>
+        <w:t>Honeypot</w:t>
+      </w:r>
+      <w:proofErr w:type="spellEnd"/>
+      <w:r>
+        <w:t xml:space="preserve"> y que se clasifican de la siguiente manera:</w:t>
+      </w:r>
+    </w:p>
+    <w:p>
+      <w:pPr>
+        <w:ind w:left="720"/>
+        <w:jc w:val="both"/>
+      </w:pPr>
+      <w:proofErr w:type="spellStart"/>
+      <w:r>
+        <w:rPr>
+          <w:b/>
+          <w:bCs/>
+        </w:rPr>
+        <w:t>Production</w:t>
+      </w:r>
+      <w:proofErr w:type="spellEnd"/>
+      <w:r>
+        <w:rPr>
+          <w:b/>
+          <w:bCs/>
+        </w:rPr>
+        <w:t xml:space="preserve"> </w:t>
+      </w:r>
+      <w:proofErr w:type="spellStart"/>
+      <w:r>
+        <w:rPr>
+          <w:b/>
+          <w:bCs/>
+        </w:rPr>
+        <w:t>Honeypot</w:t>
+      </w:r>
+      <w:proofErr w:type="spellEnd"/>
+      <w:r>
+        <w:rPr>
+          <w:b/>
+          <w:bCs/>
+        </w:rPr>
+        <w:t xml:space="preserve"> (</w:t>
+      </w:r>
+      <w:proofErr w:type="spellStart"/>
+      <w:r>
+        <w:rPr>
+          <w:b/>
+          <w:bCs/>
+        </w:rPr>
+        <w:t>Honeypot</w:t>
+      </w:r>
+      <w:proofErr w:type="spellEnd"/>
+      <w:r>
+        <w:rPr>
+          <w:b/>
+          <w:bCs/>
+        </w:rPr>
+        <w:t xml:space="preserve"> de producción)</w:t>
+      </w:r>
+      <w:r>
+        <w:t>: son los sistemas que utilizan las empresas para investigar por qué motivo reciben ciberataques de los ciberdelincuentes. La finalidad es averiguar por qué se han fijado en esa empresa, e intentar desviar o mitigar el riesgo de dichos ataques en su red interna.</w:t>
+      </w:r>
+    </w:p>
+    <w:p>
+      <w:pPr>
+        <w:ind w:left="720"/>
+        <w:jc w:val="both"/>
+      </w:pPr>
+      <w:proofErr w:type="spellStart"/>
+      <w:r>
+        <w:rPr>
+          <w:b/>
+          <w:bCs/>
+        </w:rPr>
+        <w:t>Research</w:t>
+      </w:r>
+      <w:proofErr w:type="spellEnd"/>
+      <w:r>
+        <w:rPr>
+          <w:b/>
+          <w:bCs/>
+        </w:rPr>
+        <w:t xml:space="preserve"> </w:t>
+      </w:r>
+      <w:proofErr w:type="spellStart"/>
+      <w:r>
+        <w:rPr>
+          <w:b/>
+          <w:bCs/>
+        </w:rPr>
+        <w:t>Honeypot</w:t>
+      </w:r>
+      <w:proofErr w:type="spellEnd"/>
+      <w:r>
+        <w:rPr>
+          <w:b/>
+          <w:bCs/>
+        </w:rPr>
+        <w:t xml:space="preserve"> (Investigación de </w:t>
+      </w:r>
+      <w:proofErr w:type="spellStart"/>
+      <w:r>
+        <w:rPr>
+          <w:b/>
+          <w:bCs/>
+        </w:rPr>
+        <w:t>Honeypot</w:t>
+      </w:r>
+      <w:proofErr w:type="spellEnd"/>
+      <w:r>
+        <w:rPr>
+          <w:b/>
+          <w:bCs/>
+        </w:rPr>
+        <w:t>)</w:t>
+      </w:r>
+      <w:r>
+        <w:t>: estos sistemas son utilizados por organizaciones sin ánimos de lucro e instituciones educativas, donde el único objetivo que persiguen es investigar los motivos y las maneras que usan los ciberdelincuentes para atacar. La diferencia es que, este tipo de sistemas, se utilizan solamente para entender las motivaciones y, en cierta medida, la psicología del atacante.</w:t>
+      </w:r>
+    </w:p>
+    <w:p>
+      <w:pPr>
+        <w:ind w:firstLine="360"/>
+        <w:jc w:val="both"/>
+      </w:pPr>
+      <w:r>
+        <w:t>(</w:t>
+      </w:r>
+      <w:hyperlink r:id="rId10" w:history="1">
+        <w:r>
+          <w:rPr>
+            <w:rStyle w:val="Hyperlink"/>
+          </w:rPr>
+          <w:t>https://www.riial.org/que-es-un-honeypot</w:t>
+        </w:r>
+      </w:hyperlink>
+      <w:r>
+        <w:t>)</w:t>
       </w:r>
     </w:p>
     <w:p>
@@ -425,53 +673,47 @@
           <w:b/>
           <w:bCs/>
         </w:rPr>
-        <w:t>Dispositivos Internos (</w:t>
-      </w:r>
-      <w:proofErr w:type="spellStart"/>
-      <w:r>
-        <w:rPr>
-          <w:b/>
-          <w:bCs/>
-        </w:rPr>
-        <w:t>Internal</w:t>
-      </w:r>
-      <w:proofErr w:type="spellEnd"/>
-      <w:r>
-        <w:rPr>
-          <w:b/>
-          <w:bCs/>
-        </w:rPr>
-        <w:t xml:space="preserve"> </w:t>
-      </w:r>
-      <w:proofErr w:type="spellStart"/>
-      <w:r>
-        <w:rPr>
-          <w:b/>
-          <w:bCs/>
-        </w:rPr>
-        <w:t>Devices</w:t>
-      </w:r>
-      <w:proofErr w:type="spellEnd"/>
-      <w:r>
-        <w:rPr>
-          <w:b/>
-          <w:bCs/>
-        </w:rPr>
-        <w:t>):</w:t>
-      </w:r>
-      <w:r>
-        <w:t xml:space="preserve"> Componentes de hardware dentro de la red que se </w:t>
-      </w:r>
-      <w:proofErr w:type="spellStart"/>
-      <w:proofErr w:type="gramStart"/>
-      <w:r>
-        <w:t>monitorean.</w:t>
-      </w:r>
-      <w:r>
-        <w:t>RAUL</w:t>
-      </w:r>
-      <w:proofErr w:type="spellEnd"/>
-      <w:proofErr w:type="gramEnd"/>
+        <w:t>Sistema de detección de intrusiones IDS</w:t>
+      </w:r>
+    </w:p>
+    <w:p>
+      <w:pPr>
+        <w:ind w:left="360"/>
+        <w:jc w:val="both"/>
+      </w:pPr>
+      <w:r>
+        <w:t>Es una herramienta de seguridad de red que monitorea el tráfico de la red y los dispositivos para detectar actividades maliciosas conocidas, actividades sospechosas o infracciones a las políticas de seguridad.</w:t>
+      </w:r>
+    </w:p>
+    <w:p>
+      <w:pPr>
+        <w:ind w:left="360"/>
+        <w:jc w:val="both"/>
+      </w:pPr>
+      <w:r>
+        <w:t>El IDS puede ayudar a acelerar y automatizar la detección de amenazas en la red alertando a los administradores de seguridad.</w:t>
+      </w:r>
+    </w:p>
+    <w:p>
+      <w:pPr>
+        <w:ind w:left="360"/>
+        <w:jc w:val="both"/>
+      </w:pPr>
+      <w:r>
+        <w:lastRenderedPageBreak/>
+        <w:t>(</w:t>
+      </w:r>
+      <w:hyperlink r:id="rId11" w:history="1">
+        <w:r>
+          <w:rPr>
+            <w:rStyle w:val="Hyperlink"/>
+          </w:rPr>
+          <w:t>https://www.ibm.com/mx-es/topics/intrusion-detection-system</w:t>
+        </w:r>
+      </w:hyperlink>
+      <w:r>
+        <w:t xml:space="preserve">) </w:t>
+      </w:r>
     </w:p>
     <w:p>
       <w:pPr>
@@ -485,53 +727,143 @@
           <w:b/>
           <w:bCs/>
         </w:rPr>
-        <w:t>Dispositivos Externos (</w:t>
-      </w:r>
-      <w:proofErr w:type="spellStart"/>
-      <w:r>
-        <w:rPr>
-          <w:b/>
-          <w:bCs/>
-        </w:rPr>
-        <w:t>External</w:t>
-      </w:r>
-      <w:proofErr w:type="spellEnd"/>
-      <w:r>
-        <w:rPr>
-          <w:b/>
-          <w:bCs/>
-        </w:rPr>
+        <w:t>Sistema de detección de intrusiones de Red</w:t>
+      </w:r>
+      <w:r>
+        <w:rPr>
+          <w:b/>
+          <w:bCs/>
+        </w:rPr>
+        <w:t>:</w:t>
+      </w:r>
+      <w:r>
         <w:t xml:space="preserve"> </w:t>
       </w:r>
-      <w:proofErr w:type="spellStart"/>
-      <w:r>
-        <w:rPr>
-          <w:b/>
-          <w:bCs/>
-        </w:rPr>
-        <w:t>Devices</w:t>
-      </w:r>
-      <w:proofErr w:type="spellEnd"/>
-      <w:r>
-        <w:rPr>
-          <w:b/>
-          <w:bCs/>
-        </w:rPr>
-        <w:t>):</w:t>
-      </w:r>
-      <w:r>
-        <w:t xml:space="preserve"> Elementos fuera de la red interna que también se </w:t>
-      </w:r>
-      <w:proofErr w:type="spellStart"/>
-      <w:proofErr w:type="gramStart"/>
-      <w:r>
-        <w:t>monitorean.</w:t>
-      </w:r>
-      <w:r>
-        <w:t>RAUL</w:t>
-      </w:r>
-      <w:proofErr w:type="spellEnd"/>
-      <w:proofErr w:type="gramEnd"/>
+      <w:r>
+        <w:t>los NIDS s</w:t>
+      </w:r>
+      <w:r>
+        <w:t xml:space="preserve">on un tipo de IDS que se instala </w:t>
+      </w:r>
+      <w:r>
+        <w:t xml:space="preserve">directamente </w:t>
+      </w:r>
+      <w:r>
+        <w:t>en la red, con el fin de analizar y filtrar el tráfico que recibe. De est</w:t>
+      </w:r>
+      <w:r>
+        <w:t>a</w:t>
+      </w:r>
+      <w:r>
+        <w:t xml:space="preserve"> manera se detectan anomalías y comportamientos maliciosos, tal como son:</w:t>
+      </w:r>
+    </w:p>
+    <w:p>
+      <w:pPr>
+        <w:pStyle w:val="ListParagraph"/>
+        <w:numPr>
+          <w:ilvl w:val="1"/>
+          <w:numId w:val="2"/>
+        </w:numPr>
+      </w:pPr>
+      <w:r>
+        <w:t>Acceso a sitios web maliciosos.</w:t>
+      </w:r>
+    </w:p>
+    <w:p>
+      <w:pPr>
+        <w:pStyle w:val="ListParagraph"/>
+        <w:numPr>
+          <w:ilvl w:val="1"/>
+          <w:numId w:val="2"/>
+        </w:numPr>
+      </w:pPr>
+      <w:r>
+        <w:t>Ciberataques de hacking web.</w:t>
+      </w:r>
+    </w:p>
+    <w:p>
+      <w:pPr>
+        <w:pStyle w:val="ListParagraph"/>
+        <w:numPr>
+          <w:ilvl w:val="1"/>
+          <w:numId w:val="2"/>
+        </w:numPr>
+        <w:rPr>
+          <w:lang w:val="en-US"/>
+        </w:rPr>
+      </w:pPr>
+      <w:proofErr w:type="spellStart"/>
+      <w:r>
+        <w:rPr>
+          <w:lang w:val="en-US"/>
+        </w:rPr>
+        <w:t>Ataques</w:t>
+      </w:r>
+      <w:proofErr w:type="spellEnd"/>
+      <w:r>
+        <w:rPr>
+          <w:lang w:val="en-US"/>
+        </w:rPr>
+        <w:t xml:space="preserve"> de </w:t>
+      </w:r>
+      <w:proofErr w:type="spellStart"/>
+      <w:r>
+        <w:rPr>
+          <w:lang w:val="en-US"/>
+        </w:rPr>
+        <w:t>intermediario</w:t>
+      </w:r>
+      <w:proofErr w:type="spellEnd"/>
+      <w:r>
+        <w:rPr>
+          <w:lang w:val="en-US"/>
+        </w:rPr>
+        <w:t xml:space="preserve"> (man in the middle)</w:t>
+      </w:r>
+    </w:p>
+    <w:p>
+      <w:pPr>
+        <w:ind w:left="360"/>
+        <w:rPr>
+          <w:lang w:val="en-US"/>
+        </w:rPr>
+      </w:pPr>
+      <w:r>
+        <w:rPr>
+          <w:lang w:val="en-US"/>
+        </w:rPr>
+        <w:t>(</w:t>
+      </w:r>
+      <w:hyperlink r:id="rId12" w:history="1">
+        <w:r>
+          <w:rPr>
+            <w:rStyle w:val="Hyperlink"/>
+            <w:lang w:val="en-US"/>
+          </w:rPr>
+          <w:t>https:</w:t>
+        </w:r>
+        <w:r>
+          <w:rPr>
+            <w:rStyle w:val="Hyperlink"/>
+            <w:lang w:val="en-US"/>
+          </w:rPr>
+          <w:t>/</w:t>
+        </w:r>
+        <w:r>
+          <w:rPr>
+            <w:rStyle w:val="Hyperlink"/>
+            <w:lang w:val="en-US"/>
+          </w:rPr>
+          <w:t>/keepcoding.io/blog/que-son-los-nids/</w:t>
+        </w:r>
+      </w:hyperlink>
+      <w:r>
+        <w:rPr>
+          <w:lang w:val="en-US"/>
+        </w:rPr>
+        <w:t>)</w:t>
+      </w:r>
     </w:p>
     <w:p>
       <w:pPr>
@@ -545,21 +877,102 @@
           <w:b/>
           <w:bCs/>
         </w:rPr>
-        <w:t>Logs de Red (Network Logs):</w:t>
-      </w:r>
-      <w:r>
-        <w:t xml:space="preserve"> Registros que contienen información sobre el tráfico de </w:t>
-      </w:r>
-      <w:proofErr w:type="spellStart"/>
-      <w:proofErr w:type="gramStart"/>
-      <w:r>
-        <w:t>red.</w:t>
-      </w:r>
-      <w:r>
-        <w:t>RAUL</w:t>
-      </w:r>
-      <w:proofErr w:type="spellEnd"/>
-      <w:proofErr w:type="gramEnd"/>
+        <w:t>Si</w:t>
+      </w:r>
+      <w:r>
+        <w:rPr>
+          <w:b/>
+          <w:bCs/>
+        </w:rPr>
+        <w:t>stema de detección de intrusiones de WIFI</w:t>
+      </w:r>
+      <w:r>
+        <w:rPr>
+          <w:b/>
+          <w:bCs/>
+        </w:rPr>
+        <w:t>):</w:t>
+      </w:r>
+      <w:r>
+        <w:t xml:space="preserve"> </w:t>
+      </w:r>
+      <w:r>
+        <w:t xml:space="preserve">WIDS es una tecnología desarrollada para proteger y </w:t>
+      </w:r>
+      <w:proofErr w:type="spellStart"/>
+      <w:r>
+        <w:t>getionar</w:t>
+      </w:r>
+      <w:proofErr w:type="spellEnd"/>
+      <w:r>
+        <w:t xml:space="preserve"> las infraestructuras WIFI de ataques y accesos no autorizados.</w:t>
+      </w:r>
+    </w:p>
+    <w:p>
+      <w:pPr>
+        <w:ind w:left="720"/>
+      </w:pPr>
+      <w:r>
+        <w:t xml:space="preserve">WIDS </w:t>
+      </w:r>
+      <w:r>
+        <w:t>ofrece protección a la red y los dispositivos móviles conectados, identificando:</w:t>
+      </w:r>
+    </w:p>
+    <w:p>
+      <w:pPr>
+        <w:pStyle w:val="ListParagraph"/>
+        <w:numPr>
+          <w:ilvl w:val="2"/>
+          <w:numId w:val="2"/>
+        </w:numPr>
+      </w:pPr>
+      <w:r>
+        <w:t>Vulnerabilidades</w:t>
+      </w:r>
+    </w:p>
+    <w:p>
+      <w:pPr>
+        <w:pStyle w:val="ListParagraph"/>
+        <w:numPr>
+          <w:ilvl w:val="2"/>
+          <w:numId w:val="2"/>
+        </w:numPr>
+      </w:pPr>
+      <w:r>
+        <w:t>Accesos no autorizados</w:t>
+      </w:r>
+    </w:p>
+    <w:p>
+      <w:pPr>
+        <w:pStyle w:val="ListParagraph"/>
+        <w:numPr>
+          <w:ilvl w:val="2"/>
+          <w:numId w:val="2"/>
+        </w:numPr>
+      </w:pPr>
+      <w:r>
+        <w:t>Niveles de trazabilidad</w:t>
+      </w:r>
+    </w:p>
+    <w:p>
+      <w:pPr>
+        <w:ind w:left="450"/>
+      </w:pPr>
+      <w:r>
+        <w:t>(</w:t>
+      </w:r>
+      <w:hyperlink r:id="rId13" w:history="1">
+        <w:r>
+          <w:rPr>
+            <w:rStyle w:val="Hyperlink"/>
+          </w:rPr>
+          <w:t>https://www.teknei.com/soluciones/wids/</w:t>
+        </w:r>
+      </w:hyperlink>
+      <w:r>
+        <w:t>)</w:t>
+      </w:r>
     </w:p>
     <w:p>
       <w:pPr>
@@ -573,29 +986,53 @@
           <w:b/>
           <w:bCs/>
         </w:rPr>
-        <w:t>Logs de Aplicaciones (</w:t>
-      </w:r>
-      <w:proofErr w:type="spellStart"/>
-      <w:r>
-        <w:rPr>
-          <w:b/>
-          <w:bCs/>
-        </w:rPr>
-        <w:t>Application</w:t>
-      </w:r>
-      <w:proofErr w:type="spellEnd"/>
-      <w:r>
-        <w:rPr>
-          <w:b/>
-          <w:bCs/>
-        </w:rPr>
-        <w:t xml:space="preserve"> Logs):</w:t>
-      </w:r>
-      <w:r>
-        <w:t xml:space="preserve"> Registros que contienen información sobre el comportamiento de las aplicaciones.</w:t>
-      </w:r>
-      <w:r>
-        <w:t xml:space="preserve"> PEDRO</w:t>
+        <w:t>Sistema de detección de intrusiones de Host</w:t>
+      </w:r>
+      <w:r>
+        <w:rPr>
+          <w:b/>
+          <w:bCs/>
+        </w:rPr>
+        <w:t>:</w:t>
+      </w:r>
+      <w:r>
+        <w:t xml:space="preserve"> </w:t>
+      </w:r>
+      <w:r>
+        <w:t xml:space="preserve">HIDS son software que se instalan directamente en el equipo de cómputo del usuario conectado a la red. </w:t>
+      </w:r>
+      <w:r>
+        <w:t>Escanean las actividades del equipo para ser procesados y enviados a una ubicación central.</w:t>
+      </w:r>
+    </w:p>
+    <w:p>
+      <w:pPr>
+        <w:ind w:left="720"/>
+      </w:pPr>
+      <w:r>
+        <w:t>Como los HIDS monitorean datos individuales, es buena idea combinar su uso con los NIDS, con el fin de obtener información general de la red.</w:t>
+      </w:r>
+    </w:p>
+    <w:p>
+      <w:pPr>
+        <w:tabs>
+          <w:tab w:val="left" w:pos="360"/>
+        </w:tabs>
+        <w:ind w:left="450"/>
+      </w:pPr>
+      <w:r>
+        <w:t>(</w:t>
+      </w:r>
+      <w:hyperlink r:id="rId14" w:history="1">
+        <w:r>
+          <w:rPr>
+            <w:rStyle w:val="Hyperlink"/>
+          </w:rPr>
+          <w:t>https://keepcoding.io/blog/que-son-los-nids/</w:t>
+        </w:r>
+      </w:hyperlink>
+      <w:r>
+        <w:t>)</w:t>
       </w:r>
     </w:p>
     <w:p>
@@ -610,22 +1047,49 @@
           <w:b/>
           <w:bCs/>
         </w:rPr>
-        <w:lastRenderedPageBreak/>
-        <w:t>PCAP Completo (Full PCAP):</w:t>
-      </w:r>
-      <w:r>
-        <w:t xml:space="preserve"> Captura completa de paquetes para un análisis </w:t>
-      </w:r>
-      <w:proofErr w:type="spellStart"/>
-      <w:proofErr w:type="gramStart"/>
-      <w:r>
-        <w:t>detallado.</w:t>
-      </w:r>
-      <w:r>
-        <w:t>PEDRO</w:t>
-      </w:r>
-      <w:proofErr w:type="spellEnd"/>
-      <w:proofErr w:type="gramEnd"/>
+        <w:t xml:space="preserve">Malware </w:t>
+      </w:r>
+      <w:proofErr w:type="spellStart"/>
+      <w:r>
+        <w:rPr>
+          <w:b/>
+          <w:bCs/>
+        </w:rPr>
+        <w:t>detonation</w:t>
+      </w:r>
+      <w:proofErr w:type="spellEnd"/>
+      <w:r>
+        <w:rPr>
+          <w:b/>
+          <w:bCs/>
+        </w:rPr>
+        <w:t>:</w:t>
+      </w:r>
+      <w:r>
+        <w:t xml:space="preserve"> </w:t>
+      </w:r>
+      <w:r>
+        <w:t>Es una herramienta de análisis de malware que implica abrir archivos y enlaces sospechosos en una máquina virtual (VM) para el control de actividades maliciosas y realizar acciones adicionales en un entorno controlado o modo seguro. La plataforma de detonación de ayuda a comprender la naturaleza del malware y sus actividades en caso de infección.</w:t>
+      </w:r>
+    </w:p>
+    <w:p>
+      <w:pPr>
+        <w:ind w:left="540"/>
+      </w:pPr>
+      <w:r>
+        <w:t>(</w:t>
+      </w:r>
+      <w:hyperlink r:id="rId15" w:history="1">
+        <w:r>
+          <w:rPr>
+            <w:rStyle w:val="Hyperlink"/>
+          </w:rPr>
+          <w:t>https://www.group-ib.com/resources/knowledge-hub/malware-detonation-platform/</w:t>
+        </w:r>
+      </w:hyperlink>
+      <w:r>
+        <w:t xml:space="preserve">) </w:t>
+      </w:r>
     </w:p>
     <w:p>
       <w:pPr>
@@ -639,45 +1103,33 @@
           <w:b/>
           <w:bCs/>
         </w:rPr>
-        <w:t>Evaluación Histórica (</w:t>
-      </w:r>
-      <w:proofErr w:type="spellStart"/>
-      <w:r>
-        <w:rPr>
-          <w:b/>
-          <w:bCs/>
-        </w:rPr>
-        <w:t>Historical</w:t>
-      </w:r>
-      <w:proofErr w:type="spellEnd"/>
-      <w:r>
-        <w:rPr>
-          <w:b/>
-          <w:bCs/>
-        </w:rPr>
-        <w:t xml:space="preserve"> </w:t>
-      </w:r>
-      <w:proofErr w:type="spellStart"/>
-      <w:r>
-        <w:rPr>
-          <w:b/>
-          <w:bCs/>
-        </w:rPr>
-        <w:t>Assessment</w:t>
-      </w:r>
-      <w:proofErr w:type="spellEnd"/>
-      <w:r>
-        <w:rPr>
-          <w:b/>
-          <w:bCs/>
-        </w:rPr>
-        <w:t>):</w:t>
-      </w:r>
-      <w:r>
-        <w:t xml:space="preserve"> Evaluación de logs históricos para detectar patrones y anomalías.</w:t>
-      </w:r>
-      <w:r>
-        <w:t xml:space="preserve"> PEDRO</w:t>
+        <w:lastRenderedPageBreak/>
+        <w:t>Logs de Red (Network Logs):</w:t>
+      </w:r>
+      <w:r>
+        <w:t xml:space="preserve"> Registros que contienen información sobre el tráfico de red</w:t>
+      </w:r>
+      <w:r>
+        <w:t>, es decir pueden incluir información de las solicitudes entre el navegador web y el sitio que se esta consultando o de una aplicación a la que se está intentando ingresar.</w:t>
+      </w:r>
+    </w:p>
+    <w:p>
+      <w:pPr>
+        <w:ind w:left="540"/>
+      </w:pPr>
+      <w:r>
+        <w:t>(</w:t>
+      </w:r>
+      <w:hyperlink r:id="rId16" w:history="1">
+        <w:r>
+          <w:rPr>
+            <w:rStyle w:val="Hyperlink"/>
+          </w:rPr>
+          <w:t>https://help.testim.io/docs/network-logs</w:t>
+        </w:r>
+      </w:hyperlink>
+      <w:r>
+        <w:t>)</w:t>
       </w:r>
     </w:p>
     <w:p>
@@ -692,6 +1144,122 @@
           <w:b/>
           <w:bCs/>
         </w:rPr>
+        <w:t>Logs de Aplicaciones (</w:t>
+      </w:r>
+      <w:proofErr w:type="spellStart"/>
+      <w:r>
+        <w:rPr>
+          <w:b/>
+          <w:bCs/>
+        </w:rPr>
+        <w:t>Application</w:t>
+      </w:r>
+      <w:proofErr w:type="spellEnd"/>
+      <w:r>
+        <w:rPr>
+          <w:b/>
+          <w:bCs/>
+        </w:rPr>
+        <w:t xml:space="preserve"> Logs):</w:t>
+      </w:r>
+      <w:r>
+        <w:t xml:space="preserve"> Registros que contienen información sobre el comportamiento de las aplicaciones.</w:t>
+      </w:r>
+      <w:r>
+        <w:t xml:space="preserve"> PEDRO</w:t>
+      </w:r>
+    </w:p>
+    <w:p>
+      <w:pPr>
+        <w:numPr>
+          <w:ilvl w:val="0"/>
+          <w:numId w:val="2"/>
+        </w:numPr>
+      </w:pPr>
+      <w:r>
+        <w:rPr>
+          <w:b/>
+          <w:bCs/>
+        </w:rPr>
+        <w:t>PCAP Completo (Full PCAP):</w:t>
+      </w:r>
+      <w:r>
+        <w:t xml:space="preserve"> Captura completa de paquetes para un análisis </w:t>
+      </w:r>
+      <w:proofErr w:type="spellStart"/>
+      <w:r>
+        <w:t>detallado.</w:t>
+      </w:r>
+      <w:r>
+        <w:t>PEDRO</w:t>
+      </w:r>
+      <w:proofErr w:type="spellEnd"/>
+    </w:p>
+    <w:p>
+      <w:pPr>
+        <w:numPr>
+          <w:ilvl w:val="0"/>
+          <w:numId w:val="2"/>
+        </w:numPr>
+      </w:pPr>
+      <w:r>
+        <w:rPr>
+          <w:b/>
+          <w:bCs/>
+        </w:rPr>
+        <w:t>Evaluación Histórica (</w:t>
+      </w:r>
+      <w:proofErr w:type="spellStart"/>
+      <w:r>
+        <w:rPr>
+          <w:b/>
+          <w:bCs/>
+        </w:rPr>
+        <w:t>Historical</w:t>
+      </w:r>
+      <w:proofErr w:type="spellEnd"/>
+      <w:r>
+        <w:rPr>
+          <w:b/>
+          <w:bCs/>
+        </w:rPr>
+        <w:t xml:space="preserve"> </w:t>
+      </w:r>
+      <w:proofErr w:type="spellStart"/>
+      <w:r>
+        <w:rPr>
+          <w:b/>
+          <w:bCs/>
+        </w:rPr>
+        <w:t>Assessment</w:t>
+      </w:r>
+      <w:proofErr w:type="spellEnd"/>
+      <w:r>
+        <w:rPr>
+          <w:b/>
+          <w:bCs/>
+        </w:rPr>
+        <w:t>):</w:t>
+      </w:r>
+      <w:r>
+        <w:t xml:space="preserve"> Evaluación de logs históricos para detectar patrones y anomalías.</w:t>
+      </w:r>
+      <w:r>
+        <w:t xml:space="preserve"> PEDRO</w:t>
+      </w:r>
+    </w:p>
+    <w:p>
+      <w:pPr>
+        <w:numPr>
+          <w:ilvl w:val="0"/>
+          <w:numId w:val="2"/>
+        </w:numPr>
+      </w:pPr>
+      <w:r>
+        <w:rPr>
+          <w:b/>
+          <w:bCs/>
+        </w:rPr>
         <w:t>SI</w:t>
       </w:r>
       <w:r>
@@ -879,7 +1447,6 @@
         <w:t xml:space="preserve"> Fuentes de información disponibles públicamente sobre </w:t>
       </w:r>
       <w:proofErr w:type="spellStart"/>
-      <w:proofErr w:type="gramStart"/>
       <w:r>
         <w:t>amenazas.</w:t>
       </w:r>
@@ -887,7 +1454,6 @@
         <w:t>ENRIQUE</w:t>
       </w:r>
       <w:proofErr w:type="spellEnd"/>
-      <w:proofErr w:type="gramEnd"/>
     </w:p>
     <w:p>
       <w:pPr>
@@ -955,7 +1521,6 @@
         <w:t xml:space="preserve"> Información dentro de la organización que puede proporcionar contexto adicional sobre </w:t>
       </w:r>
       <w:proofErr w:type="spellStart"/>
-      <w:proofErr w:type="gramStart"/>
       <w:r>
         <w:t>amenazas.</w:t>
       </w:r>
@@ -963,7 +1528,6 @@
         <w:t>ENRIQUE</w:t>
       </w:r>
       <w:proofErr w:type="spellEnd"/>
-      <w:proofErr w:type="gramEnd"/>
     </w:p>
     <w:p>
       <w:pPr>
@@ -1015,15 +1579,16 @@
         <w:t xml:space="preserve"> </w:t>
       </w:r>
       <w:r>
-        <w:t>Es un proceso en el que un equipo especializado busca proactivamente amenazas dentro de la red de una organización, antes de que se conviertan en incidentes graves. Esta caza utiliza análisis avanzados y herramientas forenses para identificar comportamientos inusuales o indicios de intrusiones. Al realizar búsquedas constantes, las organizaciones pueden detectar y mitigar ataques persistentes avanzados (APT) antes de que causen daño significativo.</w:t>
-      </w:r>
-      <w:r>
-        <w:t xml:space="preserve">  (</w:t>
-      </w:r>
-      <w:hyperlink r:id="rId8" w:history="1">
+        <w:t xml:space="preserve">Es un proceso en el que un equipo especializado busca proactivamente amenazas dentro de la red de una organización, antes de que se conviertan en incidentes graves. Esta caza utiliza análisis avanzados y herramientas forenses para identificar comportamientos inusuales o indicios de intrusiones. Al realizar búsquedas </w:t>
+      </w:r>
+      <w:r>
+        <w:lastRenderedPageBreak/>
+        <w:t>constantes, las organizaciones pueden detectar y mitigar ataques persistentes avanzados (APT) antes de que causen daño significativo.  (</w:t>
+      </w:r>
+      <w:hyperlink r:id="rId17" w:history="1">
         <w:r>
           <w:rPr>
-            <w:rStyle w:val="Hipervnculo"/>
+            <w:rStyle w:val="Hyperlink"/>
           </w:rPr>
           <w:t>https://www.crowdstrike.com/epp-101/threat-hunting/</w:t>
         </w:r>
@@ -1035,10 +1600,13 @@
     <w:p>
       <w:pPr>
         <w:ind w:left="720"/>
-      </w:pPr>
-      <w:r>
-        <w:rPr>
-          <w:rStyle w:val="Textoennegrita"/>
+        <w:rPr>
+          <w:lang w:val="pl-PL"/>
+        </w:rPr>
+      </w:pPr>
+      <w:r>
+        <w:rPr>
+          <w:rStyle w:val="Strong"/>
         </w:rPr>
         <w:t>Ejemplo</w:t>
       </w:r>
@@ -1048,14 +1616,14 @@
       <w:proofErr w:type="spellStart"/>
       <w:r>
         <w:rPr>
-          <w:rStyle w:val="nfasis"/>
+          <w:rStyle w:val="Emphasis"/>
         </w:rPr>
         <w:t>CrowdStrike</w:t>
       </w:r>
       <w:proofErr w:type="spellEnd"/>
       <w:r>
         <w:rPr>
-          <w:rStyle w:val="nfasis"/>
+          <w:rStyle w:val="Emphasis"/>
         </w:rPr>
         <w:t xml:space="preserve"> Falcon</w:t>
       </w:r>
@@ -1068,24 +1636,42 @@
       </w:r>
       <w:proofErr w:type="spellEnd"/>
       <w:r>
-        <w:t xml:space="preserve"> Falcon es una plataforma líder de caza de amenazas. Utiliza análisis de comportamiento y análisis forense para identificar actividades maliciosas dentro de una red. A través de la detección proactiva de amenazas persistentes avanzadas (APT), los equipos de seguridad pueden localizar intrusiones antes de que causen </w:t>
-      </w:r>
-      <w:r>
-        <w:lastRenderedPageBreak/>
-        <w:t>daño. Esta herramienta es muy utilizada para la búsqueda activa de amenazas que ya han evadido las defensas iniciales.</w:t>
+        <w:t xml:space="preserve"> Falcon es una plataforma líder de caza de amenazas. Utiliza análisis de comportamiento y análisis forense para identificar actividades maliciosas dentro de una red. A través de la detección proactiva de amenazas persistentes avanzadas (APT), los equipos de seguridad pueden localizar intrusiones antes de que causen daño. Esta herramienta es muy utilizada para la búsqueda activa de amenazas que ya han evadido las defensas iniciales.</w:t>
       </w:r>
       <w:r>
         <w:br/>
+      </w:r>
+      <w:r>
+        <w:rPr>
+          <w:lang w:val="pl-PL"/>
+        </w:rPr>
         <w:t xml:space="preserve">URL: </w:t>
       </w:r>
-      <w:hyperlink r:id="rId9" w:history="1">
-        <w:r>
-          <w:rPr>
-            <w:rStyle w:val="Hipervnculo"/>
-          </w:rPr>
-          <w:t>https://www.crowdstrike.com/endpoint-security-products/falcon-threat-hunting/</w:t>
-        </w:r>
-      </w:hyperlink>
+      <w:r>
+        <w:fldChar w:fldCharType="begin"/>
+      </w:r>
+      <w:r>
+        <w:rPr>
+          <w:lang w:val="pl-PL"/>
+        </w:rPr>
+        <w:instrText>HYPERLINK "https://www.crowdstrike.com/endpoint-security-products/falcon-threat-hunting/"</w:instrText>
+      </w:r>
+      <w:r>
+        <w:fldChar w:fldCharType="separate"/>
+      </w:r>
+      <w:r>
+        <w:rPr>
+          <w:rStyle w:val="Hyperlink"/>
+          <w:lang w:val="pl-PL"/>
+        </w:rPr>
+        <w:t>https://www.crowdstrike.com/endpoint-security-products/falcon-threat-hunting/</w:t>
+      </w:r>
+      <w:r>
+        <w:rPr>
+          <w:rStyle w:val="Hyperlink"/>
+        </w:rPr>
+        <w:fldChar w:fldCharType="end"/>
+      </w:r>
     </w:p>
     <w:p>
       <w:pPr>
@@ -1096,7 +1682,7 @@
           <w:noProof/>
         </w:rPr>
         <w:drawing>
-          <wp:inline distT="0" distB="0" distL="0" distR="0" wp14:anchorId="36CCDD37" wp14:editId="4E679196">
+          <wp:inline distT="0" distB="0" distL="0" distR="0" wp14:anchorId="36CCDD37" wp14:editId="02FC76A7">
             <wp:extent cx="5612130" cy="2931160"/>
             <wp:effectExtent l="0" t="0" r="0" b="0"/>
             <wp:docPr id="1" name="Imagen 1" descr="AWS Marketplace: CrowdStrike"/>
@@ -1113,7 +1699,7 @@
                     </pic:cNvPicPr>
                   </pic:nvPicPr>
                   <pic:blipFill>
-                    <a:blip r:embed="rId10" cstate="print">
+                    <a:blip r:embed="rId18" cstate="print">
                       <a:extLst>
                         <a:ext uri="{28A0092B-C50C-407E-A947-70E740481C1C}">
                           <a14:useLocalDpi xmlns:a14="http://schemas.microsoft.com/office/drawing/2010/main" val="0"/>
@@ -1213,10 +1799,10 @@
       <w:r>
         <w:t xml:space="preserve"> (</w:t>
       </w:r>
-      <w:hyperlink r:id="rId11" w:history="1">
+      <w:hyperlink r:id="rId19" w:history="1">
         <w:r>
           <w:rPr>
-            <w:rStyle w:val="Hipervnculo"/>
+            <w:rStyle w:val="Hyperlink"/>
           </w:rPr>
           <w:t>https://www.fireeye.com/current-threats/what-is-threat-intelligence.html</w:t>
         </w:r>
@@ -1231,8 +1817,9 @@
       </w:pPr>
       <w:r>
         <w:rPr>
-          <w:rStyle w:val="Textoennegrita"/>
-        </w:rPr>
+          <w:rStyle w:val="Strong"/>
+        </w:rPr>
+        <w:lastRenderedPageBreak/>
         <w:t>Ejemplo</w:t>
       </w:r>
       <w:r>
@@ -1241,35 +1828,35 @@
       <w:proofErr w:type="spellStart"/>
       <w:r>
         <w:rPr>
-          <w:rStyle w:val="nfasis"/>
+          <w:rStyle w:val="Emphasis"/>
         </w:rPr>
         <w:t>Mandiant</w:t>
       </w:r>
       <w:proofErr w:type="spellEnd"/>
       <w:r>
         <w:rPr>
-          <w:rStyle w:val="nfasis"/>
+          <w:rStyle w:val="Emphasis"/>
         </w:rPr>
         <w:t xml:space="preserve"> </w:t>
       </w:r>
       <w:proofErr w:type="spellStart"/>
       <w:r>
         <w:rPr>
-          <w:rStyle w:val="nfasis"/>
+          <w:rStyle w:val="Emphasis"/>
         </w:rPr>
         <w:t>Threat</w:t>
       </w:r>
       <w:proofErr w:type="spellEnd"/>
       <w:r>
         <w:rPr>
-          <w:rStyle w:val="nfasis"/>
+          <w:rStyle w:val="Emphasis"/>
         </w:rPr>
         <w:t xml:space="preserve"> </w:t>
       </w:r>
       <w:proofErr w:type="spellStart"/>
       <w:r>
         <w:rPr>
-          <w:rStyle w:val="nfasis"/>
+          <w:rStyle w:val="Emphasis"/>
         </w:rPr>
         <w:t>Intelligence</w:t>
       </w:r>
@@ -1305,10 +1892,10 @@
         <w:br/>
         <w:t xml:space="preserve">URL: </w:t>
       </w:r>
-      <w:hyperlink r:id="rId12" w:history="1">
+      <w:hyperlink r:id="rId20" w:history="1">
         <w:r>
           <w:rPr>
-            <w:rStyle w:val="Hipervnculo"/>
+            <w:rStyle w:val="Hyperlink"/>
           </w:rPr>
           <w:t>https://www.mandiant.com/resources/mandiant-advantage-threat-intelligence</w:t>
         </w:r>
@@ -1323,7 +1910,6 @@
         <w:rPr>
           <w:noProof/>
         </w:rPr>
-        <w:lastRenderedPageBreak/>
         <w:drawing>
           <wp:inline distT="0" distB="0" distL="0" distR="0" wp14:anchorId="5A3C24F8" wp14:editId="720A5711">
             <wp:extent cx="2948940" cy="1554480"/>
@@ -1342,7 +1928,7 @@
                     </pic:cNvPicPr>
                   </pic:nvPicPr>
                   <pic:blipFill>
-                    <a:blip r:embed="rId13">
+                    <a:blip r:embed="rId21">
                       <a:extLst>
                         <a:ext uri="{28A0092B-C50C-407E-A947-70E740481C1C}">
                           <a14:useLocalDpi xmlns:a14="http://schemas.microsoft.com/office/drawing/2010/main" val="0"/>
@@ -1392,15 +1978,12 @@
         <w:t xml:space="preserve"> </w:t>
       </w:r>
       <w:r>
-        <w:t>Recoger información sobre los atacantes y correlacionar eventos de seguridad es una de las tareas principales en la inteligencia de amenazas. Se utiliza para identificar patrones de ataque y potenciales vulnerabilidades dentro del entorno de la organización. Al combinar fuentes de datos internas y externas, las organizaciones pueden fortalecer su postura de seguridad, desarrollando medidas proactivas que se adapten a las últimas tendencias en amenazas cibernéticas.</w:t>
-      </w:r>
-      <w:r>
-        <w:t xml:space="preserve"> (</w:t>
-      </w:r>
-      <w:hyperlink r:id="rId14" w:history="1">
+        <w:t>Recoger información sobre los atacantes y correlacionar eventos de seguridad es una de las tareas principales en la inteligencia de amenazas. Se utiliza para identificar patrones de ataque y potenciales vulnerabilidades dentro del entorno de la organización. Al combinar fuentes de datos internas y externas, las organizaciones pueden fortalecer su postura de seguridad, desarrollando medidas proactivas que se adapten a las últimas tendencias en amenazas cibernéticas. (</w:t>
+      </w:r>
+      <w:hyperlink r:id="rId22" w:history="1">
         <w:r>
           <w:rPr>
-            <w:rStyle w:val="Hipervnculo"/>
+            <w:rStyle w:val="Hyperlink"/>
           </w:rPr>
           <w:t>https://www.trendmicro.com/en_us/security-intelligence/threat-intelligence-101.html</w:t>
         </w:r>
@@ -1415,7 +1998,7 @@
       </w:pPr>
       <w:r>
         <w:rPr>
-          <w:rStyle w:val="Textoennegrita"/>
+          <w:rStyle w:val="Strong"/>
         </w:rPr>
         <w:t>Ejemplo</w:t>
       </w:r>
@@ -1425,14 +2008,14 @@
       <w:proofErr w:type="spellStart"/>
       <w:r>
         <w:rPr>
-          <w:rStyle w:val="nfasis"/>
+          <w:rStyle w:val="Emphasis"/>
         </w:rPr>
         <w:t>Recorded</w:t>
       </w:r>
       <w:proofErr w:type="spellEnd"/>
       <w:r>
         <w:rPr>
-          <w:rStyle w:val="nfasis"/>
+          <w:rStyle w:val="Emphasis"/>
         </w:rPr>
         <w:t xml:space="preserve"> Future</w:t>
       </w:r>
@@ -1451,10 +2034,10 @@
         <w:br/>
         <w:t xml:space="preserve">URL: </w:t>
       </w:r>
-      <w:hyperlink r:id="rId15" w:history="1">
+      <w:hyperlink r:id="rId23" w:history="1">
         <w:r>
           <w:rPr>
-            <w:rStyle w:val="Hipervnculo"/>
+            <w:rStyle w:val="Hyperlink"/>
           </w:rPr>
           <w:t>https://www.recordedfuture.com/threat-intelligence</w:t>
         </w:r>
@@ -1469,6 +2052,7 @@
         <w:rPr>
           <w:noProof/>
         </w:rPr>
+        <w:lastRenderedPageBreak/>
         <w:drawing>
           <wp:inline distT="0" distB="0" distL="0" distR="0" wp14:anchorId="7D13D397" wp14:editId="0731ABC3">
             <wp:extent cx="3878580" cy="1157693"/>
@@ -1487,7 +2071,7 @@
                     </pic:cNvPicPr>
                   </pic:nvPicPr>
                   <pic:blipFill>
-                    <a:blip r:embed="rId16" cstate="print">
+                    <a:blip r:embed="rId24" cstate="print">
                       <a:extLst>
                         <a:ext uri="{28A0092B-C50C-407E-A947-70E740481C1C}">
                           <a14:useLocalDpi xmlns:a14="http://schemas.microsoft.com/office/drawing/2010/main" val="0"/>
@@ -1532,7 +2116,7 @@
 </file>
 
 <file path=word/numbering.xml><?xml version="1.0" encoding="utf-8"?>
-<w:numbering xmlns:wpc="http://schemas.microsoft.com/office/word/2010/wordprocessingCanvas" xmlns:cx="http://schemas.microsoft.com/office/drawing/2014/chartex" xmlns:cx1="http://schemas.microsoft.com/office/drawing/2015/9/8/chartex" xmlns:cx2="http://schemas.microsoft.com/office/drawing/2015/10/21/chartex" xmlns:cx3="http://schemas.microsoft.com/office/drawing/2016/5/9/chartex" xmlns:cx4="http://schemas.microsoft.com/office/drawing/2016/5/10/chartex" xmlns:cx5="http://schemas.microsoft.com/office/drawing/2016/5/11/chartex" xmlns:cx6="http://schemas.microsoft.com/office/drawing/2016/5/12/chartex" xmlns:cx7="http://schemas.microsoft.com/office/drawing/2016/5/13/chartex" xmlns:cx8="http://schemas.microsoft.com/office/drawing/2016/5/14/chartex" xmlns:mc="http://schemas.openxmlformats.org/markup-compatibility/2006" xmlns:aink="http://schemas.microsoft.com/office/drawing/2016/ink" xmlns:am3d="http://schemas.microsoft.com/office/drawing/2017/model3d" xmlns:o="urn:schemas-microsoft-com:office:office" xmlns:r="http://schemas.openxmlformats.org/officeDocument/2006/relationships" xmlns:m="http://schemas.openxmlformats.org/officeDocument/2006/math" xmlns:v="urn:schemas-microsoft-com:vml" xmlns:wp14="http://schemas.microsoft.com/office/word/2010/wordprocessingDrawing" xmlns:wp="http://schemas.openxmlformats.org/drawingml/2006/wordprocessingDrawing" xmlns:w10="urn:schemas-microsoft-com:office:word" xmlns:w="http://schemas.openxmlformats.org/wordprocessingml/2006/main" xmlns:w14="http://schemas.microsoft.com/office/word/2010/wordml" xmlns:w15="http://schemas.microsoft.com/office/word/2012/wordml" xmlns:w16cex="http://schemas.microsoft.com/office/word/2018/wordml/cex" xmlns:w16cid="http://schemas.microsoft.com/office/word/2016/wordml/cid" xmlns:w16="http://schemas.microsoft.com/office/word/2018/wordml" xmlns:w16sdtdh="http://schemas.microsoft.com/office/word/2020/wordml/sdtdatahash" xmlns:w16se="http://schemas.microsoft.com/office/word/2015/wordml/symex" xmlns:wpg="http://schemas.microsoft.com/office/word/2010/wordprocessingGroup" xmlns:wpi="http://schemas.microsoft.com/office/word/2010/wordprocessingInk" xmlns:wne="http://schemas.microsoft.com/office/word/2006/wordml" xmlns:wps="http://schemas.microsoft.com/office/word/2010/wordprocessingShape" mc:Ignorable="w14 w15 w16se w16cid w16 w16cex w16sdtdh wp14">
+<w:numbering xmlns:wpc="http://schemas.microsoft.com/office/word/2010/wordprocessingCanvas" xmlns:cx="http://schemas.microsoft.com/office/drawing/2014/chartex" xmlns:cx1="http://schemas.microsoft.com/office/drawing/2015/9/8/chartex" xmlns:cx2="http://schemas.microsoft.com/office/drawing/2015/10/21/chartex" xmlns:cx3="http://schemas.microsoft.com/office/drawing/2016/5/9/chartex" xmlns:cx4="http://schemas.microsoft.com/office/drawing/2016/5/10/chartex" xmlns:cx5="http://schemas.microsoft.com/office/drawing/2016/5/11/chartex" xmlns:cx6="http://schemas.microsoft.com/office/drawing/2016/5/12/chartex" xmlns:cx7="http://schemas.microsoft.com/office/drawing/2016/5/13/chartex" xmlns:cx8="http://schemas.microsoft.com/office/drawing/2016/5/14/chartex" xmlns:mc="http://schemas.openxmlformats.org/markup-compatibility/2006" xmlns:aink="http://schemas.microsoft.com/office/drawing/2016/ink" xmlns:am3d="http://schemas.microsoft.com/office/drawing/2017/model3d" xmlns:o="urn:schemas-microsoft-com:office:office" xmlns:oel="http://schemas.microsoft.com/office/2019/extlst" xmlns:r="http://schemas.openxmlformats.org/officeDocument/2006/relationships" xmlns:m="http://schemas.openxmlformats.org/officeDocument/2006/math" xmlns:v="urn:schemas-microsoft-com:vml" xmlns:wp14="http://schemas.microsoft.com/office/word/2010/wordprocessingDrawing" xmlns:wp="http://schemas.openxmlformats.org/drawingml/2006/wordprocessingDrawing" xmlns:w10="urn:schemas-microsoft-com:office:word" xmlns:w="http://schemas.openxmlformats.org/wordprocessingml/2006/main" xmlns:w14="http://schemas.microsoft.com/office/word/2010/wordml" xmlns:w15="http://schemas.microsoft.com/office/word/2012/wordml" xmlns:w16cex="http://schemas.microsoft.com/office/word/2018/wordml/cex" xmlns:w16cid="http://schemas.microsoft.com/office/word/2016/wordml/cid" xmlns:w16="http://schemas.microsoft.com/office/word/2018/wordml" xmlns:w16du="http://schemas.microsoft.com/office/word/2023/wordml/word16du" xmlns:w16sdtdh="http://schemas.microsoft.com/office/word/2020/wordml/sdtdatahash" xmlns:w16se="http://schemas.microsoft.com/office/word/2015/wordml/symex" xmlns:wpg="http://schemas.microsoft.com/office/word/2010/wordprocessingGroup" xmlns:wpi="http://schemas.microsoft.com/office/word/2010/wordprocessingInk" xmlns:wne="http://schemas.microsoft.com/office/word/2006/wordml" xmlns:wps="http://schemas.microsoft.com/office/word/2010/wordprocessingShape" mc:Ignorable="w14 w15 w16se w16cid w16 w16cex w16sdtdh w16du wp14">
   <w:abstractNum w:abstractNumId="0" w15:restartNumberingAfterBreak="0">
     <w:nsid w:val="00655E9D"/>
     <w:multiLevelType w:val="multilevel"/>
@@ -1683,9 +2267,9 @@
     </w:lvl>
   </w:abstractNum>
   <w:abstractNum w:abstractNumId="1" w15:restartNumberingAfterBreak="0">
-    <w:nsid w:val="3736586F"/>
+    <w:nsid w:val="287013F3"/>
     <w:multiLevelType w:val="multilevel"/>
-    <w:tmpl w:val="C15693CE"/>
+    <w:tmpl w:val="FDA08380"/>
     <w:lvl w:ilvl="0">
       <w:start w:val="1"/>
       <w:numFmt w:val="bullet"/>
@@ -1832,9 +2416,9 @@
     </w:lvl>
   </w:abstractNum>
   <w:abstractNum w:abstractNumId="2" w15:restartNumberingAfterBreak="0">
-    <w:nsid w:val="799350F9"/>
+    <w:nsid w:val="3736586F"/>
     <w:multiLevelType w:val="multilevel"/>
-    <w:tmpl w:val="5C92D380"/>
+    <w:tmpl w:val="C15693CE"/>
     <w:lvl w:ilvl="0">
       <w:start w:val="1"/>
       <w:numFmt w:val="bullet"/>
@@ -1980,20 +2564,165 @@
       </w:rPr>
     </w:lvl>
   </w:abstractNum>
-  <w:num w:numId="1">
-    <w:abstractNumId w:val="1"/>
-  </w:num>
-  <w:num w:numId="2">
+  <w:abstractNum w:abstractNumId="3" w15:restartNumberingAfterBreak="0">
+    <w:nsid w:val="799350F9"/>
+    <w:multiLevelType w:val="multilevel"/>
+    <w:tmpl w:val="8056ED82"/>
+    <w:lvl w:ilvl="0">
+      <w:start w:val="1"/>
+      <w:numFmt w:val="bullet"/>
+      <w:lvlText w:val=""/>
+      <w:lvlJc w:val="left"/>
+      <w:pPr>
+        <w:tabs>
+          <w:tab w:val="num" w:pos="720"/>
+        </w:tabs>
+        <w:ind w:left="720" w:hanging="360"/>
+      </w:pPr>
+      <w:rPr>
+        <w:rFonts w:ascii="Symbol" w:hAnsi="Symbol" w:hint="default"/>
+        <w:sz w:val="20"/>
+      </w:rPr>
+    </w:lvl>
+    <w:lvl w:ilvl="1">
+      <w:start w:val="1"/>
+      <w:numFmt w:val="upperLetter"/>
+      <w:lvlText w:val="%2."/>
+      <w:lvlJc w:val="left"/>
+      <w:pPr>
+        <w:ind w:left="1440" w:hanging="360"/>
+      </w:pPr>
+      <w:rPr>
+        <w:rFonts w:hint="default"/>
+        <w:b/>
+      </w:rPr>
+    </w:lvl>
+    <w:lvl w:ilvl="2">
+      <w:start w:val="1"/>
+      <w:numFmt w:val="decimal"/>
+      <w:lvlText w:val="%3."/>
+      <w:lvlJc w:val="left"/>
+      <w:pPr>
+        <w:ind w:left="2160" w:hanging="360"/>
+      </w:pPr>
+      <w:rPr>
+        <w:rFonts w:hint="default"/>
+      </w:rPr>
+    </w:lvl>
+    <w:lvl w:ilvl="3" w:tentative="1">
+      <w:start w:val="1"/>
+      <w:numFmt w:val="bullet"/>
+      <w:lvlText w:val=""/>
+      <w:lvlJc w:val="left"/>
+      <w:pPr>
+        <w:tabs>
+          <w:tab w:val="num" w:pos="2880"/>
+        </w:tabs>
+        <w:ind w:left="2880" w:hanging="360"/>
+      </w:pPr>
+      <w:rPr>
+        <w:rFonts w:ascii="Wingdings" w:hAnsi="Wingdings" w:hint="default"/>
+        <w:sz w:val="20"/>
+      </w:rPr>
+    </w:lvl>
+    <w:lvl w:ilvl="4" w:tentative="1">
+      <w:start w:val="1"/>
+      <w:numFmt w:val="bullet"/>
+      <w:lvlText w:val=""/>
+      <w:lvlJc w:val="left"/>
+      <w:pPr>
+        <w:tabs>
+          <w:tab w:val="num" w:pos="3600"/>
+        </w:tabs>
+        <w:ind w:left="3600" w:hanging="360"/>
+      </w:pPr>
+      <w:rPr>
+        <w:rFonts w:ascii="Wingdings" w:hAnsi="Wingdings" w:hint="default"/>
+        <w:sz w:val="20"/>
+      </w:rPr>
+    </w:lvl>
+    <w:lvl w:ilvl="5" w:tentative="1">
+      <w:start w:val="1"/>
+      <w:numFmt w:val="bullet"/>
+      <w:lvlText w:val=""/>
+      <w:lvlJc w:val="left"/>
+      <w:pPr>
+        <w:tabs>
+          <w:tab w:val="num" w:pos="4320"/>
+        </w:tabs>
+        <w:ind w:left="4320" w:hanging="360"/>
+      </w:pPr>
+      <w:rPr>
+        <w:rFonts w:ascii="Wingdings" w:hAnsi="Wingdings" w:hint="default"/>
+        <w:sz w:val="20"/>
+      </w:rPr>
+    </w:lvl>
+    <w:lvl w:ilvl="6" w:tentative="1">
+      <w:start w:val="1"/>
+      <w:numFmt w:val="bullet"/>
+      <w:lvlText w:val=""/>
+      <w:lvlJc w:val="left"/>
+      <w:pPr>
+        <w:tabs>
+          <w:tab w:val="num" w:pos="5040"/>
+        </w:tabs>
+        <w:ind w:left="5040" w:hanging="360"/>
+      </w:pPr>
+      <w:rPr>
+        <w:rFonts w:ascii="Wingdings" w:hAnsi="Wingdings" w:hint="default"/>
+        <w:sz w:val="20"/>
+      </w:rPr>
+    </w:lvl>
+    <w:lvl w:ilvl="7" w:tentative="1">
+      <w:start w:val="1"/>
+      <w:numFmt w:val="bullet"/>
+      <w:lvlText w:val=""/>
+      <w:lvlJc w:val="left"/>
+      <w:pPr>
+        <w:tabs>
+          <w:tab w:val="num" w:pos="5760"/>
+        </w:tabs>
+        <w:ind w:left="5760" w:hanging="360"/>
+      </w:pPr>
+      <w:rPr>
+        <w:rFonts w:ascii="Wingdings" w:hAnsi="Wingdings" w:hint="default"/>
+        <w:sz w:val="20"/>
+      </w:rPr>
+    </w:lvl>
+    <w:lvl w:ilvl="8" w:tentative="1">
+      <w:start w:val="1"/>
+      <w:numFmt w:val="bullet"/>
+      <w:lvlText w:val=""/>
+      <w:lvlJc w:val="left"/>
+      <w:pPr>
+        <w:tabs>
+          <w:tab w:val="num" w:pos="6480"/>
+        </w:tabs>
+        <w:ind w:left="6480" w:hanging="360"/>
+      </w:pPr>
+      <w:rPr>
+        <w:rFonts w:ascii="Wingdings" w:hAnsi="Wingdings" w:hint="default"/>
+        <w:sz w:val="20"/>
+      </w:rPr>
+    </w:lvl>
+  </w:abstractNum>
+  <w:num w:numId="1" w16cid:durableId="368844113">
     <w:abstractNumId w:val="2"/>
   </w:num>
-  <w:num w:numId="3">
+  <w:num w:numId="2" w16cid:durableId="163786476">
+    <w:abstractNumId w:val="3"/>
+  </w:num>
+  <w:num w:numId="3" w16cid:durableId="137576353">
     <w:abstractNumId w:val="0"/>
+  </w:num>
+  <w:num w:numId="4" w16cid:durableId="888034901">
+    <w:abstractNumId w:val="1"/>
   </w:num>
 </w:numbering>
 </file>
 
 <file path=word/styles.xml><?xml version="1.0" encoding="utf-8"?>
-<w:styles xmlns:mc="http://schemas.openxmlformats.org/markup-compatibility/2006" xmlns:r="http://schemas.openxmlformats.org/officeDocument/2006/relationships" xmlns:w="http://schemas.openxmlformats.org/wordprocessingml/2006/main" xmlns:w14="http://schemas.microsoft.com/office/word/2010/wordml" xmlns:w15="http://schemas.microsoft.com/office/word/2012/wordml" xmlns:w16cex="http://schemas.microsoft.com/office/word/2018/wordml/cex" xmlns:w16cid="http://schemas.microsoft.com/office/word/2016/wordml/cid" xmlns:w16="http://schemas.microsoft.com/office/word/2018/wordml" xmlns:w16sdtdh="http://schemas.microsoft.com/office/word/2020/wordml/sdtdatahash" xmlns:w16se="http://schemas.microsoft.com/office/word/2015/wordml/symex" mc:Ignorable="w14 w15 w16se w16cid w16 w16cex w16sdtdh">
+<w:styles xmlns:mc="http://schemas.openxmlformats.org/markup-compatibility/2006" xmlns:r="http://schemas.openxmlformats.org/officeDocument/2006/relationships" xmlns:w="http://schemas.openxmlformats.org/wordprocessingml/2006/main" xmlns:w14="http://schemas.microsoft.com/office/word/2010/wordml" xmlns:w15="http://schemas.microsoft.com/office/word/2012/wordml" xmlns:w16cex="http://schemas.microsoft.com/office/word/2018/wordml/cex" xmlns:w16cid="http://schemas.microsoft.com/office/word/2016/wordml/cid" xmlns:w16="http://schemas.microsoft.com/office/word/2018/wordml" xmlns:w16du="http://schemas.microsoft.com/office/word/2023/wordml/word16du" xmlns:w16sdtdh="http://schemas.microsoft.com/office/word/2020/wordml/sdtdatahash" xmlns:w16se="http://schemas.microsoft.com/office/word/2015/wordml/symex" mc:Ignorable="w14 w15 w16se w16cid w16 w16cex w16sdtdh w16du">
   <w:docDefaults>
     <w:rPrDefault>
       <w:rPr>
@@ -2393,11 +3122,11 @@
     <w:name w:val="Normal"/>
     <w:qFormat/>
   </w:style>
-  <w:style w:type="paragraph" w:styleId="Ttulo1">
+  <w:style w:type="paragraph" w:styleId="Heading1">
     <w:name w:val="heading 1"/>
     <w:basedOn w:val="Normal"/>
     <w:next w:val="Normal"/>
-    <w:link w:val="Ttulo1Car"/>
+    <w:link w:val="Heading1Char"/>
     <w:uiPriority w:val="9"/>
     <w:qFormat/>
     <w:rsid w:val="00F02861"/>
@@ -2414,11 +3143,11 @@
       <w:szCs w:val="40"/>
     </w:rPr>
   </w:style>
-  <w:style w:type="paragraph" w:styleId="Ttulo2">
+  <w:style w:type="paragraph" w:styleId="Heading2">
     <w:name w:val="heading 2"/>
     <w:basedOn w:val="Normal"/>
     <w:next w:val="Normal"/>
-    <w:link w:val="Ttulo2Car"/>
+    <w:link w:val="Heading2Char"/>
     <w:uiPriority w:val="9"/>
     <w:semiHidden/>
     <w:unhideWhenUsed/>
@@ -2437,11 +3166,11 @@
       <w:szCs w:val="32"/>
     </w:rPr>
   </w:style>
-  <w:style w:type="paragraph" w:styleId="Ttulo3">
+  <w:style w:type="paragraph" w:styleId="Heading3">
     <w:name w:val="heading 3"/>
     <w:basedOn w:val="Normal"/>
     <w:next w:val="Normal"/>
-    <w:link w:val="Ttulo3Car"/>
+    <w:link w:val="Heading3Char"/>
     <w:uiPriority w:val="9"/>
     <w:semiHidden/>
     <w:unhideWhenUsed/>
@@ -2460,11 +3189,11 @@
       <w:szCs w:val="28"/>
     </w:rPr>
   </w:style>
-  <w:style w:type="paragraph" w:styleId="Ttulo4">
+  <w:style w:type="paragraph" w:styleId="Heading4">
     <w:name w:val="heading 4"/>
     <w:basedOn w:val="Normal"/>
     <w:next w:val="Normal"/>
-    <w:link w:val="Ttulo4Car"/>
+    <w:link w:val="Heading4Char"/>
     <w:uiPriority w:val="9"/>
     <w:semiHidden/>
     <w:unhideWhenUsed/>
@@ -2483,11 +3212,11 @@
       <w:color w:val="0F4761" w:themeColor="accent1" w:themeShade="BF"/>
     </w:rPr>
   </w:style>
-  <w:style w:type="paragraph" w:styleId="Ttulo5">
+  <w:style w:type="paragraph" w:styleId="Heading5">
     <w:name w:val="heading 5"/>
     <w:basedOn w:val="Normal"/>
     <w:next w:val="Normal"/>
-    <w:link w:val="Ttulo5Car"/>
+    <w:link w:val="Heading5Char"/>
     <w:uiPriority w:val="9"/>
     <w:semiHidden/>
     <w:unhideWhenUsed/>
@@ -2504,11 +3233,11 @@
       <w:color w:val="0F4761" w:themeColor="accent1" w:themeShade="BF"/>
     </w:rPr>
   </w:style>
-  <w:style w:type="paragraph" w:styleId="Ttulo6">
+  <w:style w:type="paragraph" w:styleId="Heading6">
     <w:name w:val="heading 6"/>
     <w:basedOn w:val="Normal"/>
     <w:next w:val="Normal"/>
-    <w:link w:val="Ttulo6Car"/>
+    <w:link w:val="Heading6Char"/>
     <w:uiPriority w:val="9"/>
     <w:semiHidden/>
     <w:unhideWhenUsed/>
@@ -2527,11 +3256,11 @@
       <w:color w:val="595959" w:themeColor="text1" w:themeTint="A6"/>
     </w:rPr>
   </w:style>
-  <w:style w:type="paragraph" w:styleId="Ttulo7">
+  <w:style w:type="paragraph" w:styleId="Heading7">
     <w:name w:val="heading 7"/>
     <w:basedOn w:val="Normal"/>
     <w:next w:val="Normal"/>
-    <w:link w:val="Ttulo7Car"/>
+    <w:link w:val="Heading7Char"/>
     <w:uiPriority w:val="9"/>
     <w:semiHidden/>
     <w:unhideWhenUsed/>
@@ -2548,11 +3277,11 @@
       <w:color w:val="595959" w:themeColor="text1" w:themeTint="A6"/>
     </w:rPr>
   </w:style>
-  <w:style w:type="paragraph" w:styleId="Ttulo8">
+  <w:style w:type="paragraph" w:styleId="Heading8">
     <w:name w:val="heading 8"/>
     <w:basedOn w:val="Normal"/>
     <w:next w:val="Normal"/>
-    <w:link w:val="Ttulo8Car"/>
+    <w:link w:val="Heading8Char"/>
     <w:uiPriority w:val="9"/>
     <w:semiHidden/>
     <w:unhideWhenUsed/>
@@ -2571,11 +3300,11 @@
       <w:color w:val="272727" w:themeColor="text1" w:themeTint="D8"/>
     </w:rPr>
   </w:style>
-  <w:style w:type="paragraph" w:styleId="Ttulo9">
+  <w:style w:type="paragraph" w:styleId="Heading9">
     <w:name w:val="heading 9"/>
     <w:basedOn w:val="Normal"/>
     <w:next w:val="Normal"/>
-    <w:link w:val="Ttulo9Car"/>
+    <w:link w:val="Heading9Char"/>
     <w:uiPriority w:val="9"/>
     <w:semiHidden/>
     <w:unhideWhenUsed/>
@@ -2592,13 +3321,12 @@
       <w:color w:val="272727" w:themeColor="text1" w:themeTint="D8"/>
     </w:rPr>
   </w:style>
-  <w:style w:type="character" w:default="1" w:styleId="Fuentedeprrafopredeter">
+  <w:style w:type="character" w:default="1" w:styleId="DefaultParagraphFont">
     <w:name w:val="Default Paragraph Font"/>
     <w:uiPriority w:val="1"/>
-    <w:semiHidden/>
     <w:unhideWhenUsed/>
   </w:style>
-  <w:style w:type="table" w:default="1" w:styleId="Tablanormal">
+  <w:style w:type="table" w:default="1" w:styleId="TableNormal">
     <w:name w:val="Normal Table"/>
     <w:uiPriority w:val="99"/>
     <w:semiHidden/>
@@ -2613,16 +3341,16 @@
       </w:tblCellMar>
     </w:tblPr>
   </w:style>
-  <w:style w:type="numbering" w:default="1" w:styleId="Sinlista">
+  <w:style w:type="numbering" w:default="1" w:styleId="NoList">
     <w:name w:val="No List"/>
     <w:uiPriority w:val="99"/>
     <w:semiHidden/>
     <w:unhideWhenUsed/>
   </w:style>
-  <w:style w:type="character" w:customStyle="1" w:styleId="Ttulo1Car">
-    <w:name w:val="Título 1 Car"/>
-    <w:basedOn w:val="Fuentedeprrafopredeter"/>
-    <w:link w:val="Ttulo1"/>
+  <w:style w:type="character" w:customStyle="1" w:styleId="Heading1Char">
+    <w:name w:val="Heading 1 Char"/>
+    <w:basedOn w:val="DefaultParagraphFont"/>
+    <w:link w:val="Heading1"/>
     <w:uiPriority w:val="9"/>
     <w:rsid w:val="00F02861"/>
     <w:rPr>
@@ -2632,10 +3360,10 @@
       <w:szCs w:val="40"/>
     </w:rPr>
   </w:style>
-  <w:style w:type="character" w:customStyle="1" w:styleId="Ttulo2Car">
-    <w:name w:val="Título 2 Car"/>
-    <w:basedOn w:val="Fuentedeprrafopredeter"/>
-    <w:link w:val="Ttulo2"/>
+  <w:style w:type="character" w:customStyle="1" w:styleId="Heading2Char">
+    <w:name w:val="Heading 2 Char"/>
+    <w:basedOn w:val="DefaultParagraphFont"/>
+    <w:link w:val="Heading2"/>
     <w:uiPriority w:val="9"/>
     <w:semiHidden/>
     <w:rsid w:val="00F02861"/>
@@ -2646,10 +3374,10 @@
       <w:szCs w:val="32"/>
     </w:rPr>
   </w:style>
-  <w:style w:type="character" w:customStyle="1" w:styleId="Ttulo3Car">
-    <w:name w:val="Título 3 Car"/>
-    <w:basedOn w:val="Fuentedeprrafopredeter"/>
-    <w:link w:val="Ttulo3"/>
+  <w:style w:type="character" w:customStyle="1" w:styleId="Heading3Char">
+    <w:name w:val="Heading 3 Char"/>
+    <w:basedOn w:val="DefaultParagraphFont"/>
+    <w:link w:val="Heading3"/>
     <w:uiPriority w:val="9"/>
     <w:semiHidden/>
     <w:rsid w:val="00F02861"/>
@@ -2660,10 +3388,10 @@
       <w:szCs w:val="28"/>
     </w:rPr>
   </w:style>
-  <w:style w:type="character" w:customStyle="1" w:styleId="Ttulo4Car">
-    <w:name w:val="Título 4 Car"/>
-    <w:basedOn w:val="Fuentedeprrafopredeter"/>
-    <w:link w:val="Ttulo4"/>
+  <w:style w:type="character" w:customStyle="1" w:styleId="Heading4Char">
+    <w:name w:val="Heading 4 Char"/>
+    <w:basedOn w:val="DefaultParagraphFont"/>
+    <w:link w:val="Heading4"/>
     <w:uiPriority w:val="9"/>
     <w:semiHidden/>
     <w:rsid w:val="00F02861"/>
@@ -2674,10 +3402,10 @@
       <w:color w:val="0F4761" w:themeColor="accent1" w:themeShade="BF"/>
     </w:rPr>
   </w:style>
-  <w:style w:type="character" w:customStyle="1" w:styleId="Ttulo5Car">
-    <w:name w:val="Título 5 Car"/>
-    <w:basedOn w:val="Fuentedeprrafopredeter"/>
-    <w:link w:val="Ttulo5"/>
+  <w:style w:type="character" w:customStyle="1" w:styleId="Heading5Char">
+    <w:name w:val="Heading 5 Char"/>
+    <w:basedOn w:val="DefaultParagraphFont"/>
+    <w:link w:val="Heading5"/>
     <w:uiPriority w:val="9"/>
     <w:semiHidden/>
     <w:rsid w:val="00F02861"/>
@@ -2686,10 +3414,10 @@
       <w:color w:val="0F4761" w:themeColor="accent1" w:themeShade="BF"/>
     </w:rPr>
   </w:style>
-  <w:style w:type="character" w:customStyle="1" w:styleId="Ttulo6Car">
-    <w:name w:val="Título 6 Car"/>
-    <w:basedOn w:val="Fuentedeprrafopredeter"/>
-    <w:link w:val="Ttulo6"/>
+  <w:style w:type="character" w:customStyle="1" w:styleId="Heading6Char">
+    <w:name w:val="Heading 6 Char"/>
+    <w:basedOn w:val="DefaultParagraphFont"/>
+    <w:link w:val="Heading6"/>
     <w:uiPriority w:val="9"/>
     <w:semiHidden/>
     <w:rsid w:val="00F02861"/>
@@ -2700,10 +3428,10 @@
       <w:color w:val="595959" w:themeColor="text1" w:themeTint="A6"/>
     </w:rPr>
   </w:style>
-  <w:style w:type="character" w:customStyle="1" w:styleId="Ttulo7Car">
-    <w:name w:val="Título 7 Car"/>
-    <w:basedOn w:val="Fuentedeprrafopredeter"/>
-    <w:link w:val="Ttulo7"/>
+  <w:style w:type="character" w:customStyle="1" w:styleId="Heading7Char">
+    <w:name w:val="Heading 7 Char"/>
+    <w:basedOn w:val="DefaultParagraphFont"/>
+    <w:link w:val="Heading7"/>
     <w:uiPriority w:val="9"/>
     <w:semiHidden/>
     <w:rsid w:val="00F02861"/>
@@ -2712,10 +3440,10 @@
       <w:color w:val="595959" w:themeColor="text1" w:themeTint="A6"/>
     </w:rPr>
   </w:style>
-  <w:style w:type="character" w:customStyle="1" w:styleId="Ttulo8Car">
-    <w:name w:val="Título 8 Car"/>
-    <w:basedOn w:val="Fuentedeprrafopredeter"/>
-    <w:link w:val="Ttulo8"/>
+  <w:style w:type="character" w:customStyle="1" w:styleId="Heading8Char">
+    <w:name w:val="Heading 8 Char"/>
+    <w:basedOn w:val="DefaultParagraphFont"/>
+    <w:link w:val="Heading8"/>
     <w:uiPriority w:val="9"/>
     <w:semiHidden/>
     <w:rsid w:val="00F02861"/>
@@ -2726,10 +3454,10 @@
       <w:color w:val="272727" w:themeColor="text1" w:themeTint="D8"/>
     </w:rPr>
   </w:style>
-  <w:style w:type="character" w:customStyle="1" w:styleId="Ttulo9Car">
-    <w:name w:val="Título 9 Car"/>
-    <w:basedOn w:val="Fuentedeprrafopredeter"/>
-    <w:link w:val="Ttulo9"/>
+  <w:style w:type="character" w:customStyle="1" w:styleId="Heading9Char">
+    <w:name w:val="Heading 9 Char"/>
+    <w:basedOn w:val="DefaultParagraphFont"/>
+    <w:link w:val="Heading9"/>
     <w:uiPriority w:val="9"/>
     <w:semiHidden/>
     <w:rsid w:val="00F02861"/>
@@ -2738,11 +3466,11 @@
       <w:color w:val="272727" w:themeColor="text1" w:themeTint="D8"/>
     </w:rPr>
   </w:style>
-  <w:style w:type="paragraph" w:styleId="Ttulo">
+  <w:style w:type="paragraph" w:styleId="Title">
     <w:name w:val="Title"/>
     <w:basedOn w:val="Normal"/>
     <w:next w:val="Normal"/>
-    <w:link w:val="TtuloCar"/>
+    <w:link w:val="TitleChar"/>
     <w:uiPriority w:val="10"/>
     <w:qFormat/>
     <w:rsid w:val="00F02861"/>
@@ -2758,10 +3486,10 @@
       <w:szCs w:val="56"/>
     </w:rPr>
   </w:style>
-  <w:style w:type="character" w:customStyle="1" w:styleId="TtuloCar">
-    <w:name w:val="Título Car"/>
-    <w:basedOn w:val="Fuentedeprrafopredeter"/>
-    <w:link w:val="Ttulo"/>
+  <w:style w:type="character" w:customStyle="1" w:styleId="TitleChar">
+    <w:name w:val="Title Char"/>
+    <w:basedOn w:val="DefaultParagraphFont"/>
+    <w:link w:val="Title"/>
     <w:uiPriority w:val="10"/>
     <w:rsid w:val="00F02861"/>
     <w:rPr>
@@ -2772,11 +3500,11 @@
       <w:szCs w:val="56"/>
     </w:rPr>
   </w:style>
-  <w:style w:type="paragraph" w:styleId="Subttulo">
+  <w:style w:type="paragraph" w:styleId="Subtitle">
     <w:name w:val="Subtitle"/>
     <w:basedOn w:val="Normal"/>
     <w:next w:val="Normal"/>
-    <w:link w:val="SubttuloCar"/>
+    <w:link w:val="SubtitleChar"/>
     <w:uiPriority w:val="11"/>
     <w:qFormat/>
     <w:rsid w:val="00F02861"/>
@@ -2793,10 +3521,10 @@
       <w:szCs w:val="28"/>
     </w:rPr>
   </w:style>
-  <w:style w:type="character" w:customStyle="1" w:styleId="SubttuloCar">
-    <w:name w:val="Subtítulo Car"/>
-    <w:basedOn w:val="Fuentedeprrafopredeter"/>
-    <w:link w:val="Subttulo"/>
+  <w:style w:type="character" w:customStyle="1" w:styleId="SubtitleChar">
+    <w:name w:val="Subtitle Char"/>
+    <w:basedOn w:val="DefaultParagraphFont"/>
+    <w:link w:val="Subtitle"/>
     <w:uiPriority w:val="11"/>
     <w:rsid w:val="00F02861"/>
     <w:rPr>
@@ -2807,11 +3535,11 @@
       <w:szCs w:val="28"/>
     </w:rPr>
   </w:style>
-  <w:style w:type="paragraph" w:styleId="Cita">
+  <w:style w:type="paragraph" w:styleId="Quote">
     <w:name w:val="Quote"/>
     <w:basedOn w:val="Normal"/>
     <w:next w:val="Normal"/>
-    <w:link w:val="CitaCar"/>
+    <w:link w:val="QuoteChar"/>
     <w:uiPriority w:val="29"/>
     <w:qFormat/>
     <w:rsid w:val="00F02861"/>
@@ -2825,10 +3553,10 @@
       <w:color w:val="404040" w:themeColor="text1" w:themeTint="BF"/>
     </w:rPr>
   </w:style>
-  <w:style w:type="character" w:customStyle="1" w:styleId="CitaCar">
-    <w:name w:val="Cita Car"/>
-    <w:basedOn w:val="Fuentedeprrafopredeter"/>
-    <w:link w:val="Cita"/>
+  <w:style w:type="character" w:customStyle="1" w:styleId="QuoteChar">
+    <w:name w:val="Quote Char"/>
+    <w:basedOn w:val="DefaultParagraphFont"/>
+    <w:link w:val="Quote"/>
     <w:uiPriority w:val="29"/>
     <w:rsid w:val="00F02861"/>
     <w:rPr>
@@ -2837,7 +3565,7 @@
       <w:color w:val="404040" w:themeColor="text1" w:themeTint="BF"/>
     </w:rPr>
   </w:style>
-  <w:style w:type="paragraph" w:styleId="Prrafodelista">
+  <w:style w:type="paragraph" w:styleId="ListParagraph">
     <w:name w:val="List Paragraph"/>
     <w:basedOn w:val="Normal"/>
     <w:uiPriority w:val="34"/>
@@ -2848,9 +3576,9 @@
       <w:contextualSpacing/>
     </w:pPr>
   </w:style>
-  <w:style w:type="character" w:styleId="nfasisintenso">
+  <w:style w:type="character" w:styleId="IntenseEmphasis">
     <w:name w:val="Intense Emphasis"/>
-    <w:basedOn w:val="Fuentedeprrafopredeter"/>
+    <w:basedOn w:val="DefaultParagraphFont"/>
     <w:uiPriority w:val="21"/>
     <w:qFormat/>
     <w:rsid w:val="00F02861"/>
@@ -2860,11 +3588,11 @@
       <w:color w:val="0F4761" w:themeColor="accent1" w:themeShade="BF"/>
     </w:rPr>
   </w:style>
-  <w:style w:type="paragraph" w:styleId="Citadestacada">
+  <w:style w:type="paragraph" w:styleId="IntenseQuote">
     <w:name w:val="Intense Quote"/>
     <w:basedOn w:val="Normal"/>
     <w:next w:val="Normal"/>
-    <w:link w:val="CitadestacadaCar"/>
+    <w:link w:val="IntenseQuoteChar"/>
     <w:uiPriority w:val="30"/>
     <w:qFormat/>
     <w:rsid w:val="00F02861"/>
@@ -2883,10 +3611,10 @@
       <w:color w:val="0F4761" w:themeColor="accent1" w:themeShade="BF"/>
     </w:rPr>
   </w:style>
-  <w:style w:type="character" w:customStyle="1" w:styleId="CitadestacadaCar">
-    <w:name w:val="Cita destacada Car"/>
-    <w:basedOn w:val="Fuentedeprrafopredeter"/>
-    <w:link w:val="Citadestacada"/>
+  <w:style w:type="character" w:customStyle="1" w:styleId="IntenseQuoteChar">
+    <w:name w:val="Intense Quote Char"/>
+    <w:basedOn w:val="DefaultParagraphFont"/>
+    <w:link w:val="IntenseQuote"/>
     <w:uiPriority w:val="30"/>
     <w:rsid w:val="00F02861"/>
     <w:rPr>
@@ -2895,9 +3623,9 @@
       <w:color w:val="0F4761" w:themeColor="accent1" w:themeShade="BF"/>
     </w:rPr>
   </w:style>
-  <w:style w:type="character" w:styleId="Referenciaintensa">
+  <w:style w:type="character" w:styleId="IntenseReference">
     <w:name w:val="Intense Reference"/>
-    <w:basedOn w:val="Fuentedeprrafopredeter"/>
+    <w:basedOn w:val="DefaultParagraphFont"/>
     <w:uiPriority w:val="32"/>
     <w:qFormat/>
     <w:rsid w:val="00F02861"/>
@@ -2909,9 +3637,9 @@
       <w:spacing w:val="5"/>
     </w:rPr>
   </w:style>
-  <w:style w:type="character" w:styleId="Hipervnculo">
+  <w:style w:type="character" w:styleId="Hyperlink">
     <w:name w:val="Hyperlink"/>
-    <w:basedOn w:val="Fuentedeprrafopredeter"/>
+    <w:basedOn w:val="DefaultParagraphFont"/>
     <w:uiPriority w:val="99"/>
     <w:unhideWhenUsed/>
     <w:rsid w:val="00F45C4C"/>
@@ -2920,9 +3648,9 @@
       <w:u w:val="single"/>
     </w:rPr>
   </w:style>
-  <w:style w:type="character" w:styleId="Mencinsinresolver">
+  <w:style w:type="character" w:styleId="UnresolvedMention">
     <w:name w:val="Unresolved Mention"/>
-    <w:basedOn w:val="Fuentedeprrafopredeter"/>
+    <w:basedOn w:val="DefaultParagraphFont"/>
     <w:uiPriority w:val="99"/>
     <w:semiHidden/>
     <w:unhideWhenUsed/>
@@ -2932,9 +3660,9 @@
       <w:shd w:val="clear" w:color="auto" w:fill="E1DFDD"/>
     </w:rPr>
   </w:style>
-  <w:style w:type="character" w:styleId="Textoennegrita">
+  <w:style w:type="character" w:styleId="Strong">
     <w:name w:val="Strong"/>
-    <w:basedOn w:val="Fuentedeprrafopredeter"/>
+    <w:basedOn w:val="DefaultParagraphFont"/>
     <w:uiPriority w:val="22"/>
     <w:qFormat/>
     <w:rsid w:val="003E6BBD"/>
@@ -2943,15 +3671,27 @@
       <w:bCs/>
     </w:rPr>
   </w:style>
-  <w:style w:type="character" w:styleId="nfasis">
+  <w:style w:type="character" w:styleId="Emphasis">
     <w:name w:val="Emphasis"/>
-    <w:basedOn w:val="Fuentedeprrafopredeter"/>
+    <w:basedOn w:val="DefaultParagraphFont"/>
     <w:uiPriority w:val="20"/>
     <w:qFormat/>
     <w:rsid w:val="003E6BBD"/>
     <w:rPr>
       <w:i/>
       <w:iCs/>
+    </w:rPr>
+  </w:style>
+  <w:style w:type="character" w:styleId="FollowedHyperlink">
+    <w:name w:val="FollowedHyperlink"/>
+    <w:basedOn w:val="DefaultParagraphFont"/>
+    <w:uiPriority w:val="99"/>
+    <w:semiHidden/>
+    <w:unhideWhenUsed/>
+    <w:rsid w:val="005931D8"/>
+    <w:rPr>
+      <w:color w:val="96607D" w:themeColor="followedHyperlink"/>
+      <w:u w:val="single"/>
     </w:rPr>
   </w:style>
 </w:styles>
@@ -3436,18 +4176,18 @@
 </file>
 
 <file path=customXml/item2.xml><?xml version="1.0" encoding="utf-8"?>
-<p:properties xmlns:p="http://schemas.microsoft.com/office/2006/metadata/properties" xmlns:xsi="http://www.w3.org/2001/XMLSchema-instance" xmlns:pc="http://schemas.microsoft.com/office/infopath/2007/PartnerControls">
-  <documentManagement/>
-</p:properties>
-</file>
-
-<file path=customXml/item3.xml><?xml version="1.0" encoding="utf-8"?>
 <?mso-contentType ?>
 <FormTemplates xmlns="http://schemas.microsoft.com/sharepoint/v3/contenttype/forms">
   <Display>DocumentLibraryForm</Display>
   <Edit>DocumentLibraryForm</Edit>
   <New>DocumentLibraryForm</New>
 </FormTemplates>
+</file>
+
+<file path=customXml/item3.xml><?xml version="1.0" encoding="utf-8"?>
+<p:properties xmlns:p="http://schemas.microsoft.com/office/2006/metadata/properties" xmlns:xsi="http://www.w3.org/2001/XMLSchema-instance" xmlns:pc="http://schemas.microsoft.com/office/infopath/2007/PartnerControls">
+  <documentManagement/>
+</p:properties>
 </file>
 
 <file path=customXml/itemProps1.xml><?xml version="1.0" encoding="utf-8"?>
@@ -3470,18 +4210,18 @@
 </file>
 
 <file path=customXml/itemProps2.xml><?xml version="1.0" encoding="utf-8"?>
+<ds:datastoreItem xmlns:ds="http://schemas.openxmlformats.org/officeDocument/2006/customXml" ds:itemID="{2601EFDA-FFED-481C-9BE3-6D0DBF47659C}">
+  <ds:schemaRefs>
+    <ds:schemaRef ds:uri="http://schemas.microsoft.com/sharepoint/v3/contenttype/forms"/>
+  </ds:schemaRefs>
+</ds:datastoreItem>
+</file>
+
+<file path=customXml/itemProps3.xml><?xml version="1.0" encoding="utf-8"?>
 <ds:datastoreItem xmlns:ds="http://schemas.openxmlformats.org/officeDocument/2006/customXml" ds:itemID="{99F1EB32-FBA1-40D9-BBD9-A1787BD53E97}">
   <ds:schemaRefs>
     <ds:schemaRef ds:uri="http://schemas.microsoft.com/office/2006/metadata/properties"/>
     <ds:schemaRef ds:uri="http://schemas.microsoft.com/office/infopath/2007/PartnerControls"/>
   </ds:schemaRefs>
 </ds:datastoreItem>
-</file>
-
-<file path=customXml/itemProps3.xml><?xml version="1.0" encoding="utf-8"?>
-<ds:datastoreItem xmlns:ds="http://schemas.openxmlformats.org/officeDocument/2006/customXml" ds:itemID="{2601EFDA-FFED-481C-9BE3-6D0DBF47659C}">
-  <ds:schemaRefs>
-    <ds:schemaRef ds:uri="http://schemas.microsoft.com/sharepoint/v3/contenttype/forms"/>
-  </ds:schemaRefs>
-</ds:datastoreItem>
 </file>
</xml_diff>

<commit_message>
Temas Oscar Vega, actualizados
Temas Oscar Vega, actualizados
</commit_message>
<xml_diff>
--- a/Grupo 3/Tarea Mapa mental/SOC_GRUPO_3.docx
+++ b/Grupo 3/Tarea Mapa mental/SOC_GRUPO_3.docx
@@ -164,9 +164,13 @@
           <w:ilvl w:val="0"/>
           <w:numId w:val="1"/>
         </w:numPr>
-      </w:pPr>
-      <w:r>
-        <w:rPr>
+        <w:rPr>
+          <w:rFonts w:eastAsiaTheme="minorEastAsia"/>
+        </w:rPr>
+      </w:pPr>
+      <w:r>
+        <w:rPr>
+          <w:rFonts w:eastAsiaTheme="minorEastAsia"/>
           <w:b/>
           <w:bCs/>
         </w:rPr>
@@ -175,6 +179,7 @@
       <w:proofErr w:type="spellStart"/>
       <w:r>
         <w:rPr>
+          <w:rFonts w:eastAsiaTheme="minorEastAsia"/>
           <w:b/>
           <w:bCs/>
         </w:rPr>
@@ -183,6 +188,7 @@
       <w:proofErr w:type="spellEnd"/>
       <w:r>
         <w:rPr>
+          <w:rFonts w:eastAsiaTheme="minorEastAsia"/>
           <w:b/>
           <w:bCs/>
         </w:rPr>
@@ -191,6 +197,7 @@
       <w:proofErr w:type="spellStart"/>
       <w:r>
         <w:rPr>
+          <w:rFonts w:eastAsiaTheme="minorEastAsia"/>
           <w:b/>
           <w:bCs/>
         </w:rPr>
@@ -199,16 +206,86 @@
       <w:proofErr w:type="spellEnd"/>
       <w:r>
         <w:rPr>
+          <w:rFonts w:eastAsiaTheme="minorEastAsia"/>
           <w:b/>
           <w:bCs/>
         </w:rPr>
         <w:t>):</w:t>
       </w:r>
       <w:r>
-        <w:t xml:space="preserve"> Componentes de la infraestructura que pueden ser afectados por un incidente.</w:t>
-      </w:r>
-      <w:r>
-        <w:t xml:space="preserve"> OSCAR</w:t>
+        <w:rPr>
+          <w:rFonts w:eastAsiaTheme="minorEastAsia"/>
+        </w:rPr>
+        <w:t xml:space="preserve"> Componentes de la infraestructura que pueden ser afectados por un incidente. </w:t>
+      </w:r>
+    </w:p>
+    <w:p>
+      <w:pPr>
+        <w:ind w:left="720"/>
+        <w:jc w:val="both"/>
+        <w:rPr>
+          <w:rFonts w:eastAsiaTheme="minorEastAsia"/>
+        </w:rPr>
+      </w:pPr>
+      <w:r>
+        <w:rPr>
+          <w:rFonts w:eastAsiaTheme="minorEastAsia"/>
+        </w:rPr>
+        <w:t>Todos los productos y sistemas tecnológicos operados o controlados por una [organización] interna, computadoras, redes informáticas, sistemas telefónicos, sistemas de correo de voz, sistemas de intercomunicación, sistemas de buscapersonas y aplicaciones de software.</w:t>
+      </w:r>
+    </w:p>
+    <w:p>
+      <w:pPr>
+        <w:ind w:left="-90"/>
+        <w:rPr>
+          <w:rFonts w:eastAsiaTheme="minorEastAsia"/>
+        </w:rPr>
+      </w:pPr>
+      <w:r>
+        <w:rPr>
+          <w:noProof/>
+        </w:rPr>
+        <w:drawing>
+          <wp:inline distT="0" distB="0" distL="0" distR="0" wp14:anchorId="495178CF" wp14:editId="55948C51">
+            <wp:extent cx="5619752" cy="3162300"/>
+            <wp:effectExtent l="0" t="0" r="0" b="0"/>
+            <wp:docPr id="85919802" name="Picture 85919802"/>
+            <wp:cNvGraphicFramePr>
+              <a:graphicFrameLocks xmlns:a="http://schemas.openxmlformats.org/drawingml/2006/main" noChangeAspect="1"/>
+            </wp:cNvGraphicFramePr>
+            <a:graphic xmlns:a="http://schemas.openxmlformats.org/drawingml/2006/main">
+              <a:graphicData uri="http://schemas.openxmlformats.org/drawingml/2006/picture">
+                <pic:pic xmlns:pic="http://schemas.openxmlformats.org/drawingml/2006/picture">
+                  <pic:nvPicPr>
+                    <pic:cNvPr id="0" name=""/>
+                    <pic:cNvPicPr/>
+                  </pic:nvPicPr>
+                  <pic:blipFill>
+                    <a:blip r:embed="rId8">
+                      <a:extLst>
+                        <a:ext uri="{28A0092B-C50C-407E-A947-70E740481C1C}">
+                          <a14:useLocalDpi xmlns:a14="http://schemas.microsoft.com/office/drawing/2010/main" val="0"/>
+                        </a:ext>
+                      </a:extLst>
+                    </a:blip>
+                    <a:stretch>
+                      <a:fillRect/>
+                    </a:stretch>
+                  </pic:blipFill>
+                  <pic:spPr>
+                    <a:xfrm>
+                      <a:off x="0" y="0"/>
+                      <a:ext cx="5619752" cy="3162300"/>
+                    </a:xfrm>
+                    <a:prstGeom prst="rect">
+                      <a:avLst/>
+                    </a:prstGeom>
+                  </pic:spPr>
+                </pic:pic>
+              </a:graphicData>
+            </a:graphic>
+          </wp:inline>
+        </w:drawing>
       </w:r>
     </w:p>
     <w:p>
@@ -217,9 +294,13 @@
           <w:ilvl w:val="0"/>
           <w:numId w:val="1"/>
         </w:numPr>
-      </w:pPr>
-      <w:r>
-        <w:rPr>
+        <w:rPr>
+          <w:rFonts w:eastAsiaTheme="minorEastAsia"/>
+        </w:rPr>
+      </w:pPr>
+      <w:r>
+        <w:rPr>
+          <w:rFonts w:eastAsiaTheme="minorEastAsia"/>
           <w:b/>
           <w:bCs/>
         </w:rPr>
@@ -228,6 +309,7 @@
       <w:proofErr w:type="spellStart"/>
       <w:r>
         <w:rPr>
+          <w:rFonts w:eastAsiaTheme="minorEastAsia"/>
           <w:b/>
           <w:bCs/>
         </w:rPr>
@@ -236,6 +318,7 @@
       <w:proofErr w:type="spellEnd"/>
       <w:r>
         <w:rPr>
+          <w:rFonts w:eastAsiaTheme="minorEastAsia"/>
           <w:b/>
           <w:bCs/>
         </w:rPr>
@@ -244,6 +327,7 @@
       <w:proofErr w:type="spellStart"/>
       <w:r>
         <w:rPr>
+          <w:rFonts w:eastAsiaTheme="minorEastAsia"/>
           <w:b/>
           <w:bCs/>
         </w:rPr>
@@ -252,22 +336,113 @@
       <w:proofErr w:type="spellEnd"/>
       <w:r>
         <w:rPr>
+          <w:rFonts w:eastAsiaTheme="minorEastAsia"/>
           <w:b/>
           <w:bCs/>
         </w:rPr>
         <w:t>):</w:t>
       </w:r>
       <w:r>
-        <w:t xml:space="preserve"> Elementos fuera de la red interna que podrían estar involucrados en el </w:t>
-      </w:r>
-      <w:proofErr w:type="spellStart"/>
-      <w:r>
-        <w:t>incidente.</w:t>
-      </w:r>
-      <w:r>
-        <w:t>OSCAR</w:t>
-      </w:r>
-      <w:proofErr w:type="spellEnd"/>
+        <w:rPr>
+          <w:rFonts w:eastAsiaTheme="minorEastAsia"/>
+        </w:rPr>
+        <w:t xml:space="preserve"> Elementos fuera de la red interna que podrían estar involucrados en el incidente.</w:t>
+      </w:r>
+    </w:p>
+    <w:p>
+      <w:pPr>
+        <w:ind w:left="720"/>
+        <w:rPr>
+          <w:rFonts w:eastAsiaTheme="minorEastAsia"/>
+          <w:color w:val="1B1B1B"/>
+        </w:rPr>
+      </w:pPr>
+      <w:r>
+        <w:rPr>
+          <w:rFonts w:eastAsiaTheme="minorEastAsia"/>
+          <w:color w:val="1B1B1B"/>
+        </w:rPr>
+        <w:lastRenderedPageBreak/>
+        <w:t xml:space="preserve">Un sistema o componente de un sistema que se </w:t>
+      </w:r>
+      <w:proofErr w:type="gramStart"/>
+      <w:r>
+        <w:rPr>
+          <w:rFonts w:eastAsiaTheme="minorEastAsia"/>
+          <w:color w:val="1B1B1B"/>
+        </w:rPr>
+        <w:t>utiliza</w:t>
+      </w:r>
+      <w:proofErr w:type="gramEnd"/>
+      <w:r>
+        <w:rPr>
+          <w:rFonts w:eastAsiaTheme="minorEastAsia"/>
+          <w:color w:val="1B1B1B"/>
+        </w:rPr>
+        <w:t xml:space="preserve"> pero no forma parte de un sistema organizacional y sobre el cual la organización no tiene control directo en la implementación de los controles de seguridad y privacidad requeridos o en la evaluación de la efectividad del control.</w:t>
+      </w:r>
+    </w:p>
+    <w:p>
+      <w:pPr>
+        <w:rPr>
+          <w:rFonts w:eastAsiaTheme="minorEastAsia"/>
+        </w:rPr>
+      </w:pPr>
+      <w:r>
+        <w:rPr>
+          <w:noProof/>
+        </w:rPr>
+        <w:drawing>
+          <wp:inline distT="0" distB="0" distL="0" distR="0" wp14:anchorId="3ED7E794" wp14:editId="7BDBDEAC">
+            <wp:extent cx="5619752" cy="4733926"/>
+            <wp:effectExtent l="0" t="0" r="0" b="0"/>
+            <wp:docPr id="1549019792" name="Picture 1549019792"/>
+            <wp:cNvGraphicFramePr>
+              <a:graphicFrameLocks xmlns:a="http://schemas.openxmlformats.org/drawingml/2006/main" noChangeAspect="1"/>
+            </wp:cNvGraphicFramePr>
+            <a:graphic xmlns:a="http://schemas.openxmlformats.org/drawingml/2006/main">
+              <a:graphicData uri="http://schemas.openxmlformats.org/drawingml/2006/picture">
+                <pic:pic xmlns:pic="http://schemas.openxmlformats.org/drawingml/2006/picture">
+                  <pic:nvPicPr>
+                    <pic:cNvPr id="0" name=""/>
+                    <pic:cNvPicPr/>
+                  </pic:nvPicPr>
+                  <pic:blipFill>
+                    <a:blip r:embed="rId9">
+                      <a:extLst>
+                        <a:ext uri="{28A0092B-C50C-407E-A947-70E740481C1C}">
+                          <a14:useLocalDpi xmlns:a14="http://schemas.microsoft.com/office/drawing/2010/main" val="0"/>
+                        </a:ext>
+                      </a:extLst>
+                    </a:blip>
+                    <a:stretch>
+                      <a:fillRect/>
+                    </a:stretch>
+                  </pic:blipFill>
+                  <pic:spPr>
+                    <a:xfrm>
+                      <a:off x="0" y="0"/>
+                      <a:ext cx="5619752" cy="4733926"/>
+                    </a:xfrm>
+                    <a:prstGeom prst="rect">
+                      <a:avLst/>
+                    </a:prstGeom>
+                  </pic:spPr>
+                </pic:pic>
+              </a:graphicData>
+            </a:graphic>
+          </wp:inline>
+        </w:drawing>
+      </w:r>
+    </w:p>
+    <w:p>
+      <w:pPr>
+        <w:ind w:left="720"/>
+        <w:rPr>
+          <w:rFonts w:eastAsiaTheme="minorEastAsia"/>
+          <w:color w:val="1B1B1B"/>
+        </w:rPr>
+      </w:pPr>
     </w:p>
     <w:p>
       <w:pPr>
@@ -275,9 +450,13 @@
           <w:ilvl w:val="0"/>
           <w:numId w:val="1"/>
         </w:numPr>
-      </w:pPr>
-      <w:r>
-        <w:rPr>
+        <w:rPr>
+          <w:rFonts w:eastAsiaTheme="minorEastAsia"/>
+        </w:rPr>
+      </w:pPr>
+      <w:r>
+        <w:rPr>
+          <w:rFonts w:eastAsiaTheme="minorEastAsia"/>
           <w:b/>
           <w:bCs/>
         </w:rPr>
@@ -286,6 +465,7 @@
       <w:proofErr w:type="spellStart"/>
       <w:r>
         <w:rPr>
+          <w:rFonts w:eastAsiaTheme="minorEastAsia"/>
           <w:b/>
           <w:bCs/>
         </w:rPr>
@@ -294,6 +474,7 @@
       <w:proofErr w:type="spellEnd"/>
       <w:r>
         <w:rPr>
+          <w:rFonts w:eastAsiaTheme="minorEastAsia"/>
           <w:b/>
           <w:bCs/>
         </w:rPr>
@@ -302,6 +483,7 @@
       <w:proofErr w:type="spellStart"/>
       <w:r>
         <w:rPr>
+          <w:rFonts w:eastAsiaTheme="minorEastAsia"/>
           <w:b/>
           <w:bCs/>
         </w:rPr>
@@ -310,22 +492,94 @@
       <w:proofErr w:type="spellEnd"/>
       <w:r>
         <w:rPr>
+          <w:rFonts w:eastAsiaTheme="minorEastAsia"/>
           <w:b/>
           <w:bCs/>
         </w:rPr>
         <w:t>):</w:t>
       </w:r>
       <w:r>
-        <w:t xml:space="preserve"> Incluye la identificación, aislamiento y análisis del </w:t>
-      </w:r>
-      <w:proofErr w:type="spellStart"/>
-      <w:r>
-        <w:t>incidente.</w:t>
-      </w:r>
-      <w:r>
-        <w:t>OSCAR</w:t>
-      </w:r>
-      <w:proofErr w:type="spellEnd"/>
+        <w:rPr>
+          <w:rFonts w:eastAsiaTheme="minorEastAsia"/>
+        </w:rPr>
+        <w:t xml:space="preserve"> Incluye la identificación, aislamiento y análisis del incidente.</w:t>
+      </w:r>
+    </w:p>
+    <w:p>
+      <w:pPr>
+        <w:ind w:left="708"/>
+        <w:jc w:val="both"/>
+        <w:rPr>
+          <w:rFonts w:eastAsiaTheme="minorEastAsia"/>
+        </w:rPr>
+      </w:pPr>
+      <w:r>
+        <w:rPr>
+          <w:rFonts w:eastAsiaTheme="minorEastAsia"/>
+          <w:color w:val="0E0B3D"/>
+        </w:rPr>
+        <w:t xml:space="preserve">Es el proceso estructurado que utilizan los equipos de TI desde el inicio de una violación hasta garantizar las operaciones normales. Generalmente consta de cuatro etapas: identificar, analizar, mitigar y restaurar. </w:t>
+      </w:r>
+      <w:r>
+        <w:rPr>
+          <w:rFonts w:eastAsiaTheme="minorEastAsia"/>
+        </w:rPr>
+        <w:t xml:space="preserve"> </w:t>
+      </w:r>
+    </w:p>
+    <w:p>
+      <w:pPr>
+        <w:rPr>
+          <w:rFonts w:eastAsiaTheme="minorEastAsia"/>
+        </w:rPr>
+      </w:pPr>
+      <w:r>
+        <w:rPr>
+          <w:noProof/>
+        </w:rPr>
+        <w:lastRenderedPageBreak/>
+        <w:drawing>
+          <wp:inline distT="0" distB="0" distL="0" distR="0" wp14:anchorId="3CFA5862" wp14:editId="567986C3">
+            <wp:extent cx="5619752" cy="3152775"/>
+            <wp:effectExtent l="0" t="0" r="0" b="0"/>
+            <wp:docPr id="356762325" name="Picture 356762325" descr="A person touching a touch screen&#10;&#10;Description automatically generated"/>
+            <wp:cNvGraphicFramePr>
+              <a:graphicFrameLocks xmlns:a="http://schemas.openxmlformats.org/drawingml/2006/main" noChangeAspect="1"/>
+            </wp:cNvGraphicFramePr>
+            <a:graphic xmlns:a="http://schemas.openxmlformats.org/drawingml/2006/main">
+              <a:graphicData uri="http://schemas.openxmlformats.org/drawingml/2006/picture">
+                <pic:pic xmlns:pic="http://schemas.openxmlformats.org/drawingml/2006/picture">
+                  <pic:nvPicPr>
+                    <pic:cNvPr id="356762325" name="Picture 356762325" descr="A person touching a touch screen&#10;&#10;Description automatically generated"/>
+                    <pic:cNvPicPr/>
+                  </pic:nvPicPr>
+                  <pic:blipFill>
+                    <a:blip r:embed="rId10">
+                      <a:extLst>
+                        <a:ext uri="{28A0092B-C50C-407E-A947-70E740481C1C}">
+                          <a14:useLocalDpi xmlns:a14="http://schemas.microsoft.com/office/drawing/2010/main" val="0"/>
+                        </a:ext>
+                      </a:extLst>
+                    </a:blip>
+                    <a:stretch>
+                      <a:fillRect/>
+                    </a:stretch>
+                  </pic:blipFill>
+                  <pic:spPr>
+                    <a:xfrm>
+                      <a:off x="0" y="0"/>
+                      <a:ext cx="5619752" cy="3152775"/>
+                    </a:xfrm>
+                    <a:prstGeom prst="rect">
+                      <a:avLst/>
+                    </a:prstGeom>
+                  </pic:spPr>
+                </pic:pic>
+              </a:graphicData>
+            </a:graphic>
+          </wp:inline>
+        </w:drawing>
+      </w:r>
     </w:p>
     <w:p>
       <w:pPr>
@@ -415,7 +669,7 @@
       <w:r>
         <w:t xml:space="preserve"> serán los primeros en detectar los posibles ataques antes de infectar a otros en la red. (</w:t>
       </w:r>
-      <w:hyperlink r:id="rId8" w:history="1">
+      <w:hyperlink r:id="rId11" w:history="1">
         <w:r>
           <w:rPr>
             <w:rStyle w:val="Hyperlink"/>
@@ -454,7 +708,7 @@
                     </pic:cNvPicPr>
                   </pic:nvPicPr>
                   <pic:blipFill>
-                    <a:blip r:embed="rId9" cstate="print">
+                    <a:blip r:embed="rId12" cstate="print">
                       <a:extLst>
                         <a:ext uri="{28A0092B-C50C-407E-A947-70E740481C1C}">
                           <a14:useLocalDpi xmlns:a14="http://schemas.microsoft.com/office/drawing/2010/main" val="0"/>
@@ -649,7 +903,7 @@
       <w:r>
         <w:t>(</w:t>
       </w:r>
-      <w:hyperlink r:id="rId10" w:history="1">
+      <w:hyperlink r:id="rId13" w:history="1">
         <w:r>
           <w:rPr>
             <w:rStyle w:val="Hyperlink"/>
@@ -703,7 +957,7 @@
         <w:lastRenderedPageBreak/>
         <w:t>(</w:t>
       </w:r>
-      <w:hyperlink r:id="rId11" w:history="1">
+      <w:hyperlink r:id="rId14" w:history="1">
         <w:r>
           <w:rPr>
             <w:rStyle w:val="Hyperlink"/>
@@ -835,27 +1089,13 @@
         </w:rPr>
         <w:t>(</w:t>
       </w:r>
-      <w:hyperlink r:id="rId12" w:history="1">
+      <w:hyperlink r:id="rId15" w:history="1">
         <w:r>
           <w:rPr>
             <w:rStyle w:val="Hyperlink"/>
             <w:lang w:val="en-US"/>
           </w:rPr>
-          <w:t>https:</w:t>
-        </w:r>
-        <w:r>
-          <w:rPr>
-            <w:rStyle w:val="Hyperlink"/>
-            <w:lang w:val="en-US"/>
-          </w:rPr>
-          <w:t>/</w:t>
-        </w:r>
-        <w:r>
-          <w:rPr>
-            <w:rStyle w:val="Hyperlink"/>
-            <w:lang w:val="en-US"/>
-          </w:rPr>
-          <w:t>/keepcoding.io/blog/que-son-los-nids/</w:t>
+          <w:t>https://keepcoding.io/blog/que-son-los-nids/</w:t>
         </w:r>
       </w:hyperlink>
       <w:r>
@@ -962,7 +1202,7 @@
       <w:r>
         <w:t>(</w:t>
       </w:r>
-      <w:hyperlink r:id="rId13" w:history="1">
+      <w:hyperlink r:id="rId16" w:history="1">
         <w:r>
           <w:rPr>
             <w:rStyle w:val="Hyperlink"/>
@@ -1023,7 +1263,7 @@
       <w:r>
         <w:t>(</w:t>
       </w:r>
-      <w:hyperlink r:id="rId14" w:history="1">
+      <w:hyperlink r:id="rId17" w:history="1">
         <w:r>
           <w:rPr>
             <w:rStyle w:val="Hyperlink"/>
@@ -1042,12 +1282,21 @@
           <w:numId w:val="2"/>
         </w:numPr>
       </w:pPr>
-      <w:r>
-        <w:rPr>
-          <w:b/>
-          <w:bCs/>
-        </w:rPr>
-        <w:t xml:space="preserve">Malware </w:t>
+      <w:proofErr w:type="gramStart"/>
+      <w:r>
+        <w:rPr>
+          <w:b/>
+          <w:bCs/>
+        </w:rPr>
+        <w:t>Malware</w:t>
+      </w:r>
+      <w:proofErr w:type="gramEnd"/>
+      <w:r>
+        <w:rPr>
+          <w:b/>
+          <w:bCs/>
+        </w:rPr>
+        <w:t xml:space="preserve"> </w:t>
       </w:r>
       <w:proofErr w:type="spellStart"/>
       <w:r>
@@ -1069,7 +1318,15 @@
         <w:t xml:space="preserve"> </w:t>
       </w:r>
       <w:r>
-        <w:t>Es una herramienta de análisis de malware que implica abrir archivos y enlaces sospechosos en una máquina virtual (VM) para el control de actividades maliciosas y realizar acciones adicionales en un entorno controlado o modo seguro. La plataforma de detonación de ayuda a comprender la naturaleza del malware y sus actividades en caso de infección.</w:t>
+        <w:t xml:space="preserve">Es una herramienta de análisis de malware que implica abrir archivos y enlaces sospechosos en una máquina virtual (VM) para el control de actividades maliciosas y realizar acciones adicionales en un entorno controlado o modo seguro. La plataforma de detonación de ayuda a comprender la naturaleza del </w:t>
+      </w:r>
+      <w:proofErr w:type="gramStart"/>
+      <w:r>
+        <w:t>malware</w:t>
+      </w:r>
+      <w:proofErr w:type="gramEnd"/>
+      <w:r>
+        <w:t xml:space="preserve"> y sus actividades en caso de infección.</w:t>
       </w:r>
     </w:p>
     <w:p>
@@ -1079,7 +1336,7 @@
       <w:r>
         <w:t>(</w:t>
       </w:r>
-      <w:hyperlink r:id="rId15" w:history="1">
+      <w:hyperlink r:id="rId18" w:history="1">
         <w:r>
           <w:rPr>
             <w:rStyle w:val="Hyperlink"/>
@@ -1120,7 +1377,7 @@
       <w:r>
         <w:t>(</w:t>
       </w:r>
-      <w:hyperlink r:id="rId16" w:history="1">
+      <w:hyperlink r:id="rId19" w:history="1">
         <w:r>
           <w:rPr>
             <w:rStyle w:val="Hyperlink"/>
@@ -1187,6 +1444,7 @@
         <w:t xml:space="preserve"> Captura completa de paquetes para un análisis </w:t>
       </w:r>
       <w:proofErr w:type="spellStart"/>
+      <w:proofErr w:type="gramStart"/>
       <w:r>
         <w:t>detallado.</w:t>
       </w:r>
@@ -1194,6 +1452,7 @@
         <w:t>PEDRO</w:t>
       </w:r>
       <w:proofErr w:type="spellEnd"/>
+      <w:proofErr w:type="gramEnd"/>
     </w:p>
     <w:p>
       <w:pPr>
@@ -1447,6 +1706,7 @@
         <w:t xml:space="preserve"> Fuentes de información disponibles públicamente sobre </w:t>
       </w:r>
       <w:proofErr w:type="spellStart"/>
+      <w:proofErr w:type="gramStart"/>
       <w:r>
         <w:t>amenazas.</w:t>
       </w:r>
@@ -1454,6 +1714,7 @@
         <w:t>ENRIQUE</w:t>
       </w:r>
       <w:proofErr w:type="spellEnd"/>
+      <w:proofErr w:type="gramEnd"/>
     </w:p>
     <w:p>
       <w:pPr>
@@ -1521,6 +1782,7 @@
         <w:t xml:space="preserve"> Información dentro de la organización que puede proporcionar contexto adicional sobre </w:t>
       </w:r>
       <w:proofErr w:type="spellStart"/>
+      <w:proofErr w:type="gramStart"/>
       <w:r>
         <w:t>amenazas.</w:t>
       </w:r>
@@ -1528,6 +1790,7 @@
         <w:t>ENRIQUE</w:t>
       </w:r>
       <w:proofErr w:type="spellEnd"/>
+      <w:proofErr w:type="gramEnd"/>
     </w:p>
     <w:p>
       <w:pPr>
@@ -1585,7 +1848,7 @@
         <w:lastRenderedPageBreak/>
         <w:t>constantes, las organizaciones pueden detectar y mitigar ataques persistentes avanzados (APT) antes de que causen daño significativo.  (</w:t>
       </w:r>
-      <w:hyperlink r:id="rId17" w:history="1">
+      <w:hyperlink r:id="rId20" w:history="1">
         <w:r>
           <w:rPr>
             <w:rStyle w:val="Hyperlink"/>
@@ -1647,31 +1910,15 @@
         </w:rPr>
         <w:t xml:space="preserve">URL: </w:t>
       </w:r>
-      <w:r>
-        <w:fldChar w:fldCharType="begin"/>
-      </w:r>
-      <w:r>
-        <w:rPr>
-          <w:lang w:val="pl-PL"/>
-        </w:rPr>
-        <w:instrText>HYPERLINK "https://www.crowdstrike.com/endpoint-security-products/falcon-threat-hunting/"</w:instrText>
-      </w:r>
-      <w:r>
-        <w:fldChar w:fldCharType="separate"/>
-      </w:r>
-      <w:r>
-        <w:rPr>
-          <w:rStyle w:val="Hyperlink"/>
-          <w:lang w:val="pl-PL"/>
-        </w:rPr>
-        <w:t>https://www.crowdstrike.com/endpoint-security-products/falcon-threat-hunting/</w:t>
-      </w:r>
-      <w:r>
-        <w:rPr>
-          <w:rStyle w:val="Hyperlink"/>
-        </w:rPr>
-        <w:fldChar w:fldCharType="end"/>
-      </w:r>
+      <w:hyperlink r:id="rId21" w:history="1">
+        <w:r>
+          <w:rPr>
+            <w:rStyle w:val="Hyperlink"/>
+            <w:lang w:val="pl-PL"/>
+          </w:rPr>
+          <w:t>https://www.crowdstrike.com/endpoint-security-products/falcon-threat-hunting/</w:t>
+        </w:r>
+      </w:hyperlink>
     </w:p>
     <w:p>
       <w:pPr>
@@ -1682,7 +1929,7 @@
           <w:noProof/>
         </w:rPr>
         <w:drawing>
-          <wp:inline distT="0" distB="0" distL="0" distR="0" wp14:anchorId="36CCDD37" wp14:editId="02FC76A7">
+          <wp:inline distT="0" distB="0" distL="0" distR="0" wp14:anchorId="36CCDD37" wp14:editId="12F96597">
             <wp:extent cx="5612130" cy="2931160"/>
             <wp:effectExtent l="0" t="0" r="0" b="0"/>
             <wp:docPr id="1" name="Imagen 1" descr="AWS Marketplace: CrowdStrike"/>
@@ -1699,7 +1946,7 @@
                     </pic:cNvPicPr>
                   </pic:nvPicPr>
                   <pic:blipFill>
-                    <a:blip r:embed="rId18" cstate="print">
+                    <a:blip r:embed="rId22" cstate="print">
                       <a:extLst>
                         <a:ext uri="{28A0092B-C50C-407E-A947-70E740481C1C}">
                           <a14:useLocalDpi xmlns:a14="http://schemas.microsoft.com/office/drawing/2010/main" val="0"/>
@@ -1799,7 +2046,7 @@
       <w:r>
         <w:t xml:space="preserve"> (</w:t>
       </w:r>
-      <w:hyperlink r:id="rId19" w:history="1">
+      <w:hyperlink r:id="rId23" w:history="1">
         <w:r>
           <w:rPr>
             <w:rStyle w:val="Hyperlink"/>
@@ -1892,7 +2139,7 @@
         <w:br/>
         <w:t xml:space="preserve">URL: </w:t>
       </w:r>
-      <w:hyperlink r:id="rId20" w:history="1">
+      <w:hyperlink r:id="rId24" w:history="1">
         <w:r>
           <w:rPr>
             <w:rStyle w:val="Hyperlink"/>
@@ -1928,7 +2175,7 @@
                     </pic:cNvPicPr>
                   </pic:nvPicPr>
                   <pic:blipFill>
-                    <a:blip r:embed="rId21">
+                    <a:blip r:embed="rId25">
                       <a:extLst>
                         <a:ext uri="{28A0092B-C50C-407E-A947-70E740481C1C}">
                           <a14:useLocalDpi xmlns:a14="http://schemas.microsoft.com/office/drawing/2010/main" val="0"/>
@@ -1980,7 +2227,7 @@
       <w:r>
         <w:t>Recoger información sobre los atacantes y correlacionar eventos de seguridad es una de las tareas principales en la inteligencia de amenazas. Se utiliza para identificar patrones de ataque y potenciales vulnerabilidades dentro del entorno de la organización. Al combinar fuentes de datos internas y externas, las organizaciones pueden fortalecer su postura de seguridad, desarrollando medidas proactivas que se adapten a las últimas tendencias en amenazas cibernéticas. (</w:t>
       </w:r>
-      <w:hyperlink r:id="rId22" w:history="1">
+      <w:hyperlink r:id="rId26" w:history="1">
         <w:r>
           <w:rPr>
             <w:rStyle w:val="Hyperlink"/>
@@ -2034,7 +2281,7 @@
         <w:br/>
         <w:t xml:space="preserve">URL: </w:t>
       </w:r>
-      <w:hyperlink r:id="rId23" w:history="1">
+      <w:hyperlink r:id="rId27" w:history="1">
         <w:r>
           <w:rPr>
             <w:rStyle w:val="Hyperlink"/>
@@ -2071,7 +2318,7 @@
                     </pic:cNvPicPr>
                   </pic:nvPicPr>
                   <pic:blipFill>
-                    <a:blip r:embed="rId24" cstate="print">
+                    <a:blip r:embed="rId28" cstate="print">
                       <a:extLst>
                         <a:ext uri="{28A0092B-C50C-407E-A947-70E740481C1C}">
                           <a14:useLocalDpi xmlns:a14="http://schemas.microsoft.com/office/drawing/2010/main" val="0"/>
@@ -3324,6 +3571,7 @@
   <w:style w:type="character" w:default="1" w:styleId="DefaultParagraphFont">
     <w:name w:val="Default Paragraph Font"/>
     <w:uiPriority w:val="1"/>
+    <w:semiHidden/>
     <w:unhideWhenUsed/>
   </w:style>
   <w:style w:type="table" w:default="1" w:styleId="TableNormal">
@@ -3993,6 +4241,21 @@
 </file>
 
 <file path=customXml/item1.xml><?xml version="1.0" encoding="utf-8"?>
+<p:properties xmlns:p="http://schemas.microsoft.com/office/2006/metadata/properties" xmlns:xsi="http://www.w3.org/2001/XMLSchema-instance" xmlns:pc="http://schemas.microsoft.com/office/infopath/2007/PartnerControls">
+  <documentManagement/>
+</p:properties>
+</file>
+
+<file path=customXml/item2.xml><?xml version="1.0" encoding="utf-8"?>
+<?mso-contentType ?>
+<FormTemplates xmlns="http://schemas.microsoft.com/sharepoint/v3/contenttype/forms">
+  <Display>DocumentLibraryForm</Display>
+  <Edit>DocumentLibraryForm</Edit>
+  <New>DocumentLibraryForm</New>
+</FormTemplates>
+</file>
+
+<file path=customXml/item3.xml><?xml version="1.0" encoding="utf-8"?>
 <ct:contentTypeSchema xmlns:ct="http://schemas.microsoft.com/office/2006/metadata/contentType" xmlns:ma="http://schemas.microsoft.com/office/2006/metadata/properties/metaAttributes" ct:_="" ma:_="" ma:contentTypeName="Documento" ma:contentTypeID="0x01010052A10006F5B3E44EB440413E22CE02AA" ma:contentTypeVersion="7" ma:contentTypeDescription="Crear nuevo documento." ma:contentTypeScope="" ma:versionID="bee739c2fa86b055de6dd8e27156e1c7">
   <xsd:schema xmlns:xsd="http://www.w3.org/2001/XMLSchema" xmlns:xs="http://www.w3.org/2001/XMLSchema" xmlns:p="http://schemas.microsoft.com/office/2006/metadata/properties" xmlns:ns3="0254ba90-59e4-4523-ab78-991d23ab4834" xmlns:ns4="c30e4d6b-0a13-4f5d-be63-6316dc22206e" targetNamespace="http://schemas.microsoft.com/office/2006/metadata/properties" ma:root="true" ma:fieldsID="a7a443c254fe40d25c69977c47f2df18" ns3:_="" ns4:_="">
     <xsd:import namespace="0254ba90-59e4-4523-ab78-991d23ab4834"/>
@@ -4175,22 +4438,24 @@
 </ct:contentTypeSchema>
 </file>
 
-<file path=customXml/item2.xml><?xml version="1.0" encoding="utf-8"?>
-<?mso-contentType ?>
-<FormTemplates xmlns="http://schemas.microsoft.com/sharepoint/v3/contenttype/forms">
-  <Display>DocumentLibraryForm</Display>
-  <Edit>DocumentLibraryForm</Edit>
-  <New>DocumentLibraryForm</New>
-</FormTemplates>
+<file path=customXml/itemProps1.xml><?xml version="1.0" encoding="utf-8"?>
+<ds:datastoreItem xmlns:ds="http://schemas.openxmlformats.org/officeDocument/2006/customXml" ds:itemID="{99F1EB32-FBA1-40D9-BBD9-A1787BD53E97}">
+  <ds:schemaRefs>
+    <ds:schemaRef ds:uri="http://schemas.microsoft.com/office/2006/metadata/properties"/>
+    <ds:schemaRef ds:uri="http://schemas.microsoft.com/office/infopath/2007/PartnerControls"/>
+  </ds:schemaRefs>
+</ds:datastoreItem>
 </file>
 
-<file path=customXml/item3.xml><?xml version="1.0" encoding="utf-8"?>
-<p:properties xmlns:p="http://schemas.microsoft.com/office/2006/metadata/properties" xmlns:xsi="http://www.w3.org/2001/XMLSchema-instance" xmlns:pc="http://schemas.microsoft.com/office/infopath/2007/PartnerControls">
-  <documentManagement/>
-</p:properties>
+<file path=customXml/itemProps2.xml><?xml version="1.0" encoding="utf-8"?>
+<ds:datastoreItem xmlns:ds="http://schemas.openxmlformats.org/officeDocument/2006/customXml" ds:itemID="{2601EFDA-FFED-481C-9BE3-6D0DBF47659C}">
+  <ds:schemaRefs>
+    <ds:schemaRef ds:uri="http://schemas.microsoft.com/sharepoint/v3/contenttype/forms"/>
+  </ds:schemaRefs>
+</ds:datastoreItem>
 </file>
 
-<file path=customXml/itemProps1.xml><?xml version="1.0" encoding="utf-8"?>
+<file path=customXml/itemProps3.xml><?xml version="1.0" encoding="utf-8"?>
 <ds:datastoreItem xmlns:ds="http://schemas.openxmlformats.org/officeDocument/2006/customXml" ds:itemID="{ADCC51E7-BC9A-4F75-9A13-2DADDAEE3C86}">
   <ds:schemaRefs>
     <ds:schemaRef ds:uri="http://schemas.microsoft.com/office/2006/metadata/contentType"/>
@@ -4207,21 +4472,4 @@
     <ds:schemaRef ds:uri="http://schemas.microsoft.com/internal/obd"/>
   </ds:schemaRefs>
 </ds:datastoreItem>
-</file>
-
-<file path=customXml/itemProps2.xml><?xml version="1.0" encoding="utf-8"?>
-<ds:datastoreItem xmlns:ds="http://schemas.openxmlformats.org/officeDocument/2006/customXml" ds:itemID="{2601EFDA-FFED-481C-9BE3-6D0DBF47659C}">
-  <ds:schemaRefs>
-    <ds:schemaRef ds:uri="http://schemas.microsoft.com/sharepoint/v3/contenttype/forms"/>
-  </ds:schemaRefs>
-</ds:datastoreItem>
-</file>
-
-<file path=customXml/itemProps3.xml><?xml version="1.0" encoding="utf-8"?>
-<ds:datastoreItem xmlns:ds="http://schemas.openxmlformats.org/officeDocument/2006/customXml" ds:itemID="{99F1EB32-FBA1-40D9-BBD9-A1787BD53E97}">
-  <ds:schemaRefs>
-    <ds:schemaRef ds:uri="http://schemas.microsoft.com/office/2006/metadata/properties"/>
-    <ds:schemaRef ds:uri="http://schemas.microsoft.com/office/infopath/2007/PartnerControls"/>
-  </ds:schemaRefs>
-</ds:datastoreItem>
 </file>
</xml_diff>

<commit_message>
Temas de Pedro Tellez - Actualizados
Temas de Pedro Tellez - Actualizados
</commit_message>
<xml_diff>
--- a/Grupo 3/Tarea Mapa mental/SOC_GRUPO_3.docx
+++ b/Grupo 3/Tarea Mapa mental/SOC_GRUPO_3.docx
@@ -14,23 +14,7 @@
           <w:b/>
           <w:bCs/>
         </w:rPr>
-        <w:t>Respuesta a Incidentes (</w:t>
-      </w:r>
-      <w:proofErr w:type="spellStart"/>
-      <w:r>
-        <w:rPr>
-          <w:b/>
-          <w:bCs/>
-        </w:rPr>
-        <w:t>Incident</w:t>
-      </w:r>
-      <w:proofErr w:type="spellEnd"/>
-      <w:r>
-        <w:rPr>
-          <w:b/>
-          <w:bCs/>
-        </w:rPr>
-        <w:t xml:space="preserve"> Response)</w:t>
+        <w:t>Respuesta a Incidentes (Incident Response)</w:t>
       </w:r>
     </w:p>
     <w:p>
@@ -59,23 +43,7 @@
           <w:b/>
           <w:bCs/>
         </w:rPr>
-        <w:t xml:space="preserve">Unidades de Negocio (Business </w:t>
-      </w:r>
-      <w:proofErr w:type="spellStart"/>
-      <w:r>
-        <w:rPr>
-          <w:b/>
-          <w:bCs/>
-        </w:rPr>
-        <w:t>Units</w:t>
-      </w:r>
-      <w:proofErr w:type="spellEnd"/>
-      <w:r>
-        <w:rPr>
-          <w:b/>
-          <w:bCs/>
-        </w:rPr>
-        <w:t>):</w:t>
+        <w:t>Unidades de Negocio (Business Units):</w:t>
       </w:r>
       <w:r>
         <w:t xml:space="preserve"> Interactúan con el SOC para reportar incidentes y coordinar acciones.</w:t>
@@ -96,39 +64,7 @@
           <w:b/>
           <w:bCs/>
         </w:rPr>
-        <w:t>Comité de Dirección (</w:t>
-      </w:r>
-      <w:proofErr w:type="spellStart"/>
-      <w:r>
-        <w:rPr>
-          <w:b/>
-          <w:bCs/>
-        </w:rPr>
-        <w:t>Steering</w:t>
-      </w:r>
-      <w:proofErr w:type="spellEnd"/>
-      <w:r>
-        <w:rPr>
-          <w:b/>
-          <w:bCs/>
-        </w:rPr>
-        <w:t xml:space="preserve"> </w:t>
-      </w:r>
-      <w:proofErr w:type="spellStart"/>
-      <w:r>
-        <w:rPr>
-          <w:b/>
-          <w:bCs/>
-        </w:rPr>
-        <w:t>Committee</w:t>
-      </w:r>
-      <w:proofErr w:type="spellEnd"/>
-      <w:r>
-        <w:rPr>
-          <w:b/>
-          <w:bCs/>
-        </w:rPr>
-        <w:t>):</w:t>
+        <w:t>Comité de Dirección (Steering Committee):</w:t>
       </w:r>
       <w:r>
         <w:t xml:space="preserve"> Proporciona orientación y apoyo en la toma de decisiones críticas durante un incidente.</w:t>
@@ -174,43 +110,7 @@
           <w:b/>
           <w:bCs/>
         </w:rPr>
-        <w:t>Sistemas Internos (</w:t>
-      </w:r>
-      <w:proofErr w:type="spellStart"/>
-      <w:r>
-        <w:rPr>
-          <w:rFonts w:eastAsiaTheme="minorEastAsia"/>
-          <w:b/>
-          <w:bCs/>
-        </w:rPr>
-        <w:t>Internal</w:t>
-      </w:r>
-      <w:proofErr w:type="spellEnd"/>
-      <w:r>
-        <w:rPr>
-          <w:rFonts w:eastAsiaTheme="minorEastAsia"/>
-          <w:b/>
-          <w:bCs/>
-        </w:rPr>
-        <w:t xml:space="preserve"> </w:t>
-      </w:r>
-      <w:proofErr w:type="spellStart"/>
-      <w:r>
-        <w:rPr>
-          <w:rFonts w:eastAsiaTheme="minorEastAsia"/>
-          <w:b/>
-          <w:bCs/>
-        </w:rPr>
-        <w:t>Systems</w:t>
-      </w:r>
-      <w:proofErr w:type="spellEnd"/>
-      <w:r>
-        <w:rPr>
-          <w:rFonts w:eastAsiaTheme="minorEastAsia"/>
-          <w:b/>
-          <w:bCs/>
-        </w:rPr>
-        <w:t>):</w:t>
+        <w:t>Sistemas Internos (Internal Systems):</w:t>
       </w:r>
       <w:r>
         <w:rPr>
@@ -304,43 +204,7 @@
           <w:b/>
           <w:bCs/>
         </w:rPr>
-        <w:t>Sistemas Externos (</w:t>
-      </w:r>
-      <w:proofErr w:type="spellStart"/>
-      <w:r>
-        <w:rPr>
-          <w:rFonts w:eastAsiaTheme="minorEastAsia"/>
-          <w:b/>
-          <w:bCs/>
-        </w:rPr>
-        <w:t>External</w:t>
-      </w:r>
-      <w:proofErr w:type="spellEnd"/>
-      <w:r>
-        <w:rPr>
-          <w:rFonts w:eastAsiaTheme="minorEastAsia"/>
-          <w:b/>
-          <w:bCs/>
-        </w:rPr>
-        <w:t xml:space="preserve"> </w:t>
-      </w:r>
-      <w:proofErr w:type="spellStart"/>
-      <w:r>
-        <w:rPr>
-          <w:rFonts w:eastAsiaTheme="minorEastAsia"/>
-          <w:b/>
-          <w:bCs/>
-        </w:rPr>
-        <w:t>Systems</w:t>
-      </w:r>
-      <w:proofErr w:type="spellEnd"/>
-      <w:r>
-        <w:rPr>
-          <w:rFonts w:eastAsiaTheme="minorEastAsia"/>
-          <w:b/>
-          <w:bCs/>
-        </w:rPr>
-        <w:t>):</w:t>
+        <w:t>Sistemas Externos (External Systems):</w:t>
       </w:r>
       <w:r>
         <w:rPr>
@@ -363,23 +227,7 @@
           <w:color w:val="1B1B1B"/>
         </w:rPr>
         <w:lastRenderedPageBreak/>
-        <w:t xml:space="preserve">Un sistema o componente de un sistema que se </w:t>
-      </w:r>
-      <w:proofErr w:type="gramStart"/>
-      <w:r>
-        <w:rPr>
-          <w:rFonts w:eastAsiaTheme="minorEastAsia"/>
-          <w:color w:val="1B1B1B"/>
-        </w:rPr>
-        <w:t>utiliza</w:t>
-      </w:r>
-      <w:proofErr w:type="gramEnd"/>
-      <w:r>
-        <w:rPr>
-          <w:rFonts w:eastAsiaTheme="minorEastAsia"/>
-          <w:color w:val="1B1B1B"/>
-        </w:rPr>
-        <w:t xml:space="preserve"> pero no forma parte de un sistema organizacional y sobre el cual la organización no tiene control directo en la implementación de los controles de seguridad y privacidad requeridos o en la evaluación de la efectividad del control.</w:t>
+        <w:t>Un sistema o componente de un sistema que se utiliza pero no forma parte de un sistema organizacional y sobre el cual la organización no tiene control directo en la implementación de los controles de seguridad y privacidad requeridos o en la evaluación de la efectividad del control.</w:t>
       </w:r>
     </w:p>
     <w:p>
@@ -460,43 +308,7 @@
           <w:b/>
           <w:bCs/>
         </w:rPr>
-        <w:t>Proceso General (</w:t>
-      </w:r>
-      <w:proofErr w:type="spellStart"/>
-      <w:r>
-        <w:rPr>
-          <w:rFonts w:eastAsiaTheme="minorEastAsia"/>
-          <w:b/>
-          <w:bCs/>
-        </w:rPr>
-        <w:t>Overall</w:t>
-      </w:r>
-      <w:proofErr w:type="spellEnd"/>
-      <w:r>
-        <w:rPr>
-          <w:rFonts w:eastAsiaTheme="minorEastAsia"/>
-          <w:b/>
-          <w:bCs/>
-        </w:rPr>
-        <w:t xml:space="preserve"> </w:t>
-      </w:r>
-      <w:proofErr w:type="spellStart"/>
-      <w:r>
-        <w:rPr>
-          <w:rFonts w:eastAsiaTheme="minorEastAsia"/>
-          <w:b/>
-          <w:bCs/>
-        </w:rPr>
-        <w:t>Process</w:t>
-      </w:r>
-      <w:proofErr w:type="spellEnd"/>
-      <w:r>
-        <w:rPr>
-          <w:rFonts w:eastAsiaTheme="minorEastAsia"/>
-          <w:b/>
-          <w:bCs/>
-        </w:rPr>
-        <w:t>):</w:t>
+        <w:t>Proceso General (Overall Process):</w:t>
       </w:r>
       <w:r>
         <w:rPr>
@@ -593,23 +405,7 @@
           <w:b/>
           <w:bCs/>
         </w:rPr>
-        <w:t xml:space="preserve">Monitoreo de Seguridad de la Red (Network Security </w:t>
-      </w:r>
-      <w:proofErr w:type="spellStart"/>
-      <w:r>
-        <w:rPr>
-          <w:b/>
-          <w:bCs/>
-        </w:rPr>
-        <w:t>Monitoring</w:t>
-      </w:r>
-      <w:proofErr w:type="spellEnd"/>
-      <w:r>
-        <w:rPr>
-          <w:b/>
-          <w:bCs/>
-        </w:rPr>
-        <w:t>)</w:t>
+        <w:t>Monitoreo de Seguridad de la Red (Network Security Monitoring)</w:t>
       </w:r>
     </w:p>
     <w:p>
@@ -633,21 +429,12 @@
           <w:numId w:val="2"/>
         </w:numPr>
       </w:pPr>
-      <w:proofErr w:type="spellStart"/>
       <w:r>
         <w:rPr>
           <w:b/>
           <w:bCs/>
         </w:rPr>
-        <w:t>Honeypots</w:t>
-      </w:r>
-      <w:proofErr w:type="spellEnd"/>
-      <w:r>
-        <w:rPr>
-          <w:b/>
-          <w:bCs/>
-        </w:rPr>
-        <w:t>:</w:t>
+        <w:t>Honeypots:</w:t>
       </w:r>
       <w:r>
         <w:t xml:space="preserve"> </w:t>
@@ -659,15 +446,7 @@
         <w:t>diseñado para atraer ataques</w:t>
       </w:r>
       <w:r>
-        <w:t xml:space="preserve">, un señuelo. El objetivo es simular un objeto atractivo para los hackers y con ello monitorear o detectar posibles ataques para luego aprender de estos y evitarlos en un futuro. El o los </w:t>
-      </w:r>
-      <w:proofErr w:type="spellStart"/>
-      <w:r>
-        <w:t>honeypots</w:t>
-      </w:r>
-      <w:proofErr w:type="spellEnd"/>
-      <w:r>
-        <w:t xml:space="preserve"> serán los primeros en detectar los posibles ataques antes de infectar a otros en la red. (</w:t>
+        <w:t>, un señuelo. El objetivo es simular un objeto atractivo para los hackers y con ello monitorear o detectar posibles ataques para luego aprender de estos y evitarlos en un futuro. El o los honeypots serán los primeros en detectar los posibles ataques antes de infectar a otros en la red. (</w:t>
       </w:r>
       <w:hyperlink r:id="rId11" w:history="1">
         <w:r>
@@ -753,32 +532,15 @@
           <w:i/>
           <w:iCs/>
         </w:rPr>
-        <w:t xml:space="preserve">Tipos de </w:t>
-      </w:r>
-      <w:proofErr w:type="spellStart"/>
-      <w:r>
-        <w:rPr>
-          <w:i/>
-          <w:iCs/>
-        </w:rPr>
-        <w:t>Honeypot</w:t>
-      </w:r>
-      <w:proofErr w:type="spellEnd"/>
-    </w:p>
-    <w:p>
-      <w:pPr>
-        <w:jc w:val="both"/>
-      </w:pPr>
-      <w:r>
-        <w:t xml:space="preserve">Existen dos tipos diferentes de </w:t>
-      </w:r>
-      <w:proofErr w:type="spellStart"/>
-      <w:r>
-        <w:t>Honeypot</w:t>
-      </w:r>
-      <w:proofErr w:type="spellEnd"/>
-      <w:r>
-        <w:t xml:space="preserve"> y que se clasifican de la siguiente manera:</w:t>
+        <w:t>Tipos de Honeypot</w:t>
+      </w:r>
+    </w:p>
+    <w:p>
+      <w:pPr>
+        <w:jc w:val="both"/>
+      </w:pPr>
+      <w:r>
+        <w:t>Existen dos tipos diferentes de Honeypot y que se clasifican de la siguiente manera:</w:t>
       </w:r>
     </w:p>
     <w:p>
@@ -786,110 +548,28 @@
         <w:ind w:left="720"/>
         <w:jc w:val="both"/>
       </w:pPr>
-      <w:proofErr w:type="spellStart"/>
       <w:r>
         <w:rPr>
           <w:b/>
           <w:bCs/>
         </w:rPr>
-        <w:t>Production</w:t>
-      </w:r>
-      <w:proofErr w:type="spellEnd"/>
+        <w:t>Production Honeypot (Honeypot de producción)</w:t>
+      </w:r>
+      <w:r>
+        <w:t>: son los sistemas que utilizan las empresas para investigar por qué motivo reciben ciberataques de los ciberdelincuentes. La finalidad es averiguar por qué se han fijado en esa empresa, e intentar desviar o mitigar el riesgo de dichos ataques en su red interna.</w:t>
+      </w:r>
+    </w:p>
+    <w:p>
+      <w:pPr>
+        <w:ind w:left="720"/>
+        <w:jc w:val="both"/>
+      </w:pPr>
       <w:r>
         <w:rPr>
           <w:b/>
           <w:bCs/>
         </w:rPr>
-        <w:t xml:space="preserve"> </w:t>
-      </w:r>
-      <w:proofErr w:type="spellStart"/>
-      <w:r>
-        <w:rPr>
-          <w:b/>
-          <w:bCs/>
-        </w:rPr>
-        <w:t>Honeypot</w:t>
-      </w:r>
-      <w:proofErr w:type="spellEnd"/>
-      <w:r>
-        <w:rPr>
-          <w:b/>
-          <w:bCs/>
-        </w:rPr>
-        <w:t xml:space="preserve"> (</w:t>
-      </w:r>
-      <w:proofErr w:type="spellStart"/>
-      <w:r>
-        <w:rPr>
-          <w:b/>
-          <w:bCs/>
-        </w:rPr>
-        <w:t>Honeypot</w:t>
-      </w:r>
-      <w:proofErr w:type="spellEnd"/>
-      <w:r>
-        <w:rPr>
-          <w:b/>
-          <w:bCs/>
-        </w:rPr>
-        <w:t xml:space="preserve"> de producción)</w:t>
-      </w:r>
-      <w:r>
-        <w:t>: son los sistemas que utilizan las empresas para investigar por qué motivo reciben ciberataques de los ciberdelincuentes. La finalidad es averiguar por qué se han fijado en esa empresa, e intentar desviar o mitigar el riesgo de dichos ataques en su red interna.</w:t>
-      </w:r>
-    </w:p>
-    <w:p>
-      <w:pPr>
-        <w:ind w:left="720"/>
-        <w:jc w:val="both"/>
-      </w:pPr>
-      <w:proofErr w:type="spellStart"/>
-      <w:r>
-        <w:rPr>
-          <w:b/>
-          <w:bCs/>
-        </w:rPr>
-        <w:t>Research</w:t>
-      </w:r>
-      <w:proofErr w:type="spellEnd"/>
-      <w:r>
-        <w:rPr>
-          <w:b/>
-          <w:bCs/>
-        </w:rPr>
-        <w:t xml:space="preserve"> </w:t>
-      </w:r>
-      <w:proofErr w:type="spellStart"/>
-      <w:r>
-        <w:rPr>
-          <w:b/>
-          <w:bCs/>
-        </w:rPr>
-        <w:t>Honeypot</w:t>
-      </w:r>
-      <w:proofErr w:type="spellEnd"/>
-      <w:r>
-        <w:rPr>
-          <w:b/>
-          <w:bCs/>
-        </w:rPr>
-        <w:t xml:space="preserve"> (Investigación de </w:t>
-      </w:r>
-      <w:proofErr w:type="spellStart"/>
-      <w:r>
-        <w:rPr>
-          <w:b/>
-          <w:bCs/>
-        </w:rPr>
-        <w:t>Honeypot</w:t>
-      </w:r>
-      <w:proofErr w:type="spellEnd"/>
-      <w:r>
-        <w:rPr>
-          <w:b/>
-          <w:bCs/>
-        </w:rPr>
-        <w:t>)</w:t>
+        <w:t>Research Honeypot (Investigación de Honeypot)</w:t>
       </w:r>
       <w:r>
         <w:t>: estos sistemas son utilizados por organizaciones sin ánimos de lucro e instituciones educativas, donde el único objetivo que persiguen es investigar los motivos y las maneras que usan los ciberdelincuentes para atacar. La diferencia es que, este tipo de sistemas, se utilizan solamente para entender las motivaciones y, en cierta medida, la psicología del atacante.</w:t>
@@ -1047,33 +727,11 @@
           <w:lang w:val="en-US"/>
         </w:rPr>
       </w:pPr>
-      <w:proofErr w:type="spellStart"/>
       <w:r>
         <w:rPr>
           <w:lang w:val="en-US"/>
         </w:rPr>
-        <w:t>Ataques</w:t>
-      </w:r>
-      <w:proofErr w:type="spellEnd"/>
-      <w:r>
-        <w:rPr>
-          <w:lang w:val="en-US"/>
-        </w:rPr>
-        <w:t xml:space="preserve"> de </w:t>
-      </w:r>
-      <w:proofErr w:type="spellStart"/>
-      <w:r>
-        <w:rPr>
-          <w:lang w:val="en-US"/>
-        </w:rPr>
-        <w:t>intermediario</w:t>
-      </w:r>
-      <w:proofErr w:type="spellEnd"/>
-      <w:r>
-        <w:rPr>
-          <w:lang w:val="en-US"/>
-        </w:rPr>
-        <w:t xml:space="preserve"> (man in the middle)</w:t>
+        <w:t>Ataques de intermediario (man in the middle)</w:t>
       </w:r>
     </w:p>
     <w:p>
@@ -1137,15 +795,7 @@
         <w:t xml:space="preserve"> </w:t>
       </w:r>
       <w:r>
-        <w:t xml:space="preserve">WIDS es una tecnología desarrollada para proteger y </w:t>
-      </w:r>
-      <w:proofErr w:type="spellStart"/>
-      <w:r>
-        <w:t>getionar</w:t>
-      </w:r>
-      <w:proofErr w:type="spellEnd"/>
-      <w:r>
-        <w:t xml:space="preserve"> las infraestructuras WIFI de ataques y accesos no autorizados.</w:t>
+        <w:t>WIDS es una tecnología desarrollada para proteger y getionar las infraestructuras WIFI de ataques y accesos no autorizados.</w:t>
       </w:r>
     </w:p>
     <w:p>
@@ -1282,51 +932,25 @@
           <w:numId w:val="2"/>
         </w:numPr>
       </w:pPr>
-      <w:proofErr w:type="gramStart"/>
       <w:r>
         <w:rPr>
           <w:b/>
           <w:bCs/>
         </w:rPr>
-        <w:t>Malware</w:t>
-      </w:r>
-      <w:proofErr w:type="gramEnd"/>
+        <w:t>Malware detonation</w:t>
+      </w:r>
       <w:r>
         <w:rPr>
           <w:b/>
           <w:bCs/>
         </w:rPr>
+        <w:t>:</w:t>
+      </w:r>
+      <w:r>
         <w:t xml:space="preserve"> </w:t>
       </w:r>
-      <w:proofErr w:type="spellStart"/>
-      <w:r>
-        <w:rPr>
-          <w:b/>
-          <w:bCs/>
-        </w:rPr>
-        <w:t>detonation</w:t>
-      </w:r>
-      <w:proofErr w:type="spellEnd"/>
-      <w:r>
-        <w:rPr>
-          <w:b/>
-          <w:bCs/>
-        </w:rPr>
-        <w:t>:</w:t>
-      </w:r>
-      <w:r>
-        <w:t xml:space="preserve"> </w:t>
-      </w:r>
-      <w:r>
-        <w:t xml:space="preserve">Es una herramienta de análisis de malware que implica abrir archivos y enlaces sospechosos en una máquina virtual (VM) para el control de actividades maliciosas y realizar acciones adicionales en un entorno controlado o modo seguro. La plataforma de detonación de ayuda a comprender la naturaleza del </w:t>
-      </w:r>
-      <w:proofErr w:type="gramStart"/>
-      <w:r>
-        <w:t>malware</w:t>
-      </w:r>
-      <w:proofErr w:type="gramEnd"/>
-      <w:r>
-        <w:t xml:space="preserve"> y sus actividades en caso de infección.</w:t>
+      <w:r>
+        <w:t>Es una herramienta de análisis de malware que implica abrir archivos y enlaces sospechosos en una máquina virtual (VM) para el control de actividades maliciosas y realizar acciones adicionales en un entorno controlado o modo seguro. La plataforma de detonación de ayuda a comprender la naturaleza del malware y sus actividades en caso de infección.</w:t>
       </w:r>
     </w:p>
     <w:p>
@@ -1395,35 +1019,418 @@
           <w:ilvl w:val="0"/>
           <w:numId w:val="2"/>
         </w:numPr>
+        <w:jc w:val="both"/>
       </w:pPr>
       <w:r>
         <w:rPr>
           <w:b/>
           <w:bCs/>
         </w:rPr>
-        <w:t>Logs de Aplicaciones (</w:t>
-      </w:r>
-      <w:proofErr w:type="spellStart"/>
-      <w:r>
+        <w:t>Logs de Aplicaciones (Application Logs):</w:t>
+      </w:r>
+      <w:r>
+        <w:t xml:space="preserve"> </w:t>
+      </w:r>
+      <w:r>
+        <w:t>Los registros de aplicaciones (logs) son archivos o entradas que contienen información detallada sobre el comportamiento y las actividades de una aplicación</w:t>
+      </w:r>
+      <w:r>
+        <w:t xml:space="preserve"> o appliance. Estos son generados por sí mismos y pueden incluir información útil para los administradores y desarrolladores en el análisis de rendimiento, resolución de problemas y mejora de la seguridad.</w:t>
+      </w:r>
+    </w:p>
+    <w:p>
+      <w:pPr>
+        <w:jc w:val="both"/>
+      </w:pPr>
+      <w:r>
+        <w:rPr>
+          <w:noProof/>
+        </w:rPr>
+        <w:drawing>
+          <wp:inline distT="0" distB="0" distL="0" distR="0" wp14:anchorId="40E181AC" wp14:editId="693EB088">
+            <wp:extent cx="5612130" cy="1622425"/>
+            <wp:effectExtent l="0" t="0" r="7620" b="0"/>
+            <wp:docPr id="4" name="Imagen 4"/>
+            <wp:cNvGraphicFramePr>
+              <a:graphicFrameLocks xmlns:a="http://schemas.openxmlformats.org/drawingml/2006/main" noChangeAspect="1"/>
+            </wp:cNvGraphicFramePr>
+            <a:graphic xmlns:a="http://schemas.openxmlformats.org/drawingml/2006/main">
+              <a:graphicData uri="http://schemas.openxmlformats.org/drawingml/2006/picture">
+                <pic:pic xmlns:pic="http://schemas.openxmlformats.org/drawingml/2006/picture">
+                  <pic:nvPicPr>
+                    <pic:cNvPr id="1" name=""/>
+                    <pic:cNvPicPr/>
+                  </pic:nvPicPr>
+                  <pic:blipFill>
+                    <a:blip r:embed="rId20"/>
+                    <a:stretch>
+                      <a:fillRect/>
+                    </a:stretch>
+                  </pic:blipFill>
+                  <pic:spPr>
+                    <a:xfrm>
+                      <a:off x="0" y="0"/>
+                      <a:ext cx="5612130" cy="1622425"/>
+                    </a:xfrm>
+                    <a:prstGeom prst="rect">
+                      <a:avLst/>
+                    </a:prstGeom>
+                  </pic:spPr>
+                </pic:pic>
+              </a:graphicData>
+            </a:graphic>
+          </wp:inline>
+        </w:drawing>
+      </w:r>
+    </w:p>
+    <w:p>
+      <w:pPr>
+        <w:jc w:val="both"/>
+      </w:pPr>
+      <w:r>
+        <w:t>Elasticsearch es un motor de búsqueda y analítica de RESTful distribuido, un almacén de datos escalable y una base de datos de vectores capaz de abordar un número creciente de casos de uso. Como núcleo del Elastic Stack, almacena de forma central tus datos para una búsqueda a la velocidad de la luz, relevancia refinada y analíticas poderosas que escalan con facilidad.</w:t>
+      </w:r>
+    </w:p>
+    <w:p>
+      <w:pPr>
+        <w:jc w:val="center"/>
         <w:rPr>
           <w:b/>
           <w:bCs/>
         </w:rPr>
-        <w:t>Application</w:t>
-      </w:r>
-      <w:proofErr w:type="spellEnd"/>
+      </w:pPr>
       <w:r>
         <w:rPr>
           <w:b/>
           <w:bCs/>
         </w:rPr>
-        <w:t xml:space="preserve"> Logs):</w:t>
-      </w:r>
-      <w:r>
-        <w:t xml:space="preserve"> Registros que contienen información sobre el comportamiento de las aplicaciones.</w:t>
-      </w:r>
-      <w:r>
-        <w:t xml:space="preserve"> PEDRO</w:t>
+        <w:t>Elastic Stack (ELK Stack)</w:t>
+      </w:r>
+    </w:p>
+    <w:p>
+      <w:pPr>
+        <w:pStyle w:val="ListParagraph"/>
+        <w:numPr>
+          <w:ilvl w:val="0"/>
+          <w:numId w:val="5"/>
+        </w:numPr>
+        <w:jc w:val="both"/>
+      </w:pPr>
+      <w:r>
+        <w:t>Elasticsearch: Es un motor de búsqueda y análisis de texto completo que indexa y permite buscar grandes volúmenes de datos rápidamente.</w:t>
+      </w:r>
+    </w:p>
+    <w:p>
+      <w:pPr>
+        <w:pStyle w:val="ListParagraph"/>
+        <w:numPr>
+          <w:ilvl w:val="0"/>
+          <w:numId w:val="5"/>
+        </w:numPr>
+        <w:jc w:val="both"/>
+      </w:pPr>
+      <w:r>
+        <w:t>Logstash: Un pipeline de procesamiento de datos que recoge, transforma y envía logs desde diversas fuentes a Elasticsearch.</w:t>
+      </w:r>
+    </w:p>
+    <w:p>
+      <w:pPr>
+        <w:pStyle w:val="ListParagraph"/>
+        <w:numPr>
+          <w:ilvl w:val="0"/>
+          <w:numId w:val="5"/>
+        </w:numPr>
+        <w:jc w:val="both"/>
+      </w:pPr>
+      <w:r>
+        <w:t>Kibana: Una interfaz de visualización y análisis para consultar los datos almacenados en Elasticsearch.</w:t>
+      </w:r>
+    </w:p>
+    <w:p>
+      <w:pPr>
+        <w:jc w:val="both"/>
+      </w:pPr>
+      <w:r>
+        <w:t>Elastic Stack se utiliza no solo para almacenar registros de aplicaciones, sino también para generar insights visuales a partir de los logs, ayudando a los equipos de TI a monitorear sistemas y detectar problemas en tiempo real.</w:t>
+      </w:r>
+    </w:p>
+    <w:p>
+      <w:pPr>
+        <w:jc w:val="both"/>
+      </w:pPr>
+      <w:r>
+        <w:t>Tipos de Información Contenida en los registros:</w:t>
+      </w:r>
+    </w:p>
+    <w:p>
+      <w:pPr>
+        <w:jc w:val="both"/>
+      </w:pPr>
+      <w:r>
+        <w:lastRenderedPageBreak/>
+        <w:t>1.</w:t>
+      </w:r>
+      <w:r>
+        <w:tab/>
+        <w:t>Eventos de la aplicación: Incluyen eventos importantes en el ciclo de vida de una aplicación, como el inicio, la finalización, errores, advertencias o excepciones manejadas.</w:t>
+      </w:r>
+    </w:p>
+    <w:p>
+      <w:pPr>
+        <w:jc w:val="both"/>
+      </w:pPr>
+      <w:r>
+        <w:t>2.</w:t>
+      </w:r>
+      <w:r>
+        <w:tab/>
+        <w:t>Mensajes de error: Descripciones de los errores que se producen, a menudo con detalles sobre la ubicación y la causa del error.</w:t>
+      </w:r>
+    </w:p>
+    <w:p>
+      <w:pPr>
+        <w:jc w:val="both"/>
+      </w:pPr>
+      <w:r>
+        <w:t>3.</w:t>
+      </w:r>
+      <w:r>
+        <w:tab/>
+        <w:t>Advertencias: Indican problemas potenciales que no han causado un fallo, pero que podrían hacerlo si no se corrigen.</w:t>
+      </w:r>
+    </w:p>
+    <w:p>
+      <w:pPr>
+        <w:jc w:val="both"/>
+      </w:pPr>
+      <w:r>
+        <w:t>4.</w:t>
+      </w:r>
+      <w:r>
+        <w:tab/>
+        <w:t>Mensajes informativos: Información sobre el funcionamiento normal de la aplicación, como actualizaciones de estado o la ejecución de ciertas funciones.</w:t>
+      </w:r>
+    </w:p>
+    <w:p>
+      <w:pPr>
+        <w:jc w:val="both"/>
+      </w:pPr>
+      <w:r>
+        <w:t>5.</w:t>
+      </w:r>
+      <w:r>
+        <w:tab/>
+        <w:t>Acceso a servicios o recursos: Logs que muestran cuándo una aplicación accede a un recurso o servicio, como bases de datos, API externas, servidores web, etc.</w:t>
+      </w:r>
+    </w:p>
+    <w:p>
+      <w:pPr>
+        <w:jc w:val="both"/>
+      </w:pPr>
+      <w:r>
+        <w:t>6.</w:t>
+      </w:r>
+      <w:r>
+        <w:tab/>
+        <w:t>Actividad del usuario: Detalles sobre las acciones realizadas por los usuarios dentro de la aplicación (inicio de sesión, transacciones, cambios de configuración).</w:t>
+      </w:r>
+    </w:p>
+    <w:p>
+      <w:pPr>
+        <w:jc w:val="both"/>
+      </w:pPr>
+      <w:r>
+        <w:t>7.</w:t>
+      </w:r>
+      <w:r>
+        <w:tab/>
+        <w:t>Tiempos de respuesta y rendimiento: Datos sobre el rendimiento de la aplicación, como tiempos de respuesta a solicitudes o carga del servidor.</w:t>
+      </w:r>
+    </w:p>
+    <w:p>
+      <w:pPr>
+        <w:jc w:val="both"/>
+        <w:rPr>
+          <w:sz w:val="18"/>
+          <w:szCs w:val="18"/>
+        </w:rPr>
+      </w:pPr>
+      <w:r>
+        <w:t>8.</w:t>
+      </w:r>
+      <w:r>
+        <w:tab/>
+        <w:t xml:space="preserve">Detalles de configuración: Información sobre cómo se configuró la aplicación en un momento específico, lo cual es útil para rastrear problemas relacionados con cambios en la configuración. </w:t>
+      </w:r>
+      <w:hyperlink r:id="rId21" w:history="1">
+        <w:r>
+          <w:rPr>
+            <w:rStyle w:val="Hyperlink"/>
+            <w:sz w:val="18"/>
+            <w:szCs w:val="18"/>
+          </w:rPr>
+          <w:t>https://www.elastic.co/es/elasticsearch</w:t>
+        </w:r>
+      </w:hyperlink>
+    </w:p>
+    <w:p>
+      <w:pPr>
+        <w:jc w:val="both"/>
+        <w:rPr>
+          <w:sz w:val="18"/>
+          <w:szCs w:val="18"/>
+        </w:rPr>
+      </w:pPr>
+    </w:p>
+    <w:p>
+      <w:pPr>
+        <w:jc w:val="both"/>
+      </w:pPr>
+      <w:r>
+        <w:rPr>
+          <w:b/>
+          <w:bCs/>
+        </w:rPr>
+        <w:t>PCAP Completo (Full PCAP):</w:t>
+      </w:r>
+      <w:r>
+        <w:t xml:space="preserve"> </w:t>
+      </w:r>
+      <w:r>
+        <w:t>El pcap es una interfaz de una aplicación de programación para captura de paquetes. La implementación del pcap para sistemas basados en Unix se conoce como libpcap; el port para Windows del libpcap recibe el nombre de WinPcap.</w:t>
+      </w:r>
+    </w:p>
+    <w:p>
+      <w:pPr>
+        <w:jc w:val="both"/>
+      </w:pPr>
+      <w:r>
+        <w:t>El libpcap y WinPcap pueden ser utilizados por un programa para capturar los paquetes que viajan por toda la red y, en las versiones más recientes, para transmitir los paquetes en la capa de enlace de una red, así como para conseguir una lista de las interfaces de red que se pueden utilizar con el libpcap o WinPcap.</w:t>
+      </w:r>
+    </w:p>
+    <w:p>
+      <w:pPr>
+        <w:jc w:val="both"/>
+      </w:pPr>
+    </w:p>
+    <w:p>
+      <w:pPr>
+        <w:jc w:val="both"/>
+      </w:pPr>
+      <w:r>
+        <w:t xml:space="preserve">El libpcap y WinPcap son la captura del paquete y los motores de filtración de muchas herramientas de código abierto y comerciales de la red, incluyendo analizadores de protocolo, monitores de la red, sistemas de detección de intrusos en la red, programas </w:t>
+      </w:r>
+      <w:r>
+        <w:lastRenderedPageBreak/>
+        <w:t xml:space="preserve">de captura de las tramas de red (packet sniffers), generadores de tráfico y puesta a punto de la red. </w:t>
+      </w:r>
+      <w:r>
+        <w:t xml:space="preserve"> </w:t>
+      </w:r>
+      <w:r>
+        <w:t>(</w:t>
+      </w:r>
+      <w:hyperlink r:id="rId22" w:history="1">
+        <w:r>
+          <w:rPr>
+            <w:rStyle w:val="Hyperlink"/>
+          </w:rPr>
+          <w:t>https://es.wikipedia.org/wiki/Pcap_(interfaz)</w:t>
+        </w:r>
+      </w:hyperlink>
+    </w:p>
+    <w:p>
+      <w:pPr>
+        <w:jc w:val="both"/>
+        <w:rPr>
+          <w:sz w:val="18"/>
+          <w:szCs w:val="18"/>
+        </w:rPr>
+      </w:pPr>
+      <w:r>
+        <w:rPr>
+          <w:noProof/>
+        </w:rPr>
+        <w:drawing>
+          <wp:inline distT="0" distB="0" distL="0" distR="0" wp14:anchorId="32F6BB6C" wp14:editId="73419FE7">
+            <wp:extent cx="5612130" cy="2712085"/>
+            <wp:effectExtent l="0" t="0" r="7620" b="0"/>
+            <wp:docPr id="6" name="Imagen 6" descr="A black shark fin on a blue background&#10;&#10;Description automatically generated"/>
+            <wp:cNvGraphicFramePr>
+              <a:graphicFrameLocks xmlns:a="http://schemas.openxmlformats.org/drawingml/2006/main" noChangeAspect="1"/>
+            </wp:cNvGraphicFramePr>
+            <a:graphic xmlns:a="http://schemas.openxmlformats.org/drawingml/2006/main">
+              <a:graphicData uri="http://schemas.openxmlformats.org/drawingml/2006/picture">
+                <pic:pic xmlns:pic="http://schemas.openxmlformats.org/drawingml/2006/picture">
+                  <pic:nvPicPr>
+                    <pic:cNvPr id="6" name="Imagen 6" descr="A black shark fin on a blue background&#10;&#10;Description automatically generated"/>
+                    <pic:cNvPicPr/>
+                  </pic:nvPicPr>
+                  <pic:blipFill>
+                    <a:blip r:embed="rId23"/>
+                    <a:stretch>
+                      <a:fillRect/>
+                    </a:stretch>
+                  </pic:blipFill>
+                  <pic:spPr>
+                    <a:xfrm>
+                      <a:off x="0" y="0"/>
+                      <a:ext cx="5612130" cy="2712085"/>
+                    </a:xfrm>
+                    <a:prstGeom prst="rect">
+                      <a:avLst/>
+                    </a:prstGeom>
+                  </pic:spPr>
+                </pic:pic>
+              </a:graphicData>
+            </a:graphic>
+          </wp:inline>
+        </w:drawing>
+      </w:r>
+    </w:p>
+    <w:p>
+      <w:pPr>
+        <w:jc w:val="both"/>
+      </w:pPr>
+      <w:r>
+        <w:rPr>
+          <w:noProof/>
+        </w:rPr>
+        <w:drawing>
+          <wp:inline distT="0" distB="0" distL="0" distR="0" wp14:anchorId="6EC892CA" wp14:editId="4E5E548D">
+            <wp:extent cx="5612130" cy="4399280"/>
+            <wp:effectExtent l="0" t="0" r="7620" b="1270"/>
+            <wp:docPr id="5" name="Imagen 5" descr="A screenshot of a computer&#10;&#10;Description automatically generated"/>
+            <wp:cNvGraphicFramePr>
+              <a:graphicFrameLocks xmlns:a="http://schemas.openxmlformats.org/drawingml/2006/main" noChangeAspect="1"/>
+            </wp:cNvGraphicFramePr>
+            <a:graphic xmlns:a="http://schemas.openxmlformats.org/drawingml/2006/main">
+              <a:graphicData uri="http://schemas.openxmlformats.org/drawingml/2006/picture">
+                <pic:pic xmlns:pic="http://schemas.openxmlformats.org/drawingml/2006/picture">
+                  <pic:nvPicPr>
+                    <pic:cNvPr id="5" name="Imagen 5" descr="A screenshot of a computer&#10;&#10;Description automatically generated"/>
+                    <pic:cNvPicPr/>
+                  </pic:nvPicPr>
+                  <pic:blipFill>
+                    <a:blip r:embed="rId24"/>
+                    <a:stretch>
+                      <a:fillRect/>
+                    </a:stretch>
+                  </pic:blipFill>
+                  <pic:spPr>
+                    <a:xfrm>
+                      <a:off x="0" y="0"/>
+                      <a:ext cx="5612130" cy="4399280"/>
+                    </a:xfrm>
+                    <a:prstGeom prst="rect">
+                      <a:avLst/>
+                    </a:prstGeom>
+                  </pic:spPr>
+                </pic:pic>
+              </a:graphicData>
+            </a:graphic>
+          </wp:inline>
+        </w:drawing>
       </w:r>
     </w:p>
     <w:p>
@@ -1438,21 +1445,190 @@
           <w:b/>
           <w:bCs/>
         </w:rPr>
-        <w:t>PCAP Completo (Full PCAP):</w:t>
-      </w:r>
-      <w:r>
-        <w:t xml:space="preserve"> Captura completa de paquetes para un análisis </w:t>
-      </w:r>
-      <w:proofErr w:type="spellStart"/>
-      <w:proofErr w:type="gramStart"/>
-      <w:r>
-        <w:t>detallado.</w:t>
-      </w:r>
-      <w:r>
-        <w:t>PEDRO</w:t>
-      </w:r>
-      <w:proofErr w:type="spellEnd"/>
-      <w:proofErr w:type="gramEnd"/>
+        <w:lastRenderedPageBreak/>
+        <w:t>Evaluación Histórica (Historical Assessment):</w:t>
+      </w:r>
+      <w:r>
+        <w:t xml:space="preserve"> Evaluación de logs históricos para detectar patrones y anomalías.</w:t>
+      </w:r>
+    </w:p>
+    <w:p>
+      <w:pPr>
+        <w:jc w:val="center"/>
+      </w:pPr>
+      <w:r>
+        <w:rPr>
+          <w:noProof/>
+        </w:rPr>
+        <w:drawing>
+          <wp:inline distT="0" distB="0" distL="0" distR="0" wp14:anchorId="2E23077F" wp14:editId="7254C2E2">
+            <wp:extent cx="2847975" cy="1457325"/>
+            <wp:effectExtent l="0" t="0" r="9525" b="9525"/>
+            <wp:docPr id="7" name="Imagen 7" descr="A pink logo with white text&#10;&#10;Description automatically generated"/>
+            <wp:cNvGraphicFramePr>
+              <a:graphicFrameLocks xmlns:a="http://schemas.openxmlformats.org/drawingml/2006/main" noChangeAspect="1"/>
+            </wp:cNvGraphicFramePr>
+            <a:graphic xmlns:a="http://schemas.openxmlformats.org/drawingml/2006/main">
+              <a:graphicData uri="http://schemas.openxmlformats.org/drawingml/2006/picture">
+                <pic:pic xmlns:pic="http://schemas.openxmlformats.org/drawingml/2006/picture">
+                  <pic:nvPicPr>
+                    <pic:cNvPr id="7" name="Imagen 7" descr="A pink logo with white text&#10;&#10;Description automatically generated"/>
+                    <pic:cNvPicPr/>
+                  </pic:nvPicPr>
+                  <pic:blipFill>
+                    <a:blip r:embed="rId25"/>
+                    <a:stretch>
+                      <a:fillRect/>
+                    </a:stretch>
+                  </pic:blipFill>
+                  <pic:spPr>
+                    <a:xfrm>
+                      <a:off x="0" y="0"/>
+                      <a:ext cx="2847975" cy="1457325"/>
+                    </a:xfrm>
+                    <a:prstGeom prst="rect">
+                      <a:avLst/>
+                    </a:prstGeom>
+                  </pic:spPr>
+                </pic:pic>
+              </a:graphicData>
+            </a:graphic>
+          </wp:inline>
+        </w:drawing>
+      </w:r>
+    </w:p>
+    <w:p>
+      <w:pPr>
+        <w:jc w:val="both"/>
+      </w:pPr>
+      <w:r>
+        <w:t>Análisis de patrones:</w:t>
+      </w:r>
+    </w:p>
+    <w:p>
+      <w:pPr>
+        <w:jc w:val="both"/>
+      </w:pPr>
+      <w:r>
+        <w:t>CloudWatch Logs Insights utiliza algoritmos de aprendizaje automático para encontrar patrones cuando consultas tus registros. Un patrón es una estructura de texto compartida que se repite en los campos de registro. Al ver los resultados de una consulta, puede seleccionar la pestaña Patrones para ver los patrones que los CloudWatch registros encontraron a partir de una muestra de sus resultados. Como alternativa, puede añadir el pattern comando a la consulta para analizar los patrones de todo el conjunto de eventos de registro coincidentes.</w:t>
+      </w:r>
+    </w:p>
+    <w:p>
+      <w:pPr>
+        <w:jc w:val="both"/>
+      </w:pPr>
+      <w:r>
+        <w:t>Los patrones son útiles para analizar conjuntos de registros grandes porque, a menudo, una gran cantidad de eventos de registro se pueden comprimir en unos pocos patrones.</w:t>
+      </w:r>
+    </w:p>
+    <w:p>
+      <w:pPr>
+        <w:jc w:val="both"/>
+      </w:pPr>
+      <w:r>
+        <w:t>Considere el siguiente ejemplo de tres eventos de registro.</w:t>
+      </w:r>
+    </w:p>
+    <w:p>
+      <w:pPr>
+        <w:jc w:val="both"/>
+        <w:rPr>
+          <w:lang w:val="en-US"/>
+        </w:rPr>
+      </w:pPr>
+      <w:r>
+        <w:rPr>
+          <w:lang w:val="en-US"/>
+        </w:rPr>
+        <w:t>2023-01-01 19:00:01 [INFO] Calling DynamoDB to store for resource id 12342342k124-12345</w:t>
+      </w:r>
+    </w:p>
+    <w:p>
+      <w:pPr>
+        <w:jc w:val="both"/>
+        <w:rPr>
+          <w:lang w:val="en-US"/>
+        </w:rPr>
+      </w:pPr>
+      <w:r>
+        <w:rPr>
+          <w:lang w:val="en-US"/>
+        </w:rPr>
+        <w:t>2023-01-01 19:00:02 [INFO] Calling DynamoDB to store for resource id 324892398123-12345</w:t>
+      </w:r>
+    </w:p>
+    <w:p>
+      <w:pPr>
+        <w:jc w:val="both"/>
+        <w:rPr>
+          <w:lang w:val="en-US"/>
+        </w:rPr>
+      </w:pPr>
+      <w:r>
+        <w:rPr>
+          <w:lang w:val="en-US"/>
+        </w:rPr>
+        <w:t>2023-01-01 19:00:03 [INFO] Calling DynamoDB to store for resource id 3ff231242342-12345</w:t>
+      </w:r>
+    </w:p>
+    <w:p>
+      <w:pPr>
+        <w:jc w:val="both"/>
+      </w:pPr>
+      <w:r>
+        <w:t>En el ejemplo anterior, los tres eventos de registro siguen un patrón:</w:t>
+      </w:r>
+    </w:p>
+    <w:p>
+      <w:pPr>
+        <w:jc w:val="both"/>
+        <w:rPr>
+          <w:lang w:val="en-US"/>
+        </w:rPr>
+      </w:pPr>
+      <w:r>
+        <w:rPr>
+          <w:lang w:val="en-US"/>
+        </w:rPr>
+        <w:t>&lt;*&gt; &lt;*&gt; [INFO] Calling DynamoDB to store for resource id &lt;*&gt;</w:t>
+      </w:r>
+    </w:p>
+    <w:p>
+      <w:pPr>
+        <w:jc w:val="both"/>
+      </w:pPr>
+      <w:r>
+        <w:t>Los campos dentro de un patrón se denominan fichas. Los campos que varían dentro de un patrón, como un identificador de solicitud o una marca de tiempo, son símbolos dinámicos. Cada token dinámico se representa &lt;*&gt; cuando CloudWatch Logs lo muestra.</w:t>
+      </w:r>
+    </w:p>
+    <w:p>
+      <w:pPr>
+        <w:jc w:val="both"/>
+      </w:pPr>
+      <w:r>
+        <w:lastRenderedPageBreak/>
+        <w:t>Algunos ejemplos comunes de tokens dinámicos son los códigos de error, las marcas de tiempo y las solicitudes. IDs El valor de un token representa un valor concreto de un token dinámico. Por ejemplo, si un token dinámico representa un código de HTTP error, el valor del token podría serlo501.</w:t>
+      </w:r>
+    </w:p>
+    <w:p>
+      <w:pPr>
+        <w:jc w:val="both"/>
+      </w:pPr>
+      <w:r>
+        <w:t xml:space="preserve">La detección de patrones también se utiliza en el detector de anomalías de CloudWatch Logs y en las funciones de comparación. </w:t>
+      </w:r>
+      <w:r>
+        <w:t>(</w:t>
+      </w:r>
+      <w:r>
+        <w:t>https://docs.aws.amazon.c</w:t>
+      </w:r>
+      <w:r>
+        <w:t>om/es_es/AmazonCloudWatch/latest/logs/CWL_AnalyzeLogData_Patterns.html</w:t>
+      </w:r>
+      <w:r>
+        <w:t xml:space="preserve"> )</w:t>
+      </w:r>
     </w:p>
     <w:p>
       <w:pPr>
@@ -1466,185 +1642,60 @@
           <w:b/>
           <w:bCs/>
         </w:rPr>
-        <w:t>Evaluación Histórica (</w:t>
-      </w:r>
-      <w:proofErr w:type="spellStart"/>
+        <w:t>SI</w:t>
+      </w:r>
       <w:r>
         <w:rPr>
           <w:b/>
           <w:bCs/>
         </w:rPr>
-        <w:t>Historical</w:t>
-      </w:r>
-      <w:proofErr w:type="spellEnd"/>
+        <w:t>E</w:t>
+      </w:r>
       <w:r>
         <w:rPr>
           <w:b/>
           <w:bCs/>
         </w:rPr>
-        <w:t xml:space="preserve"> </w:t>
-      </w:r>
-      <w:proofErr w:type="spellStart"/>
-      <w:r>
+        <w:t>M (Security Information and Event Management):</w:t>
+      </w:r>
+      <w:r>
+        <w:t xml:space="preserve"> Sistema que recopila y analiza logs de diferentes fuentes para identificar y responder a incidentes de seguridad.</w:t>
+      </w:r>
+      <w:r>
+        <w:t xml:space="preserve"> ENRIQUE</w:t>
+      </w:r>
+    </w:p>
+    <w:p>
+      <w:pPr>
         <w:rPr>
           <w:b/>
           <w:bCs/>
         </w:rPr>
-        <w:t>Assessment</w:t>
-      </w:r>
-      <w:proofErr w:type="spellEnd"/>
+      </w:pPr>
       <w:r>
         <w:rPr>
           <w:b/>
           <w:bCs/>
         </w:rPr>
-        <w:t>):</w:t>
-      </w:r>
-      <w:r>
-        <w:t xml:space="preserve"> Evaluación de logs históricos para detectar patrones y anomalías.</w:t>
-      </w:r>
-      <w:r>
-        <w:t xml:space="preserve"> PEDRO</w:t>
-      </w:r>
-    </w:p>
-    <w:p>
-      <w:pPr>
-        <w:numPr>
-          <w:ilvl w:val="0"/>
-          <w:numId w:val="2"/>
-        </w:numPr>
+        <w:t>Inteligencia de Amenazas (Threat Intelligence)</w:t>
+      </w:r>
+    </w:p>
+    <w:p>
+      <w:pPr>
+        <w:jc w:val="both"/>
       </w:pPr>
       <w:r>
         <w:rPr>
           <w:b/>
           <w:bCs/>
         </w:rPr>
-        <w:t>SI</w:t>
-      </w:r>
-      <w:r>
-        <w:rPr>
-          <w:b/>
-          <w:bCs/>
-        </w:rPr>
-        <w:t>E</w:t>
-      </w:r>
-      <w:r>
-        <w:rPr>
-          <w:b/>
-          <w:bCs/>
-        </w:rPr>
-        <w:t xml:space="preserve">M (Security </w:t>
-      </w:r>
-      <w:proofErr w:type="spellStart"/>
-      <w:r>
-        <w:rPr>
-          <w:b/>
-          <w:bCs/>
-        </w:rPr>
-        <w:t>Information</w:t>
-      </w:r>
-      <w:proofErr w:type="spellEnd"/>
-      <w:r>
-        <w:rPr>
-          <w:b/>
-          <w:bCs/>
-        </w:rPr>
-        <w:t xml:space="preserve"> and </w:t>
-      </w:r>
-      <w:proofErr w:type="spellStart"/>
-      <w:r>
-        <w:rPr>
-          <w:b/>
-          <w:bCs/>
-        </w:rPr>
-        <w:t>Event</w:t>
-      </w:r>
-      <w:proofErr w:type="spellEnd"/>
-      <w:r>
-        <w:rPr>
-          <w:b/>
-          <w:bCs/>
-        </w:rPr>
-        <w:t xml:space="preserve"> Management):</w:t>
-      </w:r>
-      <w:r>
-        <w:t xml:space="preserve"> Sistema que recopila y analiza logs de diferentes fuentes para identificar y responder a incidentes de seguridad.</w:t>
-      </w:r>
-      <w:r>
-        <w:t xml:space="preserve"> ENRIQUE</w:t>
-      </w:r>
-    </w:p>
-    <w:p>
-      <w:pPr>
-        <w:rPr>
-          <w:b/>
-          <w:bCs/>
-        </w:rPr>
-      </w:pPr>
-      <w:r>
-        <w:rPr>
-          <w:b/>
-          <w:bCs/>
-        </w:rPr>
-        <w:t>Inteligencia de Amenazas (</w:t>
-      </w:r>
-      <w:proofErr w:type="spellStart"/>
-      <w:r>
-        <w:rPr>
-          <w:b/>
-          <w:bCs/>
-        </w:rPr>
-        <w:t>Threat</w:t>
-      </w:r>
-      <w:proofErr w:type="spellEnd"/>
-      <w:r>
-        <w:rPr>
-          <w:b/>
-          <w:bCs/>
-        </w:rPr>
+        <w:t>Definición:</w:t>
+      </w:r>
+      <w:r>
         <w:t xml:space="preserve"> </w:t>
       </w:r>
-      <w:proofErr w:type="spellStart"/>
-      <w:r>
-        <w:rPr>
-          <w:b/>
-          <w:bCs/>
-        </w:rPr>
-        <w:t>Intelligence</w:t>
-      </w:r>
-      <w:proofErr w:type="spellEnd"/>
-      <w:r>
-        <w:rPr>
-          <w:b/>
-          <w:bCs/>
-        </w:rPr>
-        <w:t>)</w:t>
-      </w:r>
-    </w:p>
-    <w:p>
-      <w:pPr>
-        <w:jc w:val="both"/>
-      </w:pPr>
-      <w:r>
-        <w:rPr>
-          <w:b/>
-          <w:bCs/>
-        </w:rPr>
-        <w:t>Definición:</w:t>
-      </w:r>
-      <w:r>
-        <w:t xml:space="preserve"> </w:t>
-      </w:r>
-      <w:r>
-        <w:t xml:space="preserve">La inteligencia de amenazas es el proceso de recopilación y análisis de información clave sobre amenazas cibernéticas, con el objetivo de mejorar la capacidad de una organización para identificar, prevenir y responder a incidentes de seguridad. Este enfoque permite a las empresas anticiparse a ataques dirigidos, reducir su superficie de ataque y tomar decisiones basadas en datos de </w:t>
-      </w:r>
-      <w:proofErr w:type="spellStart"/>
-      <w:r>
-        <w:t>ciberinteligencia</w:t>
-      </w:r>
-      <w:proofErr w:type="spellEnd"/>
-      <w:r>
-        <w:t>. El objetivo final es proporcionar una visión más amplia del panorama de amenazas y facilitar respuestas rápidas y eficaces.</w:t>
+      <w:r>
+        <w:t>La inteligencia de amenazas es el proceso de recopilación y análisis de información clave sobre amenazas cibernéticas, con el objetivo de mejorar la capacidad de una organización para identificar, prevenir y responder a incidentes de seguridad. Este enfoque permite a las empresas anticiparse a ataques dirigidos, reducir su superficie de ataque y tomar decisiones basadas en datos de ciberinteligencia. El objetivo final es proporcionar una visión más amplia del panorama de amenazas y facilitar respuestas rápidas y eficaces.</w:t>
       </w:r>
     </w:p>
     <w:p>
@@ -1668,53 +1719,14 @@
           <w:b/>
           <w:bCs/>
         </w:rPr>
-        <w:t>Recursos de Código Abierto (Open-</w:t>
-      </w:r>
-      <w:proofErr w:type="spellStart"/>
-      <w:r>
-        <w:rPr>
-          <w:b/>
-          <w:bCs/>
-        </w:rPr>
-        <w:t>Source</w:t>
-      </w:r>
-      <w:proofErr w:type="spellEnd"/>
-      <w:r>
-        <w:rPr>
-          <w:b/>
-          <w:bCs/>
-        </w:rPr>
-        <w:t xml:space="preserve"> </w:t>
-      </w:r>
-      <w:proofErr w:type="spellStart"/>
-      <w:r>
-        <w:rPr>
-          <w:b/>
-          <w:bCs/>
-        </w:rPr>
-        <w:t>Resources</w:t>
-      </w:r>
-      <w:proofErr w:type="spellEnd"/>
-      <w:r>
-        <w:rPr>
-          <w:b/>
-          <w:bCs/>
-        </w:rPr>
-        <w:t>):</w:t>
-      </w:r>
-      <w:r>
-        <w:t xml:space="preserve"> Fuentes de información disponibles públicamente sobre </w:t>
-      </w:r>
-      <w:proofErr w:type="spellStart"/>
-      <w:proofErr w:type="gramStart"/>
-      <w:r>
-        <w:t>amenazas.</w:t>
+        <w:t>Recursos de Código Abierto (Open-Source Resources):</w:t>
+      </w:r>
+      <w:r>
+        <w:t xml:space="preserve"> Fuentes de información disponibles públicamente sobre amenazas.</w:t>
       </w:r>
       <w:r>
         <w:t>ENRIQUE</w:t>
       </w:r>
-      <w:proofErr w:type="spellEnd"/>
-      <w:proofErr w:type="gramEnd"/>
     </w:p>
     <w:p>
       <w:pPr>
@@ -1728,69 +1740,14 @@
           <w:b/>
           <w:bCs/>
         </w:rPr>
-        <w:t>Fuentes de Información Interna (</w:t>
-      </w:r>
-      <w:proofErr w:type="spellStart"/>
-      <w:r>
-        <w:rPr>
-          <w:b/>
-          <w:bCs/>
-        </w:rPr>
-        <w:t>Internal</w:t>
-      </w:r>
-      <w:proofErr w:type="spellEnd"/>
-      <w:r>
-        <w:rPr>
-          <w:b/>
-          <w:bCs/>
-        </w:rPr>
-        <w:t xml:space="preserve"> </w:t>
-      </w:r>
-      <w:proofErr w:type="spellStart"/>
-      <w:r>
-        <w:rPr>
-          <w:b/>
-          <w:bCs/>
-        </w:rPr>
-        <w:t>Information</w:t>
-      </w:r>
-      <w:proofErr w:type="spellEnd"/>
-      <w:r>
-        <w:rPr>
-          <w:b/>
-          <w:bCs/>
-        </w:rPr>
-        <w:t xml:space="preserve"> </w:t>
-      </w:r>
-      <w:proofErr w:type="spellStart"/>
-      <w:r>
-        <w:rPr>
-          <w:b/>
-          <w:bCs/>
-        </w:rPr>
-        <w:t>Sources</w:t>
-      </w:r>
-      <w:proofErr w:type="spellEnd"/>
-      <w:r>
-        <w:rPr>
-          <w:b/>
-          <w:bCs/>
-        </w:rPr>
-        <w:t>):</w:t>
-      </w:r>
-      <w:r>
-        <w:t xml:space="preserve"> Información dentro de la organización que puede proporcionar contexto adicional sobre </w:t>
-      </w:r>
-      <w:proofErr w:type="spellStart"/>
-      <w:proofErr w:type="gramStart"/>
-      <w:r>
-        <w:t>amenazas.</w:t>
+        <w:t>Fuentes de Información Interna (Internal Information Sources):</w:t>
+      </w:r>
+      <w:r>
+        <w:t xml:space="preserve"> Información dentro de la organización que puede proporcionar contexto adicional sobre amenazas.</w:t>
       </w:r>
       <w:r>
         <w:t>ENRIQUE</w:t>
       </w:r>
-      <w:proofErr w:type="spellEnd"/>
-      <w:proofErr w:type="gramEnd"/>
     </w:p>
     <w:p>
       <w:pPr>
@@ -1804,51 +1761,15 @@
           <w:b/>
           <w:bCs/>
         </w:rPr>
-        <w:t>Caza de Amenazas Interna (</w:t>
-      </w:r>
-      <w:proofErr w:type="spellStart"/>
-      <w:r>
-        <w:rPr>
-          <w:b/>
-          <w:bCs/>
-        </w:rPr>
-        <w:t>Internal</w:t>
-      </w:r>
-      <w:proofErr w:type="spellEnd"/>
-      <w:r>
-        <w:rPr>
-          <w:b/>
-          <w:bCs/>
-        </w:rPr>
+        <w:t>Caza de Amenazas Interna (Internal Adversary Hunt):</w:t>
+      </w:r>
+      <w:r>
         <w:t xml:space="preserve"> </w:t>
       </w:r>
-      <w:proofErr w:type="spellStart"/>
-      <w:r>
-        <w:rPr>
-          <w:b/>
-          <w:bCs/>
-        </w:rPr>
-        <w:t>Adversary</w:t>
-      </w:r>
-      <w:proofErr w:type="spellEnd"/>
-      <w:r>
-        <w:rPr>
-          <w:b/>
-          <w:bCs/>
-        </w:rPr>
-        <w:t xml:space="preserve"> Hunt):</w:t>
-      </w:r>
-      <w:r>
-        <w:t xml:space="preserve"> </w:t>
-      </w:r>
-      <w:r>
-        <w:t xml:space="preserve">Es un proceso en el que un equipo especializado busca proactivamente amenazas dentro de la red de una organización, antes de que se conviertan en incidentes graves. Esta caza utiliza análisis avanzados y herramientas forenses para identificar comportamientos inusuales o indicios de intrusiones. Al realizar búsquedas </w:t>
-      </w:r>
-      <w:r>
-        <w:lastRenderedPageBreak/>
-        <w:t>constantes, las organizaciones pueden detectar y mitigar ataques persistentes avanzados (APT) antes de que causen daño significativo.  (</w:t>
-      </w:r>
-      <w:hyperlink r:id="rId20" w:history="1">
+      <w:r>
+        <w:t>Es un proceso en el que un equipo especializado busca proactivamente amenazas dentro de la red de una organización, antes de que se conviertan en incidentes graves. Esta caza utiliza análisis avanzados y herramientas forenses para identificar comportamientos inusuales o indicios de intrusiones. Al realizar búsquedas constantes, las organizaciones pueden detectar y mitigar ataques persistentes avanzados (APT) antes de que causen daño significativo.  (</w:t>
+      </w:r>
+      <w:hyperlink r:id="rId26" w:history="1">
         <w:r>
           <w:rPr>
             <w:rStyle w:val="Hyperlink"/>
@@ -1871,35 +1792,21 @@
         <w:rPr>
           <w:rStyle w:val="Strong"/>
         </w:rPr>
+        <w:lastRenderedPageBreak/>
         <w:t>Ejemplo</w:t>
       </w:r>
       <w:r>
         <w:t xml:space="preserve">: </w:t>
       </w:r>
-      <w:proofErr w:type="spellStart"/>
       <w:r>
         <w:rPr>
           <w:rStyle w:val="Emphasis"/>
         </w:rPr>
-        <w:t>CrowdStrike</w:t>
-      </w:r>
-      <w:proofErr w:type="spellEnd"/>
-      <w:r>
-        <w:rPr>
-          <w:rStyle w:val="Emphasis"/>
-        </w:rPr>
-        <w:t xml:space="preserve"> Falcon</w:t>
+        <w:t>CrowdStrike Falcon</w:t>
       </w:r>
       <w:r>
         <w:br/>
-      </w:r>
-      <w:proofErr w:type="spellStart"/>
-      <w:r>
-        <w:t>CrowdStrike</w:t>
-      </w:r>
-      <w:proofErr w:type="spellEnd"/>
-      <w:r>
-        <w:t xml:space="preserve"> Falcon es una plataforma líder de caza de amenazas. Utiliza análisis de comportamiento y análisis forense para identificar actividades maliciosas dentro de una red. A través de la detección proactiva de amenazas persistentes avanzadas (APT), los equipos de seguridad pueden localizar intrusiones antes de que causen daño. Esta herramienta es muy utilizada para la búsqueda activa de amenazas que ya han evadido las defensas iniciales.</w:t>
+        <w:t>CrowdStrike Falcon es una plataforma líder de caza de amenazas. Utiliza análisis de comportamiento y análisis forense para identificar actividades maliciosas dentro de una red. A través de la detección proactiva de amenazas persistentes avanzadas (APT), los equipos de seguridad pueden localizar intrusiones antes de que causen daño. Esta herramienta es muy utilizada para la búsqueda activa de amenazas que ya han evadido las defensas iniciales.</w:t>
       </w:r>
       <w:r>
         <w:br/>
@@ -1910,7 +1817,7 @@
         </w:rPr>
         <w:t xml:space="preserve">URL: </w:t>
       </w:r>
-      <w:hyperlink r:id="rId21" w:history="1">
+      <w:hyperlink r:id="rId27" w:history="1">
         <w:r>
           <w:rPr>
             <w:rStyle w:val="Hyperlink"/>
@@ -1929,7 +1836,7 @@
           <w:noProof/>
         </w:rPr>
         <w:drawing>
-          <wp:inline distT="0" distB="0" distL="0" distR="0" wp14:anchorId="36CCDD37" wp14:editId="12F96597">
+          <wp:inline distT="0" distB="0" distL="0" distR="0" wp14:anchorId="36CCDD37" wp14:editId="274D12BF">
             <wp:extent cx="5612130" cy="2931160"/>
             <wp:effectExtent l="0" t="0" r="0" b="0"/>
             <wp:docPr id="1" name="Imagen 1" descr="AWS Marketplace: CrowdStrike"/>
@@ -1946,7 +1853,7 @@
                     </pic:cNvPicPr>
                   </pic:nvPicPr>
                   <pic:blipFill>
-                    <a:blip r:embed="rId22" cstate="print">
+                    <a:blip r:embed="rId28" cstate="print">
                       <a:extLst>
                         <a:ext uri="{28A0092B-C50C-407E-A947-70E740481C1C}">
                           <a14:useLocalDpi xmlns:a14="http://schemas.microsoft.com/office/drawing/2010/main" val="0"/>
@@ -1995,58 +1902,18 @@
           <w:b/>
           <w:bCs/>
         </w:rPr>
-        <w:t>Atributos de Información (</w:t>
-      </w:r>
-      <w:proofErr w:type="spellStart"/>
-      <w:r>
-        <w:rPr>
-          <w:b/>
-          <w:bCs/>
-        </w:rPr>
-        <w:t>Attribution</w:t>
-      </w:r>
-      <w:proofErr w:type="spellEnd"/>
-      <w:r>
-        <w:rPr>
-          <w:b/>
-          <w:bCs/>
-        </w:rPr>
+        <w:t>Atributos de Información (Attribution Info):</w:t>
+      </w:r>
+      <w:r>
         <w:t xml:space="preserve"> </w:t>
       </w:r>
-      <w:proofErr w:type="spellStart"/>
-      <w:r>
-        <w:rPr>
-          <w:b/>
-          <w:bCs/>
-        </w:rPr>
-        <w:t>Info</w:t>
-      </w:r>
-      <w:proofErr w:type="spellEnd"/>
-      <w:r>
-        <w:rPr>
-          <w:b/>
-          <w:bCs/>
-        </w:rPr>
-        <w:t>):</w:t>
-      </w:r>
-      <w:r>
-        <w:t xml:space="preserve"> </w:t>
-      </w:r>
-      <w:r>
-        <w:t>La atribución en ciberseguridad implica identificar las características clave, tácticas, técnicas y procedimientos (</w:t>
-      </w:r>
-      <w:proofErr w:type="spellStart"/>
-      <w:r>
-        <w:t>TTPs</w:t>
-      </w:r>
-      <w:proofErr w:type="spellEnd"/>
-      <w:r>
-        <w:t>) de los atacantes. Esto incluye la identificación de grupos de amenazas, su motivación y localización geográfica. Atribuir adecuadamente los ataques permite a las organizaciones responder de manera más efectiva y coordinar esfuerzos con otras entidades globales para mitigar ataques cibernéticos masivos.</w:t>
+      <w:r>
+        <w:t>La atribución en ciberseguridad implica identificar las características clave, tácticas, técnicas y procedimientos (TTPs) de los atacantes. Esto incluye la identificación de grupos de amenazas, su motivación y localización geográfica. Atribuir adecuadamente los ataques permite a las organizaciones responder de manera más efectiva y coordinar esfuerzos con otras entidades globales para mitigar ataques cibernéticos masivos.</w:t>
       </w:r>
       <w:r>
         <w:t xml:space="preserve"> (</w:t>
       </w:r>
-      <w:hyperlink r:id="rId23" w:history="1">
+      <w:hyperlink r:id="rId29" w:history="1">
         <w:r>
           <w:rPr>
             <w:rStyle w:val="Hyperlink"/>
@@ -2066,80 +1933,30 @@
         <w:rPr>
           <w:rStyle w:val="Strong"/>
         </w:rPr>
+        <w:t>Ejemplo</w:t>
+      </w:r>
+      <w:r>
+        <w:t xml:space="preserve">: </w:t>
+      </w:r>
+      <w:r>
+        <w:rPr>
+          <w:rStyle w:val="Emphasis"/>
+        </w:rPr>
+        <w:t>Mandiant Threat Intelligence</w:t>
+      </w:r>
+      <w:r>
+        <w:br/>
+        <w:t xml:space="preserve">Mandiant, una subsidiaria de FireEye, ofrece una de las mejores soluciones de atribución de amenazas. Su equipo de inteligencia proporciona informes detallados sobre actores de amenazas, incluidas sus tácticas, técnicas y </w:t>
+      </w:r>
+      <w:r>
         <w:lastRenderedPageBreak/>
-        <w:t>Ejemplo</w:t>
-      </w:r>
-      <w:r>
-        <w:t xml:space="preserve">: </w:t>
-      </w:r>
-      <w:proofErr w:type="spellStart"/>
-      <w:r>
-        <w:rPr>
-          <w:rStyle w:val="Emphasis"/>
-        </w:rPr>
-        <w:t>Mandiant</w:t>
-      </w:r>
-      <w:proofErr w:type="spellEnd"/>
-      <w:r>
-        <w:rPr>
-          <w:rStyle w:val="Emphasis"/>
-        </w:rPr>
-        <w:t xml:space="preserve"> </w:t>
-      </w:r>
-      <w:proofErr w:type="spellStart"/>
-      <w:r>
-        <w:rPr>
-          <w:rStyle w:val="Emphasis"/>
-        </w:rPr>
-        <w:t>Threat</w:t>
-      </w:r>
-      <w:proofErr w:type="spellEnd"/>
-      <w:r>
-        <w:rPr>
-          <w:rStyle w:val="Emphasis"/>
-        </w:rPr>
-        <w:t xml:space="preserve"> </w:t>
-      </w:r>
-      <w:proofErr w:type="spellStart"/>
-      <w:r>
-        <w:rPr>
-          <w:rStyle w:val="Emphasis"/>
-        </w:rPr>
-        <w:t>Intelligence</w:t>
-      </w:r>
-      <w:proofErr w:type="spellEnd"/>
-      <w:r>
-        <w:br/>
-      </w:r>
-      <w:proofErr w:type="spellStart"/>
-      <w:r>
-        <w:t>Mandiant</w:t>
-      </w:r>
-      <w:proofErr w:type="spellEnd"/>
-      <w:r>
-        <w:t xml:space="preserve">, una subsidiaria de </w:t>
-      </w:r>
-      <w:proofErr w:type="spellStart"/>
-      <w:r>
-        <w:t>FireEye</w:t>
-      </w:r>
-      <w:proofErr w:type="spellEnd"/>
-      <w:r>
-        <w:t>, ofrece una de las mejores soluciones de atribución de amenazas. Su equipo de inteligencia proporciona informes detallados sobre actores de amenazas, incluidas sus tácticas, técnicas y procedimientos (</w:t>
-      </w:r>
-      <w:proofErr w:type="spellStart"/>
-      <w:r>
-        <w:t>TTPs</w:t>
-      </w:r>
-      <w:proofErr w:type="spellEnd"/>
-      <w:r>
-        <w:t>). Esto ayuda a las organizaciones a identificar quién está detrás de los ataques y sus motivaciones. Además, la plataforma permite obtener datos sobre el comportamiento de los atacantes en tiempo real.</w:t>
+        <w:t>procedimientos (TTPs). Esto ayuda a las organizaciones a identificar quién está detrás de los ataques y sus motivaciones. Además, la plataforma permite obtener datos sobre el comportamiento de los atacantes en tiempo real.</w:t>
       </w:r>
       <w:r>
         <w:br/>
         <w:t xml:space="preserve">URL: </w:t>
       </w:r>
-      <w:hyperlink r:id="rId24" w:history="1">
+      <w:hyperlink r:id="rId30" w:history="1">
         <w:r>
           <w:rPr>
             <w:rStyle w:val="Hyperlink"/>
@@ -2175,7 +1992,7 @@
                     </pic:cNvPicPr>
                   </pic:nvPicPr>
                   <pic:blipFill>
-                    <a:blip r:embed="rId25">
+                    <a:blip r:embed="rId31">
                       <a:extLst>
                         <a:ext uri="{28A0092B-C50C-407E-A947-70E740481C1C}">
                           <a14:useLocalDpi xmlns:a14="http://schemas.microsoft.com/office/drawing/2010/main" val="0"/>
@@ -2227,7 +2044,7 @@
       <w:r>
         <w:t>Recoger información sobre los atacantes y correlacionar eventos de seguridad es una de las tareas principales en la inteligencia de amenazas. Se utiliza para identificar patrones de ataque y potenciales vulnerabilidades dentro del entorno de la organización. Al combinar fuentes de datos internas y externas, las organizaciones pueden fortalecer su postura de seguridad, desarrollando medidas proactivas que se adapten a las últimas tendencias en amenazas cibernéticas. (</w:t>
       </w:r>
-      <w:hyperlink r:id="rId26" w:history="1">
+      <w:hyperlink r:id="rId32" w:history="1">
         <w:r>
           <w:rPr>
             <w:rStyle w:val="Hyperlink"/>
@@ -2252,36 +2069,21 @@
       <w:r>
         <w:t xml:space="preserve">: </w:t>
       </w:r>
-      <w:proofErr w:type="spellStart"/>
       <w:r>
         <w:rPr>
           <w:rStyle w:val="Emphasis"/>
         </w:rPr>
-        <w:t>Recorded</w:t>
-      </w:r>
-      <w:proofErr w:type="spellEnd"/>
-      <w:r>
-        <w:rPr>
-          <w:rStyle w:val="Emphasis"/>
-        </w:rPr>
-        <w:t xml:space="preserve"> Future</w:t>
+        <w:t>Recorded Future</w:t>
       </w:r>
       <w:r>
         <w:br/>
-      </w:r>
-      <w:proofErr w:type="spellStart"/>
-      <w:r>
-        <w:t>Recorded</w:t>
-      </w:r>
-      <w:proofErr w:type="spellEnd"/>
-      <w:r>
-        <w:t xml:space="preserve"> Future es una herramienta de inteligencia de amenazas que recopila grandes volúmenes de datos de diversas fuentes, incluidos foros clandestinos, redes sociales, y otras fuentes de amenazas. La plataforma utiliza inteligencia artificial para analizar y correlacionar eventos en tiempo real, ayudando a las organizaciones a descubrir patrones y posibles ataques antes de que ocurran. Es ideal para identificar nuevas amenazas y correlacionar eventos en grandes redes.</w:t>
+        <w:t>Recorded Future es una herramienta de inteligencia de amenazas que recopila grandes volúmenes de datos de diversas fuentes, incluidos foros clandestinos, redes sociales, y otras fuentes de amenazas. La plataforma utiliza inteligencia artificial para analizar y correlacionar eventos en tiempo real, ayudando a las organizaciones a descubrir patrones y posibles ataques antes de que ocurran. Es ideal para identificar nuevas amenazas y correlacionar eventos en grandes redes.</w:t>
       </w:r>
       <w:r>
         <w:br/>
         <w:t xml:space="preserve">URL: </w:t>
       </w:r>
-      <w:hyperlink r:id="rId27" w:history="1">
+      <w:hyperlink r:id="rId33" w:history="1">
         <w:r>
           <w:rPr>
             <w:rStyle w:val="Hyperlink"/>
@@ -2299,7 +2101,6 @@
         <w:rPr>
           <w:noProof/>
         </w:rPr>
-        <w:lastRenderedPageBreak/>
         <w:drawing>
           <wp:inline distT="0" distB="0" distL="0" distR="0" wp14:anchorId="7D13D397" wp14:editId="0731ABC3">
             <wp:extent cx="3878580" cy="1157693"/>
@@ -2318,7 +2119,7 @@
                     </pic:cNvPicPr>
                   </pic:nvPicPr>
                   <pic:blipFill>
-                    <a:blip r:embed="rId28" cstate="print">
+                    <a:blip r:embed="rId34" cstate="print">
                       <a:extLst>
                         <a:ext uri="{28A0092B-C50C-407E-A947-70E740481C1C}">
                           <a14:useLocalDpi xmlns:a14="http://schemas.microsoft.com/office/drawing/2010/main" val="0"/>
@@ -2514,6 +2315,92 @@
     </w:lvl>
   </w:abstractNum>
   <w:abstractNum w:abstractNumId="1" w15:restartNumberingAfterBreak="0">
+    <w:nsid w:val="21F86BBE"/>
+    <w:multiLevelType w:val="hybridMultilevel"/>
+    <w:tmpl w:val="3334C2D0"/>
+    <w:lvl w:ilvl="0" w:tplc="240A000F">
+      <w:start w:val="1"/>
+      <w:numFmt w:val="decimal"/>
+      <w:lvlText w:val="%1."/>
+      <w:lvlJc w:val="left"/>
+      <w:pPr>
+        <w:ind w:left="720" w:hanging="360"/>
+      </w:pPr>
+    </w:lvl>
+    <w:lvl w:ilvl="1" w:tplc="240A0019" w:tentative="1">
+      <w:start w:val="1"/>
+      <w:numFmt w:val="lowerLetter"/>
+      <w:lvlText w:val="%2."/>
+      <w:lvlJc w:val="left"/>
+      <w:pPr>
+        <w:ind w:left="1440" w:hanging="360"/>
+      </w:pPr>
+    </w:lvl>
+    <w:lvl w:ilvl="2" w:tplc="240A001B" w:tentative="1">
+      <w:start w:val="1"/>
+      <w:numFmt w:val="lowerRoman"/>
+      <w:lvlText w:val="%3."/>
+      <w:lvlJc w:val="right"/>
+      <w:pPr>
+        <w:ind w:left="2160" w:hanging="180"/>
+      </w:pPr>
+    </w:lvl>
+    <w:lvl w:ilvl="3" w:tplc="240A000F" w:tentative="1">
+      <w:start w:val="1"/>
+      <w:numFmt w:val="decimal"/>
+      <w:lvlText w:val="%4."/>
+      <w:lvlJc w:val="left"/>
+      <w:pPr>
+        <w:ind w:left="2880" w:hanging="360"/>
+      </w:pPr>
+    </w:lvl>
+    <w:lvl w:ilvl="4" w:tplc="240A0019" w:tentative="1">
+      <w:start w:val="1"/>
+      <w:numFmt w:val="lowerLetter"/>
+      <w:lvlText w:val="%5."/>
+      <w:lvlJc w:val="left"/>
+      <w:pPr>
+        <w:ind w:left="3600" w:hanging="360"/>
+      </w:pPr>
+    </w:lvl>
+    <w:lvl w:ilvl="5" w:tplc="240A001B" w:tentative="1">
+      <w:start w:val="1"/>
+      <w:numFmt w:val="lowerRoman"/>
+      <w:lvlText w:val="%6."/>
+      <w:lvlJc w:val="right"/>
+      <w:pPr>
+        <w:ind w:left="4320" w:hanging="180"/>
+      </w:pPr>
+    </w:lvl>
+    <w:lvl w:ilvl="6" w:tplc="240A000F" w:tentative="1">
+      <w:start w:val="1"/>
+      <w:numFmt w:val="decimal"/>
+      <w:lvlText w:val="%7."/>
+      <w:lvlJc w:val="left"/>
+      <w:pPr>
+        <w:ind w:left="5040" w:hanging="360"/>
+      </w:pPr>
+    </w:lvl>
+    <w:lvl w:ilvl="7" w:tplc="240A0019" w:tentative="1">
+      <w:start w:val="1"/>
+      <w:numFmt w:val="lowerLetter"/>
+      <w:lvlText w:val="%8."/>
+      <w:lvlJc w:val="left"/>
+      <w:pPr>
+        <w:ind w:left="5760" w:hanging="360"/>
+      </w:pPr>
+    </w:lvl>
+    <w:lvl w:ilvl="8" w:tplc="240A001B" w:tentative="1">
+      <w:start w:val="1"/>
+      <w:numFmt w:val="lowerRoman"/>
+      <w:lvlText w:val="%9."/>
+      <w:lvlJc w:val="right"/>
+      <w:pPr>
+        <w:ind w:left="6480" w:hanging="180"/>
+      </w:pPr>
+    </w:lvl>
+  </w:abstractNum>
+  <w:abstractNum w:abstractNumId="2" w15:restartNumberingAfterBreak="0">
     <w:nsid w:val="287013F3"/>
     <w:multiLevelType w:val="multilevel"/>
     <w:tmpl w:val="FDA08380"/>
@@ -2662,7 +2549,7 @@
       </w:rPr>
     </w:lvl>
   </w:abstractNum>
-  <w:abstractNum w:abstractNumId="2" w15:restartNumberingAfterBreak="0">
+  <w:abstractNum w:abstractNumId="3" w15:restartNumberingAfterBreak="0">
     <w:nsid w:val="3736586F"/>
     <w:multiLevelType w:val="multilevel"/>
     <w:tmpl w:val="C15693CE"/>
@@ -2811,7 +2698,7 @@
       </w:rPr>
     </w:lvl>
   </w:abstractNum>
-  <w:abstractNum w:abstractNumId="3" w15:restartNumberingAfterBreak="0">
+  <w:abstractNum w:abstractNumId="4" w15:restartNumberingAfterBreak="0">
     <w:nsid w:val="799350F9"/>
     <w:multiLevelType w:val="multilevel"/>
     <w:tmpl w:val="8056ED82"/>
@@ -2954,15 +2841,18 @@
     </w:lvl>
   </w:abstractNum>
   <w:num w:numId="1" w16cid:durableId="368844113">
-    <w:abstractNumId w:val="2"/>
+    <w:abstractNumId w:val="3"/>
   </w:num>
   <w:num w:numId="2" w16cid:durableId="163786476">
-    <w:abstractNumId w:val="3"/>
+    <w:abstractNumId w:val="4"/>
   </w:num>
   <w:num w:numId="3" w16cid:durableId="137576353">
     <w:abstractNumId w:val="0"/>
   </w:num>
   <w:num w:numId="4" w16cid:durableId="888034901">
+    <w:abstractNumId w:val="2"/>
+  </w:num>
+  <w:num w:numId="5" w16cid:durableId="1127775174">
     <w:abstractNumId w:val="1"/>
   </w:num>
 </w:numbering>
@@ -4241,21 +4131,6 @@
 </file>
 
 <file path=customXml/item1.xml><?xml version="1.0" encoding="utf-8"?>
-<p:properties xmlns:p="http://schemas.microsoft.com/office/2006/metadata/properties" xmlns:xsi="http://www.w3.org/2001/XMLSchema-instance" xmlns:pc="http://schemas.microsoft.com/office/infopath/2007/PartnerControls">
-  <documentManagement/>
-</p:properties>
-</file>
-
-<file path=customXml/item2.xml><?xml version="1.0" encoding="utf-8"?>
-<?mso-contentType ?>
-<FormTemplates xmlns="http://schemas.microsoft.com/sharepoint/v3/contenttype/forms">
-  <Display>DocumentLibraryForm</Display>
-  <Edit>DocumentLibraryForm</Edit>
-  <New>DocumentLibraryForm</New>
-</FormTemplates>
-</file>
-
-<file path=customXml/item3.xml><?xml version="1.0" encoding="utf-8"?>
 <ct:contentTypeSchema xmlns:ct="http://schemas.microsoft.com/office/2006/metadata/contentType" xmlns:ma="http://schemas.microsoft.com/office/2006/metadata/properties/metaAttributes" ct:_="" ma:_="" ma:contentTypeName="Documento" ma:contentTypeID="0x01010052A10006F5B3E44EB440413E22CE02AA" ma:contentTypeVersion="7" ma:contentTypeDescription="Crear nuevo documento." ma:contentTypeScope="" ma:versionID="bee739c2fa86b055de6dd8e27156e1c7">
   <xsd:schema xmlns:xsd="http://www.w3.org/2001/XMLSchema" xmlns:xs="http://www.w3.org/2001/XMLSchema" xmlns:p="http://schemas.microsoft.com/office/2006/metadata/properties" xmlns:ns3="0254ba90-59e4-4523-ab78-991d23ab4834" xmlns:ns4="c30e4d6b-0a13-4f5d-be63-6316dc22206e" targetNamespace="http://schemas.microsoft.com/office/2006/metadata/properties" ma:root="true" ma:fieldsID="a7a443c254fe40d25c69977c47f2df18" ns3:_="" ns4:_="">
     <xsd:import namespace="0254ba90-59e4-4523-ab78-991d23ab4834"/>
@@ -4438,24 +4313,22 @@
 </ct:contentTypeSchema>
 </file>
 
-<file path=customXml/itemProps1.xml><?xml version="1.0" encoding="utf-8"?>
-<ds:datastoreItem xmlns:ds="http://schemas.openxmlformats.org/officeDocument/2006/customXml" ds:itemID="{99F1EB32-FBA1-40D9-BBD9-A1787BD53E97}">
-  <ds:schemaRefs>
-    <ds:schemaRef ds:uri="http://schemas.microsoft.com/office/2006/metadata/properties"/>
-    <ds:schemaRef ds:uri="http://schemas.microsoft.com/office/infopath/2007/PartnerControls"/>
-  </ds:schemaRefs>
-</ds:datastoreItem>
+<file path=customXml/item2.xml><?xml version="1.0" encoding="utf-8"?>
+<?mso-contentType ?>
+<FormTemplates xmlns="http://schemas.microsoft.com/sharepoint/v3/contenttype/forms">
+  <Display>DocumentLibraryForm</Display>
+  <Edit>DocumentLibraryForm</Edit>
+  <New>DocumentLibraryForm</New>
+</FormTemplates>
 </file>
 
-<file path=customXml/itemProps2.xml><?xml version="1.0" encoding="utf-8"?>
-<ds:datastoreItem xmlns:ds="http://schemas.openxmlformats.org/officeDocument/2006/customXml" ds:itemID="{2601EFDA-FFED-481C-9BE3-6D0DBF47659C}">
-  <ds:schemaRefs>
-    <ds:schemaRef ds:uri="http://schemas.microsoft.com/sharepoint/v3/contenttype/forms"/>
-  </ds:schemaRefs>
-</ds:datastoreItem>
+<file path=customXml/item3.xml><?xml version="1.0" encoding="utf-8"?>
+<p:properties xmlns:p="http://schemas.microsoft.com/office/2006/metadata/properties" xmlns:xsi="http://www.w3.org/2001/XMLSchema-instance" xmlns:pc="http://schemas.microsoft.com/office/infopath/2007/PartnerControls">
+  <documentManagement/>
+</p:properties>
 </file>
 
-<file path=customXml/itemProps3.xml><?xml version="1.0" encoding="utf-8"?>
+<file path=customXml/itemProps1.xml><?xml version="1.0" encoding="utf-8"?>
 <ds:datastoreItem xmlns:ds="http://schemas.openxmlformats.org/officeDocument/2006/customXml" ds:itemID="{ADCC51E7-BC9A-4F75-9A13-2DADDAEE3C86}">
   <ds:schemaRefs>
     <ds:schemaRef ds:uri="http://schemas.microsoft.com/office/2006/metadata/contentType"/>
@@ -4472,4 +4345,21 @@
     <ds:schemaRef ds:uri="http://schemas.microsoft.com/internal/obd"/>
   </ds:schemaRefs>
 </ds:datastoreItem>
+</file>
+
+<file path=customXml/itemProps2.xml><?xml version="1.0" encoding="utf-8"?>
+<ds:datastoreItem xmlns:ds="http://schemas.openxmlformats.org/officeDocument/2006/customXml" ds:itemID="{2601EFDA-FFED-481C-9BE3-6D0DBF47659C}">
+  <ds:schemaRefs>
+    <ds:schemaRef ds:uri="http://schemas.microsoft.com/sharepoint/v3/contenttype/forms"/>
+  </ds:schemaRefs>
+</ds:datastoreItem>
+</file>
+
+<file path=customXml/itemProps3.xml><?xml version="1.0" encoding="utf-8"?>
+<ds:datastoreItem xmlns:ds="http://schemas.openxmlformats.org/officeDocument/2006/customXml" ds:itemID="{99F1EB32-FBA1-40D9-BBD9-A1787BD53E97}">
+  <ds:schemaRefs>
+    <ds:schemaRef ds:uri="http://schemas.microsoft.com/office/2006/metadata/properties"/>
+    <ds:schemaRef ds:uri="http://schemas.microsoft.com/office/infopath/2007/PartnerControls"/>
+  </ds:schemaRefs>
+</ds:datastoreItem>
 </file>
</xml_diff>

<commit_message>
Modificación README - Integrantes Grupo 3
Modificación README - Integrantes Grupo 3
</commit_message>
<xml_diff>
--- a/Grupo 3/Tarea Mapa mental/SOC_GRUPO_3.docx
+++ b/Grupo 3/Tarea Mapa mental/SOC_GRUPO_3.docx
@@ -14,7 +14,23 @@
           <w:b/>
           <w:bCs/>
         </w:rPr>
-        <w:t>Respuesta a Incidentes (Incident Response)</w:t>
+        <w:t>Respuesta a Incidentes (</w:t>
+      </w:r>
+      <w:proofErr w:type="spellStart"/>
+      <w:r>
+        <w:rPr>
+          <w:b/>
+          <w:bCs/>
+        </w:rPr>
+        <w:t>Incident</w:t>
+      </w:r>
+      <w:proofErr w:type="spellEnd"/>
+      <w:r>
+        <w:rPr>
+          <w:b/>
+          <w:bCs/>
+        </w:rPr>
+        <w:t xml:space="preserve"> Response)</w:t>
       </w:r>
     </w:p>
     <w:p>
@@ -43,7 +59,23 @@
           <w:b/>
           <w:bCs/>
         </w:rPr>
-        <w:t>Unidades de Negocio (Business Units):</w:t>
+        <w:t xml:space="preserve">Unidades de Negocio (Business </w:t>
+      </w:r>
+      <w:proofErr w:type="spellStart"/>
+      <w:r>
+        <w:rPr>
+          <w:b/>
+          <w:bCs/>
+        </w:rPr>
+        <w:t>Units</w:t>
+      </w:r>
+      <w:proofErr w:type="spellEnd"/>
+      <w:r>
+        <w:rPr>
+          <w:b/>
+          <w:bCs/>
+        </w:rPr>
+        <w:t>):</w:t>
       </w:r>
       <w:r>
         <w:t xml:space="preserve"> Interactúan con el SOC para reportar incidentes y coordinar acciones.</w:t>
@@ -64,7 +96,39 @@
           <w:b/>
           <w:bCs/>
         </w:rPr>
-        <w:t>Comité de Dirección (Steering Committee):</w:t>
+        <w:t>Comité de Dirección (</w:t>
+      </w:r>
+      <w:proofErr w:type="spellStart"/>
+      <w:r>
+        <w:rPr>
+          <w:b/>
+          <w:bCs/>
+        </w:rPr>
+        <w:t>Steering</w:t>
+      </w:r>
+      <w:proofErr w:type="spellEnd"/>
+      <w:r>
+        <w:rPr>
+          <w:b/>
+          <w:bCs/>
+        </w:rPr>
+        <w:t xml:space="preserve"> </w:t>
+      </w:r>
+      <w:proofErr w:type="spellStart"/>
+      <w:r>
+        <w:rPr>
+          <w:b/>
+          <w:bCs/>
+        </w:rPr>
+        <w:t>Committee</w:t>
+      </w:r>
+      <w:proofErr w:type="spellEnd"/>
+      <w:r>
+        <w:rPr>
+          <w:b/>
+          <w:bCs/>
+        </w:rPr>
+        <w:t>):</w:t>
       </w:r>
       <w:r>
         <w:t xml:space="preserve"> Proporciona orientación y apoyo en la toma de decisiones críticas durante un incidente.</w:t>
@@ -110,7 +174,43 @@
           <w:b/>
           <w:bCs/>
         </w:rPr>
-        <w:t>Sistemas Internos (Internal Systems):</w:t>
+        <w:t>Sistemas Internos (</w:t>
+      </w:r>
+      <w:proofErr w:type="spellStart"/>
+      <w:r>
+        <w:rPr>
+          <w:rFonts w:eastAsiaTheme="minorEastAsia"/>
+          <w:b/>
+          <w:bCs/>
+        </w:rPr>
+        <w:t>Internal</w:t>
+      </w:r>
+      <w:proofErr w:type="spellEnd"/>
+      <w:r>
+        <w:rPr>
+          <w:rFonts w:eastAsiaTheme="minorEastAsia"/>
+          <w:b/>
+          <w:bCs/>
+        </w:rPr>
+        <w:t xml:space="preserve"> </w:t>
+      </w:r>
+      <w:proofErr w:type="spellStart"/>
+      <w:r>
+        <w:rPr>
+          <w:rFonts w:eastAsiaTheme="minorEastAsia"/>
+          <w:b/>
+          <w:bCs/>
+        </w:rPr>
+        <w:t>Systems</w:t>
+      </w:r>
+      <w:proofErr w:type="spellEnd"/>
+      <w:r>
+        <w:rPr>
+          <w:rFonts w:eastAsiaTheme="minorEastAsia"/>
+          <w:b/>
+          <w:bCs/>
+        </w:rPr>
+        <w:t>):</w:t>
       </w:r>
       <w:r>
         <w:rPr>
@@ -204,7 +304,43 @@
           <w:b/>
           <w:bCs/>
         </w:rPr>
-        <w:t>Sistemas Externos (External Systems):</w:t>
+        <w:t>Sistemas Externos (</w:t>
+      </w:r>
+      <w:proofErr w:type="spellStart"/>
+      <w:r>
+        <w:rPr>
+          <w:rFonts w:eastAsiaTheme="minorEastAsia"/>
+          <w:b/>
+          <w:bCs/>
+        </w:rPr>
+        <w:t>External</w:t>
+      </w:r>
+      <w:proofErr w:type="spellEnd"/>
+      <w:r>
+        <w:rPr>
+          <w:rFonts w:eastAsiaTheme="minorEastAsia"/>
+          <w:b/>
+          <w:bCs/>
+        </w:rPr>
+        <w:t xml:space="preserve"> </w:t>
+      </w:r>
+      <w:proofErr w:type="spellStart"/>
+      <w:r>
+        <w:rPr>
+          <w:rFonts w:eastAsiaTheme="minorEastAsia"/>
+          <w:b/>
+          <w:bCs/>
+        </w:rPr>
+        <w:t>Systems</w:t>
+      </w:r>
+      <w:proofErr w:type="spellEnd"/>
+      <w:r>
+        <w:rPr>
+          <w:rFonts w:eastAsiaTheme="minorEastAsia"/>
+          <w:b/>
+          <w:bCs/>
+        </w:rPr>
+        <w:t>):</w:t>
       </w:r>
       <w:r>
         <w:rPr>
@@ -227,7 +363,21 @@
           <w:color w:val="1B1B1B"/>
         </w:rPr>
         <w:lastRenderedPageBreak/>
-        <w:t>Un sistema o componente de un sistema que se utiliza pero no forma parte de un sistema organizacional y sobre el cual la organización no tiene control directo en la implementación de los controles de seguridad y privacidad requeridos o en la evaluación de la efectividad del control.</w:t>
+        <w:t xml:space="preserve">Un sistema o componente de un sistema que se </w:t>
+      </w:r>
+      <w:r>
+        <w:rPr>
+          <w:rFonts w:eastAsiaTheme="minorEastAsia"/>
+          <w:color w:val="1B1B1B"/>
+        </w:rPr>
+        <w:t>utiliza,</w:t>
+      </w:r>
+      <w:r>
+        <w:rPr>
+          <w:rFonts w:eastAsiaTheme="minorEastAsia"/>
+          <w:color w:val="1B1B1B"/>
+        </w:rPr>
+        <w:t xml:space="preserve"> pero no forma parte de un sistema organizacional y sobre el cual la organización no tiene control directo en la implementación de los controles de seguridad y privacidad requeridos o en la evaluación de la efectividad del control.</w:t>
       </w:r>
     </w:p>
     <w:p>
@@ -285,15 +435,6 @@
     </w:p>
     <w:p>
       <w:pPr>
-        <w:ind w:left="720"/>
-        <w:rPr>
-          <w:rFonts w:eastAsiaTheme="minorEastAsia"/>
-          <w:color w:val="1B1B1B"/>
-        </w:rPr>
-      </w:pPr>
-    </w:p>
-    <w:p>
-      <w:pPr>
         <w:numPr>
           <w:ilvl w:val="0"/>
           <w:numId w:val="1"/>
@@ -308,7 +449,43 @@
           <w:b/>
           <w:bCs/>
         </w:rPr>
-        <w:t>Proceso General (Overall Process):</w:t>
+        <w:t>Proceso General (</w:t>
+      </w:r>
+      <w:proofErr w:type="spellStart"/>
+      <w:r>
+        <w:rPr>
+          <w:rFonts w:eastAsiaTheme="minorEastAsia"/>
+          <w:b/>
+          <w:bCs/>
+        </w:rPr>
+        <w:t>Overall</w:t>
+      </w:r>
+      <w:proofErr w:type="spellEnd"/>
+      <w:r>
+        <w:rPr>
+          <w:rFonts w:eastAsiaTheme="minorEastAsia"/>
+          <w:b/>
+          <w:bCs/>
+        </w:rPr>
+        <w:t xml:space="preserve"> </w:t>
+      </w:r>
+      <w:proofErr w:type="spellStart"/>
+      <w:r>
+        <w:rPr>
+          <w:rFonts w:eastAsiaTheme="minorEastAsia"/>
+          <w:b/>
+          <w:bCs/>
+        </w:rPr>
+        <w:t>Process</w:t>
+      </w:r>
+      <w:proofErr w:type="spellEnd"/>
+      <w:r>
+        <w:rPr>
+          <w:rFonts w:eastAsiaTheme="minorEastAsia"/>
+          <w:b/>
+          <w:bCs/>
+        </w:rPr>
+        <w:t>):</w:t>
       </w:r>
       <w:r>
         <w:rPr>
@@ -405,7 +582,23 @@
           <w:b/>
           <w:bCs/>
         </w:rPr>
-        <w:t>Monitoreo de Seguridad de la Red (Network Security Monitoring)</w:t>
+        <w:t xml:space="preserve">Monitoreo de Seguridad de la Red (Network Security </w:t>
+      </w:r>
+      <w:proofErr w:type="spellStart"/>
+      <w:r>
+        <w:rPr>
+          <w:b/>
+          <w:bCs/>
+        </w:rPr>
+        <w:t>Monitoring</w:t>
+      </w:r>
+      <w:proofErr w:type="spellEnd"/>
+      <w:r>
+        <w:rPr>
+          <w:b/>
+          <w:bCs/>
+        </w:rPr>
+        <w:t>)</w:t>
       </w:r>
     </w:p>
     <w:p>
@@ -429,12 +622,21 @@
           <w:numId w:val="2"/>
         </w:numPr>
       </w:pPr>
-      <w:r>
-        <w:rPr>
-          <w:b/>
-          <w:bCs/>
-        </w:rPr>
-        <w:t>Honeypots:</w:t>
+      <w:proofErr w:type="spellStart"/>
+      <w:r>
+        <w:rPr>
+          <w:b/>
+          <w:bCs/>
+        </w:rPr>
+        <w:t>Honeypots</w:t>
+      </w:r>
+      <w:proofErr w:type="spellEnd"/>
+      <w:r>
+        <w:rPr>
+          <w:b/>
+          <w:bCs/>
+        </w:rPr>
+        <w:t>:</w:t>
       </w:r>
       <w:r>
         <w:t xml:space="preserve"> </w:t>
@@ -446,7 +648,15 @@
         <w:t>diseñado para atraer ataques</w:t>
       </w:r>
       <w:r>
-        <w:t>, un señuelo. El objetivo es simular un objeto atractivo para los hackers y con ello monitorear o detectar posibles ataques para luego aprender de estos y evitarlos en un futuro. El o los honeypots serán los primeros en detectar los posibles ataques antes de infectar a otros en la red. (</w:t>
+        <w:t xml:space="preserve">, un señuelo. El objetivo es simular un objeto atractivo para los hackers y con ello monitorear o detectar posibles ataques para luego aprender de estos y evitarlos en un futuro. El o los </w:t>
+      </w:r>
+      <w:proofErr w:type="spellStart"/>
+      <w:r>
+        <w:t>honeypots</w:t>
+      </w:r>
+      <w:proofErr w:type="spellEnd"/>
+      <w:r>
+        <w:t xml:space="preserve"> serán los primeros en detectar los posibles ataques antes de infectar a otros en la red. (</w:t>
       </w:r>
       <w:hyperlink r:id="rId11" w:history="1">
         <w:r>
@@ -532,15 +742,32 @@
           <w:i/>
           <w:iCs/>
         </w:rPr>
-        <w:t>Tipos de Honeypot</w:t>
-      </w:r>
+        <w:t xml:space="preserve">Tipos de </w:t>
+      </w:r>
+      <w:proofErr w:type="spellStart"/>
+      <w:r>
+        <w:rPr>
+          <w:i/>
+          <w:iCs/>
+        </w:rPr>
+        <w:t>Honeypot</w:t>
+      </w:r>
+      <w:proofErr w:type="spellEnd"/>
     </w:p>
     <w:p>
       <w:pPr>
         <w:jc w:val="both"/>
       </w:pPr>
       <w:r>
-        <w:t>Existen dos tipos diferentes de Honeypot y que se clasifican de la siguiente manera:</w:t>
+        <w:t xml:space="preserve">Existen dos tipos diferentes de </w:t>
+      </w:r>
+      <w:proofErr w:type="spellStart"/>
+      <w:r>
+        <w:t>Honeypot</w:t>
+      </w:r>
+      <w:proofErr w:type="spellEnd"/>
+      <w:r>
+        <w:t xml:space="preserve"> y que se clasifican de la siguiente manera:</w:t>
       </w:r>
     </w:p>
     <w:p>
@@ -548,12 +775,53 @@
         <w:ind w:left="720"/>
         <w:jc w:val="both"/>
       </w:pPr>
-      <w:r>
-        <w:rPr>
-          <w:b/>
-          <w:bCs/>
-        </w:rPr>
-        <w:t>Production Honeypot (Honeypot de producción)</w:t>
+      <w:proofErr w:type="spellStart"/>
+      <w:r>
+        <w:rPr>
+          <w:b/>
+          <w:bCs/>
+        </w:rPr>
+        <w:t>Production</w:t>
+      </w:r>
+      <w:proofErr w:type="spellEnd"/>
+      <w:r>
+        <w:rPr>
+          <w:b/>
+          <w:bCs/>
+        </w:rPr>
+        <w:t xml:space="preserve"> </w:t>
+      </w:r>
+      <w:proofErr w:type="spellStart"/>
+      <w:r>
+        <w:rPr>
+          <w:b/>
+          <w:bCs/>
+        </w:rPr>
+        <w:t>Honeypot</w:t>
+      </w:r>
+      <w:proofErr w:type="spellEnd"/>
+      <w:r>
+        <w:rPr>
+          <w:b/>
+          <w:bCs/>
+        </w:rPr>
+        <w:t xml:space="preserve"> (</w:t>
+      </w:r>
+      <w:proofErr w:type="spellStart"/>
+      <w:r>
+        <w:rPr>
+          <w:b/>
+          <w:bCs/>
+        </w:rPr>
+        <w:t>Honeypot</w:t>
+      </w:r>
+      <w:proofErr w:type="spellEnd"/>
+      <w:r>
+        <w:rPr>
+          <w:b/>
+          <w:bCs/>
+        </w:rPr>
+        <w:t xml:space="preserve"> de producción)</w:t>
       </w:r>
       <w:r>
         <w:t>: son los sistemas que utilizan las empresas para investigar por qué motivo reciben ciberataques de los ciberdelincuentes. La finalidad es averiguar por qué se han fijado en esa empresa, e intentar desviar o mitigar el riesgo de dichos ataques en su red interna.</w:t>
@@ -564,12 +832,53 @@
         <w:ind w:left="720"/>
         <w:jc w:val="both"/>
       </w:pPr>
-      <w:r>
-        <w:rPr>
-          <w:b/>
-          <w:bCs/>
-        </w:rPr>
-        <w:t>Research Honeypot (Investigación de Honeypot)</w:t>
+      <w:proofErr w:type="spellStart"/>
+      <w:r>
+        <w:rPr>
+          <w:b/>
+          <w:bCs/>
+        </w:rPr>
+        <w:t>Research</w:t>
+      </w:r>
+      <w:proofErr w:type="spellEnd"/>
+      <w:r>
+        <w:rPr>
+          <w:b/>
+          <w:bCs/>
+        </w:rPr>
+        <w:t xml:space="preserve"> </w:t>
+      </w:r>
+      <w:proofErr w:type="spellStart"/>
+      <w:r>
+        <w:rPr>
+          <w:b/>
+          <w:bCs/>
+        </w:rPr>
+        <w:t>Honeypot</w:t>
+      </w:r>
+      <w:proofErr w:type="spellEnd"/>
+      <w:r>
+        <w:rPr>
+          <w:b/>
+          <w:bCs/>
+        </w:rPr>
+        <w:t xml:space="preserve"> (Investigación de </w:t>
+      </w:r>
+      <w:proofErr w:type="spellStart"/>
+      <w:r>
+        <w:rPr>
+          <w:b/>
+          <w:bCs/>
+        </w:rPr>
+        <w:t>Honeypot</w:t>
+      </w:r>
+      <w:proofErr w:type="spellEnd"/>
+      <w:r>
+        <w:rPr>
+          <w:b/>
+          <w:bCs/>
+        </w:rPr>
+        <w:t>)</w:t>
       </w:r>
       <w:r>
         <w:t>: estos sistemas son utilizados por organizaciones sin ánimos de lucro e instituciones educativas, donde el único objetivo que persiguen es investigar los motivos y las maneras que usan los ciberdelincuentes para atacar. La diferencia es que, este tipo de sistemas, se utilizan solamente para entender las motivaciones y, en cierta medida, la psicología del atacante.</w:t>
@@ -727,11 +1036,33 @@
           <w:lang w:val="en-US"/>
         </w:rPr>
       </w:pPr>
+      <w:proofErr w:type="spellStart"/>
       <w:r>
         <w:rPr>
           <w:lang w:val="en-US"/>
         </w:rPr>
-        <w:t>Ataques de intermediario (man in the middle)</w:t>
+        <w:t>Ataques</w:t>
+      </w:r>
+      <w:proofErr w:type="spellEnd"/>
+      <w:r>
+        <w:rPr>
+          <w:lang w:val="en-US"/>
+        </w:rPr>
+        <w:t xml:space="preserve"> de </w:t>
+      </w:r>
+      <w:proofErr w:type="spellStart"/>
+      <w:r>
+        <w:rPr>
+          <w:lang w:val="en-US"/>
+        </w:rPr>
+        <w:t>intermediario</w:t>
+      </w:r>
+      <w:proofErr w:type="spellEnd"/>
+      <w:r>
+        <w:rPr>
+          <w:lang w:val="en-US"/>
+        </w:rPr>
+        <w:t xml:space="preserve"> (man in the middle)</w:t>
       </w:r>
     </w:p>
     <w:p>
@@ -795,7 +1126,15 @@
         <w:t xml:space="preserve"> </w:t>
       </w:r>
       <w:r>
-        <w:t>WIDS es una tecnología desarrollada para proteger y getionar las infraestructuras WIFI de ataques y accesos no autorizados.</w:t>
+        <w:t xml:space="preserve">WIDS es una tecnología desarrollada para proteger y </w:t>
+      </w:r>
+      <w:proofErr w:type="spellStart"/>
+      <w:r>
+        <w:t>getionar</w:t>
+      </w:r>
+      <w:proofErr w:type="spellEnd"/>
+      <w:r>
+        <w:t xml:space="preserve"> las infraestructuras WIFI de ataques y accesos no autorizados.</w:t>
       </w:r>
     </w:p>
     <w:p>
@@ -937,8 +1276,17 @@
           <w:b/>
           <w:bCs/>
         </w:rPr>
-        <w:t>Malware detonation</w:t>
-      </w:r>
+        <w:t xml:space="preserve">Malware </w:t>
+      </w:r>
+      <w:proofErr w:type="spellStart"/>
+      <w:r>
+        <w:rPr>
+          <w:b/>
+          <w:bCs/>
+        </w:rPr>
+        <w:t>detonation</w:t>
+      </w:r>
+      <w:proofErr w:type="spellEnd"/>
       <w:r>
         <w:rPr>
           <w:b/>
@@ -991,7 +1339,13 @@
         <w:t xml:space="preserve"> Registros que contienen información sobre el tráfico de red</w:t>
       </w:r>
       <w:r>
-        <w:t>, es decir pueden incluir información de las solicitudes entre el navegador web y el sitio que se esta consultando o de una aplicación a la que se está intentando ingresar.</w:t>
+        <w:t xml:space="preserve">, es decir pueden incluir información de las solicitudes entre el navegador web y el sitio que se </w:t>
+      </w:r>
+      <w:r>
+        <w:t>está</w:t>
+      </w:r>
+      <w:r>
+        <w:t xml:space="preserve"> consultando o de una aplicación a la que se está intentando ingresar.</w:t>
       </w:r>
     </w:p>
     <w:p>
@@ -1026,7 +1380,23 @@
           <w:b/>
           <w:bCs/>
         </w:rPr>
-        <w:t>Logs de Aplicaciones (Application Logs):</w:t>
+        <w:t>Logs de Aplicaciones (</w:t>
+      </w:r>
+      <w:proofErr w:type="spellStart"/>
+      <w:r>
+        <w:rPr>
+          <w:b/>
+          <w:bCs/>
+        </w:rPr>
+        <w:t>Application</w:t>
+      </w:r>
+      <w:proofErr w:type="spellEnd"/>
+      <w:r>
+        <w:rPr>
+          <w:b/>
+          <w:bCs/>
+        </w:rPr>
+        <w:t xml:space="preserve"> Logs):</w:t>
       </w:r>
       <w:r>
         <w:t xml:space="preserve"> </w:t>
@@ -1035,7 +1405,15 @@
         <w:t>Los registros de aplicaciones (logs) son archivos o entradas que contienen información detallada sobre el comportamiento y las actividades de una aplicación</w:t>
       </w:r>
       <w:r>
-        <w:t xml:space="preserve"> o appliance. Estos son generados por sí mismos y pueden incluir información útil para los administradores y desarrolladores en el análisis de rendimiento, resolución de problemas y mejora de la seguridad.</w:t>
+        <w:t xml:space="preserve"> o </w:t>
+      </w:r>
+      <w:proofErr w:type="spellStart"/>
+      <w:r>
+        <w:t>appliance</w:t>
+      </w:r>
+      <w:proofErr w:type="spellEnd"/>
+      <w:r>
+        <w:t>. Estos son generados por sí mismos y pueden incluir información útil para los administradores y desarrolladores en el análisis de rendimiento, resolución de problemas y mejora de la seguridad.</w:t>
       </w:r>
     </w:p>
     <w:p>
@@ -1087,8 +1465,37 @@
       <w:pPr>
         <w:jc w:val="both"/>
       </w:pPr>
-      <w:r>
-        <w:t>Elasticsearch es un motor de búsqueda y analítica de RESTful distribuido, un almacén de datos escalable y una base de datos de vectores capaz de abordar un número creciente de casos de uso. Como núcleo del Elastic Stack, almacena de forma central tus datos para una búsqueda a la velocidad de la luz, relevancia refinada y analíticas poderosas que escalan con facilidad.</w:t>
+      <w:proofErr w:type="spellStart"/>
+      <w:r>
+        <w:t>Elasticsearch</w:t>
+      </w:r>
+      <w:proofErr w:type="spellEnd"/>
+      <w:r>
+        <w:t xml:space="preserve"> es un motor de búsqueda y analítica de </w:t>
+      </w:r>
+      <w:proofErr w:type="spellStart"/>
+      <w:r>
+        <w:t>RESTful</w:t>
+      </w:r>
+      <w:proofErr w:type="spellEnd"/>
+      <w:r>
+        <w:t xml:space="preserve"> distribuido, un almacén de datos escalable y una base de datos de vectores capaz de abordar un número creciente de casos de uso. Como núcleo del </w:t>
+      </w:r>
+      <w:proofErr w:type="spellStart"/>
+      <w:r>
+        <w:t>Elastic</w:t>
+      </w:r>
+      <w:proofErr w:type="spellEnd"/>
+      <w:r>
+        <w:t xml:space="preserve"> </w:t>
+      </w:r>
+      <w:proofErr w:type="spellStart"/>
+      <w:r>
+        <w:t>Stack</w:t>
+      </w:r>
+      <w:proofErr w:type="spellEnd"/>
+      <w:r>
+        <w:t>, almacena de forma central tus datos para una búsqueda a la velocidad de la luz, relevancia refinada y analíticas poderosas que escalan con facilidad.</w:t>
       </w:r>
     </w:p>
     <w:p>
@@ -1099,12 +1506,53 @@
           <w:bCs/>
         </w:rPr>
       </w:pPr>
-      <w:r>
-        <w:rPr>
-          <w:b/>
-          <w:bCs/>
-        </w:rPr>
-        <w:t>Elastic Stack (ELK Stack)</w:t>
+      <w:proofErr w:type="spellStart"/>
+      <w:r>
+        <w:rPr>
+          <w:b/>
+          <w:bCs/>
+        </w:rPr>
+        <w:t>Elastic</w:t>
+      </w:r>
+      <w:proofErr w:type="spellEnd"/>
+      <w:r>
+        <w:rPr>
+          <w:b/>
+          <w:bCs/>
+        </w:rPr>
+        <w:t xml:space="preserve"> </w:t>
+      </w:r>
+      <w:proofErr w:type="spellStart"/>
+      <w:r>
+        <w:rPr>
+          <w:b/>
+          <w:bCs/>
+        </w:rPr>
+        <w:t>Stack</w:t>
+      </w:r>
+      <w:proofErr w:type="spellEnd"/>
+      <w:r>
+        <w:rPr>
+          <w:b/>
+          <w:bCs/>
+        </w:rPr>
+        <w:t xml:space="preserve"> (ELK </w:t>
+      </w:r>
+      <w:proofErr w:type="spellStart"/>
+      <w:r>
+        <w:rPr>
+          <w:b/>
+          <w:bCs/>
+        </w:rPr>
+        <w:t>Stack</w:t>
+      </w:r>
+      <w:proofErr w:type="spellEnd"/>
+      <w:r>
+        <w:rPr>
+          <w:b/>
+          <w:bCs/>
+        </w:rPr>
+        <w:t>)</w:t>
       </w:r>
     </w:p>
     <w:p>
@@ -1116,8 +1564,13 @@
         </w:numPr>
         <w:jc w:val="both"/>
       </w:pPr>
-      <w:r>
-        <w:t>Elasticsearch: Es un motor de búsqueda y análisis de texto completo que indexa y permite buscar grandes volúmenes de datos rápidamente.</w:t>
+      <w:proofErr w:type="spellStart"/>
+      <w:r>
+        <w:t>Elasticsearch</w:t>
+      </w:r>
+      <w:proofErr w:type="spellEnd"/>
+      <w:r>
+        <w:t>: Es un motor de búsqueda y análisis de texto completo que indexa y permite buscar grandes volúmenes de datos rápidamente.</w:t>
       </w:r>
     </w:p>
     <w:p>
@@ -1129,8 +1582,21 @@
         </w:numPr>
         <w:jc w:val="both"/>
       </w:pPr>
-      <w:r>
-        <w:t>Logstash: Un pipeline de procesamiento de datos que recoge, transforma y envía logs desde diversas fuentes a Elasticsearch.</w:t>
+      <w:proofErr w:type="spellStart"/>
+      <w:r>
+        <w:t>Logstash</w:t>
+      </w:r>
+      <w:proofErr w:type="spellEnd"/>
+      <w:r>
+        <w:t xml:space="preserve">: Un pipeline de procesamiento de datos que recoge, transforma y envía logs desde diversas fuentes a </w:t>
+      </w:r>
+      <w:proofErr w:type="spellStart"/>
+      <w:r>
+        <w:t>Elasticsearch</w:t>
+      </w:r>
+      <w:proofErr w:type="spellEnd"/>
+      <w:r>
+        <w:t>.</w:t>
       </w:r>
     </w:p>
     <w:p>
@@ -1142,16 +1608,50 @@
         </w:numPr>
         <w:jc w:val="both"/>
       </w:pPr>
-      <w:r>
-        <w:t>Kibana: Una interfaz de visualización y análisis para consultar los datos almacenados en Elasticsearch.</w:t>
+      <w:proofErr w:type="spellStart"/>
+      <w:r>
+        <w:t>Kibana</w:t>
+      </w:r>
+      <w:proofErr w:type="spellEnd"/>
+      <w:r>
+        <w:t xml:space="preserve">: Una interfaz de visualización y análisis para consultar los datos almacenados en </w:t>
+      </w:r>
+      <w:proofErr w:type="spellStart"/>
+      <w:r>
+        <w:t>Elasticsearch</w:t>
+      </w:r>
+      <w:proofErr w:type="spellEnd"/>
+      <w:r>
+        <w:t>.</w:t>
       </w:r>
     </w:p>
     <w:p>
       <w:pPr>
         <w:jc w:val="both"/>
       </w:pPr>
-      <w:r>
-        <w:t>Elastic Stack se utiliza no solo para almacenar registros de aplicaciones, sino también para generar insights visuales a partir de los logs, ayudando a los equipos de TI a monitorear sistemas y detectar problemas en tiempo real.</w:t>
+      <w:proofErr w:type="spellStart"/>
+      <w:r>
+        <w:t>Elastic</w:t>
+      </w:r>
+      <w:proofErr w:type="spellEnd"/>
+      <w:r>
+        <w:t xml:space="preserve"> </w:t>
+      </w:r>
+      <w:proofErr w:type="spellStart"/>
+      <w:r>
+        <w:t>Stack</w:t>
+      </w:r>
+      <w:proofErr w:type="spellEnd"/>
+      <w:r>
+        <w:t xml:space="preserve"> se utiliza no solo para almacenar registros de aplicaciones, sino también para generar </w:t>
+      </w:r>
+      <w:proofErr w:type="spellStart"/>
+      <w:r>
+        <w:t>insights</w:t>
+      </w:r>
+      <w:proofErr w:type="spellEnd"/>
+      <w:r>
+        <w:t xml:space="preserve"> visuales a partir de los logs, ayudando a los equipos de TI a monitorear sistemas y detectar problemas en tiempo real.</w:t>
       </w:r>
     </w:p>
     <w:p>
@@ -1297,7 +1797,55 @@
         <w:t xml:space="preserve"> </w:t>
       </w:r>
       <w:r>
-        <w:t>El pcap es una interfaz de una aplicación de programación para captura de paquetes. La implementación del pcap para sistemas basados en Unix se conoce como libpcap; el port para Windows del libpcap recibe el nombre de WinPcap.</w:t>
+        <w:t xml:space="preserve">El </w:t>
+      </w:r>
+      <w:proofErr w:type="spellStart"/>
+      <w:r>
+        <w:t>pcap</w:t>
+      </w:r>
+      <w:proofErr w:type="spellEnd"/>
+      <w:r>
+        <w:t xml:space="preserve"> es una interfaz de una aplicación de programación para captura de paquetes. La implementación del </w:t>
+      </w:r>
+      <w:proofErr w:type="spellStart"/>
+      <w:r>
+        <w:t>pcap</w:t>
+      </w:r>
+      <w:proofErr w:type="spellEnd"/>
+      <w:r>
+        <w:t xml:space="preserve"> para sistemas basados en Unix se conoce como </w:t>
+      </w:r>
+      <w:proofErr w:type="spellStart"/>
+      <w:r>
+        <w:t>libpcap</w:t>
+      </w:r>
+      <w:proofErr w:type="spellEnd"/>
+      <w:r>
+        <w:t xml:space="preserve">; el </w:t>
+      </w:r>
+      <w:proofErr w:type="spellStart"/>
+      <w:r>
+        <w:t>port</w:t>
+      </w:r>
+      <w:proofErr w:type="spellEnd"/>
+      <w:r>
+        <w:t xml:space="preserve"> para Windows del </w:t>
+      </w:r>
+      <w:proofErr w:type="spellStart"/>
+      <w:r>
+        <w:t>libpcap</w:t>
+      </w:r>
+      <w:proofErr w:type="spellEnd"/>
+      <w:r>
+        <w:t xml:space="preserve"> recibe el nombre de </w:t>
+      </w:r>
+      <w:proofErr w:type="spellStart"/>
+      <w:r>
+        <w:t>WinPcap</w:t>
+      </w:r>
+      <w:proofErr w:type="spellEnd"/>
+      <w:r>
+        <w:t>.</w:t>
       </w:r>
     </w:p>
     <w:p>
@@ -1305,7 +1853,39 @@
         <w:jc w:val="both"/>
       </w:pPr>
       <w:r>
-        <w:t>El libpcap y WinPcap pueden ser utilizados por un programa para capturar los paquetes que viajan por toda la red y, en las versiones más recientes, para transmitir los paquetes en la capa de enlace de una red, así como para conseguir una lista de las interfaces de red que se pueden utilizar con el libpcap o WinPcap.</w:t>
+        <w:t xml:space="preserve">El </w:t>
+      </w:r>
+      <w:proofErr w:type="spellStart"/>
+      <w:r>
+        <w:t>libpcap</w:t>
+      </w:r>
+      <w:proofErr w:type="spellEnd"/>
+      <w:r>
+        <w:t xml:space="preserve"> y </w:t>
+      </w:r>
+      <w:proofErr w:type="spellStart"/>
+      <w:r>
+        <w:t>WinPcap</w:t>
+      </w:r>
+      <w:proofErr w:type="spellEnd"/>
+      <w:r>
+        <w:t xml:space="preserve"> pueden ser utilizados por un programa para capturar los paquetes que viajan por toda la red y, en las versiones más recientes, para transmitir los paquetes en la capa de enlace de una red, así como para conseguir una lista de las interfaces de red que se pueden utilizar con el </w:t>
+      </w:r>
+      <w:proofErr w:type="spellStart"/>
+      <w:r>
+        <w:t>libpcap</w:t>
+      </w:r>
+      <w:proofErr w:type="spellEnd"/>
+      <w:r>
+        <w:t xml:space="preserve"> o </w:t>
+      </w:r>
+      <w:proofErr w:type="spellStart"/>
+      <w:r>
+        <w:t>WinPcap</w:t>
+      </w:r>
+      <w:proofErr w:type="spellEnd"/>
+      <w:r>
+        <w:t>.</w:t>
       </w:r>
     </w:p>
     <w:p>
@@ -1318,11 +1898,43 @@
         <w:jc w:val="both"/>
       </w:pPr>
       <w:r>
-        <w:t xml:space="preserve">El libpcap y WinPcap son la captura del paquete y los motores de filtración de muchas herramientas de código abierto y comerciales de la red, incluyendo analizadores de protocolo, monitores de la red, sistemas de detección de intrusos en la red, programas </w:t>
+        <w:t xml:space="preserve">El </w:t>
+      </w:r>
+      <w:proofErr w:type="spellStart"/>
+      <w:r>
+        <w:t>libpcap</w:t>
+      </w:r>
+      <w:proofErr w:type="spellEnd"/>
+      <w:r>
+        <w:t xml:space="preserve"> y </w:t>
+      </w:r>
+      <w:proofErr w:type="spellStart"/>
+      <w:r>
+        <w:t>WinPcap</w:t>
+      </w:r>
+      <w:proofErr w:type="spellEnd"/>
+      <w:r>
+        <w:t xml:space="preserve"> son la captura del paquete y los motores de filtración de muchas herramientas de código abierto y comerciales de la red, incluyendo analizadores de protocolo, monitores de la red, sistemas de detección de intrusos en la red, programas </w:t>
       </w:r>
       <w:r>
         <w:lastRenderedPageBreak/>
-        <w:t xml:space="preserve">de captura de las tramas de red (packet sniffers), generadores de tráfico y puesta a punto de la red. </w:t>
+        <w:t>de captura de las tramas de red (</w:t>
+      </w:r>
+      <w:proofErr w:type="spellStart"/>
+      <w:r>
+        <w:t>packet</w:t>
+      </w:r>
+      <w:proofErr w:type="spellEnd"/>
+      <w:r>
+        <w:t xml:space="preserve"> </w:t>
+      </w:r>
+      <w:proofErr w:type="spellStart"/>
+      <w:r>
+        <w:t>sniffers</w:t>
+      </w:r>
+      <w:proofErr w:type="spellEnd"/>
+      <w:r>
+        <w:t xml:space="preserve">), generadores de tráfico y puesta a punto de la red. </w:t>
       </w:r>
       <w:r>
         <w:t xml:space="preserve"> </w:t>
@@ -1446,7 +2058,39 @@
           <w:bCs/>
         </w:rPr>
         <w:lastRenderedPageBreak/>
-        <w:t>Evaluación Histórica (Historical Assessment):</w:t>
+        <w:t>Evaluación Histórica (</w:t>
+      </w:r>
+      <w:proofErr w:type="spellStart"/>
+      <w:r>
+        <w:rPr>
+          <w:b/>
+          <w:bCs/>
+        </w:rPr>
+        <w:t>Historical</w:t>
+      </w:r>
+      <w:proofErr w:type="spellEnd"/>
+      <w:r>
+        <w:rPr>
+          <w:b/>
+          <w:bCs/>
+        </w:rPr>
+        <w:t xml:space="preserve"> </w:t>
+      </w:r>
+      <w:proofErr w:type="spellStart"/>
+      <w:r>
+        <w:rPr>
+          <w:b/>
+          <w:bCs/>
+        </w:rPr>
+        <w:t>Assessment</w:t>
+      </w:r>
+      <w:proofErr w:type="spellEnd"/>
+      <w:r>
+        <w:rPr>
+          <w:b/>
+          <w:bCs/>
+        </w:rPr>
+        <w:t>):</w:t>
       </w:r>
       <w:r>
         <w:t xml:space="preserve"> Evaluación de logs históricos para detectar patrones y anomalías.</w:t>
@@ -1509,8 +2153,37 @@
       <w:pPr>
         <w:jc w:val="both"/>
       </w:pPr>
-      <w:r>
-        <w:t>CloudWatch Logs Insights utiliza algoritmos de aprendizaje automático para encontrar patrones cuando consultas tus registros. Un patrón es una estructura de texto compartida que se repite en los campos de registro. Al ver los resultados de una consulta, puede seleccionar la pestaña Patrones para ver los patrones que los CloudWatch registros encontraron a partir de una muestra de sus resultados. Como alternativa, puede añadir el pattern comando a la consulta para analizar los patrones de todo el conjunto de eventos de registro coincidentes.</w:t>
+      <w:proofErr w:type="spellStart"/>
+      <w:r>
+        <w:t>CloudWatch</w:t>
+      </w:r>
+      <w:proofErr w:type="spellEnd"/>
+      <w:r>
+        <w:t xml:space="preserve"> Logs </w:t>
+      </w:r>
+      <w:proofErr w:type="spellStart"/>
+      <w:r>
+        <w:t>Insights</w:t>
+      </w:r>
+      <w:proofErr w:type="spellEnd"/>
+      <w:r>
+        <w:t xml:space="preserve"> utiliza algoritmos de aprendizaje automático para encontrar patrones cuando consultas tus registros. Un patrón es una estructura de texto compartida que se repite en los campos de registro. Al ver los resultados de una consulta, puede seleccionar la pestaña Patrones para ver los patrones que los </w:t>
+      </w:r>
+      <w:proofErr w:type="spellStart"/>
+      <w:r>
+        <w:t>CloudWatch</w:t>
+      </w:r>
+      <w:proofErr w:type="spellEnd"/>
+      <w:r>
+        <w:t xml:space="preserve"> registros encontraron a partir de una muestra de sus resultados. Como alternativa, puede añadir el </w:t>
+      </w:r>
+      <w:proofErr w:type="spellStart"/>
+      <w:r>
+        <w:t>pattern</w:t>
+      </w:r>
+      <w:proofErr w:type="spellEnd"/>
+      <w:r>
+        <w:t xml:space="preserve"> comando a la consulta para analizar los patrones de todo el conjunto de eventos de registro coincidentes.</w:t>
       </w:r>
     </w:p>
     <w:p>
@@ -1598,7 +2271,15 @@
         <w:jc w:val="both"/>
       </w:pPr>
       <w:r>
-        <w:t>Los campos dentro de un patrón se denominan fichas. Los campos que varían dentro de un patrón, como un identificador de solicitud o una marca de tiempo, son símbolos dinámicos. Cada token dinámico se representa &lt;*&gt; cuando CloudWatch Logs lo muestra.</w:t>
+        <w:t xml:space="preserve">Los campos dentro de un patrón se denominan fichas. Los campos que varían dentro de un patrón, como un identificador de solicitud o una marca de tiempo, son símbolos dinámicos. Cada token dinámico se representa &lt;*&gt; cuando </w:t>
+      </w:r>
+      <w:proofErr w:type="spellStart"/>
+      <w:r>
+        <w:t>CloudWatch</w:t>
+      </w:r>
+      <w:proofErr w:type="spellEnd"/>
+      <w:r>
+        <w:t xml:space="preserve"> Logs lo muestra.</w:t>
       </w:r>
     </w:p>
     <w:p>
@@ -1607,7 +2288,15 @@
       </w:pPr>
       <w:r>
         <w:lastRenderedPageBreak/>
-        <w:t>Algunos ejemplos comunes de tokens dinámicos son los códigos de error, las marcas de tiempo y las solicitudes. IDs El valor de un token representa un valor concreto de un token dinámico. Por ejemplo, si un token dinámico representa un código de HTTP error, el valor del token podría serlo501.</w:t>
+        <w:t xml:space="preserve">Algunos ejemplos comunes de tokens dinámicos son los códigos de error, las marcas de tiempo y las solicitudes. </w:t>
+      </w:r>
+      <w:proofErr w:type="spellStart"/>
+      <w:r>
+        <w:t>IDs</w:t>
+      </w:r>
+      <w:proofErr w:type="spellEnd"/>
+      <w:r>
+        <w:t xml:space="preserve"> El valor de un token representa un valor concreto de un token dinámico. Por ejemplo, si un token dinámico representa un código de HTTP error, el valor del token podría serlo501.</w:t>
       </w:r>
     </w:p>
     <w:p>
@@ -1615,19 +2304,26 @@
         <w:jc w:val="both"/>
       </w:pPr>
       <w:r>
-        <w:t xml:space="preserve">La detección de patrones también se utiliza en el detector de anomalías de CloudWatch Logs y en las funciones de comparación. </w:t>
-      </w:r>
-      <w:r>
-        <w:t>(</w:t>
-      </w:r>
-      <w:r>
-        <w:t>https://docs.aws.amazon.c</w:t>
-      </w:r>
-      <w:r>
-        <w:t>om/es_es/AmazonCloudWatch/latest/logs/CWL_AnalyzeLogData_Patterns.html</w:t>
-      </w:r>
-      <w:r>
-        <w:t xml:space="preserve"> )</w:t>
+        <w:t xml:space="preserve">La detección de patrones también se utiliza en el detector de anomalías de </w:t>
+      </w:r>
+      <w:proofErr w:type="spellStart"/>
+      <w:r>
+        <w:t>CloudWatch</w:t>
+      </w:r>
+      <w:proofErr w:type="spellEnd"/>
+      <w:r>
+        <w:t xml:space="preserve"> Logs y en las funciones de comparación. (</w:t>
+      </w:r>
+      <w:hyperlink r:id="rId26" w:history="1">
+        <w:r>
+          <w:rPr>
+            <w:rStyle w:val="Hyperlink"/>
+          </w:rPr>
+          <w:t>https://docs.aws.amazon.com/es_es/AmazonCloudWatch/latest/logs/CWL_AnalyzeLogData_Patterns.html</w:t>
+        </w:r>
+      </w:hyperlink>
+      <w:r>
+        <w:t>)</w:t>
       </w:r>
     </w:p>
     <w:p>
@@ -1656,7 +2352,39 @@
           <w:b/>
           <w:bCs/>
         </w:rPr>
-        <w:t>M (Security Information and Event Management):</w:t>
+        <w:t xml:space="preserve">M (Security </w:t>
+      </w:r>
+      <w:proofErr w:type="spellStart"/>
+      <w:r>
+        <w:rPr>
+          <w:b/>
+          <w:bCs/>
+        </w:rPr>
+        <w:t>Information</w:t>
+      </w:r>
+      <w:proofErr w:type="spellEnd"/>
+      <w:r>
+        <w:rPr>
+          <w:b/>
+          <w:bCs/>
+        </w:rPr>
+        <w:t xml:space="preserve"> and </w:t>
+      </w:r>
+      <w:proofErr w:type="spellStart"/>
+      <w:r>
+        <w:rPr>
+          <w:b/>
+          <w:bCs/>
+        </w:rPr>
+        <w:t>Event</w:t>
+      </w:r>
+      <w:proofErr w:type="spellEnd"/>
+      <w:r>
+        <w:rPr>
+          <w:b/>
+          <w:bCs/>
+        </w:rPr>
+        <w:t xml:space="preserve"> Management):</w:t>
       </w:r>
       <w:r>
         <w:t xml:space="preserve"> Sistema que recopila y analiza logs de diferentes fuentes para identificar y responder a incidentes de seguridad.</w:t>
@@ -1677,7 +2405,39 @@
           <w:b/>
           <w:bCs/>
         </w:rPr>
-        <w:t>Inteligencia de Amenazas (Threat Intelligence)</w:t>
+        <w:t>Inteligencia de Amenazas (</w:t>
+      </w:r>
+      <w:proofErr w:type="spellStart"/>
+      <w:r>
+        <w:rPr>
+          <w:b/>
+          <w:bCs/>
+        </w:rPr>
+        <w:t>Threat</w:t>
+      </w:r>
+      <w:proofErr w:type="spellEnd"/>
+      <w:r>
+        <w:rPr>
+          <w:b/>
+          <w:bCs/>
+        </w:rPr>
+        <w:t xml:space="preserve"> </w:t>
+      </w:r>
+      <w:proofErr w:type="spellStart"/>
+      <w:r>
+        <w:rPr>
+          <w:b/>
+          <w:bCs/>
+        </w:rPr>
+        <w:t>Intelligence</w:t>
+      </w:r>
+      <w:proofErr w:type="spellEnd"/>
+      <w:r>
+        <w:rPr>
+          <w:b/>
+          <w:bCs/>
+        </w:rPr>
+        <w:t>)</w:t>
       </w:r>
     </w:p>
     <w:p>
@@ -1695,7 +2455,15 @@
         <w:t xml:space="preserve"> </w:t>
       </w:r>
       <w:r>
-        <w:t>La inteligencia de amenazas es el proceso de recopilación y análisis de información clave sobre amenazas cibernéticas, con el objetivo de mejorar la capacidad de una organización para identificar, prevenir y responder a incidentes de seguridad. Este enfoque permite a las empresas anticiparse a ataques dirigidos, reducir su superficie de ataque y tomar decisiones basadas en datos de ciberinteligencia. El objetivo final es proporcionar una visión más amplia del panorama de amenazas y facilitar respuestas rápidas y eficaces.</w:t>
+        <w:t xml:space="preserve">La inteligencia de amenazas es el proceso de recopilación y análisis de información clave sobre amenazas cibernéticas, con el objetivo de mejorar la capacidad de una organización para identificar, prevenir y responder a incidentes de seguridad. Este enfoque permite a las empresas anticiparse a ataques dirigidos, reducir su superficie de ataque y tomar decisiones basadas en datos de </w:t>
+      </w:r>
+      <w:proofErr w:type="spellStart"/>
+      <w:r>
+        <w:t>ciberinteligencia</w:t>
+      </w:r>
+      <w:proofErr w:type="spellEnd"/>
+      <w:r>
+        <w:t>. El objetivo final es proporcionar una visión más amplia del panorama de amenazas y facilitar respuestas rápidas y eficaces.</w:t>
       </w:r>
     </w:p>
     <w:p>
@@ -1719,14 +2487,51 @@
           <w:b/>
           <w:bCs/>
         </w:rPr>
-        <w:t>Recursos de Código Abierto (Open-Source Resources):</w:t>
-      </w:r>
-      <w:r>
-        <w:t xml:space="preserve"> Fuentes de información disponibles públicamente sobre amenazas.</w:t>
+        <w:t>Recursos de Código Abierto (Open-</w:t>
+      </w:r>
+      <w:proofErr w:type="spellStart"/>
+      <w:r>
+        <w:rPr>
+          <w:b/>
+          <w:bCs/>
+        </w:rPr>
+        <w:t>Source</w:t>
+      </w:r>
+      <w:proofErr w:type="spellEnd"/>
+      <w:r>
+        <w:rPr>
+          <w:b/>
+          <w:bCs/>
+        </w:rPr>
+        <w:t xml:space="preserve"> </w:t>
+      </w:r>
+      <w:proofErr w:type="spellStart"/>
+      <w:r>
+        <w:rPr>
+          <w:b/>
+          <w:bCs/>
+        </w:rPr>
+        <w:t>Resources</w:t>
+      </w:r>
+      <w:proofErr w:type="spellEnd"/>
+      <w:r>
+        <w:rPr>
+          <w:b/>
+          <w:bCs/>
+        </w:rPr>
+        <w:t>):</w:t>
+      </w:r>
+      <w:r>
+        <w:t xml:space="preserve"> Fuentes de información disponibles públicamente sobre </w:t>
+      </w:r>
+      <w:proofErr w:type="spellStart"/>
+      <w:r>
+        <w:t>amenazas.</w:t>
       </w:r>
       <w:r>
         <w:t>ENRIQUE</w:t>
       </w:r>
+      <w:proofErr w:type="spellEnd"/>
     </w:p>
     <w:p>
       <w:pPr>
@@ -1740,14 +2545,67 @@
           <w:b/>
           <w:bCs/>
         </w:rPr>
-        <w:t>Fuentes de Información Interna (Internal Information Sources):</w:t>
-      </w:r>
-      <w:r>
-        <w:t xml:space="preserve"> Información dentro de la organización que puede proporcionar contexto adicional sobre amenazas.</w:t>
+        <w:t>Fuentes de Información Interna (</w:t>
+      </w:r>
+      <w:proofErr w:type="spellStart"/>
+      <w:r>
+        <w:rPr>
+          <w:b/>
+          <w:bCs/>
+        </w:rPr>
+        <w:t>Internal</w:t>
+      </w:r>
+      <w:proofErr w:type="spellEnd"/>
+      <w:r>
+        <w:rPr>
+          <w:b/>
+          <w:bCs/>
+        </w:rPr>
+        <w:t xml:space="preserve"> </w:t>
+      </w:r>
+      <w:proofErr w:type="spellStart"/>
+      <w:r>
+        <w:rPr>
+          <w:b/>
+          <w:bCs/>
+        </w:rPr>
+        <w:t>Information</w:t>
+      </w:r>
+      <w:proofErr w:type="spellEnd"/>
+      <w:r>
+        <w:rPr>
+          <w:b/>
+          <w:bCs/>
+        </w:rPr>
+        <w:t xml:space="preserve"> </w:t>
+      </w:r>
+      <w:proofErr w:type="spellStart"/>
+      <w:r>
+        <w:rPr>
+          <w:b/>
+          <w:bCs/>
+        </w:rPr>
+        <w:t>Sources</w:t>
+      </w:r>
+      <w:proofErr w:type="spellEnd"/>
+      <w:r>
+        <w:rPr>
+          <w:b/>
+          <w:bCs/>
+        </w:rPr>
+        <w:t>):</w:t>
+      </w:r>
+      <w:r>
+        <w:t xml:space="preserve"> Información dentro de la organización que puede proporcionar contexto adicional sobre </w:t>
+      </w:r>
+      <w:proofErr w:type="spellStart"/>
+      <w:r>
+        <w:t>amenazas.</w:t>
       </w:r>
       <w:r>
         <w:t>ENRIQUE</w:t>
       </w:r>
+      <w:proofErr w:type="spellEnd"/>
     </w:p>
     <w:p>
       <w:pPr>
@@ -1761,15 +2619,47 @@
           <w:b/>
           <w:bCs/>
         </w:rPr>
-        <w:t>Caza de Amenazas Interna (Internal Adversary Hunt):</w:t>
-      </w:r>
-      <w:r>
+        <w:t>Caza de Amenazas Interna (</w:t>
+      </w:r>
+      <w:proofErr w:type="spellStart"/>
+      <w:r>
+        <w:rPr>
+          <w:b/>
+          <w:bCs/>
+        </w:rPr>
+        <w:t>Internal</w:t>
+      </w:r>
+      <w:proofErr w:type="spellEnd"/>
+      <w:r>
+        <w:rPr>
+          <w:b/>
+          <w:bCs/>
+        </w:rPr>
         <w:t xml:space="preserve"> </w:t>
       </w:r>
+      <w:proofErr w:type="spellStart"/>
+      <w:r>
+        <w:rPr>
+          <w:b/>
+          <w:bCs/>
+        </w:rPr>
+        <w:t>Adversary</w:t>
+      </w:r>
+      <w:proofErr w:type="spellEnd"/>
+      <w:r>
+        <w:rPr>
+          <w:b/>
+          <w:bCs/>
+        </w:rPr>
+        <w:t xml:space="preserve"> Hunt):</w:t>
+      </w:r>
+      <w:r>
+        <w:t xml:space="preserve"> </w:t>
+      </w:r>
       <w:r>
         <w:t>Es un proceso en el que un equipo especializado busca proactivamente amenazas dentro de la red de una organización, antes de que se conviertan en incidentes graves. Esta caza utiliza análisis avanzados y herramientas forenses para identificar comportamientos inusuales o indicios de intrusiones. Al realizar búsquedas constantes, las organizaciones pueden detectar y mitigar ataques persistentes avanzados (APT) antes de que causen daño significativo.  (</w:t>
       </w:r>
-      <w:hyperlink r:id="rId26" w:history="1">
+      <w:hyperlink r:id="rId27" w:history="1">
         <w:r>
           <w:rPr>
             <w:rStyle w:val="Hyperlink"/>
@@ -1798,15 +2688,30 @@
       <w:r>
         <w:t xml:space="preserve">: </w:t>
       </w:r>
+      <w:proofErr w:type="spellStart"/>
       <w:r>
         <w:rPr>
           <w:rStyle w:val="Emphasis"/>
         </w:rPr>
-        <w:t>CrowdStrike Falcon</w:t>
+        <w:t>CrowdStrike</w:t>
+      </w:r>
+      <w:proofErr w:type="spellEnd"/>
+      <w:r>
+        <w:rPr>
+          <w:rStyle w:val="Emphasis"/>
+        </w:rPr>
+        <w:t xml:space="preserve"> Falcon</w:t>
       </w:r>
       <w:r>
         <w:br/>
-        <w:t>CrowdStrike Falcon es una plataforma líder de caza de amenazas. Utiliza análisis de comportamiento y análisis forense para identificar actividades maliciosas dentro de una red. A través de la detección proactiva de amenazas persistentes avanzadas (APT), los equipos de seguridad pueden localizar intrusiones antes de que causen daño. Esta herramienta es muy utilizada para la búsqueda activa de amenazas que ya han evadido las defensas iniciales.</w:t>
+      </w:r>
+      <w:proofErr w:type="spellStart"/>
+      <w:r>
+        <w:t>CrowdStrike</w:t>
+      </w:r>
+      <w:proofErr w:type="spellEnd"/>
+      <w:r>
+        <w:t xml:space="preserve"> Falcon es una plataforma líder de caza de amenazas. Utiliza análisis de comportamiento y análisis forense para identificar actividades maliciosas dentro de una red. A través de la detección proactiva de amenazas persistentes avanzadas (APT), los equipos de seguridad pueden localizar intrusiones antes de que causen daño. Esta herramienta es muy utilizada para la búsqueda activa de amenazas que ya han evadido las defensas iniciales.</w:t>
       </w:r>
       <w:r>
         <w:br/>
@@ -1817,15 +2722,32 @@
         </w:rPr>
         <w:t xml:space="preserve">URL: </w:t>
       </w:r>
-      <w:hyperlink r:id="rId27" w:history="1">
-        <w:r>
-          <w:rPr>
-            <w:rStyle w:val="Hyperlink"/>
-            <w:lang w:val="pl-PL"/>
-          </w:rPr>
-          <w:t>https://www.crowdstrike.com/endpoint-security-products/falcon-threat-hunting/</w:t>
-        </w:r>
-      </w:hyperlink>
+      <w:r>
+        <w:fldChar w:fldCharType="begin"/>
+      </w:r>
+      <w:r>
+        <w:rPr>
+          <w:lang w:val="pl-PL"/>
+        </w:rPr>
+        <w:instrText>HYPERLINK "https://www.crowdstrike.com/endpoint-security-products/falcon-threat-hunting/"</w:instrText>
+      </w:r>
+      <w:r>
+        <w:fldChar w:fldCharType="separate"/>
+      </w:r>
+      <w:r>
+        <w:rPr>
+          <w:rStyle w:val="Hyperlink"/>
+          <w:lang w:val="pl-PL"/>
+        </w:rPr>
+        <w:t>https://www.crowdstrike.com/endpoint-security-products/falcon-threat-hunting/</w:t>
+      </w:r>
+      <w:r>
+        <w:rPr>
+          <w:rStyle w:val="Hyperlink"/>
+          <w:lang w:val="pl-PL"/>
+        </w:rPr>
+        <w:fldChar w:fldCharType="end"/>
+      </w:r>
     </w:p>
     <w:p>
       <w:pPr>
@@ -1836,7 +2758,7 @@
           <w:noProof/>
         </w:rPr>
         <w:drawing>
-          <wp:inline distT="0" distB="0" distL="0" distR="0" wp14:anchorId="36CCDD37" wp14:editId="274D12BF">
+          <wp:inline distT="0" distB="0" distL="0" distR="0" wp14:anchorId="36CCDD37" wp14:editId="0C51020F">
             <wp:extent cx="5612130" cy="2931160"/>
             <wp:effectExtent l="0" t="0" r="0" b="0"/>
             <wp:docPr id="1" name="Imagen 1" descr="AWS Marketplace: CrowdStrike"/>
@@ -1902,13 +2824,53 @@
           <w:b/>
           <w:bCs/>
         </w:rPr>
-        <w:t>Atributos de Información (Attribution Info):</w:t>
-      </w:r>
-      <w:r>
+        <w:t>Atributos de Información (</w:t>
+      </w:r>
+      <w:proofErr w:type="spellStart"/>
+      <w:r>
+        <w:rPr>
+          <w:b/>
+          <w:bCs/>
+        </w:rPr>
+        <w:t>Attribution</w:t>
+      </w:r>
+      <w:proofErr w:type="spellEnd"/>
+      <w:r>
+        <w:rPr>
+          <w:b/>
+          <w:bCs/>
+        </w:rPr>
         <w:t xml:space="preserve"> </w:t>
       </w:r>
-      <w:r>
-        <w:t>La atribución en ciberseguridad implica identificar las características clave, tácticas, técnicas y procedimientos (TTPs) de los atacantes. Esto incluye la identificación de grupos de amenazas, su motivación y localización geográfica. Atribuir adecuadamente los ataques permite a las organizaciones responder de manera más efectiva y coordinar esfuerzos con otras entidades globales para mitigar ataques cibernéticos masivos.</w:t>
+      <w:proofErr w:type="spellStart"/>
+      <w:r>
+        <w:rPr>
+          <w:b/>
+          <w:bCs/>
+        </w:rPr>
+        <w:t>Info</w:t>
+      </w:r>
+      <w:proofErr w:type="spellEnd"/>
+      <w:r>
+        <w:rPr>
+          <w:b/>
+          <w:bCs/>
+        </w:rPr>
+        <w:t>):</w:t>
+      </w:r>
+      <w:r>
+        <w:t xml:space="preserve"> </w:t>
+      </w:r>
+      <w:r>
+        <w:t>La atribución en ciberseguridad implica identificar las características clave, tácticas, técnicas y procedimientos (</w:t>
+      </w:r>
+      <w:proofErr w:type="spellStart"/>
+      <w:r>
+        <w:t>TTPs</w:t>
+      </w:r>
+      <w:proofErr w:type="spellEnd"/>
+      <w:r>
+        <w:t>) de los atacantes. Esto incluye la identificación de grupos de amenazas, su motivación y localización geográfica. Atribuir adecuadamente los ataques permite a las organizaciones responder de manera más efectiva y coordinar esfuerzos con otras entidades globales para mitigar ataques cibernéticos masivos.</w:t>
       </w:r>
       <w:r>
         <w:t xml:space="preserve"> (</w:t>
@@ -1938,19 +2900,72 @@
       <w:r>
         <w:t xml:space="preserve">: </w:t>
       </w:r>
+      <w:proofErr w:type="spellStart"/>
       <w:r>
         <w:rPr>
           <w:rStyle w:val="Emphasis"/>
         </w:rPr>
-        <w:t>Mandiant Threat Intelligence</w:t>
-      </w:r>
+        <w:t>Mandiant</w:t>
+      </w:r>
+      <w:proofErr w:type="spellEnd"/>
+      <w:r>
+        <w:rPr>
+          <w:rStyle w:val="Emphasis"/>
+        </w:rPr>
+        <w:t xml:space="preserve"> </w:t>
+      </w:r>
+      <w:proofErr w:type="spellStart"/>
+      <w:r>
+        <w:rPr>
+          <w:rStyle w:val="Emphasis"/>
+        </w:rPr>
+        <w:t>Threat</w:t>
+      </w:r>
+      <w:proofErr w:type="spellEnd"/>
+      <w:r>
+        <w:rPr>
+          <w:rStyle w:val="Emphasis"/>
+        </w:rPr>
+        <w:t xml:space="preserve"> </w:t>
+      </w:r>
+      <w:proofErr w:type="spellStart"/>
+      <w:r>
+        <w:rPr>
+          <w:rStyle w:val="Emphasis"/>
+        </w:rPr>
+        <w:t>Intelligence</w:t>
+      </w:r>
+      <w:proofErr w:type="spellEnd"/>
       <w:r>
         <w:br/>
-        <w:t xml:space="preserve">Mandiant, una subsidiaria de FireEye, ofrece una de las mejores soluciones de atribución de amenazas. Su equipo de inteligencia proporciona informes detallados sobre actores de amenazas, incluidas sus tácticas, técnicas y </w:t>
+      </w:r>
+      <w:proofErr w:type="spellStart"/>
+      <w:r>
+        <w:t>Mandiant</w:t>
+      </w:r>
+      <w:proofErr w:type="spellEnd"/>
+      <w:r>
+        <w:t xml:space="preserve">, una subsidiaria de </w:t>
+      </w:r>
+      <w:proofErr w:type="spellStart"/>
+      <w:r>
+        <w:t>FireEye</w:t>
+      </w:r>
+      <w:proofErr w:type="spellEnd"/>
+      <w:r>
+        <w:t xml:space="preserve">, ofrece una de las mejores soluciones de atribución de amenazas. Su equipo de inteligencia proporciona informes detallados sobre actores de amenazas, incluidas sus tácticas, técnicas y </w:t>
       </w:r>
       <w:r>
         <w:lastRenderedPageBreak/>
-        <w:t>procedimientos (TTPs). Esto ayuda a las organizaciones a identificar quién está detrás de los ataques y sus motivaciones. Además, la plataforma permite obtener datos sobre el comportamiento de los atacantes en tiempo real.</w:t>
+        <w:t>procedimientos (</w:t>
+      </w:r>
+      <w:proofErr w:type="spellStart"/>
+      <w:r>
+        <w:t>TTPs</w:t>
+      </w:r>
+      <w:proofErr w:type="spellEnd"/>
+      <w:r>
+        <w:t>). Esto ayuda a las organizaciones a identificar quién está detrás de los ataques y sus motivaciones. Además, la plataforma permite obtener datos sobre el comportamiento de los atacantes en tiempo real.</w:t>
       </w:r>
       <w:r>
         <w:br/>
@@ -2069,15 +3084,30 @@
       <w:r>
         <w:t xml:space="preserve">: </w:t>
       </w:r>
+      <w:proofErr w:type="spellStart"/>
       <w:r>
         <w:rPr>
           <w:rStyle w:val="Emphasis"/>
         </w:rPr>
-        <w:t>Recorded Future</w:t>
+        <w:t>Recorded</w:t>
+      </w:r>
+      <w:proofErr w:type="spellEnd"/>
+      <w:r>
+        <w:rPr>
+          <w:rStyle w:val="Emphasis"/>
+        </w:rPr>
+        <w:t xml:space="preserve"> Future</w:t>
       </w:r>
       <w:r>
         <w:br/>
-        <w:t>Recorded Future es una herramienta de inteligencia de amenazas que recopila grandes volúmenes de datos de diversas fuentes, incluidos foros clandestinos, redes sociales, y otras fuentes de amenazas. La plataforma utiliza inteligencia artificial para analizar y correlacionar eventos en tiempo real, ayudando a las organizaciones a descubrir patrones y posibles ataques antes de que ocurran. Es ideal para identificar nuevas amenazas y correlacionar eventos en grandes redes.</w:t>
+      </w:r>
+      <w:proofErr w:type="spellStart"/>
+      <w:r>
+        <w:t>Recorded</w:t>
+      </w:r>
+      <w:proofErr w:type="spellEnd"/>
+      <w:r>
+        <w:t xml:space="preserve"> Future es una herramienta de inteligencia de amenazas que recopila grandes volúmenes de datos de diversas fuentes, incluidos foros clandestinos, redes sociales, y otras fuentes de amenazas. La plataforma utiliza inteligencia artificial para analizar y correlacionar eventos en tiempo real, ayudando a las organizaciones a descubrir patrones y posibles ataques antes de que ocurran. Es ideal para identificar nuevas amenazas y correlacionar eventos en grandes redes.</w:t>
       </w:r>
       <w:r>
         <w:br/>
@@ -4131,6 +5161,15 @@
 </file>
 
 <file path=customXml/item1.xml><?xml version="1.0" encoding="utf-8"?>
+<?mso-contentType ?>
+<FormTemplates xmlns="http://schemas.microsoft.com/sharepoint/v3/contenttype/forms">
+  <Display>DocumentLibraryForm</Display>
+  <Edit>DocumentLibraryForm</Edit>
+  <New>DocumentLibraryForm</New>
+</FormTemplates>
+</file>
+
+<file path=customXml/item2.xml><?xml version="1.0" encoding="utf-8"?>
 <ct:contentTypeSchema xmlns:ct="http://schemas.microsoft.com/office/2006/metadata/contentType" xmlns:ma="http://schemas.microsoft.com/office/2006/metadata/properties/metaAttributes" ct:_="" ma:_="" ma:contentTypeName="Documento" ma:contentTypeID="0x01010052A10006F5B3E44EB440413E22CE02AA" ma:contentTypeVersion="7" ma:contentTypeDescription="Crear nuevo documento." ma:contentTypeScope="" ma:versionID="bee739c2fa86b055de6dd8e27156e1c7">
   <xsd:schema xmlns:xsd="http://www.w3.org/2001/XMLSchema" xmlns:xs="http://www.w3.org/2001/XMLSchema" xmlns:p="http://schemas.microsoft.com/office/2006/metadata/properties" xmlns:ns3="0254ba90-59e4-4523-ab78-991d23ab4834" xmlns:ns4="c30e4d6b-0a13-4f5d-be63-6316dc22206e" targetNamespace="http://schemas.microsoft.com/office/2006/metadata/properties" ma:root="true" ma:fieldsID="a7a443c254fe40d25c69977c47f2df18" ns3:_="" ns4:_="">
     <xsd:import namespace="0254ba90-59e4-4523-ab78-991d23ab4834"/>
@@ -4313,15 +5352,6 @@
 </ct:contentTypeSchema>
 </file>
 
-<file path=customXml/item2.xml><?xml version="1.0" encoding="utf-8"?>
-<?mso-contentType ?>
-<FormTemplates xmlns="http://schemas.microsoft.com/sharepoint/v3/contenttype/forms">
-  <Display>DocumentLibraryForm</Display>
-  <Edit>DocumentLibraryForm</Edit>
-  <New>DocumentLibraryForm</New>
-</FormTemplates>
-</file>
-
 <file path=customXml/item3.xml><?xml version="1.0" encoding="utf-8"?>
 <p:properties xmlns:p="http://schemas.microsoft.com/office/2006/metadata/properties" xmlns:xsi="http://www.w3.org/2001/XMLSchema-instance" xmlns:pc="http://schemas.microsoft.com/office/infopath/2007/PartnerControls">
   <documentManagement/>
@@ -4329,6 +5359,14 @@
 </file>
 
 <file path=customXml/itemProps1.xml><?xml version="1.0" encoding="utf-8"?>
+<ds:datastoreItem xmlns:ds="http://schemas.openxmlformats.org/officeDocument/2006/customXml" ds:itemID="{2601EFDA-FFED-481C-9BE3-6D0DBF47659C}">
+  <ds:schemaRefs>
+    <ds:schemaRef ds:uri="http://schemas.microsoft.com/sharepoint/v3/contenttype/forms"/>
+  </ds:schemaRefs>
+</ds:datastoreItem>
+</file>
+
+<file path=customXml/itemProps2.xml><?xml version="1.0" encoding="utf-8"?>
 <ds:datastoreItem xmlns:ds="http://schemas.openxmlformats.org/officeDocument/2006/customXml" ds:itemID="{ADCC51E7-BC9A-4F75-9A13-2DADDAEE3C86}">
   <ds:schemaRefs>
     <ds:schemaRef ds:uri="http://schemas.microsoft.com/office/2006/metadata/contentType"/>
@@ -4347,14 +5385,6 @@
 </ds:datastoreItem>
 </file>
 
-<file path=customXml/itemProps2.xml><?xml version="1.0" encoding="utf-8"?>
-<ds:datastoreItem xmlns:ds="http://schemas.openxmlformats.org/officeDocument/2006/customXml" ds:itemID="{2601EFDA-FFED-481C-9BE3-6D0DBF47659C}">
-  <ds:schemaRefs>
-    <ds:schemaRef ds:uri="http://schemas.microsoft.com/sharepoint/v3/contenttype/forms"/>
-  </ds:schemaRefs>
-</ds:datastoreItem>
-</file>
-
 <file path=customXml/itemProps3.xml><?xml version="1.0" encoding="utf-8"?>
 <ds:datastoreItem xmlns:ds="http://schemas.openxmlformats.org/officeDocument/2006/customXml" ds:itemID="{99F1EB32-FBA1-40D9-BBD9-A1787BD53E97}">
   <ds:schemaRefs>

</xml_diff>

<commit_message>
Temas Andres Berdugo - Actualizados
Temas Andres Berdugo - Actualizados
</commit_message>
<xml_diff>
--- a/Grupo 3/Tarea Mapa mental/SOC_GRUPO_3.docx
+++ b/Grupo 3/Tarea Mapa mental/SOC_GRUPO_3.docx
@@ -53,6 +53,7 @@
           <w:ilvl w:val="0"/>
           <w:numId w:val="1"/>
         </w:numPr>
+        <w:jc w:val="both"/>
       </w:pPr>
       <w:r>
         <w:rPr>
@@ -78,10 +79,36 @@
         <w:t>):</w:t>
       </w:r>
       <w:r>
-        <w:t xml:space="preserve"> Interactúan con el SOC para reportar incidentes y coordinar acciones.</w:t>
-      </w:r>
-      <w:r>
-        <w:t xml:space="preserve"> ANDRES</w:t>
+        <w:t xml:space="preserve"> </w:t>
+      </w:r>
+      <w:r>
+        <w:t>Estas unidades de negocio colaboran en la detección temprana de incidentes al informar cualquier actividad sospechosa o inusual dentro de sus operaciones. Aseguran que las políticas de seguridad y los procedimientos establecidos por el equipo de respuesta se implementen correctamente en sus áreas. Participan en la formación de empleados sobre prácticas de seguridad cibernética, promoviendo una cultura de seguridad dentro de la organización. Proporcionan información y soporte al equipo de respuesta durante un incidente, facilitando el acceso a sistemas y datos relevantes.</w:t>
+      </w:r>
+    </w:p>
+    <w:p>
+      <w:pPr>
+        <w:ind w:left="720"/>
+        <w:jc w:val="both"/>
+      </w:pPr>
+      <w:r>
+        <w:t xml:space="preserve">Adicionalmente, ayudan a evaluar el impacto del incidente en sus operaciones, contribuyendo a la priorización de respuestas y la recuperación. Actúan como un canal de comunicación entre el equipo de respuesta y los empleados, asegurando que la información sobre el incidente y las medidas a tomar se transmitan de manera efectiva. Participan en la revisión </w:t>
+      </w:r>
+      <w:proofErr w:type="spellStart"/>
+      <w:r>
+        <w:t>post-incidente</w:t>
+      </w:r>
+      <w:proofErr w:type="spellEnd"/>
+      <w:r>
+        <w:t xml:space="preserve"> para identificar lecciones aprendidas y sugerir mejoras en los procesos y procedimientos.</w:t>
+      </w:r>
+    </w:p>
+    <w:p>
+      <w:pPr>
+        <w:ind w:left="720"/>
+        <w:jc w:val="both"/>
+      </w:pPr>
+      <w:r>
+        <w:t>En conclusión, las unidades de negocio son clave para la respuesta a incidentes cibernéticos, ya que aportan conocimientos específicos de su área y colaboran para mitigar el impacto de los incidentes en la organización.</w:t>
       </w:r>
     </w:p>
     <w:p>
@@ -90,6 +117,7 @@
           <w:ilvl w:val="0"/>
           <w:numId w:val="1"/>
         </w:numPr>
+        <w:jc w:val="both"/>
       </w:pPr>
       <w:r>
         <w:rPr>
@@ -131,10 +159,32 @@
         <w:t>):</w:t>
       </w:r>
       <w:r>
-        <w:t xml:space="preserve"> Proporciona orientación y apoyo en la toma de decisiones críticas durante un incidente.</w:t>
-      </w:r>
-      <w:r>
-        <w:t xml:space="preserve"> ANDRES</w:t>
+        <w:t xml:space="preserve"> </w:t>
+      </w:r>
+      <w:r>
+        <w:t xml:space="preserve">un grupo de respuesta a incidentes cibernéticos tiene varias funciones clave: Define y revisa las políticas de seguridad cibernética y la estrategia general para la gestión de incidentes. Proporciona supervisión y dirección a las operaciones del equipo de respuesta a incidentes, asegurando que se sigan las mejores prácticas y estándares de la industria. Realiza evaluaciones periódicas de riesgos y vulnerabilidades para identificar áreas de mejora en la seguridad cibernética de la organización. Asegura que el equipo de respuesta tenga acceso a los recursos necesarios, incluyendo personal, tecnología y formación. </w:t>
+      </w:r>
+    </w:p>
+    <w:p>
+      <w:pPr>
+        <w:ind w:left="720"/>
+        <w:jc w:val="both"/>
+      </w:pPr>
+      <w:r>
+        <w:t xml:space="preserve">Toma decisiones críticas durante un incidente, como la escalación de problemas, la comunicación con las partes interesadas y la implementación de medidas correctivas. Después de un incidente, revisa la respuesta para </w:t>
+      </w:r>
+      <w:r>
+        <w:lastRenderedPageBreak/>
+        <w:t>identificar lecciones aprendidas y mejorar los procesos futuros. Actúa como punto de contacto para la comunicación con la alta dirección y otras partes interesadas, manteniendo a todos informados sobre el estado de los incidentes y las medidas tomadas.</w:t>
+      </w:r>
+    </w:p>
+    <w:p>
+      <w:pPr>
+        <w:ind w:left="720"/>
+        <w:jc w:val="both"/>
+      </w:pPr>
+      <w:r>
+        <w:t>En resumen, el comité de dirección juega un papel vital en la gobernanza y efectividad de la respuesta a incidentes cibernéticos, asegurando que la organización esté bien preparada y pueda reaccionar de manera efectiva ante amenazas.</w:t>
       </w:r>
     </w:p>
     <w:p>
@@ -143,6 +193,10 @@
           <w:ilvl w:val="0"/>
           <w:numId w:val="1"/>
         </w:numPr>
+        <w:jc w:val="both"/>
+        <w:rPr>
+          <w:rFonts w:eastAsiaTheme="minorEastAsia"/>
+        </w:rPr>
       </w:pPr>
       <w:r>
         <w:rPr>
@@ -152,10 +206,152 @@
         <w:t>Gestión (Management):</w:t>
       </w:r>
       <w:r>
-        <w:t xml:space="preserve"> Asegura que los incidentes sean manejados de acuerdo con las políticas de la organización y proporciona los recursos necesarios.</w:t>
-      </w:r>
-      <w:r>
-        <w:t xml:space="preserve"> ANDRES</w:t>
+        <w:t xml:space="preserve"> </w:t>
+      </w:r>
+      <w:r>
+        <w:t xml:space="preserve">Esta área de gestión dentro de un grupo de respuesta a incidentes cibernéticos tiene funciones cruciales que aseguran una respuesta efectiva y organizada. Algunas de estas funciones incluyen: </w:t>
+      </w:r>
+    </w:p>
+    <w:p>
+      <w:pPr>
+        <w:ind w:left="720"/>
+        <w:jc w:val="both"/>
+        <w:rPr>
+          <w:rFonts w:eastAsiaTheme="minorEastAsia"/>
+        </w:rPr>
+      </w:pPr>
+      <w:r>
+        <w:t xml:space="preserve">la Coordinación de Recursos: Gestiona y coordina los recursos necesarios (personal, tecnología, presupuesto) para responder adecuadamente a los incidentes. </w:t>
+      </w:r>
+    </w:p>
+    <w:p>
+      <w:pPr>
+        <w:ind w:left="720"/>
+        <w:jc w:val="both"/>
+        <w:rPr>
+          <w:rFonts w:eastAsiaTheme="minorEastAsia"/>
+        </w:rPr>
+      </w:pPr>
+      <w:r>
+        <w:t xml:space="preserve">Planificación y Preparación: Desarrolla y mantiene planes de respuesta a incidentes, asegurando que el equipo esté preparado para actuar rápidamente ante cualquier amenaza. Supervisión de Incidentes: Monitorea y supervisa el desarrollo de incidentes, asegurando que se sigan los procedimientos establecidos y se cumplan los plazos. </w:t>
+      </w:r>
+    </w:p>
+    <w:p>
+      <w:pPr>
+        <w:ind w:left="720"/>
+        <w:jc w:val="both"/>
+      </w:pPr>
+      <w:r>
+        <w:t xml:space="preserve">Comunicación Interna y Externa: Facilita la comunicación entre los diferentes equipos involucrados en la respuesta, así como con las partes interesadas externas, como la alta dirección y, si es necesario, las autoridades. Análisis de Impacto: Evalúa el impacto potencial de los incidentes en la organización, ayudando a priorizar la respuesta y la recuperación. </w:t>
+      </w:r>
+    </w:p>
+    <w:p>
+      <w:pPr>
+        <w:ind w:left="720"/>
+        <w:jc w:val="both"/>
+      </w:pPr>
+      <w:r>
+        <w:t xml:space="preserve">Documentación y Reportes: Mantiene registros detallados de los incidentes, la respuesta y las decisiones tomadas, lo que es esencial para análisis posteriores y cumplimiento normativo. Revisión y Mejora Continua: Después de cada incidente, lidera la revisión de la respuesta y las lecciones aprendidas, implementando mejoras en los procesos y procedimientos. </w:t>
+      </w:r>
+    </w:p>
+    <w:p>
+      <w:pPr>
+        <w:ind w:left="720"/>
+        <w:jc w:val="both"/>
+      </w:pPr>
+      <w:r>
+        <w:t>Capacitación y Concienciación: Organiza programas de capacitación para el personal sobre la gestión de incidentes y las mejores prácticas de seguridad cibernética. Colaboración con Otros Departamentos: Trabaja en conjunto con áreas como TI, legal, recursos humanos y comunicaciones para garantizar un enfoque integral en la gestión de incidentes.</w:t>
+      </w:r>
+    </w:p>
+    <w:p>
+      <w:pPr>
+        <w:ind w:left="720"/>
+        <w:jc w:val="both"/>
+        <w:rPr>
+          <w:rFonts w:eastAsiaTheme="minorEastAsia"/>
+        </w:rPr>
+      </w:pPr>
+      <w:r>
+        <w:rPr>
+          <w:rFonts w:eastAsiaTheme="minorEastAsia"/>
+        </w:rPr>
+        <w:lastRenderedPageBreak/>
+        <w:t>(</w:t>
+      </w:r>
+      <w:hyperlink r:id="rId8" w:history="1">
+        <w:r>
+          <w:rPr>
+            <w:rStyle w:val="Hyperlink"/>
+            <w:rFonts w:eastAsiaTheme="minorEastAsia"/>
+          </w:rPr>
+          <w:t>https://www.nist.gov/cyberframework</w:t>
+        </w:r>
+      </w:hyperlink>
+      <w:r>
+        <w:rPr>
+          <w:rFonts w:eastAsiaTheme="minorEastAsia"/>
+        </w:rPr>
+        <w:t xml:space="preserve">) </w:t>
+      </w:r>
+    </w:p>
+    <w:p>
+      <w:pPr>
+        <w:ind w:left="720"/>
+        <w:jc w:val="both"/>
+        <w:rPr>
+          <w:rFonts w:eastAsiaTheme="minorEastAsia"/>
+        </w:rPr>
+      </w:pPr>
+      <w:r>
+        <w:rPr>
+          <w:rFonts w:eastAsiaTheme="minorEastAsia"/>
+        </w:rPr>
+        <w:t>(</w:t>
+      </w:r>
+      <w:hyperlink r:id="rId9" w:history="1">
+        <w:r>
+          <w:rPr>
+            <w:rStyle w:val="Hyperlink"/>
+            <w:rFonts w:eastAsiaTheme="minorEastAsia"/>
+          </w:rPr>
+          <w:t>https://www.sans.org</w:t>
+        </w:r>
+      </w:hyperlink>
+      <w:r>
+        <w:rPr>
+          <w:rFonts w:eastAsiaTheme="minorEastAsia"/>
+        </w:rPr>
+        <w:t>)</w:t>
+      </w:r>
+    </w:p>
+    <w:p>
+      <w:pPr>
+        <w:ind w:left="720"/>
+        <w:jc w:val="both"/>
+        <w:rPr>
+          <w:rFonts w:eastAsiaTheme="minorEastAsia"/>
+        </w:rPr>
+      </w:pPr>
+      <w:r>
+        <w:rPr>
+          <w:rFonts w:eastAsiaTheme="minorEastAsia"/>
+        </w:rPr>
+        <w:t>(</w:t>
+      </w:r>
+      <w:hyperlink r:id="rId10" w:history="1">
+        <w:r>
+          <w:rPr>
+            <w:rStyle w:val="Hyperlink"/>
+            <w:rFonts w:eastAsiaTheme="minorEastAsia"/>
+          </w:rPr>
+          <w:t>https://www.gartner.com/en</w:t>
+        </w:r>
+      </w:hyperlink>
+      <w:r>
+        <w:rPr>
+          <w:rFonts w:eastAsiaTheme="minorEastAsia"/>
+        </w:rPr>
+        <w:t xml:space="preserve">) </w:t>
       </w:r>
     </w:p>
     <w:p>
@@ -261,7 +457,7 @@
                     <pic:cNvPicPr/>
                   </pic:nvPicPr>
                   <pic:blipFill>
-                    <a:blip r:embed="rId8">
+                    <a:blip r:embed="rId11">
                       <a:extLst>
                         <a:ext uri="{28A0092B-C50C-407E-A947-70E740481C1C}">
                           <a14:useLocalDpi xmlns:a14="http://schemas.microsoft.com/office/drawing/2010/main" val="0"/>
@@ -362,7 +558,6 @@
           <w:rFonts w:eastAsiaTheme="minorEastAsia"/>
           <w:color w:val="1B1B1B"/>
         </w:rPr>
-        <w:lastRenderedPageBreak/>
         <w:t xml:space="preserve">Un sistema o componente de un sistema que se </w:t>
       </w:r>
       <w:r>
@@ -390,6 +585,7 @@
         <w:rPr>
           <w:noProof/>
         </w:rPr>
+        <w:lastRenderedPageBreak/>
         <w:drawing>
           <wp:inline distT="0" distB="0" distL="0" distR="0" wp14:anchorId="3ED7E794" wp14:editId="7BDBDEAC">
             <wp:extent cx="5619752" cy="4733926"/>
@@ -406,7 +602,7 @@
                     <pic:cNvPicPr/>
                   </pic:nvPicPr>
                   <pic:blipFill>
-                    <a:blip r:embed="rId9">
+                    <a:blip r:embed="rId12">
                       <a:extLst>
                         <a:ext uri="{28A0092B-C50C-407E-A947-70E740481C1C}">
                           <a14:useLocalDpi xmlns:a14="http://schemas.microsoft.com/office/drawing/2010/main" val="0"/>
@@ -543,7 +739,7 @@
                     <pic:cNvPicPr/>
                   </pic:nvPicPr>
                   <pic:blipFill>
-                    <a:blip r:embed="rId10">
+                    <a:blip r:embed="rId13">
                       <a:extLst>
                         <a:ext uri="{28A0092B-C50C-407E-A947-70E740481C1C}">
                           <a14:useLocalDpi xmlns:a14="http://schemas.microsoft.com/office/drawing/2010/main" val="0"/>
@@ -658,7 +854,7 @@
       <w:r>
         <w:t xml:space="preserve"> serán los primeros en detectar los posibles ataques antes de infectar a otros en la red. (</w:t>
       </w:r>
-      <w:hyperlink r:id="rId11" w:history="1">
+      <w:hyperlink r:id="rId14" w:history="1">
         <w:r>
           <w:rPr>
             <w:rStyle w:val="Hyperlink"/>
@@ -697,7 +893,7 @@
                     </pic:cNvPicPr>
                   </pic:nvPicPr>
                   <pic:blipFill>
-                    <a:blip r:embed="rId12" cstate="print">
+                    <a:blip r:embed="rId15" cstate="print">
                       <a:extLst>
                         <a:ext uri="{28A0092B-C50C-407E-A947-70E740481C1C}">
                           <a14:useLocalDpi xmlns:a14="http://schemas.microsoft.com/office/drawing/2010/main" val="0"/>
@@ -892,7 +1088,7 @@
       <w:r>
         <w:t>(</w:t>
       </w:r>
-      <w:hyperlink r:id="rId13" w:history="1">
+      <w:hyperlink r:id="rId16" w:history="1">
         <w:r>
           <w:rPr>
             <w:rStyle w:val="Hyperlink"/>
@@ -946,7 +1142,7 @@
         <w:lastRenderedPageBreak/>
         <w:t>(</w:t>
       </w:r>
-      <w:hyperlink r:id="rId14" w:history="1">
+      <w:hyperlink r:id="rId17" w:history="1">
         <w:r>
           <w:rPr>
             <w:rStyle w:val="Hyperlink"/>
@@ -1078,7 +1274,7 @@
         </w:rPr>
         <w:t>(</w:t>
       </w:r>
-      <w:hyperlink r:id="rId15" w:history="1">
+      <w:hyperlink r:id="rId18" w:history="1">
         <w:r>
           <w:rPr>
             <w:rStyle w:val="Hyperlink"/>
@@ -1191,7 +1387,7 @@
       <w:r>
         <w:t>(</w:t>
       </w:r>
-      <w:hyperlink r:id="rId16" w:history="1">
+      <w:hyperlink r:id="rId19" w:history="1">
         <w:r>
           <w:rPr>
             <w:rStyle w:val="Hyperlink"/>
@@ -1252,7 +1448,7 @@
       <w:r>
         <w:t>(</w:t>
       </w:r>
-      <w:hyperlink r:id="rId17" w:history="1">
+      <w:hyperlink r:id="rId20" w:history="1">
         <w:r>
           <w:rPr>
             <w:rStyle w:val="Hyperlink"/>
@@ -1308,7 +1504,7 @@
       <w:r>
         <w:t>(</w:t>
       </w:r>
-      <w:hyperlink r:id="rId18" w:history="1">
+      <w:hyperlink r:id="rId21" w:history="1">
         <w:r>
           <w:rPr>
             <w:rStyle w:val="Hyperlink"/>
@@ -1355,7 +1551,7 @@
       <w:r>
         <w:t>(</w:t>
       </w:r>
-      <w:hyperlink r:id="rId19" w:history="1">
+      <w:hyperlink r:id="rId22" w:history="1">
         <w:r>
           <w:rPr>
             <w:rStyle w:val="Hyperlink"/>
@@ -1440,7 +1636,7 @@
                     <pic:cNvPicPr/>
                   </pic:nvPicPr>
                   <pic:blipFill>
-                    <a:blip r:embed="rId20"/>
+                    <a:blip r:embed="rId23"/>
                     <a:stretch>
                       <a:fillRect/>
                     </a:stretch>
@@ -1762,7 +1958,7 @@
         <w:tab/>
         <w:t xml:space="preserve">Detalles de configuración: Información sobre cómo se configuró la aplicación en un momento específico, lo cual es útil para rastrear problemas relacionados con cambios en la configuración. </w:t>
       </w:r>
-      <w:hyperlink r:id="rId21" w:history="1">
+      <w:hyperlink r:id="rId24" w:history="1">
         <w:r>
           <w:rPr>
             <w:rStyle w:val="Hyperlink"/>
@@ -1942,7 +2138,7 @@
       <w:r>
         <w:t>(</w:t>
       </w:r>
-      <w:hyperlink r:id="rId22" w:history="1">
+      <w:hyperlink r:id="rId25" w:history="1">
         <w:r>
           <w:rPr>
             <w:rStyle w:val="Hyperlink"/>
@@ -1979,7 +2175,7 @@
                     <pic:cNvPicPr/>
                   </pic:nvPicPr>
                   <pic:blipFill>
-                    <a:blip r:embed="rId23"/>
+                    <a:blip r:embed="rId26"/>
                     <a:stretch>
                       <a:fillRect/>
                     </a:stretch>
@@ -2024,7 +2220,7 @@
                     <pic:cNvPicPr/>
                   </pic:nvPicPr>
                   <pic:blipFill>
-                    <a:blip r:embed="rId24"/>
+                    <a:blip r:embed="rId27"/>
                     <a:stretch>
                       <a:fillRect/>
                     </a:stretch>
@@ -2120,7 +2316,7 @@
                     <pic:cNvPicPr/>
                   </pic:nvPicPr>
                   <pic:blipFill>
-                    <a:blip r:embed="rId25"/>
+                    <a:blip r:embed="rId28"/>
                     <a:stretch>
                       <a:fillRect/>
                     </a:stretch>
@@ -2314,7 +2510,7 @@
       <w:r>
         <w:t xml:space="preserve"> Logs y en las funciones de comparación. (</w:t>
       </w:r>
-      <w:hyperlink r:id="rId26" w:history="1">
+      <w:hyperlink r:id="rId29" w:history="1">
         <w:r>
           <w:rPr>
             <w:rStyle w:val="Hyperlink"/>
@@ -2659,7 +2855,7 @@
       <w:r>
         <w:t>Es un proceso en el que un equipo especializado busca proactivamente amenazas dentro de la red de una organización, antes de que se conviertan en incidentes graves. Esta caza utiliza análisis avanzados y herramientas forenses para identificar comportamientos inusuales o indicios de intrusiones. Al realizar búsquedas constantes, las organizaciones pueden detectar y mitigar ataques persistentes avanzados (APT) antes de que causen daño significativo.  (</w:t>
       </w:r>
-      <w:hyperlink r:id="rId27" w:history="1">
+      <w:hyperlink r:id="rId30" w:history="1">
         <w:r>
           <w:rPr>
             <w:rStyle w:val="Hyperlink"/>
@@ -2722,32 +2918,15 @@
         </w:rPr>
         <w:t xml:space="preserve">URL: </w:t>
       </w:r>
-      <w:r>
-        <w:fldChar w:fldCharType="begin"/>
-      </w:r>
-      <w:r>
-        <w:rPr>
-          <w:lang w:val="pl-PL"/>
-        </w:rPr>
-        <w:instrText>HYPERLINK "https://www.crowdstrike.com/endpoint-security-products/falcon-threat-hunting/"</w:instrText>
-      </w:r>
-      <w:r>
-        <w:fldChar w:fldCharType="separate"/>
-      </w:r>
-      <w:r>
-        <w:rPr>
-          <w:rStyle w:val="Hyperlink"/>
-          <w:lang w:val="pl-PL"/>
-        </w:rPr>
-        <w:t>https://www.crowdstrike.com/endpoint-security-products/falcon-threat-hunting/</w:t>
-      </w:r>
-      <w:r>
-        <w:rPr>
-          <w:rStyle w:val="Hyperlink"/>
-          <w:lang w:val="pl-PL"/>
-        </w:rPr>
-        <w:fldChar w:fldCharType="end"/>
-      </w:r>
+      <w:hyperlink r:id="rId31" w:history="1">
+        <w:r>
+          <w:rPr>
+            <w:rStyle w:val="Hyperlink"/>
+            <w:lang w:val="pl-PL"/>
+          </w:rPr>
+          <w:t>https://www.crowdstrike.com/endpoint-security-products/falcon-threat-hunting/</w:t>
+        </w:r>
+      </w:hyperlink>
     </w:p>
     <w:p>
       <w:pPr>
@@ -2758,7 +2937,7 @@
           <w:noProof/>
         </w:rPr>
         <w:drawing>
-          <wp:inline distT="0" distB="0" distL="0" distR="0" wp14:anchorId="36CCDD37" wp14:editId="0C51020F">
+          <wp:inline distT="0" distB="0" distL="0" distR="0" wp14:anchorId="36CCDD37" wp14:editId="1066E9F3">
             <wp:extent cx="5612130" cy="2931160"/>
             <wp:effectExtent l="0" t="0" r="0" b="0"/>
             <wp:docPr id="1" name="Imagen 1" descr="AWS Marketplace: CrowdStrike"/>
@@ -2775,7 +2954,7 @@
                     </pic:cNvPicPr>
                   </pic:nvPicPr>
                   <pic:blipFill>
-                    <a:blip r:embed="rId28" cstate="print">
+                    <a:blip r:embed="rId32" cstate="print">
                       <a:extLst>
                         <a:ext uri="{28A0092B-C50C-407E-A947-70E740481C1C}">
                           <a14:useLocalDpi xmlns:a14="http://schemas.microsoft.com/office/drawing/2010/main" val="0"/>
@@ -2875,7 +3054,7 @@
       <w:r>
         <w:t xml:space="preserve"> (</w:t>
       </w:r>
-      <w:hyperlink r:id="rId29" w:history="1">
+      <w:hyperlink r:id="rId33" w:history="1">
         <w:r>
           <w:rPr>
             <w:rStyle w:val="Hyperlink"/>
@@ -2971,7 +3150,7 @@
         <w:br/>
         <w:t xml:space="preserve">URL: </w:t>
       </w:r>
-      <w:hyperlink r:id="rId30" w:history="1">
+      <w:hyperlink r:id="rId34" w:history="1">
         <w:r>
           <w:rPr>
             <w:rStyle w:val="Hyperlink"/>
@@ -3007,7 +3186,7 @@
                     </pic:cNvPicPr>
                   </pic:nvPicPr>
                   <pic:blipFill>
-                    <a:blip r:embed="rId31">
+                    <a:blip r:embed="rId35">
                       <a:extLst>
                         <a:ext uri="{28A0092B-C50C-407E-A947-70E740481C1C}">
                           <a14:useLocalDpi xmlns:a14="http://schemas.microsoft.com/office/drawing/2010/main" val="0"/>
@@ -3059,7 +3238,7 @@
       <w:r>
         <w:t>Recoger información sobre los atacantes y correlacionar eventos de seguridad es una de las tareas principales en la inteligencia de amenazas. Se utiliza para identificar patrones de ataque y potenciales vulnerabilidades dentro del entorno de la organización. Al combinar fuentes de datos internas y externas, las organizaciones pueden fortalecer su postura de seguridad, desarrollando medidas proactivas que se adapten a las últimas tendencias en amenazas cibernéticas. (</w:t>
       </w:r>
-      <w:hyperlink r:id="rId32" w:history="1">
+      <w:hyperlink r:id="rId36" w:history="1">
         <w:r>
           <w:rPr>
             <w:rStyle w:val="Hyperlink"/>
@@ -3113,7 +3292,7 @@
         <w:br/>
         <w:t xml:space="preserve">URL: </w:t>
       </w:r>
-      <w:hyperlink r:id="rId33" w:history="1">
+      <w:hyperlink r:id="rId37" w:history="1">
         <w:r>
           <w:rPr>
             <w:rStyle w:val="Hyperlink"/>
@@ -3149,7 +3328,7 @@
                     </pic:cNvPicPr>
                   </pic:nvPicPr>
                   <pic:blipFill>
-                    <a:blip r:embed="rId34" cstate="print">
+                    <a:blip r:embed="rId38" cstate="print">
                       <a:extLst>
                         <a:ext uri="{28A0092B-C50C-407E-A947-70E740481C1C}">
                           <a14:useLocalDpi xmlns:a14="http://schemas.microsoft.com/office/drawing/2010/main" val="0"/>
@@ -5161,15 +5340,6 @@
 </file>
 
 <file path=customXml/item1.xml><?xml version="1.0" encoding="utf-8"?>
-<?mso-contentType ?>
-<FormTemplates xmlns="http://schemas.microsoft.com/sharepoint/v3/contenttype/forms">
-  <Display>DocumentLibraryForm</Display>
-  <Edit>DocumentLibraryForm</Edit>
-  <New>DocumentLibraryForm</New>
-</FormTemplates>
-</file>
-
-<file path=customXml/item2.xml><?xml version="1.0" encoding="utf-8"?>
 <ct:contentTypeSchema xmlns:ct="http://schemas.microsoft.com/office/2006/metadata/contentType" xmlns:ma="http://schemas.microsoft.com/office/2006/metadata/properties/metaAttributes" ct:_="" ma:_="" ma:contentTypeName="Documento" ma:contentTypeID="0x01010052A10006F5B3E44EB440413E22CE02AA" ma:contentTypeVersion="7" ma:contentTypeDescription="Crear nuevo documento." ma:contentTypeScope="" ma:versionID="bee739c2fa86b055de6dd8e27156e1c7">
   <xsd:schema xmlns:xsd="http://www.w3.org/2001/XMLSchema" xmlns:xs="http://www.w3.org/2001/XMLSchema" xmlns:p="http://schemas.microsoft.com/office/2006/metadata/properties" xmlns:ns3="0254ba90-59e4-4523-ab78-991d23ab4834" xmlns:ns4="c30e4d6b-0a13-4f5d-be63-6316dc22206e" targetNamespace="http://schemas.microsoft.com/office/2006/metadata/properties" ma:root="true" ma:fieldsID="a7a443c254fe40d25c69977c47f2df18" ns3:_="" ns4:_="">
     <xsd:import namespace="0254ba90-59e4-4523-ab78-991d23ab4834"/>
@@ -5352,6 +5522,15 @@
 </ct:contentTypeSchema>
 </file>
 
+<file path=customXml/item2.xml><?xml version="1.0" encoding="utf-8"?>
+<?mso-contentType ?>
+<FormTemplates xmlns="http://schemas.microsoft.com/sharepoint/v3/contenttype/forms">
+  <Display>DocumentLibraryForm</Display>
+  <Edit>DocumentLibraryForm</Edit>
+  <New>DocumentLibraryForm</New>
+</FormTemplates>
+</file>
+
 <file path=customXml/item3.xml><?xml version="1.0" encoding="utf-8"?>
 <p:properties xmlns:p="http://schemas.microsoft.com/office/2006/metadata/properties" xmlns:xsi="http://www.w3.org/2001/XMLSchema-instance" xmlns:pc="http://schemas.microsoft.com/office/infopath/2007/PartnerControls">
   <documentManagement/>
@@ -5359,14 +5538,6 @@
 </file>
 
 <file path=customXml/itemProps1.xml><?xml version="1.0" encoding="utf-8"?>
-<ds:datastoreItem xmlns:ds="http://schemas.openxmlformats.org/officeDocument/2006/customXml" ds:itemID="{2601EFDA-FFED-481C-9BE3-6D0DBF47659C}">
-  <ds:schemaRefs>
-    <ds:schemaRef ds:uri="http://schemas.microsoft.com/sharepoint/v3/contenttype/forms"/>
-  </ds:schemaRefs>
-</ds:datastoreItem>
-</file>
-
-<file path=customXml/itemProps2.xml><?xml version="1.0" encoding="utf-8"?>
 <ds:datastoreItem xmlns:ds="http://schemas.openxmlformats.org/officeDocument/2006/customXml" ds:itemID="{ADCC51E7-BC9A-4F75-9A13-2DADDAEE3C86}">
   <ds:schemaRefs>
     <ds:schemaRef ds:uri="http://schemas.microsoft.com/office/2006/metadata/contentType"/>
@@ -5385,6 +5556,14 @@
 </ds:datastoreItem>
 </file>
 
+<file path=customXml/itemProps2.xml><?xml version="1.0" encoding="utf-8"?>
+<ds:datastoreItem xmlns:ds="http://schemas.openxmlformats.org/officeDocument/2006/customXml" ds:itemID="{2601EFDA-FFED-481C-9BE3-6D0DBF47659C}">
+  <ds:schemaRefs>
+    <ds:schemaRef ds:uri="http://schemas.microsoft.com/sharepoint/v3/contenttype/forms"/>
+  </ds:schemaRefs>
+</ds:datastoreItem>
+</file>
+
 <file path=customXml/itemProps3.xml><?xml version="1.0" encoding="utf-8"?>
 <ds:datastoreItem xmlns:ds="http://schemas.openxmlformats.org/officeDocument/2006/customXml" ds:itemID="{99F1EB32-FBA1-40D9-BBD9-A1787BD53E97}">
   <ds:schemaRefs>

</xml_diff>

<commit_message>
Temas Enrique Ramirez - Actualizados
Temas Enrique Ramirez - Actualizados
</commit_message>
<xml_diff>
--- a/Grupo 3/Tarea Mapa mental/SOC_GRUPO_3.docx
+++ b/Grupo 3/Tarea Mapa mental/SOC_GRUPO_3.docx
@@ -701,9 +701,16 @@
       <w:r>
         <w:rPr>
           <w:rFonts w:eastAsiaTheme="minorEastAsia"/>
+          <w:color w:val="000000" w:themeColor="text1"/>
+        </w:rPr>
+        <w:t>Es el proceso estructurado que utilizan los equipos de TI desde el inicio de una violación hasta garantizar las operaciones normales. Generalmente consta de cuatro etapas: identificar, analizar, mitigar y restaurar</w:t>
+      </w:r>
+      <w:r>
+        <w:rPr>
+          <w:rFonts w:eastAsiaTheme="minorEastAsia"/>
           <w:color w:val="0E0B3D"/>
         </w:rPr>
-        <w:t xml:space="preserve">Es el proceso estructurado que utilizan los equipos de TI desde el inicio de una violación hasta garantizar las operaciones normales. Generalmente consta de cuatro etapas: identificar, analizar, mitigar y restaurar. </w:t>
+        <w:t xml:space="preserve">. </w:t>
       </w:r>
       <w:r>
         <w:rPr>
@@ -1467,12 +1474,21 @@
           <w:numId w:val="2"/>
         </w:numPr>
       </w:pPr>
-      <w:r>
-        <w:rPr>
-          <w:b/>
-          <w:bCs/>
-        </w:rPr>
-        <w:t xml:space="preserve">Malware </w:t>
+      <w:proofErr w:type="gramStart"/>
+      <w:r>
+        <w:rPr>
+          <w:b/>
+          <w:bCs/>
+        </w:rPr>
+        <w:t>Malware</w:t>
+      </w:r>
+      <w:proofErr w:type="gramEnd"/>
+      <w:r>
+        <w:rPr>
+          <w:b/>
+          <w:bCs/>
+        </w:rPr>
+        <w:t xml:space="preserve"> </w:t>
       </w:r>
       <w:proofErr w:type="spellStart"/>
       <w:r>
@@ -1494,7 +1510,15 @@
         <w:t xml:space="preserve"> </w:t>
       </w:r>
       <w:r>
-        <w:t>Es una herramienta de análisis de malware que implica abrir archivos y enlaces sospechosos en una máquina virtual (VM) para el control de actividades maliciosas y realizar acciones adicionales en un entorno controlado o modo seguro. La plataforma de detonación de ayuda a comprender la naturaleza del malware y sus actividades en caso de infección.</w:t>
+        <w:t xml:space="preserve">Es una herramienta de análisis de malware que implica abrir archivos y enlaces sospechosos en una máquina virtual (VM) para el control de actividades maliciosas y realizar acciones adicionales en un entorno controlado o modo seguro. La plataforma de detonación de ayuda a comprender la naturaleza del </w:t>
+      </w:r>
+      <w:proofErr w:type="gramStart"/>
+      <w:r>
+        <w:t>malware</w:t>
+      </w:r>
+      <w:proofErr w:type="gramEnd"/>
+      <w:r>
+        <w:t xml:space="preserve"> y sus actividades en caso de infección.</w:t>
       </w:r>
     </w:p>
     <w:p>
@@ -2534,21 +2558,7 @@
           <w:b/>
           <w:bCs/>
         </w:rPr>
-        <w:t>SI</w:t>
-      </w:r>
-      <w:r>
-        <w:rPr>
-          <w:b/>
-          <w:bCs/>
-        </w:rPr>
-        <w:t>E</w:t>
-      </w:r>
-      <w:r>
-        <w:rPr>
-          <w:b/>
-          <w:bCs/>
-        </w:rPr>
-        <w:t xml:space="preserve">M (Security </w:t>
+        <w:t xml:space="preserve">SIEM (Security </w:t>
       </w:r>
       <w:proofErr w:type="spellStart"/>
       <w:r>
@@ -2583,11 +2593,158 @@
         <w:t xml:space="preserve"> Management):</w:t>
       </w:r>
       <w:r>
-        <w:t xml:space="preserve"> Sistema que recopila y analiza logs de diferentes fuentes para identificar y responder a incidentes de seguridad.</w:t>
-      </w:r>
-      <w:r>
-        <w:t xml:space="preserve"> ENRIQUE</w:t>
-      </w:r>
+        <w:t xml:space="preserve"> </w:t>
+      </w:r>
+      <w:r>
+        <w:t>Sistema que recopila y analiza logs de diferentes fuentes para identificar y responder a incidentes de seguridad.</w:t>
+      </w:r>
+    </w:p>
+    <w:p>
+      <w:pPr>
+        <w:pStyle w:val="NormalWeb"/>
+        <w:shd w:val="clear" w:color="auto" w:fill="FFFFFF"/>
+        <w:ind w:left="720"/>
+        <w:jc w:val="both"/>
+        <w:textAlignment w:val="baseline"/>
+        <w:rPr>
+          <w:rFonts w:asciiTheme="minorHAnsi" w:eastAsiaTheme="minorHAnsi" w:hAnsiTheme="minorHAnsi" w:cstheme="minorBidi"/>
+          <w:kern w:val="2"/>
+          <w:lang w:val="es-MX" w:eastAsia="en-US"/>
+          <w14:ligatures w14:val="standardContextual"/>
+        </w:rPr>
+      </w:pPr>
+      <w:r>
+        <w:rPr>
+          <w:rFonts w:asciiTheme="minorHAnsi" w:eastAsiaTheme="minorHAnsi" w:hAnsiTheme="minorHAnsi" w:cstheme="minorBidi"/>
+          <w:kern w:val="2"/>
+          <w:lang w:val="es-MX" w:eastAsia="en-US"/>
+          <w14:ligatures w14:val="standardContextual"/>
+        </w:rPr>
+        <w:t>La gestión de eventos e información de seguridad, o SIEM, es una solución de seguridad que ayuda a las organizaciones a reconocer y abordar posibles amenazas y vulnerabilidades de seguridad antes de tener la oportunidad de interrumpir las operaciones comerciales.</w:t>
+      </w:r>
+      <w:r>
+        <w:rPr>
+          <w:rFonts w:asciiTheme="minorHAnsi" w:eastAsiaTheme="minorHAnsi" w:hAnsiTheme="minorHAnsi" w:cstheme="minorBidi"/>
+          <w:kern w:val="2"/>
+          <w:lang w:val="es-MX" w:eastAsia="en-US"/>
+          <w14:ligatures w14:val="standardContextual"/>
+        </w:rPr>
+        <w:t xml:space="preserve"> </w:t>
+      </w:r>
+      <w:r>
+        <w:rPr>
+          <w:rFonts w:asciiTheme="minorHAnsi" w:eastAsiaTheme="minorHAnsi" w:hAnsiTheme="minorHAnsi" w:cstheme="minorBidi"/>
+          <w:kern w:val="2"/>
+          <w:lang w:val="es-MX" w:eastAsia="en-US"/>
+          <w14:ligatures w14:val="standardContextual"/>
+        </w:rPr>
+        <w:t>Los sistemas SIEM ayudan a los equipos de seguridad empresarial a detectar anomalías de comportamiento de los usuarios y utilizan </w:t>
+      </w:r>
+      <w:hyperlink r:id="rId30" w:history="1">
+        <w:r>
+          <w:rPr>
+            <w:rFonts w:asciiTheme="minorHAnsi" w:eastAsiaTheme="minorHAnsi" w:hAnsiTheme="minorHAnsi" w:cstheme="minorBidi"/>
+            <w:kern w:val="2"/>
+            <w:lang w:val="es-MX" w:eastAsia="en-US"/>
+            <w14:ligatures w14:val="standardContextual"/>
+          </w:rPr>
+          <w:t>inteligencia artificial (IA)</w:t>
+        </w:r>
+      </w:hyperlink>
+      <w:r>
+        <w:rPr>
+          <w:rFonts w:asciiTheme="minorHAnsi" w:eastAsiaTheme="minorHAnsi" w:hAnsiTheme="minorHAnsi" w:cstheme="minorBidi"/>
+          <w:kern w:val="2"/>
+          <w:lang w:val="es-MX" w:eastAsia="en-US"/>
+          <w14:ligatures w14:val="standardContextual"/>
+        </w:rPr>
+        <w:t> para automatizar muchos de los procesos manuales asociados con la detección de amenazas y la </w:t>
+      </w:r>
+      <w:hyperlink r:id="rId31" w:history="1">
+        <w:r>
+          <w:rPr>
+            <w:rFonts w:asciiTheme="minorHAnsi" w:eastAsiaTheme="minorHAnsi" w:hAnsiTheme="minorHAnsi" w:cstheme="minorBidi"/>
+            <w:kern w:val="2"/>
+            <w:lang w:val="es-MX" w:eastAsia="en-US"/>
+            <w14:ligatures w14:val="standardContextual"/>
+          </w:rPr>
+          <w:t>respuesta ante incidentes</w:t>
+        </w:r>
+      </w:hyperlink>
+      <w:r>
+        <w:rPr>
+          <w:rFonts w:asciiTheme="minorHAnsi" w:eastAsiaTheme="minorHAnsi" w:hAnsiTheme="minorHAnsi" w:cstheme="minorBidi"/>
+          <w:kern w:val="2"/>
+          <w:lang w:val="es-MX" w:eastAsia="en-US"/>
+          <w14:ligatures w14:val="standardContextual"/>
+        </w:rPr>
+        <w:t>.</w:t>
+      </w:r>
+    </w:p>
+    <w:p>
+      <w:pPr>
+        <w:pStyle w:val="NormalWeb"/>
+        <w:shd w:val="clear" w:color="auto" w:fill="FFFFFF"/>
+        <w:ind w:left="720"/>
+        <w:jc w:val="both"/>
+        <w:textAlignment w:val="baseline"/>
+        <w:rPr>
+          <w:rFonts w:asciiTheme="minorHAnsi" w:eastAsiaTheme="minorHAnsi" w:hAnsiTheme="minorHAnsi" w:cstheme="minorBidi"/>
+          <w:kern w:val="2"/>
+          <w:lang w:val="es-MX" w:eastAsia="en-US"/>
+          <w14:ligatures w14:val="standardContextual"/>
+        </w:rPr>
+      </w:pPr>
+      <w:r>
+        <w:rPr>
+          <w:rFonts w:asciiTheme="minorHAnsi" w:eastAsiaTheme="minorHAnsi" w:hAnsiTheme="minorHAnsi" w:cstheme="minorBidi"/>
+          <w:kern w:val="2"/>
+          <w:lang w:val="es-MX" w:eastAsia="en-US"/>
+          <w14:ligatures w14:val="standardContextual"/>
+        </w:rPr>
+        <w:t>SIEM captura datos de eventos de una amplia gama de fuentes en toda la red de una organización. Los registros y datos de flujo de usuarios, aplicaciones, activos, entornos de nube y redes se recopilan, almacenan y analizan en tiempo real, lo que brinda a los equipos de TI y seguridad la capacidad de </w:t>
+      </w:r>
+      <w:r>
+        <w:rPr>
+          <w:rFonts w:asciiTheme="minorHAnsi" w:eastAsiaTheme="minorHAnsi" w:hAnsiTheme="minorHAnsi" w:cstheme="minorBidi"/>
+          <w:b/>
+          <w:bCs/>
+          <w:kern w:val="2"/>
+          <w:lang w:val="es-MX" w:eastAsia="en-US"/>
+          <w14:ligatures w14:val="standardContextual"/>
+        </w:rPr>
+        <w:t>administrar automáticamente el registro de eventos y los datos de flujo de red</w:t>
+      </w:r>
+      <w:r>
+        <w:rPr>
+          <w:rFonts w:asciiTheme="minorHAnsi" w:eastAsiaTheme="minorHAnsi" w:hAnsiTheme="minorHAnsi" w:cstheme="minorBidi"/>
+          <w:kern w:val="2"/>
+          <w:lang w:val="es-MX" w:eastAsia="en-US"/>
+          <w14:ligatures w14:val="standardContextual"/>
+        </w:rPr>
+        <w:t> de su red en una ubicación centralizada.</w:t>
+      </w:r>
+    </w:p>
+    <w:p>
+      <w:pPr>
+        <w:ind w:left="720"/>
+        <w:rPr>
+          <w:rStyle w:val="Hyperlink"/>
+          <w:b/>
+          <w:bCs/>
+          <w:color w:val="auto"/>
+          <w:u w:val="none"/>
+        </w:rPr>
+      </w:pPr>
+      <w:hyperlink r:id="rId32" w:history="1">
+        <w:r>
+          <w:rPr>
+            <w:rStyle w:val="Hyperlink"/>
+            <w:lang w:val="es-CO"/>
+          </w:rPr>
+          <w:t>https://www.ibm.com/mx-es/topics/siem</w:t>
+        </w:r>
+      </w:hyperlink>
     </w:p>
     <w:p>
       <w:pPr>
@@ -2663,11 +2820,17 @@
       </w:r>
     </w:p>
     <w:p>
-      <w:r>
-        <w:rPr>
-          <w:b/>
-          <w:bCs/>
-        </w:rPr>
+      <w:pPr>
+        <w:jc w:val="both"/>
+      </w:pPr>
+    </w:p>
+    <w:p>
+      <w:r>
+        <w:rPr>
+          <w:b/>
+          <w:bCs/>
+        </w:rPr>
+        <w:lastRenderedPageBreak/>
         <w:t>Pasos y Componentes:</w:t>
       </w:r>
     </w:p>
@@ -2721,6 +2884,7 @@
         <w:t xml:space="preserve"> Fuentes de información disponibles públicamente sobre </w:t>
       </w:r>
       <w:proofErr w:type="spellStart"/>
+      <w:proofErr w:type="gramStart"/>
       <w:r>
         <w:t>amenazas.</w:t>
       </w:r>
@@ -2728,6 +2892,7 @@
         <w:t>ENRIQUE</w:t>
       </w:r>
       <w:proofErr w:type="spellEnd"/>
+      <w:proofErr w:type="gramEnd"/>
     </w:p>
     <w:p>
       <w:pPr>
@@ -2795,6 +2960,7 @@
         <w:t xml:space="preserve"> Información dentro de la organización que puede proporcionar contexto adicional sobre </w:t>
       </w:r>
       <w:proofErr w:type="spellStart"/>
+      <w:proofErr w:type="gramStart"/>
       <w:r>
         <w:t>amenazas.</w:t>
       </w:r>
@@ -2802,6 +2968,7 @@
         <w:t>ENRIQUE</w:t>
       </w:r>
       <w:proofErr w:type="spellEnd"/>
+      <w:proofErr w:type="gramEnd"/>
     </w:p>
     <w:p>
       <w:pPr>
@@ -2855,7 +3022,7 @@
       <w:r>
         <w:t>Es un proceso en el que un equipo especializado busca proactivamente amenazas dentro de la red de una organización, antes de que se conviertan en incidentes graves. Esta caza utiliza análisis avanzados y herramientas forenses para identificar comportamientos inusuales o indicios de intrusiones. Al realizar búsquedas constantes, las organizaciones pueden detectar y mitigar ataques persistentes avanzados (APT) antes de que causen daño significativo.  (</w:t>
       </w:r>
-      <w:hyperlink r:id="rId30" w:history="1">
+      <w:hyperlink r:id="rId33" w:history="1">
         <w:r>
           <w:rPr>
             <w:rStyle w:val="Hyperlink"/>
@@ -2878,66 +3045,83 @@
         <w:rPr>
           <w:rStyle w:val="Strong"/>
         </w:rPr>
+        <w:t>Ejemplo</w:t>
+      </w:r>
+      <w:r>
+        <w:t xml:space="preserve">: </w:t>
+      </w:r>
+      <w:proofErr w:type="spellStart"/>
+      <w:r>
+        <w:rPr>
+          <w:rStyle w:val="Emphasis"/>
+        </w:rPr>
+        <w:t>CrowdStrike</w:t>
+      </w:r>
+      <w:proofErr w:type="spellEnd"/>
+      <w:r>
+        <w:rPr>
+          <w:rStyle w:val="Emphasis"/>
+        </w:rPr>
+        <w:t xml:space="preserve"> Falcon</w:t>
+      </w:r>
+      <w:r>
+        <w:br/>
+      </w:r>
+      <w:proofErr w:type="spellStart"/>
+      <w:r>
+        <w:t>CrowdStrike</w:t>
+      </w:r>
+      <w:proofErr w:type="spellEnd"/>
+      <w:r>
+        <w:t xml:space="preserve"> Falcon es una plataforma líder de caza de amenazas. Utiliza análisis de comportamiento y análisis forense para identificar actividades maliciosas dentro de una red. A través de la detección proactiva de amenazas persistentes avanzadas (APT), los equipos de seguridad pueden localizar intrusiones antes de que causen daño. Esta herramienta es muy utilizada para la búsqueda activa de amenazas que ya han evadido las defensas iniciales.</w:t>
+      </w:r>
+      <w:r>
+        <w:br/>
+      </w:r>
+      <w:r>
+        <w:rPr>
+          <w:lang w:val="pl-PL"/>
+        </w:rPr>
+        <w:t xml:space="preserve">URL: </w:t>
+      </w:r>
+      <w:r>
+        <w:fldChar w:fldCharType="begin"/>
+      </w:r>
+      <w:r>
+        <w:rPr>
+          <w:lang w:val="pl-PL"/>
+        </w:rPr>
+        <w:instrText>HYPERLINK "https://www.crowdstrike.com/endpoint-security-products/falcon-threat-hunting/"</w:instrText>
+      </w:r>
+      <w:r>
+        <w:fldChar w:fldCharType="separate"/>
+      </w:r>
+      <w:r>
+        <w:rPr>
+          <w:rStyle w:val="Hyperlink"/>
+          <w:lang w:val="pl-PL"/>
+        </w:rPr>
+        <w:t>https://www.crowdstrike.com/endpoint-security-products/falcon-threat-hunting/</w:t>
+      </w:r>
+      <w:r>
+        <w:rPr>
+          <w:rStyle w:val="Hyperlink"/>
+          <w:lang w:val="pl-PL"/>
+        </w:rPr>
+        <w:fldChar w:fldCharType="end"/>
+      </w:r>
+    </w:p>
+    <w:p>
+      <w:pPr>
+        <w:ind w:left="720"/>
+      </w:pPr>
+      <w:r>
+        <w:rPr>
+          <w:noProof/>
+        </w:rPr>
         <w:lastRenderedPageBreak/>
-        <w:t>Ejemplo</w:t>
-      </w:r>
-      <w:r>
-        <w:t xml:space="preserve">: </w:t>
-      </w:r>
-      <w:proofErr w:type="spellStart"/>
-      <w:r>
-        <w:rPr>
-          <w:rStyle w:val="Emphasis"/>
-        </w:rPr>
-        <w:t>CrowdStrike</w:t>
-      </w:r>
-      <w:proofErr w:type="spellEnd"/>
-      <w:r>
-        <w:rPr>
-          <w:rStyle w:val="Emphasis"/>
-        </w:rPr>
-        <w:t xml:space="preserve"> Falcon</w:t>
-      </w:r>
-      <w:r>
-        <w:br/>
-      </w:r>
-      <w:proofErr w:type="spellStart"/>
-      <w:r>
-        <w:t>CrowdStrike</w:t>
-      </w:r>
-      <w:proofErr w:type="spellEnd"/>
-      <w:r>
-        <w:t xml:space="preserve"> Falcon es una plataforma líder de caza de amenazas. Utiliza análisis de comportamiento y análisis forense para identificar actividades maliciosas dentro de una red. A través de la detección proactiva de amenazas persistentes avanzadas (APT), los equipos de seguridad pueden localizar intrusiones antes de que causen daño. Esta herramienta es muy utilizada para la búsqueda activa de amenazas que ya han evadido las defensas iniciales.</w:t>
-      </w:r>
-      <w:r>
-        <w:br/>
-      </w:r>
-      <w:r>
-        <w:rPr>
-          <w:lang w:val="pl-PL"/>
-        </w:rPr>
-        <w:t xml:space="preserve">URL: </w:t>
-      </w:r>
-      <w:hyperlink r:id="rId31" w:history="1">
-        <w:r>
-          <w:rPr>
-            <w:rStyle w:val="Hyperlink"/>
-            <w:lang w:val="pl-PL"/>
-          </w:rPr>
-          <w:t>https://www.crowdstrike.com/endpoint-security-products/falcon-threat-hunting/</w:t>
-        </w:r>
-      </w:hyperlink>
-    </w:p>
-    <w:p>
-      <w:pPr>
-        <w:ind w:left="720"/>
-      </w:pPr>
-      <w:r>
-        <w:rPr>
-          <w:noProof/>
-        </w:rPr>
         <w:drawing>
-          <wp:inline distT="0" distB="0" distL="0" distR="0" wp14:anchorId="36CCDD37" wp14:editId="1066E9F3">
+          <wp:inline distT="0" distB="0" distL="0" distR="0" wp14:anchorId="36CCDD37" wp14:editId="10EB2B3C">
             <wp:extent cx="5612130" cy="2931160"/>
             <wp:effectExtent l="0" t="0" r="0" b="0"/>
             <wp:docPr id="1" name="Imagen 1" descr="AWS Marketplace: CrowdStrike"/>
@@ -2954,7 +3138,7 @@
                     </pic:cNvPicPr>
                   </pic:nvPicPr>
                   <pic:blipFill>
-                    <a:blip r:embed="rId32" cstate="print">
+                    <a:blip r:embed="rId34" cstate="print">
                       <a:extLst>
                         <a:ext uri="{28A0092B-C50C-407E-A947-70E740481C1C}">
                           <a14:useLocalDpi xmlns:a14="http://schemas.microsoft.com/office/drawing/2010/main" val="0"/>
@@ -3054,7 +3238,7 @@
       <w:r>
         <w:t xml:space="preserve"> (</w:t>
       </w:r>
-      <w:hyperlink r:id="rId33" w:history="1">
+      <w:hyperlink r:id="rId35" w:history="1">
         <w:r>
           <w:rPr>
             <w:rStyle w:val="Hyperlink"/>
@@ -3132,11 +3316,7 @@
       </w:r>
       <w:proofErr w:type="spellEnd"/>
       <w:r>
-        <w:t xml:space="preserve">, ofrece una de las mejores soluciones de atribución de amenazas. Su equipo de inteligencia proporciona informes detallados sobre actores de amenazas, incluidas sus tácticas, técnicas y </w:t>
-      </w:r>
-      <w:r>
-        <w:lastRenderedPageBreak/>
-        <w:t>procedimientos (</w:t>
+        <w:t>, ofrece una de las mejores soluciones de atribución de amenazas. Su equipo de inteligencia proporciona informes detallados sobre actores de amenazas, incluidas sus tácticas, técnicas y procedimientos (</w:t>
       </w:r>
       <w:proofErr w:type="spellStart"/>
       <w:r>
@@ -3150,7 +3330,7 @@
         <w:br/>
         <w:t xml:space="preserve">URL: </w:t>
       </w:r>
-      <w:hyperlink r:id="rId34" w:history="1">
+      <w:hyperlink r:id="rId36" w:history="1">
         <w:r>
           <w:rPr>
             <w:rStyle w:val="Hyperlink"/>
@@ -3168,6 +3348,7 @@
         <w:rPr>
           <w:noProof/>
         </w:rPr>
+        <w:lastRenderedPageBreak/>
         <w:drawing>
           <wp:inline distT="0" distB="0" distL="0" distR="0" wp14:anchorId="5A3C24F8" wp14:editId="720A5711">
             <wp:extent cx="2948940" cy="1554480"/>
@@ -3186,7 +3367,7 @@
                     </pic:cNvPicPr>
                   </pic:nvPicPr>
                   <pic:blipFill>
-                    <a:blip r:embed="rId35">
+                    <a:blip r:embed="rId37">
                       <a:extLst>
                         <a:ext uri="{28A0092B-C50C-407E-A947-70E740481C1C}">
                           <a14:useLocalDpi xmlns:a14="http://schemas.microsoft.com/office/drawing/2010/main" val="0"/>
@@ -3238,7 +3419,7 @@
       <w:r>
         <w:t>Recoger información sobre los atacantes y correlacionar eventos de seguridad es una de las tareas principales en la inteligencia de amenazas. Se utiliza para identificar patrones de ataque y potenciales vulnerabilidades dentro del entorno de la organización. Al combinar fuentes de datos internas y externas, las organizaciones pueden fortalecer su postura de seguridad, desarrollando medidas proactivas que se adapten a las últimas tendencias en amenazas cibernéticas. (</w:t>
       </w:r>
-      <w:hyperlink r:id="rId36" w:history="1">
+      <w:hyperlink r:id="rId38" w:history="1">
         <w:r>
           <w:rPr>
             <w:rStyle w:val="Hyperlink"/>
@@ -3292,7 +3473,7 @@
         <w:br/>
         <w:t xml:space="preserve">URL: </w:t>
       </w:r>
-      <w:hyperlink r:id="rId37" w:history="1">
+      <w:hyperlink r:id="rId39" w:history="1">
         <w:r>
           <w:rPr>
             <w:rStyle w:val="Hyperlink"/>
@@ -3328,7 +3509,7 @@
                     </pic:cNvPicPr>
                   </pic:nvPicPr>
                   <pic:blipFill>
-                    <a:blip r:embed="rId38" cstate="print">
+                    <a:blip r:embed="rId40" cstate="print">
                       <a:extLst>
                         <a:ext uri="{28A0092B-C50C-407E-A947-70E740481C1C}">
                           <a14:useLocalDpi xmlns:a14="http://schemas.microsoft.com/office/drawing/2010/main" val="0"/>
@@ -5041,6 +5222,22 @@
       <w:u w:val="single"/>
     </w:rPr>
   </w:style>
+  <w:style w:type="paragraph" w:styleId="NormalWeb">
+    <w:name w:val="Normal (Web)"/>
+    <w:basedOn w:val="Normal"/>
+    <w:uiPriority w:val="99"/>
+    <w:unhideWhenUsed/>
+    <w:rsid w:val="00193798"/>
+    <w:pPr>
+      <w:spacing w:before="100" w:beforeAutospacing="1" w:after="100" w:afterAutospacing="1" w:line="240" w:lineRule="auto"/>
+    </w:pPr>
+    <w:rPr>
+      <w:rFonts w:ascii="Times New Roman" w:eastAsia="Times New Roman" w:hAnsi="Times New Roman" w:cs="Times New Roman"/>
+      <w:kern w:val="0"/>
+      <w:lang w:val="es-CO" w:eastAsia="es-MX"/>
+      <w14:ligatures w14:val="none"/>
+    </w:rPr>
+  </w:style>
 </w:styles>
 </file>
 
@@ -5340,6 +5537,15 @@
 </file>
 
 <file path=customXml/item1.xml><?xml version="1.0" encoding="utf-8"?>
+<?mso-contentType ?>
+<FormTemplates xmlns="http://schemas.microsoft.com/sharepoint/v3/contenttype/forms">
+  <Display>DocumentLibraryForm</Display>
+  <Edit>DocumentLibraryForm</Edit>
+  <New>DocumentLibraryForm</New>
+</FormTemplates>
+</file>
+
+<file path=customXml/item2.xml><?xml version="1.0" encoding="utf-8"?>
 <ct:contentTypeSchema xmlns:ct="http://schemas.microsoft.com/office/2006/metadata/contentType" xmlns:ma="http://schemas.microsoft.com/office/2006/metadata/properties/metaAttributes" ct:_="" ma:_="" ma:contentTypeName="Documento" ma:contentTypeID="0x01010052A10006F5B3E44EB440413E22CE02AA" ma:contentTypeVersion="7" ma:contentTypeDescription="Crear nuevo documento." ma:contentTypeScope="" ma:versionID="bee739c2fa86b055de6dd8e27156e1c7">
   <xsd:schema xmlns:xsd="http://www.w3.org/2001/XMLSchema" xmlns:xs="http://www.w3.org/2001/XMLSchema" xmlns:p="http://schemas.microsoft.com/office/2006/metadata/properties" xmlns:ns3="0254ba90-59e4-4523-ab78-991d23ab4834" xmlns:ns4="c30e4d6b-0a13-4f5d-be63-6316dc22206e" targetNamespace="http://schemas.microsoft.com/office/2006/metadata/properties" ma:root="true" ma:fieldsID="a7a443c254fe40d25c69977c47f2df18" ns3:_="" ns4:_="">
     <xsd:import namespace="0254ba90-59e4-4523-ab78-991d23ab4834"/>
@@ -5522,15 +5728,6 @@
 </ct:contentTypeSchema>
 </file>
 
-<file path=customXml/item2.xml><?xml version="1.0" encoding="utf-8"?>
-<?mso-contentType ?>
-<FormTemplates xmlns="http://schemas.microsoft.com/sharepoint/v3/contenttype/forms">
-  <Display>DocumentLibraryForm</Display>
-  <Edit>DocumentLibraryForm</Edit>
-  <New>DocumentLibraryForm</New>
-</FormTemplates>
-</file>
-
 <file path=customXml/item3.xml><?xml version="1.0" encoding="utf-8"?>
 <p:properties xmlns:p="http://schemas.microsoft.com/office/2006/metadata/properties" xmlns:xsi="http://www.w3.org/2001/XMLSchema-instance" xmlns:pc="http://schemas.microsoft.com/office/infopath/2007/PartnerControls">
   <documentManagement/>
@@ -5538,6 +5735,14 @@
 </file>
 
 <file path=customXml/itemProps1.xml><?xml version="1.0" encoding="utf-8"?>
+<ds:datastoreItem xmlns:ds="http://schemas.openxmlformats.org/officeDocument/2006/customXml" ds:itemID="{2601EFDA-FFED-481C-9BE3-6D0DBF47659C}">
+  <ds:schemaRefs>
+    <ds:schemaRef ds:uri="http://schemas.microsoft.com/sharepoint/v3/contenttype/forms"/>
+  </ds:schemaRefs>
+</ds:datastoreItem>
+</file>
+
+<file path=customXml/itemProps2.xml><?xml version="1.0" encoding="utf-8"?>
 <ds:datastoreItem xmlns:ds="http://schemas.openxmlformats.org/officeDocument/2006/customXml" ds:itemID="{ADCC51E7-BC9A-4F75-9A13-2DADDAEE3C86}">
   <ds:schemaRefs>
     <ds:schemaRef ds:uri="http://schemas.microsoft.com/office/2006/metadata/contentType"/>
@@ -5556,14 +5761,6 @@
 </ds:datastoreItem>
 </file>
 
-<file path=customXml/itemProps2.xml><?xml version="1.0" encoding="utf-8"?>
-<ds:datastoreItem xmlns:ds="http://schemas.openxmlformats.org/officeDocument/2006/customXml" ds:itemID="{2601EFDA-FFED-481C-9BE3-6D0DBF47659C}">
-  <ds:schemaRefs>
-    <ds:schemaRef ds:uri="http://schemas.microsoft.com/sharepoint/v3/contenttype/forms"/>
-  </ds:schemaRefs>
-</ds:datastoreItem>
-</file>
-
 <file path=customXml/itemProps3.xml><?xml version="1.0" encoding="utf-8"?>
 <ds:datastoreItem xmlns:ds="http://schemas.openxmlformats.org/officeDocument/2006/customXml" ds:itemID="{99F1EB32-FBA1-40D9-BBD9-A1787BD53E97}">
   <ds:schemaRefs>

</xml_diff>